<commit_message>
2022/02/14 14点49分 author:Chan Leo
</commit_message>
<xml_diff>
--- a/5_典型放大电路分析_《你好，放大器》.docx
+++ b/5_典型放大电路分析_《你好，放大器》.docx
@@ -660,6 +660,122 @@
     </w:p>
     <w:p>
       <w:pPr>
+        <w:pStyle w:val="a3"/>
+        <w:ind w:left="1500" w:firstLineChars="0" w:firstLine="0"/>
+        <w:rPr>
+          <w:sz w:val="24"/>
+          <w:szCs w:val="30"/>
+        </w:rPr>
+      </w:pPr>
+      <w:r>
+        <w:rPr>
+          <w:rFonts w:hint="eastAsia"/>
+          <w:sz w:val="24"/>
+          <w:szCs w:val="30"/>
+        </w:rPr>
+        <w:t>但是</w:t>
+      </w:r>
+      <w:r>
+        <w:rPr>
+          <w:rFonts w:hint="eastAsia"/>
+          <w:sz w:val="24"/>
+          <w:szCs w:val="30"/>
+        </w:rPr>
+        <w:t>有三个明显的缺点：</w:t>
+      </w:r>
+    </w:p>
+    <w:p>
+      <w:pPr>
+        <w:pStyle w:val="a3"/>
+        <w:numPr>
+          <w:ilvl w:val="0"/>
+          <w:numId w:val="8"/>
+        </w:numPr>
+        <w:ind w:firstLineChars="0"/>
+        <w:rPr>
+          <w:sz w:val="24"/>
+          <w:szCs w:val="30"/>
+        </w:rPr>
+      </w:pPr>
+      <w:r>
+        <w:rPr>
+          <w:rFonts w:hint="eastAsia"/>
+          <w:sz w:val="24"/>
+          <w:szCs w:val="30"/>
+        </w:rPr>
+        <w:lastRenderedPageBreak/>
+        <w:t>电源噪声或者纹波通过分压进入了信号链路，会污染信号链路。</w:t>
+      </w:r>
+    </w:p>
+    <w:p>
+      <w:pPr>
+        <w:pStyle w:val="a3"/>
+        <w:numPr>
+          <w:ilvl w:val="0"/>
+          <w:numId w:val="8"/>
+        </w:numPr>
+        <w:ind w:firstLineChars="0"/>
+        <w:rPr>
+          <w:sz w:val="24"/>
+          <w:szCs w:val="30"/>
+        </w:rPr>
+      </w:pPr>
+      <w:r>
+        <w:rPr>
+          <w:rFonts w:hint="eastAsia"/>
+          <w:sz w:val="24"/>
+          <w:szCs w:val="30"/>
+        </w:rPr>
+        <w:t>在要求较高时，需要输出静默电位严格位于</w:t>
+      </w:r>
+      <w:r>
+        <w:rPr>
+          <w:rFonts w:hint="eastAsia"/>
+          <w:sz w:val="24"/>
+          <w:szCs w:val="30"/>
+        </w:rPr>
+        <w:t>2</w:t>
+      </w:r>
+      <w:r>
+        <w:rPr>
+          <w:sz w:val="24"/>
+          <w:szCs w:val="30"/>
+        </w:rPr>
+        <w:t>.5V</w:t>
+      </w:r>
+      <w:r>
+        <w:rPr>
+          <w:rFonts w:hint="eastAsia"/>
+          <w:sz w:val="24"/>
+          <w:szCs w:val="30"/>
+        </w:rPr>
+        <w:t>时，两个分压电阻难以实现这种准确性要求。</w:t>
+      </w:r>
+    </w:p>
+    <w:p>
+      <w:pPr>
+        <w:pStyle w:val="a3"/>
+        <w:numPr>
+          <w:ilvl w:val="0"/>
+          <w:numId w:val="8"/>
+        </w:numPr>
+        <w:ind w:firstLineChars="0"/>
+        <w:rPr>
+          <w:sz w:val="24"/>
+          <w:szCs w:val="30"/>
+        </w:rPr>
+      </w:pPr>
+      <w:r>
+        <w:rPr>
+          <w:rFonts w:hint="eastAsia"/>
+          <w:sz w:val="24"/>
+          <w:szCs w:val="30"/>
+        </w:rPr>
+        <w:t>分压电阻上回消耗不小的静态电流。</w:t>
+      </w:r>
+    </w:p>
+    <w:p>
+      <w:pPr>
         <w:ind w:left="1500"/>
         <w:rPr>
           <w:sz w:val="24"/>
@@ -698,7 +814,6 @@
           <w:sz w:val="24"/>
           <w:szCs w:val="30"/>
         </w:rPr>
-        <w:lastRenderedPageBreak/>
         <w:t>即分析电路的直流通路。经过化简，当</w:t>
       </w:r>
       <w:r>
@@ -826,9 +941,8 @@
     </w:p>
     <w:p>
       <w:pPr>
-        <w:ind w:left="1740" w:firstLine="360"/>
-        <w:rPr>
-          <w:rFonts w:hint="eastAsia"/>
+        <w:ind w:left="1680" w:firstLine="420"/>
+        <w:rPr>
           <w:sz w:val="24"/>
           <w:szCs w:val="30"/>
         </w:rPr>
@@ -852,7 +966,7 @@
     </w:p>
     <w:p>
       <w:pPr>
-        <w:ind w:left="1920" w:firstLine="180"/>
+        <w:ind w:left="1680" w:firstLine="420"/>
         <w:rPr>
           <w:sz w:val="24"/>
           <w:szCs w:val="30"/>
@@ -877,7 +991,6 @@
         <w:rPr>
           <w:sz w:val="24"/>
           <w:szCs w:val="30"/>
-          <w:vertAlign w:val="subscript"/>
         </w:rPr>
         <w:t>+</w:t>
       </w:r>
@@ -1164,15 +1277,7 @@
                       <w:sz w:val="24"/>
                       <w:szCs w:val="30"/>
                     </w:rPr>
-                    <m:t>//</m:t>
-                  </m:r>
-                  <m:r>
-                    <w:rPr>
-                      <w:rFonts w:ascii="Cambria Math" w:hAnsi="Cambria Math"/>
-                      <w:sz w:val="24"/>
-                      <w:szCs w:val="30"/>
-                    </w:rPr>
-                    <m:t>R</m:t>
+                    <m:t>//R</m:t>
                   </m:r>
                 </m:e>
                 <m:sub>
@@ -1193,7 +1298,7 @@
     </w:p>
     <w:p>
       <w:pPr>
-        <w:ind w:left="1920" w:firstLine="180"/>
+        <w:ind w:left="1680" w:firstLine="420"/>
         <w:rPr>
           <w:sz w:val="24"/>
           <w:szCs w:val="30"/>
@@ -1218,7 +1323,6 @@
         <w:rPr>
           <w:sz w:val="24"/>
           <w:szCs w:val="30"/>
-          <w:vertAlign w:val="subscript"/>
         </w:rPr>
         <w:t>-</w:t>
       </w:r>
@@ -1736,15 +1840,7 @@
                       <w:sz w:val="24"/>
                       <w:szCs w:val="30"/>
                     </w:rPr>
-                    <m:t>+</m:t>
-                  </m:r>
-                  <m:r>
-                    <w:rPr>
-                      <w:rFonts w:ascii="Cambria Math" w:hAnsi="Cambria Math"/>
-                      <w:sz w:val="24"/>
-                      <w:szCs w:val="30"/>
-                    </w:rPr>
-                    <m:t>jω</m:t>
+                    <m:t>+jω</m:t>
                   </m:r>
                   <m:sSub>
                     <m:sSubPr>
@@ -2667,21 +2763,222 @@
     </w:p>
     <w:p>
       <w:pPr>
+        <w:ind w:left="1500" w:firstLine="420"/>
+        <w:rPr>
+          <w:sz w:val="24"/>
+          <w:szCs w:val="30"/>
+        </w:rPr>
+      </w:pPr>
+      <w:r>
+        <w:rPr>
+          <w:rFonts w:hint="eastAsia"/>
+          <w:sz w:val="24"/>
+          <w:szCs w:val="30"/>
+        </w:rPr>
+        <w:lastRenderedPageBreak/>
+        <w:t>而后面的电阻和电容组成的低通滤波是为</w:t>
+      </w:r>
+      <w:r>
+        <w:rPr>
+          <w:rFonts w:hint="eastAsia"/>
+          <w:sz w:val="24"/>
+          <w:szCs w:val="30"/>
+        </w:rPr>
+        <w:t>A</w:t>
+      </w:r>
+      <w:r>
+        <w:rPr>
+          <w:sz w:val="24"/>
+          <w:szCs w:val="30"/>
+        </w:rPr>
+        <w:t>DC</w:t>
+      </w:r>
+      <w:r>
+        <w:rPr>
+          <w:rFonts w:hint="eastAsia"/>
+          <w:sz w:val="24"/>
+          <w:szCs w:val="30"/>
+        </w:rPr>
+        <w:t>的输入</w:t>
+      </w:r>
+      <w:proofErr w:type="gramStart"/>
+      <w:r>
+        <w:rPr>
+          <w:rFonts w:hint="eastAsia"/>
+          <w:sz w:val="24"/>
+          <w:szCs w:val="30"/>
+        </w:rPr>
+        <w:t>端服务</w:t>
+      </w:r>
+      <w:proofErr w:type="gramEnd"/>
+      <w:r>
+        <w:rPr>
+          <w:rFonts w:hint="eastAsia"/>
+          <w:sz w:val="24"/>
+          <w:szCs w:val="30"/>
+        </w:rPr>
+        <w:t>的。</w:t>
+      </w:r>
+    </w:p>
+    <w:p>
+      <w:pPr>
         <w:ind w:left="1920" w:firstLine="180"/>
         <w:rPr>
-          <w:rFonts w:hint="eastAsia"/>
-          <w:sz w:val="24"/>
-          <w:szCs w:val="30"/>
-        </w:rPr>
-      </w:pPr>
-      <w:r>
-        <w:rPr>
-          <w:rFonts w:hint="eastAsia"/>
-          <w:sz w:val="24"/>
-          <w:szCs w:val="30"/>
-        </w:rPr>
-        <w:t>而后面的电阻和电容组成的低通滤波是为</w:t>
-      </w:r>
+          <w:sz w:val="24"/>
+          <w:szCs w:val="30"/>
+        </w:rPr>
+      </w:pPr>
+    </w:p>
+    <w:p>
+      <w:pPr>
+        <w:pStyle w:val="a3"/>
+        <w:numPr>
+          <w:ilvl w:val="0"/>
+          <w:numId w:val="6"/>
+        </w:numPr>
+        <w:ind w:firstLineChars="0"/>
+        <w:rPr>
+          <w:sz w:val="24"/>
+          <w:szCs w:val="30"/>
+        </w:rPr>
+      </w:pPr>
+      <w:r>
+        <w:rPr>
+          <w:rFonts w:hint="eastAsia"/>
+          <w:sz w:val="24"/>
+          <w:szCs w:val="30"/>
+        </w:rPr>
+        <w:t>同相电路二</w:t>
+      </w:r>
+    </w:p>
+    <w:p>
+      <w:pPr>
+        <w:pStyle w:val="a3"/>
+        <w:ind w:left="1500" w:firstLineChars="0" w:firstLine="0"/>
+        <w:rPr>
+          <w:rFonts w:hint="eastAsia"/>
+          <w:sz w:val="24"/>
+          <w:szCs w:val="30"/>
+        </w:rPr>
+      </w:pPr>
+      <w:r>
+        <w:rPr>
+          <w:noProof/>
+        </w:rPr>
+        <w:drawing>
+          <wp:inline distT="0" distB="0" distL="0" distR="0" wp14:anchorId="43648DE5" wp14:editId="03A45067">
+            <wp:extent cx="3409950" cy="1568176"/>
+            <wp:effectExtent l="0" t="0" r="0" b="0"/>
+            <wp:docPr id="2" name="图片 2"/>
+            <wp:cNvGraphicFramePr>
+              <a:graphicFrameLocks xmlns:a="http://schemas.openxmlformats.org/drawingml/2006/main" noChangeAspect="1"/>
+            </wp:cNvGraphicFramePr>
+            <a:graphic xmlns:a="http://schemas.openxmlformats.org/drawingml/2006/main">
+              <a:graphicData uri="http://schemas.openxmlformats.org/drawingml/2006/picture">
+                <pic:pic xmlns:pic="http://schemas.openxmlformats.org/drawingml/2006/picture">
+                  <pic:nvPicPr>
+                    <pic:cNvPr id="1" name=""/>
+                    <pic:cNvPicPr/>
+                  </pic:nvPicPr>
+                  <pic:blipFill>
+                    <a:blip r:embed="rId6"/>
+                    <a:stretch>
+                      <a:fillRect/>
+                    </a:stretch>
+                  </pic:blipFill>
+                  <pic:spPr>
+                    <a:xfrm>
+                      <a:off x="0" y="0"/>
+                      <a:ext cx="3428959" cy="1576918"/>
+                    </a:xfrm>
+                    <a:prstGeom prst="rect">
+                      <a:avLst/>
+                    </a:prstGeom>
+                  </pic:spPr>
+                </pic:pic>
+              </a:graphicData>
+            </a:graphic>
+          </wp:inline>
+        </w:drawing>
+      </w:r>
+    </w:p>
+    <w:p>
+      <w:pPr>
+        <w:pStyle w:val="a3"/>
+        <w:ind w:left="2085" w:firstLineChars="0" w:firstLine="0"/>
+        <w:rPr>
+          <w:sz w:val="24"/>
+          <w:szCs w:val="30"/>
+        </w:rPr>
+      </w:pPr>
+      <w:r>
+        <w:rPr>
+          <w:rFonts w:hint="eastAsia"/>
+          <w:sz w:val="24"/>
+          <w:szCs w:val="30"/>
+        </w:rPr>
+        <w:t>为了克服上述的电路的缺点，可以改进为以上电路</w:t>
+      </w:r>
+      <w:r>
+        <w:rPr>
+          <w:rFonts w:hint="eastAsia"/>
+          <w:sz w:val="24"/>
+          <w:szCs w:val="30"/>
+        </w:rPr>
+        <w:t>。</w:t>
+      </w:r>
+    </w:p>
+    <w:p>
+      <w:pPr>
+        <w:ind w:left="1680" w:firstLine="420"/>
+        <w:rPr>
+          <w:sz w:val="24"/>
+          <w:szCs w:val="30"/>
+        </w:rPr>
+      </w:pPr>
+      <w:r>
+        <w:rPr>
+          <w:rFonts w:hint="eastAsia"/>
+          <w:sz w:val="24"/>
+          <w:szCs w:val="30"/>
+        </w:rPr>
+        <w:t>主要的差别在于静默点</w:t>
+      </w:r>
+      <w:proofErr w:type="gramStart"/>
+      <w:r>
+        <w:rPr>
+          <w:rFonts w:hint="eastAsia"/>
+          <w:sz w:val="24"/>
+          <w:szCs w:val="30"/>
+        </w:rPr>
+        <w:t>位不再</w:t>
+      </w:r>
+      <w:proofErr w:type="gramEnd"/>
+      <w:r>
+        <w:rPr>
+          <w:rFonts w:hint="eastAsia"/>
+          <w:sz w:val="24"/>
+          <w:szCs w:val="30"/>
+        </w:rPr>
+        <w:t>使用分压电阻，而是用一个电压基准源实现</w:t>
+      </w:r>
+      <w:r>
+        <w:rPr>
+          <w:rFonts w:hint="eastAsia"/>
+          <w:sz w:val="24"/>
+          <w:szCs w:val="30"/>
+        </w:rPr>
+        <w:t>。</w:t>
+      </w:r>
+    </w:p>
+    <w:p>
+      <w:pPr>
+        <w:ind w:left="1680" w:firstLine="420"/>
+        <w:rPr>
+          <w:sz w:val="24"/>
+          <w:szCs w:val="30"/>
+        </w:rPr>
+      </w:pPr>
       <w:r>
         <w:rPr>
           <w:rFonts w:hint="eastAsia"/>
@@ -2695,18 +2992,281 @@
           <w:sz w:val="24"/>
           <w:szCs w:val="30"/>
         </w:rPr>
-        <w:t>DC</w:t>
-      </w:r>
-      <w:r>
-        <w:rPr>
-          <w:rFonts w:hint="eastAsia"/>
-          <w:sz w:val="24"/>
-          <w:szCs w:val="30"/>
-        </w:rPr>
-        <w:t>的输入端服务的。</w:t>
+        <w:t>DR421</w:t>
+      </w:r>
+      <w:r>
+        <w:rPr>
+          <w:rFonts w:hint="eastAsia"/>
+          <w:sz w:val="24"/>
+          <w:szCs w:val="30"/>
+        </w:rPr>
+        <w:t>是一款串联型的低噪声</w:t>
+      </w:r>
+      <w:r>
+        <w:rPr>
+          <w:rFonts w:hint="eastAsia"/>
+          <w:sz w:val="24"/>
+          <w:szCs w:val="30"/>
+        </w:rPr>
+        <w:t>2</w:t>
+      </w:r>
+      <w:r>
+        <w:rPr>
+          <w:sz w:val="24"/>
+          <w:szCs w:val="30"/>
+        </w:rPr>
+        <w:t>.5V</w:t>
+      </w:r>
+      <w:r>
+        <w:rPr>
+          <w:rFonts w:hint="eastAsia"/>
+          <w:sz w:val="24"/>
+          <w:szCs w:val="30"/>
+        </w:rPr>
+        <w:t>电压基准源。经过时间</w:t>
+      </w:r>
+      <w:r>
+        <w:rPr>
+          <w:rFonts w:hint="eastAsia"/>
+          <w:sz w:val="24"/>
+          <w:szCs w:val="30"/>
+        </w:rPr>
+        <w:t>常数较大的阻容网络（</w:t>
+      </w:r>
+      <w:r>
+        <w:rPr>
+          <w:rFonts w:hint="eastAsia"/>
+          <w:sz w:val="24"/>
+          <w:szCs w:val="30"/>
+        </w:rPr>
+        <w:t>R</w:t>
+      </w:r>
+      <w:r>
+        <w:rPr>
+          <w:sz w:val="24"/>
+          <w:szCs w:val="30"/>
+          <w:vertAlign w:val="subscript"/>
+        </w:rPr>
+        <w:t>2</w:t>
+      </w:r>
+      <w:r>
+        <w:rPr>
+          <w:sz w:val="24"/>
+          <w:szCs w:val="30"/>
+        </w:rPr>
+        <w:t>/C</w:t>
+      </w:r>
+      <w:r>
+        <w:rPr>
+          <w:sz w:val="24"/>
+          <w:szCs w:val="30"/>
+          <w:vertAlign w:val="subscript"/>
+        </w:rPr>
+        <w:t>4</w:t>
+      </w:r>
+      <w:r>
+        <w:rPr>
+          <w:rFonts w:hint="eastAsia"/>
+          <w:sz w:val="24"/>
+          <w:szCs w:val="30"/>
+        </w:rPr>
+        <w:t>），</w:t>
+      </w:r>
+      <w:proofErr w:type="gramStart"/>
+      <w:r>
+        <w:rPr>
+          <w:rFonts w:hint="eastAsia"/>
+          <w:sz w:val="24"/>
+          <w:szCs w:val="30"/>
+        </w:rPr>
+        <w:t>完成低</w:t>
+      </w:r>
+      <w:proofErr w:type="gramEnd"/>
+      <w:r>
+        <w:rPr>
+          <w:rFonts w:hint="eastAsia"/>
+          <w:sz w:val="24"/>
+          <w:szCs w:val="30"/>
+        </w:rPr>
+        <w:t>通滤波，进一步降低噪声</w:t>
+      </w:r>
+      <w:r>
+        <w:rPr>
+          <w:rFonts w:hint="eastAsia"/>
+          <w:sz w:val="24"/>
+          <w:szCs w:val="30"/>
+        </w:rPr>
+        <w:t>，</w:t>
+      </w:r>
+      <w:r>
+        <w:rPr>
+          <w:rFonts w:hint="eastAsia"/>
+          <w:sz w:val="24"/>
+          <w:szCs w:val="30"/>
+        </w:rPr>
+        <w:t>然后进入一个电压跟随器中</w:t>
+      </w:r>
+      <w:r>
+        <w:rPr>
+          <w:rFonts w:hint="eastAsia"/>
+          <w:sz w:val="24"/>
+          <w:szCs w:val="30"/>
+        </w:rPr>
+        <w:t>，提高输出驱动，保证</w:t>
+      </w:r>
+      <w:r>
+        <w:rPr>
+          <w:rFonts w:hint="eastAsia"/>
+          <w:sz w:val="24"/>
+          <w:szCs w:val="30"/>
+        </w:rPr>
+        <w:t>R</w:t>
+      </w:r>
+      <w:r>
+        <w:rPr>
+          <w:sz w:val="24"/>
+          <w:szCs w:val="30"/>
+          <w:vertAlign w:val="subscript"/>
+        </w:rPr>
+        <w:t>3</w:t>
+      </w:r>
+      <w:r>
+        <w:rPr>
+          <w:rFonts w:hint="eastAsia"/>
+          <w:sz w:val="24"/>
+          <w:szCs w:val="30"/>
+        </w:rPr>
+        <w:t>下端是一个稳定的</w:t>
+      </w:r>
+      <w:r>
+        <w:rPr>
+          <w:rFonts w:hint="eastAsia"/>
+          <w:sz w:val="24"/>
+          <w:szCs w:val="30"/>
+        </w:rPr>
+        <w:t>2</w:t>
+      </w:r>
+      <w:r>
+        <w:rPr>
+          <w:sz w:val="24"/>
+          <w:szCs w:val="30"/>
+        </w:rPr>
+        <w:t>.5V</w:t>
+      </w:r>
+      <w:r>
+        <w:rPr>
+          <w:rFonts w:hint="eastAsia"/>
+          <w:sz w:val="24"/>
+          <w:szCs w:val="30"/>
+        </w:rPr>
+        <w:t>电位。</w:t>
+      </w:r>
+    </w:p>
+    <w:p>
+      <w:pPr>
+        <w:ind w:left="1680" w:firstLine="420"/>
+        <w:rPr>
+          <w:rFonts w:hint="eastAsia"/>
+          <w:color w:val="FF0000"/>
+          <w:sz w:val="24"/>
+          <w:szCs w:val="30"/>
+        </w:rPr>
+      </w:pPr>
+      <w:r>
+        <w:rPr>
+          <w:rFonts w:hint="eastAsia"/>
+          <w:color w:val="FF0000"/>
+          <w:sz w:val="24"/>
+          <w:szCs w:val="30"/>
+        </w:rPr>
+        <w:t>也就是在同相电路</w:t>
+      </w:r>
+      <w:proofErr w:type="gramStart"/>
+      <w:r>
+        <w:rPr>
+          <w:rFonts w:hint="eastAsia"/>
+          <w:color w:val="FF0000"/>
+          <w:sz w:val="24"/>
+          <w:szCs w:val="30"/>
+        </w:rPr>
+        <w:t>一</w:t>
+      </w:r>
+      <w:proofErr w:type="gramEnd"/>
+      <w:r>
+        <w:rPr>
+          <w:rFonts w:hint="eastAsia"/>
+          <w:color w:val="FF0000"/>
+          <w:sz w:val="24"/>
+          <w:szCs w:val="30"/>
+        </w:rPr>
+        <w:t>的基础上，</w:t>
+      </w:r>
+      <w:r>
+        <w:rPr>
+          <w:rFonts w:hint="eastAsia"/>
+          <w:color w:val="FF0000"/>
+          <w:sz w:val="24"/>
+          <w:szCs w:val="30"/>
+        </w:rPr>
+        <w:t>用电压跟随器和电压基准</w:t>
+      </w:r>
+      <w:proofErr w:type="gramStart"/>
+      <w:r>
+        <w:rPr>
+          <w:rFonts w:hint="eastAsia"/>
+          <w:color w:val="FF0000"/>
+          <w:sz w:val="24"/>
+          <w:szCs w:val="30"/>
+        </w:rPr>
+        <w:t>源形成</w:t>
+      </w:r>
+      <w:proofErr w:type="gramEnd"/>
+      <w:r>
+        <w:rPr>
+          <w:rFonts w:hint="eastAsia"/>
+          <w:color w:val="FF0000"/>
+          <w:sz w:val="24"/>
+          <w:szCs w:val="30"/>
+        </w:rPr>
+        <w:t>一个稳定的</w:t>
+      </w:r>
+      <w:r>
+        <w:rPr>
+          <w:rFonts w:hint="eastAsia"/>
+          <w:color w:val="FF0000"/>
+          <w:sz w:val="24"/>
+          <w:szCs w:val="30"/>
+        </w:rPr>
+        <w:t>2</w:t>
+      </w:r>
+      <w:r>
+        <w:rPr>
+          <w:color w:val="FF0000"/>
+          <w:sz w:val="24"/>
+          <w:szCs w:val="30"/>
+        </w:rPr>
+        <w:t>.5V</w:t>
+      </w:r>
+      <w:r>
+        <w:rPr>
+          <w:rFonts w:hint="eastAsia"/>
+          <w:color w:val="FF0000"/>
+          <w:sz w:val="24"/>
+          <w:szCs w:val="30"/>
+        </w:rPr>
+        <w:t>电位。</w:t>
       </w:r>
       <w:bookmarkStart w:id="0" w:name="_GoBack"/>
       <w:bookmarkEnd w:id="0"/>
+    </w:p>
+    <w:p>
+      <w:pPr>
+        <w:ind w:left="1680" w:firstLine="420"/>
+        <w:rPr>
+          <w:sz w:val="24"/>
+          <w:szCs w:val="30"/>
+        </w:rPr>
+      </w:pPr>
     </w:p>
     <w:sectPr>
       <w:pgSz w:w="11906" w:h="16838"/>
@@ -2899,6 +3459,95 @@
     </w:lvl>
   </w:abstractNum>
   <w:abstractNum w:abstractNumId="2" w15:restartNumberingAfterBreak="0">
+    <w:nsid w:val="3A970426"/>
+    <w:multiLevelType w:val="hybridMultilevel"/>
+    <w:tmpl w:val="ABF21646"/>
+    <w:lvl w:ilvl="0" w:tplc="F55ECFF6">
+      <w:start w:val="1"/>
+      <w:numFmt w:val="decimal"/>
+      <w:lvlText w:val="%1)"/>
+      <w:lvlJc w:val="left"/>
+      <w:pPr>
+        <w:ind w:left="2085" w:hanging="585"/>
+      </w:pPr>
+      <w:rPr>
+        <w:rFonts w:ascii="Times New Roman" w:eastAsia="仿宋" w:hAnsi="Times New Roman" w:cs="Times New Roman"/>
+      </w:rPr>
+    </w:lvl>
+    <w:lvl w:ilvl="1" w:tplc="04090019" w:tentative="1">
+      <w:start w:val="1"/>
+      <w:numFmt w:val="lowerLetter"/>
+      <w:lvlText w:val="%2)"/>
+      <w:lvlJc w:val="left"/>
+      <w:pPr>
+        <w:ind w:left="2340" w:hanging="420"/>
+      </w:pPr>
+    </w:lvl>
+    <w:lvl w:ilvl="2" w:tplc="0409001B" w:tentative="1">
+      <w:start w:val="1"/>
+      <w:numFmt w:val="lowerRoman"/>
+      <w:lvlText w:val="%3."/>
+      <w:lvlJc w:val="right"/>
+      <w:pPr>
+        <w:ind w:left="2760" w:hanging="420"/>
+      </w:pPr>
+    </w:lvl>
+    <w:lvl w:ilvl="3" w:tplc="0409000F" w:tentative="1">
+      <w:start w:val="1"/>
+      <w:numFmt w:val="decimal"/>
+      <w:lvlText w:val="%4."/>
+      <w:lvlJc w:val="left"/>
+      <w:pPr>
+        <w:ind w:left="3180" w:hanging="420"/>
+      </w:pPr>
+    </w:lvl>
+    <w:lvl w:ilvl="4" w:tplc="04090019" w:tentative="1">
+      <w:start w:val="1"/>
+      <w:numFmt w:val="lowerLetter"/>
+      <w:lvlText w:val="%5)"/>
+      <w:lvlJc w:val="left"/>
+      <w:pPr>
+        <w:ind w:left="3600" w:hanging="420"/>
+      </w:pPr>
+    </w:lvl>
+    <w:lvl w:ilvl="5" w:tplc="0409001B" w:tentative="1">
+      <w:start w:val="1"/>
+      <w:numFmt w:val="lowerRoman"/>
+      <w:lvlText w:val="%6."/>
+      <w:lvlJc w:val="right"/>
+      <w:pPr>
+        <w:ind w:left="4020" w:hanging="420"/>
+      </w:pPr>
+    </w:lvl>
+    <w:lvl w:ilvl="6" w:tplc="0409000F" w:tentative="1">
+      <w:start w:val="1"/>
+      <w:numFmt w:val="decimal"/>
+      <w:lvlText w:val="%7."/>
+      <w:lvlJc w:val="left"/>
+      <w:pPr>
+        <w:ind w:left="4440" w:hanging="420"/>
+      </w:pPr>
+    </w:lvl>
+    <w:lvl w:ilvl="7" w:tplc="04090019" w:tentative="1">
+      <w:start w:val="1"/>
+      <w:numFmt w:val="lowerLetter"/>
+      <w:lvlText w:val="%8)"/>
+      <w:lvlJc w:val="left"/>
+      <w:pPr>
+        <w:ind w:left="4860" w:hanging="420"/>
+      </w:pPr>
+    </w:lvl>
+    <w:lvl w:ilvl="8" w:tplc="0409001B" w:tentative="1">
+      <w:start w:val="1"/>
+      <w:numFmt w:val="lowerRoman"/>
+      <w:lvlText w:val="%9."/>
+      <w:lvlJc w:val="right"/>
+      <w:pPr>
+        <w:ind w:left="5280" w:hanging="420"/>
+      </w:pPr>
+    </w:lvl>
+  </w:abstractNum>
+  <w:abstractNum w:abstractNumId="3" w15:restartNumberingAfterBreak="0">
     <w:nsid w:val="429813DE"/>
     <w:multiLevelType w:val="hybridMultilevel"/>
     <w:tmpl w:val="8C2046C0"/>
@@ -2987,7 +3636,7 @@
       </w:pPr>
     </w:lvl>
   </w:abstractNum>
-  <w:abstractNum w:abstractNumId="3" w15:restartNumberingAfterBreak="0">
+  <w:abstractNum w:abstractNumId="4" w15:restartNumberingAfterBreak="0">
     <w:nsid w:val="52D458D1"/>
     <w:multiLevelType w:val="hybridMultilevel"/>
     <w:tmpl w:val="8B04AFA4"/>
@@ -3076,7 +3725,7 @@
       </w:pPr>
     </w:lvl>
   </w:abstractNum>
-  <w:abstractNum w:abstractNumId="4" w15:restartNumberingAfterBreak="0">
+  <w:abstractNum w:abstractNumId="5" w15:restartNumberingAfterBreak="0">
     <w:nsid w:val="651942A4"/>
     <w:multiLevelType w:val="hybridMultilevel"/>
     <w:tmpl w:val="E29ACDFC"/>
@@ -3165,7 +3814,7 @@
       </w:pPr>
     </w:lvl>
   </w:abstractNum>
-  <w:abstractNum w:abstractNumId="5" w15:restartNumberingAfterBreak="0">
+  <w:abstractNum w:abstractNumId="6" w15:restartNumberingAfterBreak="0">
     <w:nsid w:val="67562BDD"/>
     <w:multiLevelType w:val="hybridMultilevel"/>
     <w:tmpl w:val="17AA43A8"/>
@@ -3254,7 +3903,7 @@
       </w:pPr>
     </w:lvl>
   </w:abstractNum>
-  <w:abstractNum w:abstractNumId="6" w15:restartNumberingAfterBreak="0">
+  <w:abstractNum w:abstractNumId="7" w15:restartNumberingAfterBreak="0">
     <w:nsid w:val="713F4B4B"/>
     <w:multiLevelType w:val="hybridMultilevel"/>
     <w:tmpl w:val="3CE2F540"/>
@@ -3344,25 +3993,28 @@
     </w:lvl>
   </w:abstractNum>
   <w:num w:numId="1">
+    <w:abstractNumId w:val="5"/>
+  </w:num>
+  <w:num w:numId="2">
+    <w:abstractNumId w:val="6"/>
+  </w:num>
+  <w:num w:numId="3">
+    <w:abstractNumId w:val="3"/>
+  </w:num>
+  <w:num w:numId="4">
     <w:abstractNumId w:val="4"/>
   </w:num>
-  <w:num w:numId="2">
-    <w:abstractNumId w:val="5"/>
-  </w:num>
-  <w:num w:numId="3">
-    <w:abstractNumId w:val="2"/>
-  </w:num>
-  <w:num w:numId="4">
-    <w:abstractNumId w:val="3"/>
-  </w:num>
   <w:num w:numId="5">
-    <w:abstractNumId w:val="6"/>
+    <w:abstractNumId w:val="7"/>
   </w:num>
   <w:num w:numId="6">
     <w:abstractNumId w:val="1"/>
   </w:num>
   <w:num w:numId="7">
     <w:abstractNumId w:val="0"/>
+  </w:num>
+  <w:num w:numId="8">
+    <w:abstractNumId w:val="2"/>
   </w:num>
 </w:numbering>
 </file>

</xml_diff>

<commit_message>
2022/02/15 10点05分 author:Chan Leo
</commit_message>
<xml_diff>
--- a/5_典型放大电路分析_《你好，放大器》.docx
+++ b/5_典型放大电路分析_《你好，放大器》.docx
@@ -673,15 +673,7 @@
           <w:sz w:val="24"/>
           <w:szCs w:val="30"/>
         </w:rPr>
-        <w:t>但是</w:t>
-      </w:r>
-      <w:r>
-        <w:rPr>
-          <w:rFonts w:hint="eastAsia"/>
-          <w:sz w:val="24"/>
-          <w:szCs w:val="30"/>
-        </w:rPr>
-        <w:t>有三个明显的缺点：</w:t>
+        <w:t>但是有三个明显的缺点：</w:t>
       </w:r>
     </w:p>
     <w:p>
@@ -2856,7 +2848,6 @@
         <w:pStyle w:val="a3"/>
         <w:ind w:left="1500" w:firstLineChars="0" w:firstLine="0"/>
         <w:rPr>
-          <w:rFonts w:hint="eastAsia"/>
           <w:sz w:val="24"/>
           <w:szCs w:val="30"/>
         </w:rPr>
@@ -2904,20 +2895,862 @@
     </w:p>
     <w:p>
       <w:pPr>
+        <w:ind w:left="1080" w:firstLine="420"/>
+        <w:rPr>
+          <w:sz w:val="24"/>
+          <w:szCs w:val="30"/>
+        </w:rPr>
+      </w:pPr>
+      <w:r>
+        <w:rPr>
+          <w:rFonts w:hint="eastAsia"/>
+          <w:sz w:val="24"/>
+          <w:szCs w:val="30"/>
+        </w:rPr>
+        <w:t>为了克服上述的电路的缺点，可以改进为以上电路</w:t>
+      </w:r>
+      <w:r>
+        <w:rPr>
+          <w:rFonts w:hint="eastAsia"/>
+          <w:sz w:val="24"/>
+          <w:szCs w:val="30"/>
+        </w:rPr>
+        <w:t>。</w:t>
+      </w:r>
+    </w:p>
+    <w:p>
+      <w:pPr>
+        <w:ind w:left="1080" w:firstLine="420"/>
+        <w:rPr>
+          <w:sz w:val="24"/>
+          <w:szCs w:val="30"/>
+        </w:rPr>
+      </w:pPr>
+      <w:r>
+        <w:rPr>
+          <w:rFonts w:hint="eastAsia"/>
+          <w:sz w:val="24"/>
+          <w:szCs w:val="30"/>
+        </w:rPr>
+        <w:t>主要的差别在于静默点</w:t>
+      </w:r>
+      <w:proofErr w:type="gramStart"/>
+      <w:r>
+        <w:rPr>
+          <w:rFonts w:hint="eastAsia"/>
+          <w:sz w:val="24"/>
+          <w:szCs w:val="30"/>
+        </w:rPr>
+        <w:t>位不再</w:t>
+      </w:r>
+      <w:proofErr w:type="gramEnd"/>
+      <w:r>
+        <w:rPr>
+          <w:rFonts w:hint="eastAsia"/>
+          <w:sz w:val="24"/>
+          <w:szCs w:val="30"/>
+        </w:rPr>
+        <w:t>使用分压电阻，而是用一个电压基准源实现</w:t>
+      </w:r>
+      <w:r>
+        <w:rPr>
+          <w:rFonts w:hint="eastAsia"/>
+          <w:sz w:val="24"/>
+          <w:szCs w:val="30"/>
+        </w:rPr>
+        <w:t>。</w:t>
+      </w:r>
+    </w:p>
+    <w:p>
+      <w:pPr>
+        <w:ind w:leftChars="500" w:left="1050" w:firstLine="420"/>
+        <w:rPr>
+          <w:sz w:val="24"/>
+          <w:szCs w:val="30"/>
+        </w:rPr>
+      </w:pPr>
+      <w:r>
+        <w:rPr>
+          <w:rFonts w:hint="eastAsia"/>
+          <w:sz w:val="24"/>
+          <w:szCs w:val="30"/>
+        </w:rPr>
+        <w:t>A</w:t>
+      </w:r>
+      <w:r>
+        <w:rPr>
+          <w:sz w:val="24"/>
+          <w:szCs w:val="30"/>
+        </w:rPr>
+        <w:t>DR421</w:t>
+      </w:r>
+      <w:r>
+        <w:rPr>
+          <w:rFonts w:hint="eastAsia"/>
+          <w:sz w:val="24"/>
+          <w:szCs w:val="30"/>
+        </w:rPr>
+        <w:t>是一款串联型的低噪声</w:t>
+      </w:r>
+      <w:r>
+        <w:rPr>
+          <w:rFonts w:hint="eastAsia"/>
+          <w:sz w:val="24"/>
+          <w:szCs w:val="30"/>
+        </w:rPr>
+        <w:t>2</w:t>
+      </w:r>
+      <w:r>
+        <w:rPr>
+          <w:sz w:val="24"/>
+          <w:szCs w:val="30"/>
+        </w:rPr>
+        <w:t>.5V</w:t>
+      </w:r>
+      <w:r>
+        <w:rPr>
+          <w:rFonts w:hint="eastAsia"/>
+          <w:sz w:val="24"/>
+          <w:szCs w:val="30"/>
+        </w:rPr>
+        <w:t>电压基准源。经过时间</w:t>
+      </w:r>
+      <w:r>
+        <w:rPr>
+          <w:rFonts w:hint="eastAsia"/>
+          <w:sz w:val="24"/>
+          <w:szCs w:val="30"/>
+        </w:rPr>
+        <w:t>常数较大的阻容网络（</w:t>
+      </w:r>
+      <w:r>
+        <w:rPr>
+          <w:rFonts w:hint="eastAsia"/>
+          <w:sz w:val="24"/>
+          <w:szCs w:val="30"/>
+        </w:rPr>
+        <w:t>R</w:t>
+      </w:r>
+      <w:r>
+        <w:rPr>
+          <w:sz w:val="24"/>
+          <w:szCs w:val="30"/>
+          <w:vertAlign w:val="subscript"/>
+        </w:rPr>
+        <w:t>2</w:t>
+      </w:r>
+      <w:r>
+        <w:rPr>
+          <w:sz w:val="24"/>
+          <w:szCs w:val="30"/>
+        </w:rPr>
+        <w:t>/C</w:t>
+      </w:r>
+      <w:r>
+        <w:rPr>
+          <w:sz w:val="24"/>
+          <w:szCs w:val="30"/>
+          <w:vertAlign w:val="subscript"/>
+        </w:rPr>
+        <w:t>4</w:t>
+      </w:r>
+      <w:r>
+        <w:rPr>
+          <w:rFonts w:hint="eastAsia"/>
+          <w:sz w:val="24"/>
+          <w:szCs w:val="30"/>
+        </w:rPr>
+        <w:t>），</w:t>
+      </w:r>
+      <w:proofErr w:type="gramStart"/>
+      <w:r>
+        <w:rPr>
+          <w:rFonts w:hint="eastAsia"/>
+          <w:sz w:val="24"/>
+          <w:szCs w:val="30"/>
+        </w:rPr>
+        <w:t>完成低</w:t>
+      </w:r>
+      <w:proofErr w:type="gramEnd"/>
+      <w:r>
+        <w:rPr>
+          <w:rFonts w:hint="eastAsia"/>
+          <w:sz w:val="24"/>
+          <w:szCs w:val="30"/>
+        </w:rPr>
+        <w:t>通滤波，进一步降低噪声</w:t>
+      </w:r>
+      <w:r>
+        <w:rPr>
+          <w:rFonts w:hint="eastAsia"/>
+          <w:sz w:val="24"/>
+          <w:szCs w:val="30"/>
+        </w:rPr>
+        <w:t>，</w:t>
+      </w:r>
+      <w:r>
+        <w:rPr>
+          <w:rFonts w:hint="eastAsia"/>
+          <w:sz w:val="24"/>
+          <w:szCs w:val="30"/>
+        </w:rPr>
+        <w:t>然后进入一个电压跟随器中</w:t>
+      </w:r>
+      <w:r>
+        <w:rPr>
+          <w:rFonts w:hint="eastAsia"/>
+          <w:sz w:val="24"/>
+          <w:szCs w:val="30"/>
+        </w:rPr>
+        <w:t>，提高输出驱动，保证</w:t>
+      </w:r>
+      <w:r>
+        <w:rPr>
+          <w:rFonts w:hint="eastAsia"/>
+          <w:sz w:val="24"/>
+          <w:szCs w:val="30"/>
+        </w:rPr>
+        <w:t>R</w:t>
+      </w:r>
+      <w:r>
+        <w:rPr>
+          <w:sz w:val="24"/>
+          <w:szCs w:val="30"/>
+          <w:vertAlign w:val="subscript"/>
+        </w:rPr>
+        <w:t>3</w:t>
+      </w:r>
+      <w:r>
+        <w:rPr>
+          <w:rFonts w:hint="eastAsia"/>
+          <w:sz w:val="24"/>
+          <w:szCs w:val="30"/>
+        </w:rPr>
+        <w:t>下端是一个稳定的</w:t>
+      </w:r>
+      <w:r>
+        <w:rPr>
+          <w:rFonts w:hint="eastAsia"/>
+          <w:sz w:val="24"/>
+          <w:szCs w:val="30"/>
+        </w:rPr>
+        <w:t>2</w:t>
+      </w:r>
+      <w:r>
+        <w:rPr>
+          <w:sz w:val="24"/>
+          <w:szCs w:val="30"/>
+        </w:rPr>
+        <w:t>.5V</w:t>
+      </w:r>
+      <w:r>
+        <w:rPr>
+          <w:rFonts w:hint="eastAsia"/>
+          <w:sz w:val="24"/>
+          <w:szCs w:val="30"/>
+        </w:rPr>
+        <w:t>电位。</w:t>
+      </w:r>
+    </w:p>
+    <w:p>
+      <w:pPr>
+        <w:ind w:leftChars="500" w:left="1050" w:firstLine="420"/>
+        <w:rPr>
+          <w:color w:val="FF0000"/>
+          <w:sz w:val="24"/>
+          <w:szCs w:val="30"/>
+        </w:rPr>
+      </w:pPr>
+      <w:r>
+        <w:rPr>
+          <w:rFonts w:hint="eastAsia"/>
+          <w:color w:val="FF0000"/>
+          <w:sz w:val="24"/>
+          <w:szCs w:val="30"/>
+        </w:rPr>
+        <w:t>也就是在同相电路</w:t>
+      </w:r>
+      <w:proofErr w:type="gramStart"/>
+      <w:r>
+        <w:rPr>
+          <w:rFonts w:hint="eastAsia"/>
+          <w:color w:val="FF0000"/>
+          <w:sz w:val="24"/>
+          <w:szCs w:val="30"/>
+        </w:rPr>
+        <w:t>一</w:t>
+      </w:r>
+      <w:proofErr w:type="gramEnd"/>
+      <w:r>
+        <w:rPr>
+          <w:rFonts w:hint="eastAsia"/>
+          <w:color w:val="FF0000"/>
+          <w:sz w:val="24"/>
+          <w:szCs w:val="30"/>
+        </w:rPr>
+        <w:t>的基础上，用电压跟随器和电压基准</w:t>
+      </w:r>
+      <w:proofErr w:type="gramStart"/>
+      <w:r>
+        <w:rPr>
+          <w:rFonts w:hint="eastAsia"/>
+          <w:color w:val="FF0000"/>
+          <w:sz w:val="24"/>
+          <w:szCs w:val="30"/>
+        </w:rPr>
+        <w:t>源形</w:t>
+      </w:r>
+      <w:proofErr w:type="gramEnd"/>
+      <w:r>
+        <w:rPr>
+          <w:rFonts w:hint="eastAsia"/>
+          <w:color w:val="FF0000"/>
+          <w:sz w:val="24"/>
+          <w:szCs w:val="30"/>
+        </w:rPr>
+        <w:t>成一个稳定的</w:t>
+      </w:r>
+      <w:r>
+        <w:rPr>
+          <w:rFonts w:hint="eastAsia"/>
+          <w:color w:val="FF0000"/>
+          <w:sz w:val="24"/>
+          <w:szCs w:val="30"/>
+        </w:rPr>
+        <w:t>2</w:t>
+      </w:r>
+      <w:r>
+        <w:rPr>
+          <w:color w:val="FF0000"/>
+          <w:sz w:val="24"/>
+          <w:szCs w:val="30"/>
+        </w:rPr>
+        <w:t>.5V</w:t>
+      </w:r>
+      <w:r>
+        <w:rPr>
+          <w:rFonts w:hint="eastAsia"/>
+          <w:color w:val="FF0000"/>
+          <w:sz w:val="24"/>
+          <w:szCs w:val="30"/>
+        </w:rPr>
+        <w:t>电位。</w:t>
+      </w:r>
+    </w:p>
+    <w:p>
+      <w:pPr>
+        <w:ind w:left="1680" w:firstLine="420"/>
+        <w:rPr>
+          <w:sz w:val="24"/>
+          <w:szCs w:val="30"/>
+        </w:rPr>
+      </w:pPr>
+    </w:p>
+    <w:p>
+      <w:pPr>
         <w:pStyle w:val="a3"/>
-        <w:ind w:left="2085" w:firstLineChars="0" w:firstLine="0"/>
-        <w:rPr>
-          <w:sz w:val="24"/>
-          <w:szCs w:val="30"/>
-        </w:rPr>
-      </w:pPr>
-      <w:r>
-        <w:rPr>
-          <w:rFonts w:hint="eastAsia"/>
-          <w:sz w:val="24"/>
-          <w:szCs w:val="30"/>
-        </w:rPr>
-        <w:t>为了克服上述的电路的缺点，可以改进为以上电路</w:t>
+        <w:numPr>
+          <w:ilvl w:val="0"/>
+          <w:numId w:val="6"/>
+        </w:numPr>
+        <w:ind w:firstLineChars="0"/>
+        <w:rPr>
+          <w:sz w:val="24"/>
+          <w:szCs w:val="30"/>
+        </w:rPr>
+      </w:pPr>
+      <w:r>
+        <w:rPr>
+          <w:rFonts w:hint="eastAsia"/>
+          <w:sz w:val="24"/>
+          <w:szCs w:val="30"/>
+        </w:rPr>
+        <w:t>同相电路三</w:t>
+      </w:r>
+    </w:p>
+    <w:p>
+      <w:pPr>
+        <w:pStyle w:val="a3"/>
+        <w:ind w:left="2100" w:firstLineChars="0" w:firstLine="0"/>
+        <w:jc w:val="center"/>
+        <w:rPr>
+          <w:sz w:val="24"/>
+          <w:szCs w:val="30"/>
+        </w:rPr>
+      </w:pPr>
+      <w:r>
+        <w:rPr>
+          <w:noProof/>
+        </w:rPr>
+        <w:drawing>
+          <wp:inline distT="0" distB="0" distL="0" distR="0" wp14:anchorId="71864A3C" wp14:editId="3A9007AA">
+            <wp:extent cx="2509337" cy="1974012"/>
+            <wp:effectExtent l="0" t="0" r="5715" b="7620"/>
+            <wp:docPr id="3" name="图片 3"/>
+            <wp:cNvGraphicFramePr>
+              <a:graphicFrameLocks xmlns:a="http://schemas.openxmlformats.org/drawingml/2006/main" noChangeAspect="1"/>
+            </wp:cNvGraphicFramePr>
+            <a:graphic xmlns:a="http://schemas.openxmlformats.org/drawingml/2006/main">
+              <a:graphicData uri="http://schemas.openxmlformats.org/drawingml/2006/picture">
+                <pic:pic xmlns:pic="http://schemas.openxmlformats.org/drawingml/2006/picture">
+                  <pic:nvPicPr>
+                    <pic:cNvPr id="1" name=""/>
+                    <pic:cNvPicPr/>
+                  </pic:nvPicPr>
+                  <pic:blipFill>
+                    <a:blip r:embed="rId7"/>
+                    <a:stretch>
+                      <a:fillRect/>
+                    </a:stretch>
+                  </pic:blipFill>
+                  <pic:spPr>
+                    <a:xfrm>
+                      <a:off x="0" y="0"/>
+                      <a:ext cx="2553101" cy="2008440"/>
+                    </a:xfrm>
+                    <a:prstGeom prst="rect">
+                      <a:avLst/>
+                    </a:prstGeom>
+                  </pic:spPr>
+                </pic:pic>
+              </a:graphicData>
+            </a:graphic>
+          </wp:inline>
+        </w:drawing>
+      </w:r>
+    </w:p>
+    <w:p>
+      <w:pPr>
+        <w:ind w:left="1260" w:firstLine="420"/>
+        <w:rPr>
+          <w:sz w:val="24"/>
+          <w:szCs w:val="30"/>
+        </w:rPr>
+      </w:pPr>
+      <w:r>
+        <w:rPr>
+          <w:rFonts w:hint="eastAsia"/>
+          <w:sz w:val="24"/>
+          <w:szCs w:val="30"/>
+        </w:rPr>
+        <w:t>这个电路是</w:t>
+      </w:r>
+      <w:r>
+        <w:rPr>
+          <w:rFonts w:hint="eastAsia"/>
+          <w:sz w:val="24"/>
+          <w:szCs w:val="30"/>
+        </w:rPr>
+        <w:t>A</w:t>
+      </w:r>
+      <w:r>
+        <w:rPr>
+          <w:sz w:val="24"/>
+          <w:szCs w:val="30"/>
+        </w:rPr>
+        <w:t>DC4891-3</w:t>
+      </w:r>
+      <w:r>
+        <w:rPr>
+          <w:rFonts w:hint="eastAsia"/>
+          <w:sz w:val="24"/>
+          <w:szCs w:val="30"/>
+        </w:rPr>
+        <w:t>数据手册中给出的参考电路。</w:t>
+      </w:r>
+      <w:r>
+        <w:rPr>
+          <w:rFonts w:hint="eastAsia"/>
+          <w:sz w:val="24"/>
+          <w:szCs w:val="30"/>
+        </w:rPr>
+        <w:t>主要的修改在</w:t>
+      </w:r>
+      <w:r>
+        <w:rPr>
+          <w:rFonts w:hint="eastAsia"/>
+          <w:sz w:val="24"/>
+          <w:szCs w:val="30"/>
+        </w:rPr>
+        <w:t>静默电位上。</w:t>
+      </w:r>
+    </w:p>
+    <w:p>
+      <w:pPr>
+        <w:ind w:left="1260" w:firstLine="420"/>
+        <w:rPr>
+          <w:sz w:val="24"/>
+          <w:szCs w:val="30"/>
+        </w:rPr>
+      </w:pPr>
+      <w:r>
+        <w:rPr>
+          <w:rFonts w:hint="eastAsia"/>
+          <w:sz w:val="24"/>
+          <w:szCs w:val="30"/>
+        </w:rPr>
+        <w:lastRenderedPageBreak/>
+        <w:t>画出带电路的直流通路，可以明显的看到，该电路通过</w:t>
+      </w:r>
+      <w:r>
+        <w:rPr>
+          <w:rFonts w:hint="eastAsia"/>
+          <w:sz w:val="24"/>
+          <w:szCs w:val="30"/>
+        </w:rPr>
+        <w:t>R</w:t>
+      </w:r>
+      <w:r>
+        <w:rPr>
+          <w:sz w:val="24"/>
+          <w:szCs w:val="30"/>
+          <w:vertAlign w:val="subscript"/>
+        </w:rPr>
+        <w:t>2</w:t>
+      </w:r>
+      <w:r>
+        <w:rPr>
+          <w:rFonts w:hint="eastAsia"/>
+          <w:sz w:val="24"/>
+          <w:szCs w:val="30"/>
+        </w:rPr>
+        <w:t>和</w:t>
+      </w:r>
+      <w:r>
+        <w:rPr>
+          <w:rFonts w:hint="eastAsia"/>
+          <w:sz w:val="24"/>
+          <w:szCs w:val="30"/>
+        </w:rPr>
+        <w:t>R</w:t>
+      </w:r>
+      <w:r>
+        <w:rPr>
+          <w:sz w:val="24"/>
+          <w:szCs w:val="30"/>
+          <w:vertAlign w:val="subscript"/>
+        </w:rPr>
+        <w:t>4</w:t>
+      </w:r>
+      <w:r>
+        <w:rPr>
+          <w:rFonts w:hint="eastAsia"/>
+          <w:sz w:val="24"/>
+          <w:szCs w:val="30"/>
+        </w:rPr>
+        <w:t>分压，可以得到一个</w:t>
+      </w:r>
+      <w:r>
+        <w:rPr>
+          <w:rFonts w:hint="eastAsia"/>
+          <w:sz w:val="24"/>
+          <w:szCs w:val="30"/>
+        </w:rPr>
+        <w:t>2</w:t>
+      </w:r>
+      <w:r>
+        <w:rPr>
+          <w:sz w:val="24"/>
+          <w:szCs w:val="30"/>
+        </w:rPr>
+        <w:t>.5V</w:t>
+      </w:r>
+      <w:r>
+        <w:rPr>
+          <w:rFonts w:hint="eastAsia"/>
+          <w:sz w:val="24"/>
+          <w:szCs w:val="30"/>
+        </w:rPr>
+        <w:t>的电平，并通过</w:t>
+      </w:r>
+      <w:r>
+        <w:rPr>
+          <w:rFonts w:hint="eastAsia"/>
+          <w:sz w:val="24"/>
+          <w:szCs w:val="30"/>
+        </w:rPr>
+        <w:t>R</w:t>
+      </w:r>
+      <w:r>
+        <w:rPr>
+          <w:sz w:val="24"/>
+          <w:szCs w:val="30"/>
+          <w:vertAlign w:val="subscript"/>
+        </w:rPr>
+        <w:t>3</w:t>
+      </w:r>
+      <w:r>
+        <w:rPr>
+          <w:rFonts w:hint="eastAsia"/>
+          <w:sz w:val="24"/>
+          <w:szCs w:val="30"/>
+        </w:rPr>
+        <w:t>和</w:t>
+      </w:r>
+      <w:r>
+        <w:rPr>
+          <w:rFonts w:hint="eastAsia"/>
+          <w:sz w:val="24"/>
+          <w:szCs w:val="30"/>
+        </w:rPr>
+        <w:t>C</w:t>
+      </w:r>
+      <w:r>
+        <w:rPr>
+          <w:sz w:val="24"/>
+          <w:szCs w:val="30"/>
+          <w:vertAlign w:val="subscript"/>
+        </w:rPr>
+        <w:t>1</w:t>
+      </w:r>
+      <w:r>
+        <w:rPr>
+          <w:rFonts w:hint="eastAsia"/>
+          <w:sz w:val="24"/>
+          <w:szCs w:val="30"/>
+        </w:rPr>
+        <w:t>实现了信号的耦合。</w:t>
+      </w:r>
+    </w:p>
+    <w:p>
+      <w:pPr>
+        <w:ind w:left="1260" w:firstLine="420"/>
+        <w:rPr>
+          <w:sz w:val="24"/>
+          <w:szCs w:val="30"/>
+        </w:rPr>
+      </w:pPr>
+      <w:r>
+        <w:rPr>
+          <w:rFonts w:hint="eastAsia"/>
+          <w:sz w:val="24"/>
+          <w:szCs w:val="30"/>
+        </w:rPr>
+        <w:t>而为了应对电源内的噪声，该电路与</w:t>
+      </w:r>
+      <w:r>
+        <w:rPr>
+          <w:rFonts w:hint="eastAsia"/>
+          <w:sz w:val="24"/>
+          <w:szCs w:val="30"/>
+        </w:rPr>
+        <w:t>R</w:t>
+      </w:r>
+      <w:r>
+        <w:rPr>
+          <w:sz w:val="24"/>
+          <w:szCs w:val="30"/>
+          <w:vertAlign w:val="subscript"/>
+        </w:rPr>
+        <w:t>4</w:t>
+      </w:r>
+      <w:r>
+        <w:rPr>
+          <w:rFonts w:hint="eastAsia"/>
+          <w:sz w:val="24"/>
+          <w:szCs w:val="30"/>
+        </w:rPr>
+        <w:t>并联了一个电容。</w:t>
+      </w:r>
+    </w:p>
+    <w:p>
+      <w:pPr>
+        <w:ind w:left="1260" w:firstLine="420"/>
+        <w:rPr>
+          <w:sz w:val="24"/>
+          <w:szCs w:val="30"/>
+        </w:rPr>
+      </w:pPr>
+    </w:p>
+    <w:p>
+      <w:pPr>
+        <w:pStyle w:val="a3"/>
+        <w:numPr>
+          <w:ilvl w:val="0"/>
+          <w:numId w:val="6"/>
+        </w:numPr>
+        <w:ind w:firstLineChars="0"/>
+        <w:rPr>
+          <w:sz w:val="24"/>
+          <w:szCs w:val="30"/>
+        </w:rPr>
+      </w:pPr>
+      <w:r>
+        <w:rPr>
+          <w:rFonts w:hint="eastAsia"/>
+          <w:sz w:val="24"/>
+          <w:szCs w:val="30"/>
+        </w:rPr>
+        <w:t>反相电路</w:t>
+      </w:r>
+    </w:p>
+    <w:p>
+      <w:pPr>
+        <w:pStyle w:val="a3"/>
+        <w:ind w:left="1500" w:firstLineChars="0" w:firstLine="0"/>
+        <w:rPr>
+          <w:sz w:val="24"/>
+          <w:szCs w:val="30"/>
+        </w:rPr>
+      </w:pPr>
+      <w:r>
+        <w:rPr>
+          <w:rFonts w:hint="eastAsia"/>
+          <w:sz w:val="24"/>
+          <w:szCs w:val="30"/>
+        </w:rPr>
+        <w:t>如图是一个反相电路。</w:t>
+      </w:r>
+    </w:p>
+    <w:p>
+      <w:pPr>
+        <w:pStyle w:val="a3"/>
+        <w:ind w:left="1500" w:firstLineChars="0" w:firstLine="0"/>
+        <w:rPr>
+          <w:sz w:val="24"/>
+          <w:szCs w:val="30"/>
+        </w:rPr>
+      </w:pPr>
+      <w:r>
+        <w:rPr>
+          <w:rFonts w:hint="eastAsia"/>
+          <w:sz w:val="24"/>
+          <w:szCs w:val="30"/>
+        </w:rPr>
+        <w:t>直流通路：</w:t>
+      </w:r>
+    </w:p>
+    <w:p>
+      <w:pPr>
+        <w:pStyle w:val="a3"/>
+        <w:ind w:left="1920" w:firstLineChars="0" w:firstLine="180"/>
+        <w:rPr>
+          <w:sz w:val="24"/>
+          <w:szCs w:val="30"/>
+        </w:rPr>
+      </w:pPr>
+      <w:r>
+        <w:rPr>
+          <w:rFonts w:hint="eastAsia"/>
+          <w:sz w:val="24"/>
+          <w:szCs w:val="30"/>
+        </w:rPr>
+        <w:t>显然这个电路通过</w:t>
+      </w:r>
+      <w:r>
+        <w:rPr>
+          <w:rFonts w:hint="eastAsia"/>
+          <w:sz w:val="24"/>
+          <w:szCs w:val="30"/>
+        </w:rPr>
+        <w:t>R</w:t>
+      </w:r>
+      <w:r>
+        <w:rPr>
+          <w:sz w:val="24"/>
+          <w:szCs w:val="30"/>
+          <w:vertAlign w:val="subscript"/>
+        </w:rPr>
+        <w:t>1</w:t>
+      </w:r>
+      <w:r>
+        <w:rPr>
+          <w:rFonts w:hint="eastAsia"/>
+          <w:sz w:val="24"/>
+          <w:szCs w:val="30"/>
+        </w:rPr>
+        <w:t>的分压可以得到</w:t>
+      </w:r>
+      <w:r>
+        <w:rPr>
+          <w:rFonts w:hint="eastAsia"/>
+          <w:sz w:val="24"/>
+          <w:szCs w:val="30"/>
+        </w:rPr>
+        <w:t>2</w:t>
+      </w:r>
+      <w:r>
+        <w:rPr>
+          <w:sz w:val="24"/>
+          <w:szCs w:val="30"/>
+        </w:rPr>
+        <w:t>.5V</w:t>
+      </w:r>
+      <w:r>
+        <w:rPr>
+          <w:rFonts w:hint="eastAsia"/>
+          <w:sz w:val="24"/>
+          <w:szCs w:val="30"/>
+        </w:rPr>
+        <w:t>的偏置电压。</w:t>
+      </w:r>
+    </w:p>
+    <w:p>
+      <w:pPr>
+        <w:pStyle w:val="a3"/>
+        <w:ind w:leftChars="614" w:left="1289" w:firstLineChars="0" w:firstLine="180"/>
+        <w:rPr>
+          <w:sz w:val="24"/>
+          <w:szCs w:val="30"/>
+        </w:rPr>
+      </w:pPr>
+      <w:r>
+        <w:rPr>
+          <w:rFonts w:hint="eastAsia"/>
+          <w:sz w:val="24"/>
+          <w:szCs w:val="30"/>
+        </w:rPr>
+        <w:t>交流通路：</w:t>
+      </w:r>
+    </w:p>
+    <w:p>
+      <w:pPr>
+        <w:pStyle w:val="a3"/>
+        <w:ind w:leftChars="814" w:left="1709" w:firstLineChars="0" w:firstLine="391"/>
+        <w:rPr>
+          <w:sz w:val="24"/>
+          <w:szCs w:val="30"/>
+        </w:rPr>
+      </w:pPr>
+      <w:r>
+        <w:rPr>
+          <w:rFonts w:hint="eastAsia"/>
+          <w:sz w:val="24"/>
+          <w:szCs w:val="30"/>
+        </w:rPr>
+        <w:t>分析</w:t>
+      </w:r>
+      <w:r>
+        <w:rPr>
+          <w:rFonts w:hint="eastAsia"/>
+          <w:sz w:val="24"/>
+          <w:szCs w:val="30"/>
+        </w:rPr>
+        <w:t>可知，交流通路中，</w:t>
+      </w:r>
+      <w:r>
+        <w:rPr>
+          <w:rFonts w:hint="eastAsia"/>
+          <w:sz w:val="24"/>
+          <w:szCs w:val="30"/>
+        </w:rPr>
+        <w:t>V</w:t>
+      </w:r>
+      <w:r>
+        <w:rPr>
+          <w:sz w:val="24"/>
+          <w:szCs w:val="30"/>
+          <w:vertAlign w:val="subscript"/>
+        </w:rPr>
+        <w:t>+</w:t>
+      </w:r>
+      <w:r>
+        <w:rPr>
+          <w:rFonts w:hint="eastAsia"/>
+          <w:sz w:val="24"/>
+          <w:szCs w:val="30"/>
+        </w:rPr>
+        <w:t>接地</w:t>
       </w:r>
       <w:r>
         <w:rPr>
@@ -2927,40 +3760,106 @@
         </w:rPr>
         <w:t>。</w:t>
       </w:r>
-    </w:p>
-    <w:p>
-      <w:pPr>
-        <w:ind w:left="1680" w:firstLine="420"/>
-        <w:rPr>
-          <w:sz w:val="24"/>
-          <w:szCs w:val="30"/>
-        </w:rPr>
-      </w:pPr>
-      <w:r>
-        <w:rPr>
-          <w:rFonts w:hint="eastAsia"/>
-          <w:sz w:val="24"/>
-          <w:szCs w:val="30"/>
-        </w:rPr>
-        <w:t>主要的差别在于静默点</w:t>
-      </w:r>
-      <w:proofErr w:type="gramStart"/>
-      <w:r>
-        <w:rPr>
-          <w:rFonts w:hint="eastAsia"/>
-          <w:sz w:val="24"/>
-          <w:szCs w:val="30"/>
-        </w:rPr>
-        <w:t>位不再</w:t>
-      </w:r>
-      <w:proofErr w:type="gramEnd"/>
-      <w:r>
-        <w:rPr>
-          <w:rFonts w:hint="eastAsia"/>
-          <w:sz w:val="24"/>
-          <w:szCs w:val="30"/>
-        </w:rPr>
-        <w:t>使用分压电阻，而是用一个电压基准源实现</w:t>
+      <w:r>
+        <w:rPr>
+          <w:rFonts w:hint="eastAsia"/>
+          <w:sz w:val="24"/>
+          <w:szCs w:val="30"/>
+        </w:rPr>
+        <w:t>R</w:t>
+      </w:r>
+      <w:r>
+        <w:rPr>
+          <w:sz w:val="24"/>
+          <w:szCs w:val="30"/>
+          <w:vertAlign w:val="subscript"/>
+        </w:rPr>
+        <w:t>G</w:t>
+      </w:r>
+      <w:r>
+        <w:rPr>
+          <w:rFonts w:hint="eastAsia"/>
+          <w:sz w:val="24"/>
+          <w:szCs w:val="30"/>
+        </w:rPr>
+        <w:t>和</w:t>
+      </w:r>
+      <w:r>
+        <w:rPr>
+          <w:sz w:val="24"/>
+          <w:szCs w:val="30"/>
+        </w:rPr>
+        <w:t>R</w:t>
+      </w:r>
+      <w:r>
+        <w:rPr>
+          <w:sz w:val="24"/>
+          <w:szCs w:val="30"/>
+          <w:vertAlign w:val="subscript"/>
+        </w:rPr>
+        <w:t>T</w:t>
+      </w:r>
+      <w:r>
+        <w:rPr>
+          <w:rFonts w:hint="eastAsia"/>
+          <w:sz w:val="24"/>
+          <w:szCs w:val="30"/>
+        </w:rPr>
+        <w:t>并联</w:t>
+      </w:r>
+      <w:r>
+        <w:rPr>
+          <w:rFonts w:hint="eastAsia"/>
+          <w:sz w:val="24"/>
+          <w:szCs w:val="30"/>
+        </w:rPr>
+        <w:t>，通常为了阻抗匹配，会使得</w:t>
+      </w:r>
+      <w:r>
+        <w:rPr>
+          <w:rFonts w:hint="eastAsia"/>
+          <w:sz w:val="24"/>
+          <w:szCs w:val="30"/>
+        </w:rPr>
+        <w:t>R</w:t>
+      </w:r>
+      <w:r>
+        <w:rPr>
+          <w:sz w:val="24"/>
+          <w:szCs w:val="30"/>
+          <w:vertAlign w:val="subscript"/>
+        </w:rPr>
+        <w:t>G</w:t>
+      </w:r>
+      <w:r>
+        <w:rPr>
+          <w:sz w:val="24"/>
+          <w:szCs w:val="30"/>
+        </w:rPr>
+        <w:t>//R</w:t>
+      </w:r>
+      <w:r>
+        <w:rPr>
+          <w:sz w:val="24"/>
+          <w:szCs w:val="30"/>
+          <w:vertAlign w:val="subscript"/>
+        </w:rPr>
+        <w:t>T</w:t>
+      </w:r>
+      <w:r>
+        <w:rPr>
+          <w:sz w:val="24"/>
+          <w:szCs w:val="30"/>
+        </w:rPr>
+        <w:t>=R</w:t>
+      </w:r>
+      <w:r>
+        <w:rPr>
+          <w:sz w:val="24"/>
+          <w:szCs w:val="30"/>
+          <w:vertAlign w:val="subscript"/>
+        </w:rPr>
+        <w:t>S</w:t>
       </w:r>
       <w:r>
         <w:rPr>
@@ -2973,38 +3872,79 @@
     </w:p>
     <w:p>
       <w:pPr>
-        <w:ind w:left="1680" w:firstLine="420"/>
-        <w:rPr>
-          <w:sz w:val="24"/>
-          <w:szCs w:val="30"/>
-        </w:rPr>
-      </w:pPr>
-      <w:r>
-        <w:rPr>
-          <w:rFonts w:hint="eastAsia"/>
-          <w:sz w:val="24"/>
-          <w:szCs w:val="30"/>
-        </w:rPr>
-        <w:t>A</w:t>
-      </w:r>
-      <w:r>
-        <w:rPr>
-          <w:sz w:val="24"/>
-          <w:szCs w:val="30"/>
-        </w:rPr>
-        <w:t>DR421</w:t>
-      </w:r>
-      <w:r>
-        <w:rPr>
-          <w:rFonts w:hint="eastAsia"/>
-          <w:sz w:val="24"/>
-          <w:szCs w:val="30"/>
-        </w:rPr>
-        <w:t>是一款串联型的低噪声</w:t>
-      </w:r>
-      <w:r>
-        <w:rPr>
-          <w:rFonts w:hint="eastAsia"/>
+        <w:pStyle w:val="a3"/>
+        <w:ind w:leftChars="814" w:left="1709" w:firstLineChars="0" w:firstLine="391"/>
+        <w:rPr>
+          <w:rFonts w:hint="eastAsia"/>
+          <w:sz w:val="24"/>
+          <w:szCs w:val="30"/>
+        </w:rPr>
+      </w:pPr>
+      <w:r>
+        <w:rPr>
+          <w:sz w:val="24"/>
+          <w:szCs w:val="30"/>
+        </w:rPr>
+        <w:t>49.9</w:t>
+      </w:r>
+      <w:r>
+        <w:rPr>
+          <w:rFonts w:hint="eastAsia"/>
+          <w:sz w:val="24"/>
+          <w:szCs w:val="30"/>
+        </w:rPr>
+        <w:t>Ω的电阻是为了阻抗匹配。</w:t>
+      </w:r>
+    </w:p>
+    <w:p>
+      <w:pPr>
+        <w:ind w:left="1260" w:firstLine="420"/>
+        <w:rPr>
+          <w:sz w:val="24"/>
+          <w:szCs w:val="30"/>
+        </w:rPr>
+      </w:pPr>
+      <w:r>
+        <w:rPr>
+          <w:rFonts w:hint="eastAsia"/>
+          <w:sz w:val="24"/>
+          <w:szCs w:val="30"/>
+        </w:rPr>
+        <w:t>电路的两个电容</w:t>
+      </w:r>
+      <w:r>
+        <w:rPr>
+          <w:rFonts w:hint="eastAsia"/>
+          <w:sz w:val="24"/>
+          <w:szCs w:val="30"/>
+        </w:rPr>
+        <w:t>C</w:t>
+      </w:r>
+      <w:r>
+        <w:rPr>
+          <w:sz w:val="24"/>
+          <w:szCs w:val="30"/>
+        </w:rPr>
+        <w:t>1</w:t>
+      </w:r>
+      <w:r>
+        <w:rPr>
+          <w:rFonts w:hint="eastAsia"/>
+          <w:sz w:val="24"/>
+          <w:szCs w:val="30"/>
+        </w:rPr>
+        <w:t>和</w:t>
+      </w:r>
+      <w:r>
+        <w:rPr>
+          <w:rFonts w:hint="eastAsia"/>
+          <w:sz w:val="24"/>
+          <w:szCs w:val="30"/>
+        </w:rPr>
+        <w:t>C</w:t>
+      </w:r>
+      <w:r>
+        <w:rPr>
           <w:sz w:val="24"/>
           <w:szCs w:val="30"/>
         </w:rPr>
@@ -3012,257 +3952,313 @@
       </w:r>
       <w:r>
         <w:rPr>
-          <w:sz w:val="24"/>
-          <w:szCs w:val="30"/>
-        </w:rPr>
-        <w:t>.5V</w:t>
-      </w:r>
-      <w:r>
-        <w:rPr>
-          <w:rFonts w:hint="eastAsia"/>
-          <w:sz w:val="24"/>
-          <w:szCs w:val="30"/>
-        </w:rPr>
-        <w:t>电压基准源。经过时间</w:t>
-      </w:r>
-      <w:r>
-        <w:rPr>
-          <w:rFonts w:hint="eastAsia"/>
-          <w:sz w:val="24"/>
-          <w:szCs w:val="30"/>
-        </w:rPr>
-        <w:t>常数较大的阻容网络（</w:t>
-      </w:r>
-      <w:r>
-        <w:rPr>
-          <w:rFonts w:hint="eastAsia"/>
-          <w:sz w:val="24"/>
-          <w:szCs w:val="30"/>
-        </w:rPr>
-        <w:t>R</w:t>
-      </w:r>
-      <w:r>
-        <w:rPr>
-          <w:sz w:val="24"/>
-          <w:szCs w:val="30"/>
-          <w:vertAlign w:val="subscript"/>
+          <w:rFonts w:hint="eastAsia"/>
+          <w:sz w:val="24"/>
+          <w:szCs w:val="30"/>
+        </w:rPr>
+        <w:t>分别组成了低通滤波器和高通滤波器。其中</w:t>
+      </w:r>
+      <w:r>
+        <w:rPr>
+          <w:rFonts w:hint="eastAsia"/>
+          <w:sz w:val="24"/>
+          <w:szCs w:val="30"/>
+        </w:rPr>
+        <w:t>C</w:t>
+      </w:r>
+      <w:r>
+        <w:rPr>
+          <w:sz w:val="24"/>
+          <w:szCs w:val="30"/>
         </w:rPr>
         <w:t>2</w:t>
       </w:r>
       <w:r>
         <w:rPr>
-          <w:sz w:val="24"/>
-          <w:szCs w:val="30"/>
-        </w:rPr>
-        <w:t>/C</w:t>
-      </w:r>
-      <w:r>
-        <w:rPr>
-          <w:sz w:val="24"/>
-          <w:szCs w:val="30"/>
-          <w:vertAlign w:val="subscript"/>
-        </w:rPr>
-        <w:t>4</w:t>
-      </w:r>
-      <w:r>
-        <w:rPr>
-          <w:rFonts w:hint="eastAsia"/>
-          <w:sz w:val="24"/>
-          <w:szCs w:val="30"/>
-        </w:rPr>
-        <w:t>），</w:t>
-      </w:r>
-      <w:proofErr w:type="gramStart"/>
-      <w:r>
-        <w:rPr>
-          <w:rFonts w:hint="eastAsia"/>
-          <w:sz w:val="24"/>
-          <w:szCs w:val="30"/>
-        </w:rPr>
-        <w:t>完成低</w:t>
-      </w:r>
-      <w:proofErr w:type="gramEnd"/>
-      <w:r>
-        <w:rPr>
-          <w:rFonts w:hint="eastAsia"/>
-          <w:sz w:val="24"/>
-          <w:szCs w:val="30"/>
-        </w:rPr>
-        <w:t>通滤波，进一步降低噪声</w:t>
-      </w:r>
-      <w:r>
-        <w:rPr>
-          <w:rFonts w:hint="eastAsia"/>
-          <w:sz w:val="24"/>
-          <w:szCs w:val="30"/>
-        </w:rPr>
-        <w:t>，</w:t>
-      </w:r>
-      <w:r>
-        <w:rPr>
-          <w:rFonts w:hint="eastAsia"/>
-          <w:sz w:val="24"/>
-          <w:szCs w:val="30"/>
-        </w:rPr>
-        <w:t>然后进入一个电压跟随器中</w:t>
-      </w:r>
-      <w:r>
-        <w:rPr>
-          <w:rFonts w:hint="eastAsia"/>
-          <w:sz w:val="24"/>
-          <w:szCs w:val="30"/>
-        </w:rPr>
-        <w:t>，提高输出驱动，保证</w:t>
-      </w:r>
-      <w:r>
-        <w:rPr>
-          <w:rFonts w:hint="eastAsia"/>
-          <w:sz w:val="24"/>
-          <w:szCs w:val="30"/>
-        </w:rPr>
-        <w:t>R</w:t>
-      </w:r>
-      <w:r>
-        <w:rPr>
-          <w:sz w:val="24"/>
-          <w:szCs w:val="30"/>
-          <w:vertAlign w:val="subscript"/>
-        </w:rPr>
-        <w:t>3</w:t>
-      </w:r>
-      <w:r>
-        <w:rPr>
-          <w:rFonts w:hint="eastAsia"/>
-          <w:sz w:val="24"/>
-          <w:szCs w:val="30"/>
-        </w:rPr>
-        <w:t>下端是一个稳定的</w:t>
-      </w:r>
-      <w:r>
-        <w:rPr>
-          <w:rFonts w:hint="eastAsia"/>
-          <w:sz w:val="24"/>
-          <w:szCs w:val="30"/>
-        </w:rPr>
-        <w:t>2</w:t>
-      </w:r>
-      <w:r>
-        <w:rPr>
-          <w:sz w:val="24"/>
-          <w:szCs w:val="30"/>
-        </w:rPr>
-        <w:t>.5V</w:t>
-      </w:r>
-      <w:r>
-        <w:rPr>
-          <w:rFonts w:hint="eastAsia"/>
-          <w:sz w:val="24"/>
-          <w:szCs w:val="30"/>
-        </w:rPr>
-        <w:t>电位。</w:t>
-      </w:r>
-    </w:p>
-    <w:p>
-      <w:pPr>
-        <w:ind w:left="1680" w:firstLine="420"/>
-        <w:rPr>
-          <w:rFonts w:hint="eastAsia"/>
-          <w:color w:val="FF0000"/>
-          <w:sz w:val="24"/>
-          <w:szCs w:val="30"/>
-        </w:rPr>
-      </w:pPr>
-      <w:r>
-        <w:rPr>
-          <w:rFonts w:hint="eastAsia"/>
-          <w:color w:val="FF0000"/>
-          <w:sz w:val="24"/>
-          <w:szCs w:val="30"/>
-        </w:rPr>
-        <w:t>也就是在同相电路</w:t>
-      </w:r>
-      <w:proofErr w:type="gramStart"/>
-      <w:r>
-        <w:rPr>
-          <w:rFonts w:hint="eastAsia"/>
-          <w:color w:val="FF0000"/>
-          <w:sz w:val="24"/>
-          <w:szCs w:val="30"/>
-        </w:rPr>
-        <w:t>一</w:t>
-      </w:r>
-      <w:proofErr w:type="gramEnd"/>
-      <w:r>
-        <w:rPr>
-          <w:rFonts w:hint="eastAsia"/>
-          <w:color w:val="FF0000"/>
-          <w:sz w:val="24"/>
-          <w:szCs w:val="30"/>
-        </w:rPr>
-        <w:t>的基础上，</w:t>
-      </w:r>
-      <w:r>
-        <w:rPr>
-          <w:rFonts w:hint="eastAsia"/>
-          <w:color w:val="FF0000"/>
-          <w:sz w:val="24"/>
-          <w:szCs w:val="30"/>
-        </w:rPr>
-        <w:t>用电压跟随器和电压基准</w:t>
-      </w:r>
-      <w:proofErr w:type="gramStart"/>
-      <w:r>
-        <w:rPr>
-          <w:rFonts w:hint="eastAsia"/>
-          <w:color w:val="FF0000"/>
-          <w:sz w:val="24"/>
-          <w:szCs w:val="30"/>
-        </w:rPr>
-        <w:t>源形成</w:t>
-      </w:r>
-      <w:proofErr w:type="gramEnd"/>
-      <w:r>
-        <w:rPr>
-          <w:rFonts w:hint="eastAsia"/>
-          <w:color w:val="FF0000"/>
-          <w:sz w:val="24"/>
-          <w:szCs w:val="30"/>
-        </w:rPr>
-        <w:t>一个稳定的</w:t>
-      </w:r>
-      <w:r>
-        <w:rPr>
-          <w:rFonts w:hint="eastAsia"/>
-          <w:color w:val="FF0000"/>
-          <w:sz w:val="24"/>
-          <w:szCs w:val="30"/>
-        </w:rPr>
-        <w:t>2</w:t>
-      </w:r>
-      <w:r>
-        <w:rPr>
-          <w:color w:val="FF0000"/>
-          <w:sz w:val="24"/>
-          <w:szCs w:val="30"/>
-        </w:rPr>
-        <w:t>.5V</w:t>
-      </w:r>
-      <w:r>
-        <w:rPr>
-          <w:rFonts w:hint="eastAsia"/>
-          <w:color w:val="FF0000"/>
-          <w:sz w:val="24"/>
-          <w:szCs w:val="30"/>
-        </w:rPr>
-        <w:t>电位。</w:t>
+          <w:rFonts w:hint="eastAsia"/>
+          <w:sz w:val="24"/>
+          <w:szCs w:val="30"/>
+        </w:rPr>
+        <w:t>决定了电路的下限截止频率：</w:t>
       </w:r>
       <w:bookmarkStart w:id="0" w:name="_GoBack"/>
       <w:bookmarkEnd w:id="0"/>
     </w:p>
     <w:p>
       <w:pPr>
-        <w:ind w:left="1680" w:firstLine="420"/>
-        <w:rPr>
+        <w:pStyle w:val="a3"/>
+        <w:ind w:leftChars="814" w:left="1709" w:firstLineChars="0" w:firstLine="391"/>
+        <w:rPr>
+          <w:rFonts w:hint="eastAsia"/>
+          <w:sz w:val="24"/>
+          <w:szCs w:val="30"/>
+        </w:rPr>
+      </w:pPr>
+      <m:oMathPara>
+        <m:oMath>
+          <m:r>
+            <m:rPr>
+              <m:sty m:val="p"/>
+            </m:rPr>
+            <w:rPr>
+              <w:rFonts w:ascii="Cambria Math" w:hAnsi="Cambria Math"/>
+              <w:sz w:val="24"/>
+              <w:szCs w:val="30"/>
+            </w:rPr>
+            <m:t>f=</m:t>
+          </m:r>
+          <m:f>
+            <m:fPr>
+              <m:ctrlPr>
+                <w:rPr>
+                  <w:rFonts w:ascii="Cambria Math" w:hAnsi="Cambria Math"/>
+                  <w:sz w:val="24"/>
+                  <w:szCs w:val="30"/>
+                </w:rPr>
+              </m:ctrlPr>
+            </m:fPr>
+            <m:num>
+              <m:r>
+                <m:rPr>
+                  <m:sty m:val="p"/>
+                </m:rPr>
+                <w:rPr>
+                  <w:rFonts w:ascii="Cambria Math" w:hAnsi="Cambria Math"/>
+                  <w:sz w:val="24"/>
+                  <w:szCs w:val="30"/>
+                </w:rPr>
+                <m:t>1</m:t>
+              </m:r>
+            </m:num>
+            <m:den>
+              <m:r>
+                <w:rPr>
+                  <w:rFonts w:ascii="Cambria Math" w:hAnsi="Cambria Math"/>
+                  <w:sz w:val="24"/>
+                  <w:szCs w:val="30"/>
+                </w:rPr>
+                <m:t>2π(</m:t>
+              </m:r>
+              <m:sSub>
+                <m:sSubPr>
+                  <m:ctrlPr>
+                    <w:rPr>
+                      <w:rFonts w:ascii="Cambria Math" w:hAnsi="Cambria Math"/>
+                      <w:i/>
+                      <w:sz w:val="24"/>
+                      <w:szCs w:val="30"/>
+                    </w:rPr>
+                  </m:ctrlPr>
+                </m:sSubPr>
+                <m:e>
+                  <m:r>
+                    <w:rPr>
+                      <w:rFonts w:ascii="Cambria Math" w:hAnsi="Cambria Math"/>
+                      <w:sz w:val="24"/>
+                      <w:szCs w:val="30"/>
+                    </w:rPr>
+                    <m:t>R</m:t>
+                  </m:r>
+                </m:e>
+                <m:sub>
+                  <m:r>
+                    <w:rPr>
+                      <w:rFonts w:ascii="Cambria Math" w:hAnsi="Cambria Math"/>
+                      <w:sz w:val="24"/>
+                      <w:szCs w:val="30"/>
+                    </w:rPr>
+                    <m:t>G</m:t>
+                  </m:r>
+                </m:sub>
+              </m:sSub>
+              <m:r>
+                <w:rPr>
+                  <w:rFonts w:ascii="Cambria Math" w:hAnsi="Cambria Math"/>
+                  <w:sz w:val="24"/>
+                  <w:szCs w:val="30"/>
+                </w:rPr>
+                <m:t>+</m:t>
+              </m:r>
+              <m:sSub>
+                <m:sSubPr>
+                  <m:ctrlPr>
+                    <w:rPr>
+                      <w:rFonts w:ascii="Cambria Math" w:hAnsi="Cambria Math"/>
+                      <w:i/>
+                      <w:sz w:val="24"/>
+                      <w:szCs w:val="30"/>
+                    </w:rPr>
+                  </m:ctrlPr>
+                </m:sSubPr>
+                <m:e>
+                  <m:r>
+                    <w:rPr>
+                      <w:rFonts w:ascii="Cambria Math" w:hAnsi="Cambria Math"/>
+                      <w:sz w:val="24"/>
+                      <w:szCs w:val="30"/>
+                    </w:rPr>
+                    <m:t>R</m:t>
+                  </m:r>
+                </m:e>
+                <m:sub>
+                  <m:r>
+                    <w:rPr>
+                      <w:rFonts w:ascii="Cambria Math" w:hAnsi="Cambria Math"/>
+                      <w:sz w:val="24"/>
+                      <w:szCs w:val="30"/>
+                    </w:rPr>
+                    <m:t>G</m:t>
+                  </m:r>
+                </m:sub>
+              </m:sSub>
+              <m:r>
+                <w:rPr>
+                  <w:rFonts w:ascii="Cambria Math" w:hAnsi="Cambria Math"/>
+                  <w:sz w:val="24"/>
+                  <w:szCs w:val="30"/>
+                </w:rPr>
+                <m:t>//</m:t>
+              </m:r>
+              <m:sSub>
+                <m:sSubPr>
+                  <m:ctrlPr>
+                    <w:rPr>
+                      <w:rFonts w:ascii="Cambria Math" w:hAnsi="Cambria Math"/>
+                      <w:i/>
+                      <w:sz w:val="24"/>
+                      <w:szCs w:val="30"/>
+                    </w:rPr>
+                  </m:ctrlPr>
+                </m:sSubPr>
+                <m:e>
+                  <m:r>
+                    <w:rPr>
+                      <w:rFonts w:ascii="Cambria Math" w:hAnsi="Cambria Math"/>
+                      <w:sz w:val="24"/>
+                      <w:szCs w:val="30"/>
+                    </w:rPr>
+                    <m:t>R</m:t>
+                  </m:r>
+                </m:e>
+                <m:sub>
+                  <m:r>
+                    <w:rPr>
+                      <w:rFonts w:ascii="Cambria Math" w:hAnsi="Cambria Math"/>
+                      <w:sz w:val="24"/>
+                      <w:szCs w:val="30"/>
+                    </w:rPr>
+                    <m:t>G</m:t>
+                  </m:r>
+                </m:sub>
+              </m:sSub>
+              <m:r>
+                <w:rPr>
+                  <w:rFonts w:ascii="Cambria Math" w:hAnsi="Cambria Math"/>
+                  <w:sz w:val="24"/>
+                  <w:szCs w:val="30"/>
+                </w:rPr>
+                <m:t>)</m:t>
+              </m:r>
+              <m:sSub>
+                <m:sSubPr>
+                  <m:ctrlPr>
+                    <w:rPr>
+                      <w:rFonts w:ascii="Cambria Math" w:hAnsi="Cambria Math"/>
+                      <w:i/>
+                      <w:sz w:val="24"/>
+                      <w:szCs w:val="30"/>
+                    </w:rPr>
+                  </m:ctrlPr>
+                </m:sSubPr>
+                <m:e>
+                  <m:r>
+                    <w:rPr>
+                      <w:rFonts w:ascii="Cambria Math" w:hAnsi="Cambria Math"/>
+                      <w:sz w:val="24"/>
+                      <w:szCs w:val="30"/>
+                    </w:rPr>
+                    <m:t>C</m:t>
+                  </m:r>
+                </m:e>
+                <m:sub>
+                  <m:r>
+                    <w:rPr>
+                      <w:rFonts w:ascii="Cambria Math" w:hAnsi="Cambria Math"/>
+                      <w:sz w:val="24"/>
+                      <w:szCs w:val="30"/>
+                    </w:rPr>
+                    <m:t>2</m:t>
+                  </m:r>
+                </m:sub>
+              </m:sSub>
+            </m:den>
+          </m:f>
+        </m:oMath>
+      </m:oMathPara>
+    </w:p>
+    <w:p>
+      <w:pPr>
+        <w:ind w:left="2100" w:firstLine="420"/>
+        <w:jc w:val="center"/>
+        <w:rPr>
+          <w:sz w:val="24"/>
+          <w:szCs w:val="30"/>
+        </w:rPr>
+      </w:pPr>
+      <w:r>
+        <w:rPr>
+          <w:noProof/>
+        </w:rPr>
+        <w:drawing>
+          <wp:inline distT="0" distB="0" distL="0" distR="0" wp14:anchorId="1417D964" wp14:editId="7B06682C">
+            <wp:extent cx="3379623" cy="1650695"/>
+            <wp:effectExtent l="0" t="0" r="0" b="6985"/>
+            <wp:docPr id="4" name="图片 4"/>
+            <wp:cNvGraphicFramePr>
+              <a:graphicFrameLocks xmlns:a="http://schemas.openxmlformats.org/drawingml/2006/main" noChangeAspect="1"/>
+            </wp:cNvGraphicFramePr>
+            <a:graphic xmlns:a="http://schemas.openxmlformats.org/drawingml/2006/main">
+              <a:graphicData uri="http://schemas.openxmlformats.org/drawingml/2006/picture">
+                <pic:pic xmlns:pic="http://schemas.openxmlformats.org/drawingml/2006/picture">
+                  <pic:nvPicPr>
+                    <pic:cNvPr id="1" name=""/>
+                    <pic:cNvPicPr/>
+                  </pic:nvPicPr>
+                  <pic:blipFill>
+                    <a:blip r:embed="rId8"/>
+                    <a:stretch>
+                      <a:fillRect/>
+                    </a:stretch>
+                  </pic:blipFill>
+                  <pic:spPr>
+                    <a:xfrm>
+                      <a:off x="0" y="0"/>
+                      <a:ext cx="3407317" cy="1664222"/>
+                    </a:xfrm>
+                    <a:prstGeom prst="rect">
+                      <a:avLst/>
+                    </a:prstGeom>
+                  </pic:spPr>
+                </pic:pic>
+              </a:graphicData>
+            </a:graphic>
+          </wp:inline>
+        </w:drawing>
+      </w:r>
+    </w:p>
+    <w:p>
+      <w:pPr>
+        <w:rPr>
+          <w:rFonts w:hint="eastAsia"/>
+          <w:sz w:val="24"/>
+          <w:szCs w:val="30"/>
+        </w:rPr>
+      </w:pPr>
+    </w:p>
+    <w:p>
+      <w:pPr>
+        <w:rPr>
+          <w:rFonts w:hint="eastAsia"/>
           <w:sz w:val="24"/>
           <w:szCs w:val="30"/>
         </w:rPr>

</xml_diff>

<commit_message>
2022/02/16 9点48分 author:Chan Leo
</commit_message>
<xml_diff>
--- a/5_典型放大电路分析_《你好，放大器》.docx
+++ b/5_典型放大电路分析_《你好，放大器》.docx
@@ -36,7 +36,7 @@
           <w:ilvl w:val="0"/>
           <w:numId w:val="1"/>
         </w:numPr>
-        <w:ind w:firstLineChars="0"/>
+        <w:ind w:left="360" w:firstLineChars="0"/>
         <w:rPr>
           <w:b/>
           <w:sz w:val="24"/>
@@ -56,7 +56,7 @@
     <w:p>
       <w:pPr>
         <w:pStyle w:val="a3"/>
-        <w:ind w:left="780" w:firstLineChars="0" w:firstLine="0"/>
+        <w:ind w:leftChars="171" w:left="359" w:firstLineChars="0" w:firstLine="0"/>
         <w:rPr>
           <w:sz w:val="24"/>
           <w:szCs w:val="30"/>
@@ -114,7 +114,7 @@
     <w:p>
       <w:pPr>
         <w:pStyle w:val="a3"/>
-        <w:ind w:left="780" w:firstLineChars="0" w:firstLine="0"/>
+        <w:ind w:leftChars="171" w:left="359" w:firstLineChars="0" w:firstLine="0"/>
         <w:rPr>
           <w:sz w:val="24"/>
           <w:szCs w:val="30"/>
@@ -136,7 +136,7 @@
           <w:ilvl w:val="0"/>
           <w:numId w:val="3"/>
         </w:numPr>
-        <w:ind w:firstLineChars="0"/>
+        <w:ind w:leftChars="171" w:left="719" w:firstLineChars="0"/>
         <w:rPr>
           <w:sz w:val="24"/>
           <w:szCs w:val="30"/>
@@ -231,7 +231,7 @@
           <w:ilvl w:val="0"/>
           <w:numId w:val="3"/>
         </w:numPr>
-        <w:ind w:firstLineChars="0"/>
+        <w:ind w:leftChars="171" w:left="719" w:firstLineChars="0"/>
         <w:rPr>
           <w:sz w:val="24"/>
           <w:szCs w:val="30"/>
@@ -301,7 +301,7 @@
           <w:ilvl w:val="0"/>
           <w:numId w:val="3"/>
         </w:numPr>
-        <w:ind w:firstLineChars="0"/>
+        <w:ind w:leftChars="171" w:left="719" w:firstLineChars="0"/>
         <w:rPr>
           <w:sz w:val="24"/>
           <w:szCs w:val="30"/>
@@ -318,7 +318,7 @@
     </w:p>
     <w:p>
       <w:pPr>
-        <w:ind w:left="780"/>
+        <w:ind w:leftChars="171" w:left="359"/>
         <w:rPr>
           <w:sz w:val="24"/>
           <w:szCs w:val="30"/>
@@ -332,7 +332,7 @@
           <w:ilvl w:val="0"/>
           <w:numId w:val="4"/>
         </w:numPr>
-        <w:ind w:firstLineChars="0"/>
+        <w:ind w:leftChars="171" w:left="719" w:firstLineChars="0"/>
         <w:rPr>
           <w:sz w:val="24"/>
           <w:szCs w:val="30"/>
@@ -350,7 +350,7 @@
     <w:p>
       <w:pPr>
         <w:pStyle w:val="a3"/>
-        <w:ind w:left="1260" w:firstLineChars="0"/>
+        <w:ind w:leftChars="200" w:left="420" w:firstLineChars="0"/>
         <w:rPr>
           <w:sz w:val="24"/>
           <w:szCs w:val="30"/>
@@ -368,7 +368,7 @@
     <w:p>
       <w:pPr>
         <w:pStyle w:val="a3"/>
-        <w:ind w:left="1260" w:firstLineChars="0"/>
+        <w:ind w:leftChars="200" w:left="420" w:firstLineChars="0"/>
         <w:rPr>
           <w:sz w:val="24"/>
           <w:szCs w:val="30"/>
@@ -390,7 +390,7 @@
           <w:ilvl w:val="0"/>
           <w:numId w:val="6"/>
         </w:numPr>
-        <w:ind w:firstLineChars="0"/>
+        <w:ind w:leftChars="143" w:left="660" w:firstLineChars="0"/>
         <w:rPr>
           <w:sz w:val="24"/>
           <w:szCs w:val="30"/>
@@ -408,7 +408,8 @@
     <w:p>
       <w:pPr>
         <w:pStyle w:val="a3"/>
-        <w:ind w:left="1500" w:firstLineChars="0" w:firstLine="0"/>
+        <w:ind w:leftChars="314" w:left="659" w:firstLineChars="0" w:firstLine="0"/>
+        <w:jc w:val="center"/>
         <w:rPr>
           <w:sz w:val="24"/>
           <w:szCs w:val="30"/>
@@ -458,7 +459,7 @@
     <w:p>
       <w:pPr>
         <w:pStyle w:val="a3"/>
-        <w:ind w:left="1500" w:firstLineChars="0" w:firstLine="0"/>
+        <w:ind w:leftChars="314" w:left="659" w:firstLineChars="0" w:firstLine="0"/>
         <w:rPr>
           <w:sz w:val="24"/>
           <w:szCs w:val="30"/>
@@ -480,7 +481,7 @@
           <w:ilvl w:val="0"/>
           <w:numId w:val="7"/>
         </w:numPr>
-        <w:ind w:firstLineChars="0"/>
+        <w:ind w:leftChars="314" w:left="1019" w:firstLineChars="0"/>
         <w:rPr>
           <w:sz w:val="24"/>
           <w:szCs w:val="30"/>
@@ -526,7 +527,7 @@
           <w:ilvl w:val="0"/>
           <w:numId w:val="7"/>
         </w:numPr>
-        <w:ind w:firstLineChars="0"/>
+        <w:ind w:leftChars="314" w:left="1019" w:firstLineChars="0"/>
         <w:rPr>
           <w:sz w:val="24"/>
           <w:szCs w:val="30"/>
@@ -596,7 +597,7 @@
           <w:ilvl w:val="0"/>
           <w:numId w:val="7"/>
         </w:numPr>
-        <w:ind w:firstLineChars="0"/>
+        <w:ind w:leftChars="314" w:left="1019" w:firstLineChars="0"/>
         <w:rPr>
           <w:sz w:val="24"/>
           <w:szCs w:val="30"/>
@@ -661,7 +662,7 @@
     <w:p>
       <w:pPr>
         <w:pStyle w:val="a3"/>
-        <w:ind w:left="1500" w:firstLineChars="0" w:firstLine="0"/>
+        <w:ind w:leftChars="314" w:left="659" w:firstLineChars="0" w:firstLine="0"/>
         <w:rPr>
           <w:sz w:val="24"/>
           <w:szCs w:val="30"/>
@@ -683,19 +684,18 @@
           <w:ilvl w:val="0"/>
           <w:numId w:val="8"/>
         </w:numPr>
-        <w:ind w:firstLineChars="0"/>
-        <w:rPr>
-          <w:sz w:val="24"/>
-          <w:szCs w:val="30"/>
-        </w:rPr>
-      </w:pPr>
-      <w:r>
-        <w:rPr>
-          <w:rFonts w:hint="eastAsia"/>
-          <w:sz w:val="24"/>
-          <w:szCs w:val="30"/>
-        </w:rPr>
-        <w:lastRenderedPageBreak/>
+        <w:ind w:leftChars="314" w:left="1244" w:firstLineChars="0"/>
+        <w:rPr>
+          <w:sz w:val="24"/>
+          <w:szCs w:val="30"/>
+        </w:rPr>
+      </w:pPr>
+      <w:r>
+        <w:rPr>
+          <w:rFonts w:hint="eastAsia"/>
+          <w:sz w:val="24"/>
+          <w:szCs w:val="30"/>
+        </w:rPr>
         <w:t>电源噪声或者纹波通过分压进入了信号链路，会污染信号链路。</w:t>
       </w:r>
     </w:p>
@@ -706,18 +706,19 @@
           <w:ilvl w:val="0"/>
           <w:numId w:val="8"/>
         </w:numPr>
-        <w:ind w:firstLineChars="0"/>
-        <w:rPr>
-          <w:sz w:val="24"/>
-          <w:szCs w:val="30"/>
-        </w:rPr>
-      </w:pPr>
-      <w:r>
-        <w:rPr>
-          <w:rFonts w:hint="eastAsia"/>
-          <w:sz w:val="24"/>
-          <w:szCs w:val="30"/>
-        </w:rPr>
+        <w:ind w:leftChars="314" w:left="1244" w:firstLineChars="0"/>
+        <w:rPr>
+          <w:sz w:val="24"/>
+          <w:szCs w:val="30"/>
+        </w:rPr>
+      </w:pPr>
+      <w:r>
+        <w:rPr>
+          <w:rFonts w:hint="eastAsia"/>
+          <w:sz w:val="24"/>
+          <w:szCs w:val="30"/>
+        </w:rPr>
+        <w:lastRenderedPageBreak/>
         <w:t>在要求较高时，需要输出静默电位严格位于</w:t>
       </w:r>
       <w:r>
@@ -751,7 +752,7 @@
           <w:ilvl w:val="0"/>
           <w:numId w:val="8"/>
         </w:numPr>
-        <w:ind w:firstLineChars="0"/>
+        <w:ind w:leftChars="314" w:left="1244" w:firstLineChars="0"/>
         <w:rPr>
           <w:sz w:val="24"/>
           <w:szCs w:val="30"/>
@@ -768,7 +769,7 @@
     </w:p>
     <w:p>
       <w:pPr>
-        <w:ind w:left="1500"/>
+        <w:ind w:leftChars="314" w:left="659"/>
         <w:rPr>
           <w:sz w:val="24"/>
           <w:szCs w:val="30"/>
@@ -777,7 +778,7 @@
     </w:p>
     <w:p>
       <w:pPr>
-        <w:ind w:left="1500"/>
+        <w:ind w:leftChars="314" w:left="659"/>
         <w:rPr>
           <w:sz w:val="24"/>
           <w:szCs w:val="30"/>
@@ -794,7 +795,7 @@
     </w:p>
     <w:p>
       <w:pPr>
-        <w:ind w:left="1680" w:firstLine="420"/>
+        <w:ind w:leftChars="400" w:left="840" w:firstLine="420"/>
         <w:rPr>
           <w:sz w:val="24"/>
           <w:szCs w:val="30"/>
@@ -907,7 +908,7 @@
     </w:p>
     <w:p>
       <w:pPr>
-        <w:ind w:left="1500"/>
+        <w:ind w:leftChars="314" w:left="659"/>
         <w:rPr>
           <w:sz w:val="24"/>
           <w:szCs w:val="30"/>
@@ -916,7 +917,7 @@
     </w:p>
     <w:p>
       <w:pPr>
-        <w:ind w:left="1500"/>
+        <w:ind w:leftChars="314" w:left="659"/>
         <w:rPr>
           <w:sz w:val="24"/>
           <w:szCs w:val="30"/>
@@ -933,7 +934,7 @@
     </w:p>
     <w:p>
       <w:pPr>
-        <w:ind w:left="1680" w:firstLine="420"/>
+        <w:ind w:leftChars="400" w:left="840" w:firstLine="420"/>
         <w:rPr>
           <w:sz w:val="24"/>
           <w:szCs w:val="30"/>
@@ -958,7 +959,7 @@
     </w:p>
     <w:p>
       <w:pPr>
-        <w:ind w:left="1680" w:firstLine="420"/>
+        <w:ind w:leftChars="400" w:left="840" w:firstLine="420"/>
         <w:rPr>
           <w:sz w:val="24"/>
           <w:szCs w:val="30"/>
@@ -997,7 +998,7 @@
     </w:p>
     <w:p>
       <w:pPr>
-        <w:ind w:left="1500"/>
+        <w:ind w:leftChars="314" w:left="659"/>
         <w:rPr>
           <w:sz w:val="24"/>
           <w:szCs w:val="30"/>
@@ -1290,7 +1291,7 @@
     </w:p>
     <w:p>
       <w:pPr>
-        <w:ind w:left="1680" w:firstLine="420"/>
+        <w:ind w:leftChars="400" w:left="840" w:firstLine="420"/>
         <w:rPr>
           <w:sz w:val="24"/>
           <w:szCs w:val="30"/>
@@ -1329,7 +1330,7 @@
     </w:p>
     <w:p>
       <w:pPr>
-        <w:ind w:left="1920" w:firstLine="180"/>
+        <w:ind w:leftChars="514" w:left="1079" w:firstLine="180"/>
         <w:rPr>
           <w:sz w:val="24"/>
           <w:szCs w:val="30"/>
@@ -1589,7 +1590,7 @@
     </w:p>
     <w:p>
       <w:pPr>
-        <w:ind w:left="1920" w:firstLine="180"/>
+        <w:ind w:leftChars="514" w:left="1079" w:firstLine="180"/>
         <w:rPr>
           <w:sz w:val="24"/>
           <w:szCs w:val="30"/>
@@ -1606,7 +1607,7 @@
     </w:p>
     <w:p>
       <w:pPr>
-        <w:ind w:left="1920" w:firstLine="180"/>
+        <w:ind w:leftChars="514" w:left="1079" w:firstLine="180"/>
         <w:rPr>
           <w:sz w:val="24"/>
           <w:szCs w:val="30"/>
@@ -1949,7 +1950,7 @@
     </w:p>
     <w:p>
       <w:pPr>
-        <w:ind w:left="1920" w:firstLine="180"/>
+        <w:ind w:leftChars="514" w:left="1079" w:firstLine="180"/>
         <w:rPr>
           <w:sz w:val="24"/>
           <w:szCs w:val="30"/>
@@ -1974,7 +1975,7 @@
     </w:p>
     <w:p>
       <w:pPr>
-        <w:ind w:left="1920" w:firstLine="180"/>
+        <w:ind w:leftChars="514" w:left="1079" w:firstLine="180"/>
         <w:rPr>
           <w:sz w:val="24"/>
           <w:szCs w:val="30"/>
@@ -2237,7 +2238,7 @@
     </w:p>
     <w:p>
       <w:pPr>
-        <w:ind w:left="1920" w:firstLine="180"/>
+        <w:ind w:leftChars="514" w:left="1079" w:firstLine="180"/>
         <w:rPr>
           <w:sz w:val="24"/>
           <w:szCs w:val="30"/>
@@ -2254,7 +2255,7 @@
     </w:p>
     <w:p>
       <w:pPr>
-        <w:ind w:left="1920" w:firstLine="180"/>
+        <w:ind w:leftChars="514" w:left="1079" w:firstLine="180"/>
         <w:rPr>
           <w:rStyle w:val="a4"/>
           <w:color w:val="auto"/>
@@ -2500,7 +2501,7 @@
     </w:p>
     <w:p>
       <w:pPr>
-        <w:ind w:left="1920" w:firstLine="180"/>
+        <w:ind w:leftChars="514" w:left="1079" w:firstLine="180"/>
         <w:rPr>
           <w:rStyle w:val="a4"/>
           <w:color w:val="auto"/>
@@ -2658,7 +2659,7 @@
     </w:p>
     <w:p>
       <w:pPr>
-        <w:ind w:left="1920" w:firstLine="180"/>
+        <w:ind w:leftChars="514" w:left="1079" w:firstLine="180"/>
         <w:rPr>
           <w:rStyle w:val="a4"/>
           <w:color w:val="auto"/>
@@ -2755,19 +2756,18 @@
     </w:p>
     <w:p>
       <w:pPr>
-        <w:ind w:left="1500" w:firstLine="420"/>
-        <w:rPr>
-          <w:sz w:val="24"/>
-          <w:szCs w:val="30"/>
-        </w:rPr>
-      </w:pPr>
-      <w:r>
-        <w:rPr>
-          <w:rFonts w:hint="eastAsia"/>
-          <w:sz w:val="24"/>
-          <w:szCs w:val="30"/>
-        </w:rPr>
-        <w:lastRenderedPageBreak/>
+        <w:ind w:leftChars="314" w:left="659" w:firstLine="420"/>
+        <w:rPr>
+          <w:sz w:val="24"/>
+          <w:szCs w:val="30"/>
+        </w:rPr>
+      </w:pPr>
+      <w:r>
+        <w:rPr>
+          <w:rFonts w:hint="eastAsia"/>
+          <w:sz w:val="24"/>
+          <w:szCs w:val="30"/>
+        </w:rPr>
         <w:t>而后面的电阻和电容组成的低通滤波是为</w:t>
       </w:r>
       <w:r>
@@ -2814,7 +2814,7 @@
     </w:p>
     <w:p>
       <w:pPr>
-        <w:ind w:left="1920" w:firstLine="180"/>
+        <w:ind w:leftChars="514" w:left="1079" w:firstLine="180"/>
         <w:rPr>
           <w:sz w:val="24"/>
           <w:szCs w:val="30"/>
@@ -2828,25 +2828,26 @@
           <w:ilvl w:val="0"/>
           <w:numId w:val="6"/>
         </w:numPr>
-        <w:ind w:firstLineChars="0"/>
-        <w:rPr>
-          <w:sz w:val="24"/>
-          <w:szCs w:val="30"/>
-        </w:rPr>
-      </w:pPr>
-      <w:r>
-        <w:rPr>
-          <w:rFonts w:hint="eastAsia"/>
-          <w:sz w:val="24"/>
-          <w:szCs w:val="30"/>
-        </w:rPr>
+        <w:ind w:leftChars="143" w:left="660" w:firstLineChars="0"/>
+        <w:rPr>
+          <w:sz w:val="24"/>
+          <w:szCs w:val="30"/>
+        </w:rPr>
+      </w:pPr>
+      <w:r>
+        <w:rPr>
+          <w:rFonts w:hint="eastAsia"/>
+          <w:sz w:val="24"/>
+          <w:szCs w:val="30"/>
+        </w:rPr>
+        <w:lastRenderedPageBreak/>
         <w:t>同相电路二</w:t>
       </w:r>
     </w:p>
     <w:p>
       <w:pPr>
         <w:pStyle w:val="a3"/>
-        <w:ind w:left="1500" w:firstLineChars="0" w:firstLine="0"/>
+        <w:ind w:leftChars="314" w:left="659" w:firstLineChars="0" w:firstLine="0"/>
         <w:rPr>
           <w:sz w:val="24"/>
           <w:szCs w:val="30"/>
@@ -2895,7 +2896,7 @@
     </w:p>
     <w:p>
       <w:pPr>
-        <w:ind w:left="1080" w:firstLine="420"/>
+        <w:ind w:leftChars="114" w:left="239" w:firstLine="420"/>
         <w:rPr>
           <w:sz w:val="24"/>
           <w:szCs w:val="30"/>
@@ -2920,7 +2921,7 @@
     </w:p>
     <w:p>
       <w:pPr>
-        <w:ind w:left="1080" w:firstLine="420"/>
+        <w:ind w:leftChars="114" w:left="239" w:firstLine="420"/>
         <w:rPr>
           <w:sz w:val="24"/>
           <w:szCs w:val="30"/>
@@ -2963,7 +2964,7 @@
     </w:p>
     <w:p>
       <w:pPr>
-        <w:ind w:leftChars="500" w:left="1050" w:firstLine="420"/>
+        <w:ind w:leftChars="100" w:left="210" w:firstLine="420"/>
         <w:rPr>
           <w:sz w:val="24"/>
           <w:szCs w:val="30"/>
@@ -3154,7 +3155,7 @@
     </w:p>
     <w:p>
       <w:pPr>
-        <w:ind w:leftChars="500" w:left="1050" w:firstLine="420"/>
+        <w:ind w:leftChars="100" w:left="210" w:firstLine="420"/>
         <w:rPr>
           <w:color w:val="FF0000"/>
           <w:sz w:val="24"/>
@@ -3239,7 +3240,7 @@
     </w:p>
     <w:p>
       <w:pPr>
-        <w:ind w:left="1680" w:firstLine="420"/>
+        <w:ind w:leftChars="400" w:left="840" w:firstLine="420"/>
         <w:rPr>
           <w:sz w:val="24"/>
           <w:szCs w:val="30"/>
@@ -3253,7 +3254,7 @@
           <w:ilvl w:val="0"/>
           <w:numId w:val="6"/>
         </w:numPr>
-        <w:ind w:firstLineChars="0"/>
+        <w:ind w:leftChars="143" w:left="660" w:firstLineChars="0"/>
         <w:rPr>
           <w:sz w:val="24"/>
           <w:szCs w:val="30"/>
@@ -3271,7 +3272,7 @@
     <w:p>
       <w:pPr>
         <w:pStyle w:val="a3"/>
-        <w:ind w:left="2100" w:firstLineChars="0" w:firstLine="0"/>
+        <w:ind w:leftChars="600" w:left="1260" w:firstLineChars="0" w:firstLine="0"/>
         <w:jc w:val="center"/>
         <w:rPr>
           <w:sz w:val="24"/>
@@ -3321,7 +3322,7 @@
     </w:p>
     <w:p>
       <w:pPr>
-        <w:ind w:left="1260" w:firstLine="420"/>
+        <w:ind w:leftChars="200" w:left="420" w:firstLine="420"/>
         <w:rPr>
           <w:sz w:val="24"/>
           <w:szCs w:val="30"/>
@@ -3377,19 +3378,18 @@
     </w:p>
     <w:p>
       <w:pPr>
-        <w:ind w:left="1260" w:firstLine="420"/>
-        <w:rPr>
-          <w:sz w:val="24"/>
-          <w:szCs w:val="30"/>
-        </w:rPr>
-      </w:pPr>
-      <w:r>
-        <w:rPr>
-          <w:rFonts w:hint="eastAsia"/>
-          <w:sz w:val="24"/>
-          <w:szCs w:val="30"/>
-        </w:rPr>
-        <w:lastRenderedPageBreak/>
+        <w:ind w:leftChars="200" w:left="420" w:firstLine="420"/>
+        <w:rPr>
+          <w:sz w:val="24"/>
+          <w:szCs w:val="30"/>
+        </w:rPr>
+      </w:pPr>
+      <w:r>
+        <w:rPr>
+          <w:rFonts w:hint="eastAsia"/>
+          <w:sz w:val="24"/>
+          <w:szCs w:val="30"/>
+        </w:rPr>
         <w:t>画出带电路的直流通路，可以明显的看到，该电路通过</w:t>
       </w:r>
       <w:r>
@@ -3514,7 +3514,7 @@
     </w:p>
     <w:p>
       <w:pPr>
-        <w:ind w:left="1260" w:firstLine="420"/>
+        <w:ind w:leftChars="200" w:left="420" w:firstLine="420"/>
         <w:rPr>
           <w:sz w:val="24"/>
           <w:szCs w:val="30"/>
@@ -3555,7 +3555,7 @@
     </w:p>
     <w:p>
       <w:pPr>
-        <w:ind w:left="1260" w:firstLine="420"/>
+        <w:ind w:leftChars="200" w:left="420" w:firstLine="420"/>
         <w:rPr>
           <w:sz w:val="24"/>
           <w:szCs w:val="30"/>
@@ -3569,7 +3569,7 @@
           <w:ilvl w:val="0"/>
           <w:numId w:val="6"/>
         </w:numPr>
-        <w:ind w:firstLineChars="0"/>
+        <w:ind w:leftChars="143" w:left="660" w:firstLineChars="0"/>
         <w:rPr>
           <w:sz w:val="24"/>
           <w:szCs w:val="30"/>
@@ -3587,25 +3587,26 @@
     <w:p>
       <w:pPr>
         <w:pStyle w:val="a3"/>
-        <w:ind w:left="1500" w:firstLineChars="0" w:firstLine="0"/>
-        <w:rPr>
-          <w:sz w:val="24"/>
-          <w:szCs w:val="30"/>
-        </w:rPr>
-      </w:pPr>
-      <w:r>
-        <w:rPr>
-          <w:rFonts w:hint="eastAsia"/>
-          <w:sz w:val="24"/>
-          <w:szCs w:val="30"/>
-        </w:rPr>
+        <w:ind w:leftChars="314" w:left="659" w:firstLineChars="0" w:firstLine="0"/>
+        <w:rPr>
+          <w:sz w:val="24"/>
+          <w:szCs w:val="30"/>
+        </w:rPr>
+      </w:pPr>
+      <w:r>
+        <w:rPr>
+          <w:rFonts w:hint="eastAsia"/>
+          <w:sz w:val="24"/>
+          <w:szCs w:val="30"/>
+        </w:rPr>
+        <w:lastRenderedPageBreak/>
         <w:t>如图是一个反相电路。</w:t>
       </w:r>
     </w:p>
     <w:p>
       <w:pPr>
         <w:pStyle w:val="a3"/>
-        <w:ind w:left="1500" w:firstLineChars="0" w:firstLine="0"/>
+        <w:ind w:leftChars="314" w:left="659" w:firstLineChars="0" w:firstLine="0"/>
         <w:rPr>
           <w:sz w:val="24"/>
           <w:szCs w:val="30"/>
@@ -3623,7 +3624,7 @@
     <w:p>
       <w:pPr>
         <w:pStyle w:val="a3"/>
-        <w:ind w:left="1920" w:firstLineChars="0" w:firstLine="180"/>
+        <w:ind w:leftChars="514" w:left="1079" w:firstLineChars="0" w:firstLine="180"/>
         <w:rPr>
           <w:sz w:val="24"/>
           <w:szCs w:val="30"/>
@@ -3688,7 +3689,7 @@
     <w:p>
       <w:pPr>
         <w:pStyle w:val="a3"/>
-        <w:ind w:leftChars="614" w:left="1289" w:firstLineChars="0" w:firstLine="180"/>
+        <w:ind w:leftChars="214" w:left="449" w:firstLineChars="0" w:firstLine="180"/>
         <w:rPr>
           <w:sz w:val="24"/>
           <w:szCs w:val="30"/>
@@ -3706,7 +3707,7 @@
     <w:p>
       <w:pPr>
         <w:pStyle w:val="a3"/>
-        <w:ind w:leftChars="814" w:left="1709" w:firstLineChars="0" w:firstLine="391"/>
+        <w:ind w:leftChars="414" w:left="869" w:firstLineChars="0" w:firstLine="391"/>
         <w:rPr>
           <w:sz w:val="24"/>
           <w:szCs w:val="30"/>
@@ -3873,9 +3874,8 @@
     <w:p>
       <w:pPr>
         <w:pStyle w:val="a3"/>
-        <w:ind w:leftChars="814" w:left="1709" w:firstLineChars="0" w:firstLine="391"/>
-        <w:rPr>
-          <w:rFonts w:hint="eastAsia"/>
+        <w:ind w:leftChars="414" w:left="869" w:firstLineChars="0" w:firstLine="391"/>
+        <w:rPr>
           <w:sz w:val="24"/>
           <w:szCs w:val="30"/>
         </w:rPr>
@@ -3898,7 +3898,7 @@
     </w:p>
     <w:p>
       <w:pPr>
-        <w:ind w:left="1260" w:firstLine="420"/>
+        <w:ind w:leftChars="200" w:left="420" w:firstLine="420"/>
         <w:rPr>
           <w:sz w:val="24"/>
           <w:szCs w:val="30"/>
@@ -3981,15 +3981,12 @@
         </w:rPr>
         <w:t>决定了电路的下限截止频率：</w:t>
       </w:r>
-      <w:bookmarkStart w:id="0" w:name="_GoBack"/>
-      <w:bookmarkEnd w:id="0"/>
     </w:p>
     <w:p>
       <w:pPr>
         <w:pStyle w:val="a3"/>
-        <w:ind w:leftChars="814" w:left="1709" w:firstLineChars="0" w:firstLine="391"/>
-        <w:rPr>
-          <w:rFonts w:hint="eastAsia"/>
+        <w:ind w:leftChars="414" w:left="869" w:firstLineChars="0" w:firstLine="391"/>
+        <w:rPr>
           <w:sz w:val="24"/>
           <w:szCs w:val="30"/>
         </w:rPr>
@@ -4198,7 +4195,7 @@
     </w:p>
     <w:p>
       <w:pPr>
-        <w:ind w:left="2100" w:firstLine="420"/>
+        <w:ind w:leftChars="600" w:left="1260" w:firstLine="420"/>
         <w:jc w:val="center"/>
         <w:rPr>
           <w:sz w:val="24"/>
@@ -4249,7 +4246,6 @@
     <w:p>
       <w:pPr>
         <w:rPr>
-          <w:rFonts w:hint="eastAsia"/>
           <w:sz w:val="24"/>
           <w:szCs w:val="30"/>
         </w:rPr>
@@ -4257,12 +4253,2632 @@
     </w:p>
     <w:p>
       <w:pPr>
-        <w:rPr>
-          <w:rFonts w:hint="eastAsia"/>
-          <w:sz w:val="24"/>
-          <w:szCs w:val="30"/>
-        </w:rPr>
-      </w:pPr>
+        <w:pStyle w:val="a3"/>
+        <w:numPr>
+          <w:ilvl w:val="0"/>
+          <w:numId w:val="4"/>
+        </w:numPr>
+        <w:ind w:leftChars="171" w:left="719" w:firstLineChars="0"/>
+        <w:rPr>
+          <w:sz w:val="24"/>
+          <w:szCs w:val="30"/>
+        </w:rPr>
+      </w:pPr>
+      <w:r>
+        <w:rPr>
+          <w:rFonts w:hint="eastAsia"/>
+          <w:sz w:val="24"/>
+          <w:szCs w:val="30"/>
+        </w:rPr>
+        <w:t>直接耦合</w:t>
+      </w:r>
+    </w:p>
+    <w:p>
+      <w:pPr>
+        <w:ind w:left="299" w:firstLine="420"/>
+        <w:rPr>
+          <w:sz w:val="24"/>
+          <w:szCs w:val="30"/>
+        </w:rPr>
+      </w:pPr>
+      <w:r>
+        <w:rPr>
+          <w:rFonts w:hint="eastAsia"/>
+          <w:sz w:val="24"/>
+          <w:szCs w:val="30"/>
+        </w:rPr>
+        <w:t>1</w:t>
+      </w:r>
+      <w:r>
+        <w:rPr>
+          <w:rFonts w:hint="eastAsia"/>
+          <w:sz w:val="24"/>
+          <w:szCs w:val="30"/>
+        </w:rPr>
+        <w:t>、</w:t>
+      </w:r>
+      <w:r>
+        <w:rPr>
+          <w:rFonts w:hint="eastAsia"/>
+          <w:sz w:val="24"/>
+          <w:szCs w:val="30"/>
+        </w:rPr>
+        <w:t xml:space="preserve"> </w:t>
+      </w:r>
+      <w:r>
+        <w:rPr>
+          <w:rFonts w:hint="eastAsia"/>
+          <w:sz w:val="24"/>
+          <w:szCs w:val="30"/>
+        </w:rPr>
+        <w:t>同相增益大于</w:t>
+      </w:r>
+      <w:r>
+        <w:rPr>
+          <w:rFonts w:hint="eastAsia"/>
+          <w:sz w:val="24"/>
+          <w:szCs w:val="30"/>
+        </w:rPr>
+        <w:t>0</w:t>
+      </w:r>
+      <w:r>
+        <w:rPr>
+          <w:sz w:val="24"/>
+          <w:szCs w:val="30"/>
+        </w:rPr>
+        <w:t>.5</w:t>
+      </w:r>
+    </w:p>
+    <w:p>
+      <w:pPr>
+        <w:pStyle w:val="a3"/>
+        <w:ind w:leftChars="543" w:left="1140" w:firstLineChars="0" w:firstLine="0"/>
+        <w:rPr>
+          <w:sz w:val="24"/>
+          <w:szCs w:val="30"/>
+        </w:rPr>
+      </w:pPr>
+      <w:r>
+        <w:rPr>
+          <w:rFonts w:hint="eastAsia"/>
+          <w:sz w:val="24"/>
+          <w:szCs w:val="30"/>
+        </w:rPr>
+        <w:t>下图和交流耦合中的同相电路</w:t>
+      </w:r>
+      <w:proofErr w:type="gramStart"/>
+      <w:r>
+        <w:rPr>
+          <w:rFonts w:hint="eastAsia"/>
+          <w:sz w:val="24"/>
+          <w:szCs w:val="30"/>
+        </w:rPr>
+        <w:t>一</w:t>
+      </w:r>
+      <w:proofErr w:type="gramEnd"/>
+      <w:r>
+        <w:rPr>
+          <w:rFonts w:hint="eastAsia"/>
+          <w:sz w:val="24"/>
+          <w:szCs w:val="30"/>
+        </w:rPr>
+        <w:t>非常接近，只是去掉了</w:t>
+      </w:r>
+      <w:r>
+        <w:rPr>
+          <w:rFonts w:hint="eastAsia"/>
+          <w:sz w:val="24"/>
+          <w:szCs w:val="30"/>
+        </w:rPr>
+        <w:t>电容。</w:t>
+      </w:r>
+    </w:p>
+    <w:p>
+      <w:pPr>
+        <w:pStyle w:val="a3"/>
+        <w:ind w:leftChars="543" w:left="1140" w:firstLineChars="0" w:firstLine="0"/>
+        <w:jc w:val="center"/>
+        <w:rPr>
+          <w:sz w:val="24"/>
+          <w:szCs w:val="30"/>
+        </w:rPr>
+      </w:pPr>
+      <w:r>
+        <w:rPr>
+          <w:noProof/>
+        </w:rPr>
+        <w:drawing>
+          <wp:inline distT="0" distB="0" distL="0" distR="0" wp14:anchorId="176960AD" wp14:editId="40AE90E2">
+            <wp:extent cx="3723809" cy="1561905"/>
+            <wp:effectExtent l="0" t="0" r="0" b="635"/>
+            <wp:docPr id="5" name="图片 5"/>
+            <wp:cNvGraphicFramePr>
+              <a:graphicFrameLocks xmlns:a="http://schemas.openxmlformats.org/drawingml/2006/main" noChangeAspect="1"/>
+            </wp:cNvGraphicFramePr>
+            <a:graphic xmlns:a="http://schemas.openxmlformats.org/drawingml/2006/main">
+              <a:graphicData uri="http://schemas.openxmlformats.org/drawingml/2006/picture">
+                <pic:pic xmlns:pic="http://schemas.openxmlformats.org/drawingml/2006/picture">
+                  <pic:nvPicPr>
+                    <pic:cNvPr id="1" name=""/>
+                    <pic:cNvPicPr/>
+                  </pic:nvPicPr>
+                  <pic:blipFill>
+                    <a:blip r:embed="rId9"/>
+                    <a:stretch>
+                      <a:fillRect/>
+                    </a:stretch>
+                  </pic:blipFill>
+                  <pic:spPr>
+                    <a:xfrm>
+                      <a:off x="0" y="0"/>
+                      <a:ext cx="3723809" cy="1561905"/>
+                    </a:xfrm>
+                    <a:prstGeom prst="rect">
+                      <a:avLst/>
+                    </a:prstGeom>
+                  </pic:spPr>
+                </pic:pic>
+              </a:graphicData>
+            </a:graphic>
+          </wp:inline>
+        </w:drawing>
+      </w:r>
+    </w:p>
+    <w:p>
+      <w:pPr>
+        <w:pStyle w:val="a3"/>
+        <w:ind w:leftChars="543" w:left="1140" w:firstLineChars="0" w:firstLine="0"/>
+        <w:rPr>
+          <w:sz w:val="24"/>
+          <w:szCs w:val="30"/>
+        </w:rPr>
+      </w:pPr>
+      <w:r>
+        <w:rPr>
+          <w:rFonts w:hint="eastAsia"/>
+          <w:sz w:val="24"/>
+          <w:szCs w:val="30"/>
+        </w:rPr>
+        <w:t>显然可以得到：</w:t>
+      </w:r>
+    </w:p>
+    <w:p>
+      <w:pPr>
+        <w:pStyle w:val="a3"/>
+        <w:ind w:leftChars="543" w:left="1140" w:firstLineChars="0" w:firstLine="0"/>
+        <w:rPr>
+          <w:sz w:val="24"/>
+          <w:szCs w:val="30"/>
+        </w:rPr>
+      </w:pPr>
+      <m:oMathPara>
+        <m:oMath>
+          <m:sSub>
+            <m:sSubPr>
+              <m:ctrlPr>
+                <w:rPr>
+                  <w:rFonts w:ascii="Cambria Math" w:hAnsi="Cambria Math"/>
+                  <w:sz w:val="24"/>
+                  <w:szCs w:val="30"/>
+                </w:rPr>
+              </m:ctrlPr>
+            </m:sSubPr>
+            <m:e>
+              <m:r>
+                <w:rPr>
+                  <w:rFonts w:ascii="Cambria Math" w:hAnsi="Cambria Math"/>
+                  <w:sz w:val="24"/>
+                  <w:szCs w:val="30"/>
+                </w:rPr>
+                <m:t>U</m:t>
+              </m:r>
+            </m:e>
+            <m:sub>
+              <m:r>
+                <w:rPr>
+                  <w:rFonts w:ascii="Cambria Math" w:hAnsi="Cambria Math"/>
+                  <w:sz w:val="24"/>
+                  <w:szCs w:val="30"/>
+                </w:rPr>
+                <m:t>o</m:t>
+              </m:r>
+            </m:sub>
+          </m:sSub>
+          <m:r>
+            <w:rPr>
+              <w:rFonts w:ascii="Cambria Math" w:hAnsi="Cambria Math"/>
+              <w:sz w:val="24"/>
+              <w:szCs w:val="30"/>
+            </w:rPr>
+            <m:t>=</m:t>
+          </m:r>
+          <m:f>
+            <m:fPr>
+              <m:ctrlPr>
+                <w:rPr>
+                  <w:rFonts w:ascii="Cambria Math" w:hAnsi="Cambria Math"/>
+                  <w:i/>
+                  <w:sz w:val="24"/>
+                  <w:szCs w:val="30"/>
+                </w:rPr>
+              </m:ctrlPr>
+            </m:fPr>
+            <m:num>
+              <m:sSub>
+                <m:sSubPr>
+                  <m:ctrlPr>
+                    <w:rPr>
+                      <w:rFonts w:ascii="Cambria Math" w:hAnsi="Cambria Math"/>
+                      <w:i/>
+                      <w:sz w:val="24"/>
+                      <w:szCs w:val="30"/>
+                    </w:rPr>
+                  </m:ctrlPr>
+                </m:sSubPr>
+                <m:e>
+                  <m:r>
+                    <w:rPr>
+                      <w:rFonts w:ascii="Cambria Math" w:hAnsi="Cambria Math"/>
+                      <w:sz w:val="24"/>
+                      <w:szCs w:val="30"/>
+                    </w:rPr>
+                    <m:t>R</m:t>
+                  </m:r>
+                </m:e>
+                <m:sub>
+                  <m:r>
+                    <w:rPr>
+                      <w:rFonts w:ascii="Cambria Math" w:hAnsi="Cambria Math"/>
+                      <w:sz w:val="24"/>
+                      <w:szCs w:val="30"/>
+                    </w:rPr>
+                    <m:t>3</m:t>
+                  </m:r>
+                </m:sub>
+              </m:sSub>
+              <m:r>
+                <w:rPr>
+                  <w:rFonts w:ascii="Cambria Math" w:hAnsi="Cambria Math"/>
+                  <w:sz w:val="24"/>
+                  <w:szCs w:val="30"/>
+                </w:rPr>
+                <m:t>+</m:t>
+              </m:r>
+              <m:sSub>
+                <m:sSubPr>
+                  <m:ctrlPr>
+                    <w:rPr>
+                      <w:rFonts w:ascii="Cambria Math" w:hAnsi="Cambria Math"/>
+                      <w:i/>
+                      <w:sz w:val="24"/>
+                      <w:szCs w:val="30"/>
+                    </w:rPr>
+                  </m:ctrlPr>
+                </m:sSubPr>
+                <m:e>
+                  <m:r>
+                    <w:rPr>
+                      <w:rFonts w:ascii="Cambria Math" w:hAnsi="Cambria Math"/>
+                      <w:sz w:val="24"/>
+                      <w:szCs w:val="30"/>
+                    </w:rPr>
+                    <m:t>R</m:t>
+                  </m:r>
+                </m:e>
+                <m:sub>
+                  <m:r>
+                    <w:rPr>
+                      <w:rFonts w:ascii="Cambria Math" w:hAnsi="Cambria Math"/>
+                      <w:sz w:val="24"/>
+                      <w:szCs w:val="30"/>
+                    </w:rPr>
+                    <m:t>4</m:t>
+                  </m:r>
+                </m:sub>
+              </m:sSub>
+            </m:num>
+            <m:den>
+              <m:sSub>
+                <m:sSubPr>
+                  <m:ctrlPr>
+                    <w:rPr>
+                      <w:rFonts w:ascii="Cambria Math" w:hAnsi="Cambria Math"/>
+                      <w:i/>
+                      <w:sz w:val="24"/>
+                      <w:szCs w:val="30"/>
+                    </w:rPr>
+                  </m:ctrlPr>
+                </m:sSubPr>
+                <m:e>
+                  <m:r>
+                    <w:rPr>
+                      <w:rFonts w:ascii="Cambria Math" w:hAnsi="Cambria Math"/>
+                      <w:sz w:val="24"/>
+                      <w:szCs w:val="30"/>
+                    </w:rPr>
+                    <m:t>R</m:t>
+                  </m:r>
+                </m:e>
+                <m:sub>
+                  <m:r>
+                    <w:rPr>
+                      <w:rFonts w:ascii="Cambria Math" w:hAnsi="Cambria Math"/>
+                      <w:sz w:val="24"/>
+                      <w:szCs w:val="30"/>
+                    </w:rPr>
+                    <m:t>3</m:t>
+                  </m:r>
+                </m:sub>
+              </m:sSub>
+            </m:den>
+          </m:f>
+          <m:r>
+            <w:rPr>
+              <w:rFonts w:ascii="Cambria Math" w:hAnsi="Cambria Math"/>
+              <w:sz w:val="24"/>
+              <w:szCs w:val="30"/>
+            </w:rPr>
+            <m:t>(</m:t>
+          </m:r>
+          <m:f>
+            <m:fPr>
+              <m:ctrlPr>
+                <w:rPr>
+                  <w:rFonts w:ascii="Cambria Math" w:hAnsi="Cambria Math"/>
+                  <w:i/>
+                  <w:sz w:val="24"/>
+                  <w:szCs w:val="30"/>
+                </w:rPr>
+              </m:ctrlPr>
+            </m:fPr>
+            <m:num>
+              <m:sSub>
+                <m:sSubPr>
+                  <m:ctrlPr>
+                    <w:rPr>
+                      <w:rFonts w:ascii="Cambria Math" w:hAnsi="Cambria Math"/>
+                      <w:i/>
+                      <w:sz w:val="24"/>
+                      <w:szCs w:val="30"/>
+                    </w:rPr>
+                  </m:ctrlPr>
+                </m:sSubPr>
+                <m:e>
+                  <m:r>
+                    <w:rPr>
+                      <w:rFonts w:ascii="Cambria Math" w:hAnsi="Cambria Math"/>
+                      <w:sz w:val="24"/>
+                      <w:szCs w:val="30"/>
+                    </w:rPr>
+                    <m:t>R</m:t>
+                  </m:r>
+                </m:e>
+                <m:sub>
+                  <m:r>
+                    <w:rPr>
+                      <w:rFonts w:ascii="Cambria Math" w:hAnsi="Cambria Math"/>
+                      <w:sz w:val="24"/>
+                      <w:szCs w:val="30"/>
+                    </w:rPr>
+                    <m:t>1</m:t>
+                  </m:r>
+                </m:sub>
+              </m:sSub>
+            </m:num>
+            <m:den>
+              <m:sSub>
+                <m:sSubPr>
+                  <m:ctrlPr>
+                    <w:rPr>
+                      <w:rFonts w:ascii="Cambria Math" w:hAnsi="Cambria Math"/>
+                      <w:i/>
+                      <w:sz w:val="24"/>
+                      <w:szCs w:val="30"/>
+                    </w:rPr>
+                  </m:ctrlPr>
+                </m:sSubPr>
+                <m:e>
+                  <m:r>
+                    <w:rPr>
+                      <w:rFonts w:ascii="Cambria Math" w:hAnsi="Cambria Math"/>
+                      <w:sz w:val="24"/>
+                      <w:szCs w:val="30"/>
+                    </w:rPr>
+                    <m:t>R</m:t>
+                  </m:r>
+                </m:e>
+                <m:sub>
+                  <m:r>
+                    <w:rPr>
+                      <w:rFonts w:ascii="Cambria Math" w:hAnsi="Cambria Math"/>
+                      <w:sz w:val="24"/>
+                      <w:szCs w:val="30"/>
+                    </w:rPr>
+                    <m:t>1</m:t>
+                  </m:r>
+                </m:sub>
+              </m:sSub>
+              <m:r>
+                <w:rPr>
+                  <w:rFonts w:ascii="Cambria Math" w:hAnsi="Cambria Math"/>
+                  <w:sz w:val="24"/>
+                  <w:szCs w:val="30"/>
+                </w:rPr>
+                <m:t>+</m:t>
+              </m:r>
+              <m:sSub>
+                <m:sSubPr>
+                  <m:ctrlPr>
+                    <w:rPr>
+                      <w:rFonts w:ascii="Cambria Math" w:hAnsi="Cambria Math"/>
+                      <w:i/>
+                      <w:sz w:val="24"/>
+                      <w:szCs w:val="30"/>
+                    </w:rPr>
+                  </m:ctrlPr>
+                </m:sSubPr>
+                <m:e>
+                  <m:r>
+                    <w:rPr>
+                      <w:rFonts w:ascii="Cambria Math" w:hAnsi="Cambria Math"/>
+                      <w:sz w:val="24"/>
+                      <w:szCs w:val="30"/>
+                    </w:rPr>
+                    <m:t>R</m:t>
+                  </m:r>
+                </m:e>
+                <m:sub>
+                  <m:r>
+                    <w:rPr>
+                      <w:rFonts w:ascii="Cambria Math" w:hAnsi="Cambria Math"/>
+                      <w:sz w:val="24"/>
+                      <w:szCs w:val="30"/>
+                    </w:rPr>
+                    <m:t>2</m:t>
+                  </m:r>
+                </m:sub>
+              </m:sSub>
+            </m:den>
+          </m:f>
+          <m:sSub>
+            <m:sSubPr>
+              <m:ctrlPr>
+                <w:rPr>
+                  <w:rFonts w:ascii="Cambria Math" w:hAnsi="Cambria Math"/>
+                  <w:i/>
+                  <w:sz w:val="24"/>
+                  <w:szCs w:val="30"/>
+                </w:rPr>
+              </m:ctrlPr>
+            </m:sSubPr>
+            <m:e>
+              <m:r>
+                <w:rPr>
+                  <w:rFonts w:ascii="Cambria Math" w:hAnsi="Cambria Math"/>
+                  <w:sz w:val="24"/>
+                  <w:szCs w:val="30"/>
+                </w:rPr>
+                <m:t>V</m:t>
+              </m:r>
+            </m:e>
+            <m:sub>
+              <m:r>
+                <w:rPr>
+                  <w:rFonts w:ascii="Cambria Math" w:hAnsi="Cambria Math"/>
+                  <w:sz w:val="24"/>
+                  <w:szCs w:val="30"/>
+                </w:rPr>
+                <m:t>D</m:t>
+              </m:r>
+            </m:sub>
+          </m:sSub>
+          <m:r>
+            <w:rPr>
+              <w:rFonts w:ascii="Cambria Math" w:hAnsi="Cambria Math"/>
+              <w:sz w:val="24"/>
+              <w:szCs w:val="30"/>
+            </w:rPr>
+            <m:t>+</m:t>
+          </m:r>
+          <m:f>
+            <m:fPr>
+              <m:ctrlPr>
+                <w:rPr>
+                  <w:rFonts w:ascii="Cambria Math" w:hAnsi="Cambria Math"/>
+                  <w:i/>
+                  <w:sz w:val="24"/>
+                  <w:szCs w:val="30"/>
+                </w:rPr>
+              </m:ctrlPr>
+            </m:fPr>
+            <m:num>
+              <m:sSub>
+                <m:sSubPr>
+                  <m:ctrlPr>
+                    <w:rPr>
+                      <w:rFonts w:ascii="Cambria Math" w:hAnsi="Cambria Math"/>
+                      <w:i/>
+                      <w:sz w:val="24"/>
+                      <w:szCs w:val="30"/>
+                    </w:rPr>
+                  </m:ctrlPr>
+                </m:sSubPr>
+                <m:e>
+                  <m:r>
+                    <w:rPr>
+                      <w:rFonts w:ascii="Cambria Math" w:hAnsi="Cambria Math"/>
+                      <w:sz w:val="24"/>
+                      <w:szCs w:val="30"/>
+                    </w:rPr>
+                    <m:t>R</m:t>
+                  </m:r>
+                </m:e>
+                <m:sub>
+                  <m:r>
+                    <w:rPr>
+                      <w:rFonts w:ascii="Cambria Math" w:hAnsi="Cambria Math"/>
+                      <w:sz w:val="24"/>
+                      <w:szCs w:val="30"/>
+                    </w:rPr>
+                    <m:t>2</m:t>
+                  </m:r>
+                </m:sub>
+              </m:sSub>
+            </m:num>
+            <m:den>
+              <m:sSub>
+                <m:sSubPr>
+                  <m:ctrlPr>
+                    <w:rPr>
+                      <w:rFonts w:ascii="Cambria Math" w:hAnsi="Cambria Math"/>
+                      <w:i/>
+                      <w:sz w:val="24"/>
+                      <w:szCs w:val="30"/>
+                    </w:rPr>
+                  </m:ctrlPr>
+                </m:sSubPr>
+                <m:e>
+                  <m:r>
+                    <w:rPr>
+                      <w:rFonts w:ascii="Cambria Math" w:hAnsi="Cambria Math"/>
+                      <w:sz w:val="24"/>
+                      <w:szCs w:val="30"/>
+                    </w:rPr>
+                    <m:t>R</m:t>
+                  </m:r>
+                </m:e>
+                <m:sub>
+                  <m:r>
+                    <w:rPr>
+                      <w:rFonts w:ascii="Cambria Math" w:hAnsi="Cambria Math"/>
+                      <w:sz w:val="24"/>
+                      <w:szCs w:val="30"/>
+                    </w:rPr>
+                    <m:t>1</m:t>
+                  </m:r>
+                </m:sub>
+              </m:sSub>
+              <m:r>
+                <w:rPr>
+                  <w:rFonts w:ascii="Cambria Math" w:hAnsi="Cambria Math"/>
+                  <w:sz w:val="24"/>
+                  <w:szCs w:val="30"/>
+                </w:rPr>
+                <m:t>+</m:t>
+              </m:r>
+              <m:sSub>
+                <m:sSubPr>
+                  <m:ctrlPr>
+                    <w:rPr>
+                      <w:rFonts w:ascii="Cambria Math" w:hAnsi="Cambria Math"/>
+                      <w:i/>
+                      <w:sz w:val="24"/>
+                      <w:szCs w:val="30"/>
+                    </w:rPr>
+                  </m:ctrlPr>
+                </m:sSubPr>
+                <m:e>
+                  <m:r>
+                    <w:rPr>
+                      <w:rFonts w:ascii="Cambria Math" w:hAnsi="Cambria Math"/>
+                      <w:sz w:val="24"/>
+                      <w:szCs w:val="30"/>
+                    </w:rPr>
+                    <m:t>R</m:t>
+                  </m:r>
+                </m:e>
+                <m:sub>
+                  <m:r>
+                    <w:rPr>
+                      <w:rFonts w:ascii="Cambria Math" w:hAnsi="Cambria Math"/>
+                      <w:sz w:val="24"/>
+                      <w:szCs w:val="30"/>
+                    </w:rPr>
+                    <m:t>2</m:t>
+                  </m:r>
+                </m:sub>
+              </m:sSub>
+            </m:den>
+          </m:f>
+          <m:sSub>
+            <m:sSubPr>
+              <m:ctrlPr>
+                <w:rPr>
+                  <w:rFonts w:ascii="Cambria Math" w:hAnsi="Cambria Math"/>
+                  <w:i/>
+                  <w:sz w:val="24"/>
+                  <w:szCs w:val="30"/>
+                </w:rPr>
+              </m:ctrlPr>
+            </m:sSubPr>
+            <m:e>
+              <m:r>
+                <w:rPr>
+                  <w:rFonts w:ascii="Cambria Math" w:hAnsi="Cambria Math"/>
+                  <w:sz w:val="24"/>
+                  <w:szCs w:val="30"/>
+                </w:rPr>
+                <m:t>U</m:t>
+              </m:r>
+            </m:e>
+            <m:sub>
+              <m:r>
+                <w:rPr>
+                  <w:rFonts w:ascii="Cambria Math" w:hAnsi="Cambria Math"/>
+                  <w:sz w:val="24"/>
+                  <w:szCs w:val="30"/>
+                </w:rPr>
+                <m:t>i</m:t>
+              </m:r>
+            </m:sub>
+          </m:sSub>
+          <m:r>
+            <w:rPr>
+              <w:rFonts w:ascii="Cambria Math" w:hAnsi="Cambria Math"/>
+              <w:sz w:val="24"/>
+              <w:szCs w:val="30"/>
+            </w:rPr>
+            <m:t>)</m:t>
+          </m:r>
+        </m:oMath>
+      </m:oMathPara>
+    </w:p>
+    <w:p>
+      <w:pPr>
+        <w:pStyle w:val="a3"/>
+        <w:ind w:leftChars="543" w:left="1140" w:firstLineChars="0" w:firstLine="0"/>
+        <w:rPr>
+          <w:color w:val="4472C4" w:themeColor="accent1"/>
+          <w:sz w:val="24"/>
+          <w:szCs w:val="30"/>
+        </w:rPr>
+      </w:pPr>
+      <w:r>
+        <w:rPr>
+          <w:rFonts w:hint="eastAsia"/>
+          <w:color w:val="4472C4" w:themeColor="accent1"/>
+          <w:sz w:val="24"/>
+          <w:szCs w:val="30"/>
+        </w:rPr>
+        <w:t>具体的推导过程如下：</w:t>
+      </w:r>
+    </w:p>
+    <w:p>
+      <w:pPr>
+        <w:pStyle w:val="a3"/>
+        <w:ind w:leftChars="543" w:left="1140" w:firstLineChars="0" w:firstLine="0"/>
+        <w:rPr>
+          <w:color w:val="4472C4" w:themeColor="accent1"/>
+          <w:sz w:val="24"/>
+          <w:szCs w:val="30"/>
+        </w:rPr>
+      </w:pPr>
+      <m:oMathPara>
+        <m:oMath>
+          <m:sSub>
+            <m:sSubPr>
+              <m:ctrlPr>
+                <w:rPr>
+                  <w:rFonts w:ascii="Cambria Math" w:hAnsi="Cambria Math"/>
+                  <w:color w:val="4472C4" w:themeColor="accent1"/>
+                  <w:sz w:val="24"/>
+                  <w:szCs w:val="30"/>
+                </w:rPr>
+              </m:ctrlPr>
+            </m:sSubPr>
+            <m:e>
+              <m:r>
+                <w:rPr>
+                  <w:rFonts w:ascii="Cambria Math" w:hAnsi="Cambria Math"/>
+                  <w:color w:val="4472C4" w:themeColor="accent1"/>
+                  <w:sz w:val="24"/>
+                  <w:szCs w:val="30"/>
+                </w:rPr>
+                <m:t>U</m:t>
+              </m:r>
+            </m:e>
+            <m:sub>
+              <m:r>
+                <w:rPr>
+                  <w:rFonts w:ascii="Cambria Math" w:hAnsi="Cambria Math"/>
+                  <w:color w:val="4472C4" w:themeColor="accent1"/>
+                  <w:sz w:val="24"/>
+                  <w:szCs w:val="30"/>
+                </w:rPr>
+                <m:t>A</m:t>
+              </m:r>
+            </m:sub>
+          </m:sSub>
+          <m:r>
+            <w:rPr>
+              <w:rFonts w:ascii="Cambria Math" w:hAnsi="Cambria Math"/>
+              <w:color w:val="4472C4" w:themeColor="accent1"/>
+              <w:sz w:val="24"/>
+              <w:szCs w:val="30"/>
+            </w:rPr>
+            <m:t>=</m:t>
+          </m:r>
+          <m:f>
+            <m:fPr>
+              <m:ctrlPr>
+                <w:rPr>
+                  <w:rFonts w:ascii="Cambria Math" w:hAnsi="Cambria Math"/>
+                  <w:i/>
+                  <w:color w:val="4472C4" w:themeColor="accent1"/>
+                  <w:sz w:val="24"/>
+                  <w:szCs w:val="30"/>
+                </w:rPr>
+              </m:ctrlPr>
+            </m:fPr>
+            <m:num>
+              <m:sSub>
+                <m:sSubPr>
+                  <m:ctrlPr>
+                    <w:rPr>
+                      <w:rFonts w:ascii="Cambria Math" w:hAnsi="Cambria Math"/>
+                      <w:i/>
+                      <w:color w:val="4472C4" w:themeColor="accent1"/>
+                      <w:sz w:val="24"/>
+                      <w:szCs w:val="30"/>
+                    </w:rPr>
+                  </m:ctrlPr>
+                </m:sSubPr>
+                <m:e>
+                  <m:r>
+                    <w:rPr>
+                      <w:rFonts w:ascii="Cambria Math" w:hAnsi="Cambria Math"/>
+                      <w:color w:val="4472C4" w:themeColor="accent1"/>
+                      <w:sz w:val="24"/>
+                      <w:szCs w:val="30"/>
+                    </w:rPr>
+                    <m:t>R</m:t>
+                  </m:r>
+                </m:e>
+                <m:sub>
+                  <m:r>
+                    <w:rPr>
+                      <w:rFonts w:ascii="Cambria Math" w:hAnsi="Cambria Math"/>
+                      <w:color w:val="4472C4" w:themeColor="accent1"/>
+                      <w:sz w:val="24"/>
+                      <w:szCs w:val="30"/>
+                    </w:rPr>
+                    <m:t>1</m:t>
+                  </m:r>
+                </m:sub>
+              </m:sSub>
+            </m:num>
+            <m:den>
+              <m:sSub>
+                <m:sSubPr>
+                  <m:ctrlPr>
+                    <w:rPr>
+                      <w:rFonts w:ascii="Cambria Math" w:hAnsi="Cambria Math"/>
+                      <w:i/>
+                      <w:color w:val="4472C4" w:themeColor="accent1"/>
+                      <w:sz w:val="24"/>
+                      <w:szCs w:val="30"/>
+                    </w:rPr>
+                  </m:ctrlPr>
+                </m:sSubPr>
+                <m:e>
+                  <m:r>
+                    <w:rPr>
+                      <w:rFonts w:ascii="Cambria Math" w:hAnsi="Cambria Math"/>
+                      <w:color w:val="4472C4" w:themeColor="accent1"/>
+                      <w:sz w:val="24"/>
+                      <w:szCs w:val="30"/>
+                    </w:rPr>
+                    <m:t>R</m:t>
+                  </m:r>
+                </m:e>
+                <m:sub>
+                  <m:r>
+                    <w:rPr>
+                      <w:rFonts w:ascii="Cambria Math" w:hAnsi="Cambria Math"/>
+                      <w:color w:val="4472C4" w:themeColor="accent1"/>
+                      <w:sz w:val="24"/>
+                      <w:szCs w:val="30"/>
+                    </w:rPr>
+                    <m:t>1</m:t>
+                  </m:r>
+                </m:sub>
+              </m:sSub>
+              <m:r>
+                <w:rPr>
+                  <w:rFonts w:ascii="Cambria Math" w:hAnsi="Cambria Math"/>
+                  <w:color w:val="4472C4" w:themeColor="accent1"/>
+                  <w:sz w:val="24"/>
+                  <w:szCs w:val="30"/>
+                </w:rPr>
+                <m:t>+</m:t>
+              </m:r>
+              <m:sSub>
+                <m:sSubPr>
+                  <m:ctrlPr>
+                    <w:rPr>
+                      <w:rFonts w:ascii="Cambria Math" w:hAnsi="Cambria Math"/>
+                      <w:i/>
+                      <w:color w:val="4472C4" w:themeColor="accent1"/>
+                      <w:sz w:val="24"/>
+                      <w:szCs w:val="30"/>
+                    </w:rPr>
+                  </m:ctrlPr>
+                </m:sSubPr>
+                <m:e>
+                  <m:r>
+                    <w:rPr>
+                      <w:rFonts w:ascii="Cambria Math" w:hAnsi="Cambria Math"/>
+                      <w:color w:val="4472C4" w:themeColor="accent1"/>
+                      <w:sz w:val="24"/>
+                      <w:szCs w:val="30"/>
+                    </w:rPr>
+                    <m:t>R</m:t>
+                  </m:r>
+                </m:e>
+                <m:sub>
+                  <m:r>
+                    <w:rPr>
+                      <w:rFonts w:ascii="Cambria Math" w:hAnsi="Cambria Math"/>
+                      <w:color w:val="4472C4" w:themeColor="accent1"/>
+                      <w:sz w:val="24"/>
+                      <w:szCs w:val="30"/>
+                    </w:rPr>
+                    <m:t>2</m:t>
+                  </m:r>
+                </m:sub>
+              </m:sSub>
+            </m:den>
+          </m:f>
+          <m:d>
+            <m:dPr>
+              <m:ctrlPr>
+                <w:rPr>
+                  <w:rFonts w:ascii="Cambria Math" w:hAnsi="Cambria Math"/>
+                  <w:i/>
+                  <w:color w:val="4472C4" w:themeColor="accent1"/>
+                  <w:sz w:val="24"/>
+                  <w:szCs w:val="30"/>
+                </w:rPr>
+              </m:ctrlPr>
+            </m:dPr>
+            <m:e>
+              <m:sSub>
+                <m:sSubPr>
+                  <m:ctrlPr>
+                    <w:rPr>
+                      <w:rFonts w:ascii="Cambria Math" w:hAnsi="Cambria Math"/>
+                      <w:i/>
+                      <w:color w:val="4472C4" w:themeColor="accent1"/>
+                      <w:sz w:val="24"/>
+                      <w:szCs w:val="30"/>
+                    </w:rPr>
+                  </m:ctrlPr>
+                </m:sSubPr>
+                <m:e>
+                  <m:r>
+                    <w:rPr>
+                      <w:rFonts w:ascii="Cambria Math" w:hAnsi="Cambria Math"/>
+                      <w:color w:val="4472C4" w:themeColor="accent1"/>
+                      <w:sz w:val="24"/>
+                      <w:szCs w:val="30"/>
+                    </w:rPr>
+                    <m:t>V</m:t>
+                  </m:r>
+                </m:e>
+                <m:sub>
+                  <m:r>
+                    <w:rPr>
+                      <w:rFonts w:ascii="Cambria Math" w:hAnsi="Cambria Math"/>
+                      <w:color w:val="4472C4" w:themeColor="accent1"/>
+                      <w:sz w:val="24"/>
+                      <w:szCs w:val="30"/>
+                    </w:rPr>
+                    <m:t>D</m:t>
+                  </m:r>
+                </m:sub>
+              </m:sSub>
+              <m:r>
+                <w:rPr>
+                  <w:rFonts w:ascii="Cambria Math" w:hAnsi="Cambria Math"/>
+                  <w:color w:val="4472C4" w:themeColor="accent1"/>
+                  <w:sz w:val="24"/>
+                  <w:szCs w:val="30"/>
+                </w:rPr>
+                <m:t>-</m:t>
+              </m:r>
+              <m:sSub>
+                <m:sSubPr>
+                  <m:ctrlPr>
+                    <w:rPr>
+                      <w:rFonts w:ascii="Cambria Math" w:hAnsi="Cambria Math"/>
+                      <w:i/>
+                      <w:color w:val="4472C4" w:themeColor="accent1"/>
+                      <w:sz w:val="24"/>
+                      <w:szCs w:val="30"/>
+                    </w:rPr>
+                  </m:ctrlPr>
+                </m:sSubPr>
+                <m:e>
+                  <m:r>
+                    <w:rPr>
+                      <w:rFonts w:ascii="Cambria Math" w:hAnsi="Cambria Math"/>
+                      <w:color w:val="4472C4" w:themeColor="accent1"/>
+                      <w:sz w:val="24"/>
+                      <w:szCs w:val="30"/>
+                    </w:rPr>
+                    <m:t>U</m:t>
+                  </m:r>
+                </m:e>
+                <m:sub>
+                  <m:r>
+                    <w:rPr>
+                      <w:rFonts w:ascii="Cambria Math" w:hAnsi="Cambria Math" w:hint="eastAsia"/>
+                      <w:color w:val="4472C4" w:themeColor="accent1"/>
+                      <w:sz w:val="24"/>
+                      <w:szCs w:val="30"/>
+                    </w:rPr>
+                    <m:t>i</m:t>
+                  </m:r>
+                </m:sub>
+              </m:sSub>
+            </m:e>
+          </m:d>
+          <m:r>
+            <w:rPr>
+              <w:rFonts w:ascii="Cambria Math" w:hAnsi="Cambria Math"/>
+              <w:color w:val="4472C4" w:themeColor="accent1"/>
+              <w:sz w:val="24"/>
+              <w:szCs w:val="30"/>
+            </w:rPr>
+            <m:t>+</m:t>
+          </m:r>
+          <m:sSub>
+            <m:sSubPr>
+              <m:ctrlPr>
+                <w:rPr>
+                  <w:rFonts w:ascii="Cambria Math" w:hAnsi="Cambria Math"/>
+                  <w:i/>
+                  <w:color w:val="4472C4" w:themeColor="accent1"/>
+                  <w:sz w:val="24"/>
+                  <w:szCs w:val="30"/>
+                </w:rPr>
+              </m:ctrlPr>
+            </m:sSubPr>
+            <m:e>
+              <m:r>
+                <w:rPr>
+                  <w:rFonts w:ascii="Cambria Math" w:hAnsi="Cambria Math"/>
+                  <w:color w:val="4472C4" w:themeColor="accent1"/>
+                  <w:sz w:val="24"/>
+                  <w:szCs w:val="30"/>
+                </w:rPr>
+                <m:t>U</m:t>
+              </m:r>
+            </m:e>
+            <m:sub>
+              <m:r>
+                <w:rPr>
+                  <w:rFonts w:ascii="Cambria Math" w:hAnsi="Cambria Math" w:hint="eastAsia"/>
+                  <w:color w:val="4472C4" w:themeColor="accent1"/>
+                  <w:sz w:val="24"/>
+                  <w:szCs w:val="30"/>
+                </w:rPr>
+                <m:t>i</m:t>
+              </m:r>
+            </m:sub>
+          </m:sSub>
+        </m:oMath>
+      </m:oMathPara>
+    </w:p>
+    <w:p>
+      <w:pPr>
+        <w:pStyle w:val="a3"/>
+        <w:ind w:leftChars="543" w:left="1140" w:firstLineChars="0" w:firstLine="0"/>
+        <w:rPr>
+          <w:rFonts w:hint="eastAsia"/>
+          <w:color w:val="4472C4" w:themeColor="accent1"/>
+          <w:sz w:val="24"/>
+          <w:szCs w:val="30"/>
+        </w:rPr>
+      </w:pPr>
+    </w:p>
+    <w:p>
+      <w:pPr>
+        <w:pStyle w:val="a3"/>
+        <w:ind w:leftChars="543" w:left="1140" w:firstLineChars="0" w:firstLine="0"/>
+        <w:rPr>
+          <w:color w:val="4472C4" w:themeColor="accent1"/>
+          <w:sz w:val="24"/>
+          <w:szCs w:val="30"/>
+        </w:rPr>
+      </w:pPr>
+      <m:oMathPara>
+        <m:oMath>
+          <m:sSub>
+            <m:sSubPr>
+              <m:ctrlPr>
+                <w:rPr>
+                  <w:rFonts w:ascii="Cambria Math" w:hAnsi="Cambria Math"/>
+                  <w:color w:val="4472C4" w:themeColor="accent1"/>
+                  <w:sz w:val="24"/>
+                  <w:szCs w:val="30"/>
+                </w:rPr>
+              </m:ctrlPr>
+            </m:sSubPr>
+            <m:e>
+              <m:r>
+                <w:rPr>
+                  <w:rFonts w:ascii="Cambria Math" w:hAnsi="Cambria Math"/>
+                  <w:color w:val="4472C4" w:themeColor="accent1"/>
+                  <w:sz w:val="24"/>
+                  <w:szCs w:val="30"/>
+                </w:rPr>
+                <m:t>U</m:t>
+              </m:r>
+            </m:e>
+            <m:sub>
+              <m:r>
+                <w:rPr>
+                  <w:rFonts w:ascii="Cambria Math" w:hAnsi="Cambria Math"/>
+                  <w:color w:val="4472C4" w:themeColor="accent1"/>
+                  <w:sz w:val="24"/>
+                  <w:szCs w:val="30"/>
+                </w:rPr>
+                <m:t>A</m:t>
+              </m:r>
+            </m:sub>
+          </m:sSub>
+          <m:r>
+            <w:rPr>
+              <w:rFonts w:ascii="Cambria Math" w:hAnsi="Cambria Math"/>
+              <w:color w:val="4472C4" w:themeColor="accent1"/>
+              <w:sz w:val="24"/>
+              <w:szCs w:val="30"/>
+            </w:rPr>
+            <m:t>=</m:t>
+          </m:r>
+          <m:f>
+            <m:fPr>
+              <m:ctrlPr>
+                <w:rPr>
+                  <w:rFonts w:ascii="Cambria Math" w:hAnsi="Cambria Math"/>
+                  <w:i/>
+                  <w:color w:val="4472C4" w:themeColor="accent1"/>
+                  <w:sz w:val="24"/>
+                  <w:szCs w:val="30"/>
+                </w:rPr>
+              </m:ctrlPr>
+            </m:fPr>
+            <m:num>
+              <m:sSub>
+                <m:sSubPr>
+                  <m:ctrlPr>
+                    <w:rPr>
+                      <w:rFonts w:ascii="Cambria Math" w:hAnsi="Cambria Math"/>
+                      <w:i/>
+                      <w:color w:val="4472C4" w:themeColor="accent1"/>
+                      <w:sz w:val="24"/>
+                      <w:szCs w:val="30"/>
+                    </w:rPr>
+                  </m:ctrlPr>
+                </m:sSubPr>
+                <m:e>
+                  <m:r>
+                    <w:rPr>
+                      <w:rFonts w:ascii="Cambria Math" w:hAnsi="Cambria Math"/>
+                      <w:color w:val="4472C4" w:themeColor="accent1"/>
+                      <w:sz w:val="24"/>
+                      <w:szCs w:val="30"/>
+                    </w:rPr>
+                    <m:t>R</m:t>
+                  </m:r>
+                </m:e>
+                <m:sub>
+                  <m:r>
+                    <w:rPr>
+                      <w:rFonts w:ascii="Cambria Math" w:hAnsi="Cambria Math"/>
+                      <w:color w:val="4472C4" w:themeColor="accent1"/>
+                      <w:sz w:val="24"/>
+                      <w:szCs w:val="30"/>
+                    </w:rPr>
+                    <m:t>3</m:t>
+                  </m:r>
+                </m:sub>
+              </m:sSub>
+            </m:num>
+            <m:den>
+              <m:sSub>
+                <m:sSubPr>
+                  <m:ctrlPr>
+                    <w:rPr>
+                      <w:rFonts w:ascii="Cambria Math" w:hAnsi="Cambria Math"/>
+                      <w:i/>
+                      <w:color w:val="4472C4" w:themeColor="accent1"/>
+                      <w:sz w:val="24"/>
+                      <w:szCs w:val="30"/>
+                    </w:rPr>
+                  </m:ctrlPr>
+                </m:sSubPr>
+                <m:e>
+                  <m:r>
+                    <w:rPr>
+                      <w:rFonts w:ascii="Cambria Math" w:hAnsi="Cambria Math"/>
+                      <w:color w:val="4472C4" w:themeColor="accent1"/>
+                      <w:sz w:val="24"/>
+                      <w:szCs w:val="30"/>
+                    </w:rPr>
+                    <m:t>R</m:t>
+                  </m:r>
+                </m:e>
+                <m:sub>
+                  <m:r>
+                    <w:rPr>
+                      <w:rFonts w:ascii="Cambria Math" w:hAnsi="Cambria Math"/>
+                      <w:color w:val="4472C4" w:themeColor="accent1"/>
+                      <w:sz w:val="24"/>
+                      <w:szCs w:val="30"/>
+                    </w:rPr>
+                    <m:t>3</m:t>
+                  </m:r>
+                </m:sub>
+              </m:sSub>
+              <m:r>
+                <w:rPr>
+                  <w:rFonts w:ascii="Cambria Math" w:hAnsi="Cambria Math"/>
+                  <w:color w:val="4472C4" w:themeColor="accent1"/>
+                  <w:sz w:val="24"/>
+                  <w:szCs w:val="30"/>
+                </w:rPr>
+                <m:t>+</m:t>
+              </m:r>
+              <m:sSub>
+                <m:sSubPr>
+                  <m:ctrlPr>
+                    <w:rPr>
+                      <w:rFonts w:ascii="Cambria Math" w:hAnsi="Cambria Math"/>
+                      <w:i/>
+                      <w:color w:val="4472C4" w:themeColor="accent1"/>
+                      <w:sz w:val="24"/>
+                      <w:szCs w:val="30"/>
+                    </w:rPr>
+                  </m:ctrlPr>
+                </m:sSubPr>
+                <m:e>
+                  <m:r>
+                    <w:rPr>
+                      <w:rFonts w:ascii="Cambria Math" w:hAnsi="Cambria Math"/>
+                      <w:color w:val="4472C4" w:themeColor="accent1"/>
+                      <w:sz w:val="24"/>
+                      <w:szCs w:val="30"/>
+                    </w:rPr>
+                    <m:t>R</m:t>
+                  </m:r>
+                </m:e>
+                <m:sub>
+                  <m:r>
+                    <w:rPr>
+                      <w:rFonts w:ascii="Cambria Math" w:hAnsi="Cambria Math"/>
+                      <w:color w:val="4472C4" w:themeColor="accent1"/>
+                      <w:sz w:val="24"/>
+                      <w:szCs w:val="30"/>
+                    </w:rPr>
+                    <m:t>4</m:t>
+                  </m:r>
+                </m:sub>
+              </m:sSub>
+            </m:den>
+          </m:f>
+          <m:sSub>
+            <m:sSubPr>
+              <m:ctrlPr>
+                <w:rPr>
+                  <w:rFonts w:ascii="Cambria Math" w:hAnsi="Cambria Math"/>
+                  <w:i/>
+                  <w:color w:val="4472C4" w:themeColor="accent1"/>
+                  <w:sz w:val="24"/>
+                  <w:szCs w:val="30"/>
+                </w:rPr>
+              </m:ctrlPr>
+            </m:sSubPr>
+            <m:e>
+              <m:r>
+                <w:rPr>
+                  <w:rFonts w:ascii="Cambria Math" w:hAnsi="Cambria Math"/>
+                  <w:color w:val="4472C4" w:themeColor="accent1"/>
+                  <w:sz w:val="24"/>
+                  <w:szCs w:val="30"/>
+                </w:rPr>
+                <m:t>U</m:t>
+              </m:r>
+            </m:e>
+            <m:sub>
+              <m:r>
+                <w:rPr>
+                  <w:rFonts w:ascii="Cambria Math" w:hAnsi="Cambria Math"/>
+                  <w:color w:val="4472C4" w:themeColor="accent1"/>
+                  <w:sz w:val="24"/>
+                  <w:szCs w:val="30"/>
+                </w:rPr>
+                <m:t>o</m:t>
+              </m:r>
+            </m:sub>
+          </m:sSub>
+        </m:oMath>
+      </m:oMathPara>
+    </w:p>
+    <w:p>
+      <w:pPr>
+        <w:pStyle w:val="a3"/>
+        <w:ind w:leftChars="543" w:left="1140" w:firstLineChars="0" w:firstLine="0"/>
+        <w:rPr>
+          <w:color w:val="4472C4" w:themeColor="accent1"/>
+          <w:sz w:val="24"/>
+          <w:szCs w:val="30"/>
+        </w:rPr>
+      </w:pPr>
+      <w:r>
+        <w:rPr>
+          <w:rFonts w:hint="eastAsia"/>
+          <w:color w:val="4472C4" w:themeColor="accent1"/>
+          <w:sz w:val="24"/>
+          <w:szCs w:val="30"/>
+        </w:rPr>
+        <w:t>联立，可得</w:t>
+      </w:r>
+    </w:p>
+    <w:p>
+      <w:pPr>
+        <w:pStyle w:val="a3"/>
+        <w:ind w:leftChars="543" w:left="1140" w:firstLineChars="0" w:firstLine="0"/>
+        <w:rPr>
+          <w:color w:val="4472C4" w:themeColor="accent1"/>
+          <w:sz w:val="24"/>
+          <w:szCs w:val="30"/>
+        </w:rPr>
+      </w:pPr>
+      <m:oMathPara>
+        <m:oMath>
+          <m:sSub>
+            <m:sSubPr>
+              <m:ctrlPr>
+                <w:rPr>
+                  <w:rFonts w:ascii="Cambria Math" w:hAnsi="Cambria Math"/>
+                  <w:color w:val="4472C4" w:themeColor="accent1"/>
+                  <w:sz w:val="24"/>
+                  <w:szCs w:val="30"/>
+                </w:rPr>
+              </m:ctrlPr>
+            </m:sSubPr>
+            <m:e>
+              <m:r>
+                <w:rPr>
+                  <w:rFonts w:ascii="Cambria Math" w:hAnsi="Cambria Math"/>
+                  <w:color w:val="4472C4" w:themeColor="accent1"/>
+                  <w:sz w:val="24"/>
+                  <w:szCs w:val="30"/>
+                </w:rPr>
+                <m:t>U</m:t>
+              </m:r>
+            </m:e>
+            <m:sub>
+              <m:r>
+                <w:rPr>
+                  <w:rFonts w:ascii="Cambria Math" w:hAnsi="Cambria Math"/>
+                  <w:color w:val="4472C4" w:themeColor="accent1"/>
+                  <w:sz w:val="24"/>
+                  <w:szCs w:val="30"/>
+                </w:rPr>
+                <m:t>o</m:t>
+              </m:r>
+            </m:sub>
+          </m:sSub>
+          <m:r>
+            <w:rPr>
+              <w:rFonts w:ascii="Cambria Math" w:hAnsi="Cambria Math"/>
+              <w:color w:val="4472C4" w:themeColor="accent1"/>
+              <w:sz w:val="24"/>
+              <w:szCs w:val="30"/>
+            </w:rPr>
+            <m:t>=</m:t>
+          </m:r>
+          <m:f>
+            <m:fPr>
+              <m:ctrlPr>
+                <w:rPr>
+                  <w:rFonts w:ascii="Cambria Math" w:hAnsi="Cambria Math"/>
+                  <w:i/>
+                  <w:color w:val="4472C4" w:themeColor="accent1"/>
+                  <w:sz w:val="24"/>
+                  <w:szCs w:val="30"/>
+                </w:rPr>
+              </m:ctrlPr>
+            </m:fPr>
+            <m:num>
+              <m:sSub>
+                <m:sSubPr>
+                  <m:ctrlPr>
+                    <w:rPr>
+                      <w:rFonts w:ascii="Cambria Math" w:hAnsi="Cambria Math"/>
+                      <w:i/>
+                      <w:color w:val="4472C4" w:themeColor="accent1"/>
+                      <w:sz w:val="24"/>
+                      <w:szCs w:val="30"/>
+                    </w:rPr>
+                  </m:ctrlPr>
+                </m:sSubPr>
+                <m:e>
+                  <m:r>
+                    <w:rPr>
+                      <w:rFonts w:ascii="Cambria Math" w:hAnsi="Cambria Math"/>
+                      <w:color w:val="4472C4" w:themeColor="accent1"/>
+                      <w:sz w:val="24"/>
+                      <w:szCs w:val="30"/>
+                    </w:rPr>
+                    <m:t>R</m:t>
+                  </m:r>
+                </m:e>
+                <m:sub>
+                  <m:r>
+                    <w:rPr>
+                      <w:rFonts w:ascii="Cambria Math" w:hAnsi="Cambria Math"/>
+                      <w:color w:val="4472C4" w:themeColor="accent1"/>
+                      <w:sz w:val="24"/>
+                      <w:szCs w:val="30"/>
+                    </w:rPr>
+                    <m:t>3</m:t>
+                  </m:r>
+                </m:sub>
+              </m:sSub>
+              <m:r>
+                <w:rPr>
+                  <w:rFonts w:ascii="Cambria Math" w:hAnsi="Cambria Math"/>
+                  <w:color w:val="4472C4" w:themeColor="accent1"/>
+                  <w:sz w:val="24"/>
+                  <w:szCs w:val="30"/>
+                </w:rPr>
+                <m:t>+</m:t>
+              </m:r>
+              <m:sSub>
+                <m:sSubPr>
+                  <m:ctrlPr>
+                    <w:rPr>
+                      <w:rFonts w:ascii="Cambria Math" w:hAnsi="Cambria Math"/>
+                      <w:i/>
+                      <w:color w:val="4472C4" w:themeColor="accent1"/>
+                      <w:sz w:val="24"/>
+                      <w:szCs w:val="30"/>
+                    </w:rPr>
+                  </m:ctrlPr>
+                </m:sSubPr>
+                <m:e>
+                  <m:r>
+                    <w:rPr>
+                      <w:rFonts w:ascii="Cambria Math" w:hAnsi="Cambria Math"/>
+                      <w:color w:val="4472C4" w:themeColor="accent1"/>
+                      <w:sz w:val="24"/>
+                      <w:szCs w:val="30"/>
+                    </w:rPr>
+                    <m:t>R</m:t>
+                  </m:r>
+                </m:e>
+                <m:sub>
+                  <m:r>
+                    <w:rPr>
+                      <w:rFonts w:ascii="Cambria Math" w:hAnsi="Cambria Math"/>
+                      <w:color w:val="4472C4" w:themeColor="accent1"/>
+                      <w:sz w:val="24"/>
+                      <w:szCs w:val="30"/>
+                    </w:rPr>
+                    <m:t>4</m:t>
+                  </m:r>
+                </m:sub>
+              </m:sSub>
+            </m:num>
+            <m:den>
+              <m:sSub>
+                <m:sSubPr>
+                  <m:ctrlPr>
+                    <w:rPr>
+                      <w:rFonts w:ascii="Cambria Math" w:hAnsi="Cambria Math"/>
+                      <w:i/>
+                      <w:color w:val="4472C4" w:themeColor="accent1"/>
+                      <w:sz w:val="24"/>
+                      <w:szCs w:val="30"/>
+                    </w:rPr>
+                  </m:ctrlPr>
+                </m:sSubPr>
+                <m:e>
+                  <m:r>
+                    <w:rPr>
+                      <w:rFonts w:ascii="Cambria Math" w:hAnsi="Cambria Math"/>
+                      <w:color w:val="4472C4" w:themeColor="accent1"/>
+                      <w:sz w:val="24"/>
+                      <w:szCs w:val="30"/>
+                    </w:rPr>
+                    <m:t>R</m:t>
+                  </m:r>
+                </m:e>
+                <m:sub>
+                  <m:r>
+                    <w:rPr>
+                      <w:rFonts w:ascii="Cambria Math" w:hAnsi="Cambria Math"/>
+                      <w:color w:val="4472C4" w:themeColor="accent1"/>
+                      <w:sz w:val="24"/>
+                      <w:szCs w:val="30"/>
+                    </w:rPr>
+                    <m:t>3</m:t>
+                  </m:r>
+                </m:sub>
+              </m:sSub>
+            </m:den>
+          </m:f>
+          <m:r>
+            <w:rPr>
+              <w:rFonts w:ascii="Cambria Math" w:hAnsi="Cambria Math"/>
+              <w:color w:val="4472C4" w:themeColor="accent1"/>
+              <w:sz w:val="24"/>
+              <w:szCs w:val="30"/>
+            </w:rPr>
+            <m:t>(</m:t>
+          </m:r>
+          <m:f>
+            <m:fPr>
+              <m:ctrlPr>
+                <w:rPr>
+                  <w:rFonts w:ascii="Cambria Math" w:hAnsi="Cambria Math"/>
+                  <w:i/>
+                  <w:color w:val="4472C4" w:themeColor="accent1"/>
+                  <w:sz w:val="24"/>
+                  <w:szCs w:val="30"/>
+                </w:rPr>
+              </m:ctrlPr>
+            </m:fPr>
+            <m:num>
+              <m:sSub>
+                <m:sSubPr>
+                  <m:ctrlPr>
+                    <w:rPr>
+                      <w:rFonts w:ascii="Cambria Math" w:hAnsi="Cambria Math"/>
+                      <w:i/>
+                      <w:color w:val="4472C4" w:themeColor="accent1"/>
+                      <w:sz w:val="24"/>
+                      <w:szCs w:val="30"/>
+                    </w:rPr>
+                  </m:ctrlPr>
+                </m:sSubPr>
+                <m:e>
+                  <m:r>
+                    <w:rPr>
+                      <w:rFonts w:ascii="Cambria Math" w:hAnsi="Cambria Math"/>
+                      <w:color w:val="4472C4" w:themeColor="accent1"/>
+                      <w:sz w:val="24"/>
+                      <w:szCs w:val="30"/>
+                    </w:rPr>
+                    <m:t>R</m:t>
+                  </m:r>
+                </m:e>
+                <m:sub>
+                  <m:r>
+                    <w:rPr>
+                      <w:rFonts w:ascii="Cambria Math" w:hAnsi="Cambria Math"/>
+                      <w:color w:val="4472C4" w:themeColor="accent1"/>
+                      <w:sz w:val="24"/>
+                      <w:szCs w:val="30"/>
+                    </w:rPr>
+                    <m:t>1</m:t>
+                  </m:r>
+                </m:sub>
+              </m:sSub>
+            </m:num>
+            <m:den>
+              <m:sSub>
+                <m:sSubPr>
+                  <m:ctrlPr>
+                    <w:rPr>
+                      <w:rFonts w:ascii="Cambria Math" w:hAnsi="Cambria Math"/>
+                      <w:i/>
+                      <w:color w:val="4472C4" w:themeColor="accent1"/>
+                      <w:sz w:val="24"/>
+                      <w:szCs w:val="30"/>
+                    </w:rPr>
+                  </m:ctrlPr>
+                </m:sSubPr>
+                <m:e>
+                  <m:r>
+                    <w:rPr>
+                      <w:rFonts w:ascii="Cambria Math" w:hAnsi="Cambria Math"/>
+                      <w:color w:val="4472C4" w:themeColor="accent1"/>
+                      <w:sz w:val="24"/>
+                      <w:szCs w:val="30"/>
+                    </w:rPr>
+                    <m:t>R</m:t>
+                  </m:r>
+                </m:e>
+                <m:sub>
+                  <m:r>
+                    <w:rPr>
+                      <w:rFonts w:ascii="Cambria Math" w:hAnsi="Cambria Math"/>
+                      <w:color w:val="4472C4" w:themeColor="accent1"/>
+                      <w:sz w:val="24"/>
+                      <w:szCs w:val="30"/>
+                    </w:rPr>
+                    <m:t>1</m:t>
+                  </m:r>
+                </m:sub>
+              </m:sSub>
+              <m:r>
+                <w:rPr>
+                  <w:rFonts w:ascii="Cambria Math" w:hAnsi="Cambria Math"/>
+                  <w:color w:val="4472C4" w:themeColor="accent1"/>
+                  <w:sz w:val="24"/>
+                  <w:szCs w:val="30"/>
+                </w:rPr>
+                <m:t>+</m:t>
+              </m:r>
+              <m:sSub>
+                <m:sSubPr>
+                  <m:ctrlPr>
+                    <w:rPr>
+                      <w:rFonts w:ascii="Cambria Math" w:hAnsi="Cambria Math"/>
+                      <w:i/>
+                      <w:color w:val="4472C4" w:themeColor="accent1"/>
+                      <w:sz w:val="24"/>
+                      <w:szCs w:val="30"/>
+                    </w:rPr>
+                  </m:ctrlPr>
+                </m:sSubPr>
+                <m:e>
+                  <m:r>
+                    <w:rPr>
+                      <w:rFonts w:ascii="Cambria Math" w:hAnsi="Cambria Math"/>
+                      <w:color w:val="4472C4" w:themeColor="accent1"/>
+                      <w:sz w:val="24"/>
+                      <w:szCs w:val="30"/>
+                    </w:rPr>
+                    <m:t>R</m:t>
+                  </m:r>
+                </m:e>
+                <m:sub>
+                  <m:r>
+                    <w:rPr>
+                      <w:rFonts w:ascii="Cambria Math" w:hAnsi="Cambria Math"/>
+                      <w:color w:val="4472C4" w:themeColor="accent1"/>
+                      <w:sz w:val="24"/>
+                      <w:szCs w:val="30"/>
+                    </w:rPr>
+                    <m:t>2</m:t>
+                  </m:r>
+                </m:sub>
+              </m:sSub>
+            </m:den>
+          </m:f>
+          <m:sSub>
+            <m:sSubPr>
+              <m:ctrlPr>
+                <w:rPr>
+                  <w:rFonts w:ascii="Cambria Math" w:hAnsi="Cambria Math"/>
+                  <w:i/>
+                  <w:color w:val="4472C4" w:themeColor="accent1"/>
+                  <w:sz w:val="24"/>
+                  <w:szCs w:val="30"/>
+                </w:rPr>
+              </m:ctrlPr>
+            </m:sSubPr>
+            <m:e>
+              <m:r>
+                <w:rPr>
+                  <w:rFonts w:ascii="Cambria Math" w:hAnsi="Cambria Math"/>
+                  <w:color w:val="4472C4" w:themeColor="accent1"/>
+                  <w:sz w:val="24"/>
+                  <w:szCs w:val="30"/>
+                </w:rPr>
+                <m:t>V</m:t>
+              </m:r>
+            </m:e>
+            <m:sub>
+              <m:r>
+                <w:rPr>
+                  <w:rFonts w:ascii="Cambria Math" w:hAnsi="Cambria Math"/>
+                  <w:color w:val="4472C4" w:themeColor="accent1"/>
+                  <w:sz w:val="24"/>
+                  <w:szCs w:val="30"/>
+                </w:rPr>
+                <m:t>D</m:t>
+              </m:r>
+            </m:sub>
+          </m:sSub>
+          <m:r>
+            <w:rPr>
+              <w:rFonts w:ascii="Cambria Math" w:hAnsi="Cambria Math"/>
+              <w:color w:val="4472C4" w:themeColor="accent1"/>
+              <w:sz w:val="24"/>
+              <w:szCs w:val="30"/>
+            </w:rPr>
+            <m:t>+</m:t>
+          </m:r>
+          <m:f>
+            <m:fPr>
+              <m:ctrlPr>
+                <w:rPr>
+                  <w:rFonts w:ascii="Cambria Math" w:hAnsi="Cambria Math"/>
+                  <w:i/>
+                  <w:color w:val="4472C4" w:themeColor="accent1"/>
+                  <w:sz w:val="24"/>
+                  <w:szCs w:val="30"/>
+                </w:rPr>
+              </m:ctrlPr>
+            </m:fPr>
+            <m:num>
+              <m:sSub>
+                <m:sSubPr>
+                  <m:ctrlPr>
+                    <w:rPr>
+                      <w:rFonts w:ascii="Cambria Math" w:hAnsi="Cambria Math"/>
+                      <w:i/>
+                      <w:color w:val="4472C4" w:themeColor="accent1"/>
+                      <w:sz w:val="24"/>
+                      <w:szCs w:val="30"/>
+                    </w:rPr>
+                  </m:ctrlPr>
+                </m:sSubPr>
+                <m:e>
+                  <m:r>
+                    <w:rPr>
+                      <w:rFonts w:ascii="Cambria Math" w:hAnsi="Cambria Math"/>
+                      <w:color w:val="4472C4" w:themeColor="accent1"/>
+                      <w:sz w:val="24"/>
+                      <w:szCs w:val="30"/>
+                    </w:rPr>
+                    <m:t>R</m:t>
+                  </m:r>
+                </m:e>
+                <m:sub>
+                  <m:r>
+                    <w:rPr>
+                      <w:rFonts w:ascii="Cambria Math" w:hAnsi="Cambria Math"/>
+                      <w:color w:val="4472C4" w:themeColor="accent1"/>
+                      <w:sz w:val="24"/>
+                      <w:szCs w:val="30"/>
+                    </w:rPr>
+                    <m:t>2</m:t>
+                  </m:r>
+                </m:sub>
+              </m:sSub>
+            </m:num>
+            <m:den>
+              <m:sSub>
+                <m:sSubPr>
+                  <m:ctrlPr>
+                    <w:rPr>
+                      <w:rFonts w:ascii="Cambria Math" w:hAnsi="Cambria Math"/>
+                      <w:i/>
+                      <w:color w:val="4472C4" w:themeColor="accent1"/>
+                      <w:sz w:val="24"/>
+                      <w:szCs w:val="30"/>
+                    </w:rPr>
+                  </m:ctrlPr>
+                </m:sSubPr>
+                <m:e>
+                  <m:r>
+                    <w:rPr>
+                      <w:rFonts w:ascii="Cambria Math" w:hAnsi="Cambria Math"/>
+                      <w:color w:val="4472C4" w:themeColor="accent1"/>
+                      <w:sz w:val="24"/>
+                      <w:szCs w:val="30"/>
+                    </w:rPr>
+                    <m:t>R</m:t>
+                  </m:r>
+                </m:e>
+                <m:sub>
+                  <m:r>
+                    <w:rPr>
+                      <w:rFonts w:ascii="Cambria Math" w:hAnsi="Cambria Math"/>
+                      <w:color w:val="4472C4" w:themeColor="accent1"/>
+                      <w:sz w:val="24"/>
+                      <w:szCs w:val="30"/>
+                    </w:rPr>
+                    <m:t>1</m:t>
+                  </m:r>
+                </m:sub>
+              </m:sSub>
+              <m:r>
+                <w:rPr>
+                  <w:rFonts w:ascii="Cambria Math" w:hAnsi="Cambria Math"/>
+                  <w:color w:val="4472C4" w:themeColor="accent1"/>
+                  <w:sz w:val="24"/>
+                  <w:szCs w:val="30"/>
+                </w:rPr>
+                <m:t>+</m:t>
+              </m:r>
+              <m:sSub>
+                <m:sSubPr>
+                  <m:ctrlPr>
+                    <w:rPr>
+                      <w:rFonts w:ascii="Cambria Math" w:hAnsi="Cambria Math"/>
+                      <w:i/>
+                      <w:color w:val="4472C4" w:themeColor="accent1"/>
+                      <w:sz w:val="24"/>
+                      <w:szCs w:val="30"/>
+                    </w:rPr>
+                  </m:ctrlPr>
+                </m:sSubPr>
+                <m:e>
+                  <m:r>
+                    <w:rPr>
+                      <w:rFonts w:ascii="Cambria Math" w:hAnsi="Cambria Math"/>
+                      <w:color w:val="4472C4" w:themeColor="accent1"/>
+                      <w:sz w:val="24"/>
+                      <w:szCs w:val="30"/>
+                    </w:rPr>
+                    <m:t>R</m:t>
+                  </m:r>
+                </m:e>
+                <m:sub>
+                  <m:r>
+                    <w:rPr>
+                      <w:rFonts w:ascii="Cambria Math" w:hAnsi="Cambria Math"/>
+                      <w:color w:val="4472C4" w:themeColor="accent1"/>
+                      <w:sz w:val="24"/>
+                      <w:szCs w:val="30"/>
+                    </w:rPr>
+                    <m:t>2</m:t>
+                  </m:r>
+                </m:sub>
+              </m:sSub>
+            </m:den>
+          </m:f>
+          <m:sSub>
+            <m:sSubPr>
+              <m:ctrlPr>
+                <w:rPr>
+                  <w:rFonts w:ascii="Cambria Math" w:hAnsi="Cambria Math"/>
+                  <w:i/>
+                  <w:color w:val="4472C4" w:themeColor="accent1"/>
+                  <w:sz w:val="24"/>
+                  <w:szCs w:val="30"/>
+                </w:rPr>
+              </m:ctrlPr>
+            </m:sSubPr>
+            <m:e>
+              <m:r>
+                <w:rPr>
+                  <w:rFonts w:ascii="Cambria Math" w:hAnsi="Cambria Math"/>
+                  <w:color w:val="4472C4" w:themeColor="accent1"/>
+                  <w:sz w:val="24"/>
+                  <w:szCs w:val="30"/>
+                </w:rPr>
+                <m:t>U</m:t>
+              </m:r>
+            </m:e>
+            <m:sub>
+              <m:r>
+                <w:rPr>
+                  <w:rFonts w:ascii="Cambria Math" w:hAnsi="Cambria Math"/>
+                  <w:color w:val="4472C4" w:themeColor="accent1"/>
+                  <w:sz w:val="24"/>
+                  <w:szCs w:val="30"/>
+                </w:rPr>
+                <m:t>i</m:t>
+              </m:r>
+            </m:sub>
+          </m:sSub>
+          <m:r>
+            <w:rPr>
+              <w:rFonts w:ascii="Cambria Math" w:hAnsi="Cambria Math"/>
+              <w:color w:val="4472C4" w:themeColor="accent1"/>
+              <w:sz w:val="24"/>
+              <w:szCs w:val="30"/>
+            </w:rPr>
+            <m:t>)</m:t>
+          </m:r>
+        </m:oMath>
+      </m:oMathPara>
+    </w:p>
+    <w:p>
+      <w:pPr>
+        <w:pStyle w:val="a3"/>
+        <w:ind w:leftChars="543" w:left="1140" w:firstLineChars="0" w:firstLine="0"/>
+        <w:rPr>
+          <w:sz w:val="24"/>
+          <w:szCs w:val="30"/>
+        </w:rPr>
+      </w:pPr>
+      <w:r>
+        <w:rPr>
+          <w:rFonts w:hint="eastAsia"/>
+          <w:sz w:val="24"/>
+          <w:szCs w:val="30"/>
+        </w:rPr>
+        <w:t>因此增益倍数为：</w:t>
+      </w:r>
+    </w:p>
+    <w:p>
+      <w:pPr>
+        <w:pStyle w:val="a3"/>
+        <w:ind w:leftChars="543" w:left="1140" w:firstLineChars="0" w:firstLine="0"/>
+        <w:rPr>
+          <w:sz w:val="24"/>
+          <w:szCs w:val="30"/>
+        </w:rPr>
+      </w:pPr>
+      <m:oMathPara>
+        <m:oMath>
+          <m:r>
+            <w:rPr>
+              <w:rFonts w:ascii="Cambria Math" w:hAnsi="Cambria Math"/>
+              <w:sz w:val="24"/>
+              <w:szCs w:val="30"/>
+            </w:rPr>
+            <m:t>G=</m:t>
+          </m:r>
+          <m:f>
+            <m:fPr>
+              <m:ctrlPr>
+                <w:rPr>
+                  <w:rFonts w:ascii="Cambria Math" w:hAnsi="Cambria Math"/>
+                  <w:i/>
+                  <w:sz w:val="24"/>
+                  <w:szCs w:val="30"/>
+                </w:rPr>
+              </m:ctrlPr>
+            </m:fPr>
+            <m:num>
+              <m:sSub>
+                <m:sSubPr>
+                  <m:ctrlPr>
+                    <w:rPr>
+                      <w:rFonts w:ascii="Cambria Math" w:hAnsi="Cambria Math"/>
+                      <w:i/>
+                      <w:sz w:val="24"/>
+                      <w:szCs w:val="30"/>
+                    </w:rPr>
+                  </m:ctrlPr>
+                </m:sSubPr>
+                <m:e>
+                  <m:r>
+                    <w:rPr>
+                      <w:rFonts w:ascii="Cambria Math" w:hAnsi="Cambria Math"/>
+                      <w:sz w:val="24"/>
+                      <w:szCs w:val="30"/>
+                    </w:rPr>
+                    <m:t>R</m:t>
+                  </m:r>
+                </m:e>
+                <m:sub>
+                  <m:r>
+                    <w:rPr>
+                      <w:rFonts w:ascii="Cambria Math" w:hAnsi="Cambria Math"/>
+                      <w:sz w:val="24"/>
+                      <w:szCs w:val="30"/>
+                    </w:rPr>
+                    <m:t>3</m:t>
+                  </m:r>
+                </m:sub>
+              </m:sSub>
+              <m:r>
+                <w:rPr>
+                  <w:rFonts w:ascii="Cambria Math" w:hAnsi="Cambria Math"/>
+                  <w:sz w:val="24"/>
+                  <w:szCs w:val="30"/>
+                </w:rPr>
+                <m:t>+</m:t>
+              </m:r>
+              <m:sSub>
+                <m:sSubPr>
+                  <m:ctrlPr>
+                    <w:rPr>
+                      <w:rFonts w:ascii="Cambria Math" w:hAnsi="Cambria Math"/>
+                      <w:i/>
+                      <w:sz w:val="24"/>
+                      <w:szCs w:val="30"/>
+                    </w:rPr>
+                  </m:ctrlPr>
+                </m:sSubPr>
+                <m:e>
+                  <m:r>
+                    <w:rPr>
+                      <w:rFonts w:ascii="Cambria Math" w:hAnsi="Cambria Math"/>
+                      <w:sz w:val="24"/>
+                      <w:szCs w:val="30"/>
+                    </w:rPr>
+                    <m:t>R</m:t>
+                  </m:r>
+                </m:e>
+                <m:sub>
+                  <m:r>
+                    <w:rPr>
+                      <w:rFonts w:ascii="Cambria Math" w:hAnsi="Cambria Math"/>
+                      <w:sz w:val="24"/>
+                      <w:szCs w:val="30"/>
+                    </w:rPr>
+                    <m:t>4</m:t>
+                  </m:r>
+                </m:sub>
+              </m:sSub>
+            </m:num>
+            <m:den>
+              <m:sSub>
+                <m:sSubPr>
+                  <m:ctrlPr>
+                    <w:rPr>
+                      <w:rFonts w:ascii="Cambria Math" w:hAnsi="Cambria Math"/>
+                      <w:i/>
+                      <w:sz w:val="24"/>
+                      <w:szCs w:val="30"/>
+                    </w:rPr>
+                  </m:ctrlPr>
+                </m:sSubPr>
+                <m:e>
+                  <m:r>
+                    <w:rPr>
+                      <w:rFonts w:ascii="Cambria Math" w:hAnsi="Cambria Math"/>
+                      <w:sz w:val="24"/>
+                      <w:szCs w:val="30"/>
+                    </w:rPr>
+                    <m:t>R</m:t>
+                  </m:r>
+                </m:e>
+                <m:sub>
+                  <m:r>
+                    <w:rPr>
+                      <w:rFonts w:ascii="Cambria Math" w:hAnsi="Cambria Math"/>
+                      <w:sz w:val="24"/>
+                      <w:szCs w:val="30"/>
+                    </w:rPr>
+                    <m:t>3</m:t>
+                  </m:r>
+                </m:sub>
+              </m:sSub>
+            </m:den>
+          </m:f>
+          <m:r>
+            <w:rPr>
+              <w:rFonts w:ascii="Cambria Math" w:hAnsi="Cambria Math"/>
+              <w:sz w:val="24"/>
+              <w:szCs w:val="30"/>
+            </w:rPr>
+            <m:t>×</m:t>
+          </m:r>
+          <m:f>
+            <m:fPr>
+              <m:ctrlPr>
+                <w:rPr>
+                  <w:rFonts w:ascii="Cambria Math" w:hAnsi="Cambria Math"/>
+                  <w:i/>
+                  <w:sz w:val="24"/>
+                  <w:szCs w:val="30"/>
+                </w:rPr>
+              </m:ctrlPr>
+            </m:fPr>
+            <m:num>
+              <m:sSub>
+                <m:sSubPr>
+                  <m:ctrlPr>
+                    <w:rPr>
+                      <w:rFonts w:ascii="Cambria Math" w:hAnsi="Cambria Math"/>
+                      <w:i/>
+                      <w:sz w:val="24"/>
+                      <w:szCs w:val="30"/>
+                    </w:rPr>
+                  </m:ctrlPr>
+                </m:sSubPr>
+                <m:e>
+                  <m:r>
+                    <w:rPr>
+                      <w:rFonts w:ascii="Cambria Math" w:hAnsi="Cambria Math"/>
+                      <w:sz w:val="24"/>
+                      <w:szCs w:val="30"/>
+                    </w:rPr>
+                    <m:t>R</m:t>
+                  </m:r>
+                </m:e>
+                <m:sub>
+                  <m:r>
+                    <w:rPr>
+                      <w:rFonts w:ascii="Cambria Math" w:hAnsi="Cambria Math"/>
+                      <w:sz w:val="24"/>
+                      <w:szCs w:val="30"/>
+                    </w:rPr>
+                    <m:t>2</m:t>
+                  </m:r>
+                </m:sub>
+              </m:sSub>
+            </m:num>
+            <m:den>
+              <m:sSub>
+                <m:sSubPr>
+                  <m:ctrlPr>
+                    <w:rPr>
+                      <w:rFonts w:ascii="Cambria Math" w:hAnsi="Cambria Math"/>
+                      <w:i/>
+                      <w:sz w:val="24"/>
+                      <w:szCs w:val="30"/>
+                    </w:rPr>
+                  </m:ctrlPr>
+                </m:sSubPr>
+                <m:e>
+                  <m:r>
+                    <w:rPr>
+                      <w:rFonts w:ascii="Cambria Math" w:hAnsi="Cambria Math"/>
+                      <w:sz w:val="24"/>
+                      <w:szCs w:val="30"/>
+                    </w:rPr>
+                    <m:t>R</m:t>
+                  </m:r>
+                </m:e>
+                <m:sub>
+                  <m:r>
+                    <w:rPr>
+                      <w:rFonts w:ascii="Cambria Math" w:hAnsi="Cambria Math"/>
+                      <w:sz w:val="24"/>
+                      <w:szCs w:val="30"/>
+                    </w:rPr>
+                    <m:t>1</m:t>
+                  </m:r>
+                </m:sub>
+              </m:sSub>
+              <m:r>
+                <w:rPr>
+                  <w:rFonts w:ascii="Cambria Math" w:hAnsi="Cambria Math"/>
+                  <w:sz w:val="24"/>
+                  <w:szCs w:val="30"/>
+                </w:rPr>
+                <m:t>+</m:t>
+              </m:r>
+              <m:sSub>
+                <m:sSubPr>
+                  <m:ctrlPr>
+                    <w:rPr>
+                      <w:rFonts w:ascii="Cambria Math" w:hAnsi="Cambria Math"/>
+                      <w:i/>
+                      <w:sz w:val="24"/>
+                      <w:szCs w:val="30"/>
+                    </w:rPr>
+                  </m:ctrlPr>
+                </m:sSubPr>
+                <m:e>
+                  <m:r>
+                    <w:rPr>
+                      <w:rFonts w:ascii="Cambria Math" w:hAnsi="Cambria Math"/>
+                      <w:sz w:val="24"/>
+                      <w:szCs w:val="30"/>
+                    </w:rPr>
+                    <m:t>R</m:t>
+                  </m:r>
+                </m:e>
+                <m:sub>
+                  <m:r>
+                    <w:rPr>
+                      <w:rFonts w:ascii="Cambria Math" w:hAnsi="Cambria Math"/>
+                      <w:sz w:val="24"/>
+                      <w:szCs w:val="30"/>
+                    </w:rPr>
+                    <m:t>2</m:t>
+                  </m:r>
+                </m:sub>
+              </m:sSub>
+            </m:den>
+          </m:f>
+        </m:oMath>
+      </m:oMathPara>
+    </w:p>
+    <w:p>
+      <w:pPr>
+        <w:pStyle w:val="a3"/>
+        <w:ind w:leftChars="543" w:left="1140" w:firstLineChars="0" w:firstLine="0"/>
+        <w:rPr>
+          <w:sz w:val="24"/>
+          <w:szCs w:val="30"/>
+        </w:rPr>
+      </w:pPr>
+      <w:r>
+        <w:rPr>
+          <w:rFonts w:hint="eastAsia"/>
+          <w:sz w:val="24"/>
+          <w:szCs w:val="30"/>
+        </w:rPr>
+        <w:t>偏置电压为：</w:t>
+      </w:r>
+    </w:p>
+    <w:p>
+      <w:pPr>
+        <w:pStyle w:val="a3"/>
+        <w:ind w:leftChars="543" w:left="1140" w:firstLineChars="0" w:firstLine="0"/>
+        <w:rPr>
+          <w:sz w:val="24"/>
+          <w:szCs w:val="30"/>
+        </w:rPr>
+      </w:pPr>
+      <m:oMathPara>
+        <m:oMath>
+          <m:r>
+            <w:rPr>
+              <w:rFonts w:ascii="Cambria Math" w:hAnsi="Cambria Math"/>
+              <w:sz w:val="24"/>
+              <w:szCs w:val="30"/>
+            </w:rPr>
+            <m:t>U</m:t>
+          </m:r>
+          <m:r>
+            <w:rPr>
+              <w:rFonts w:ascii="Cambria Math" w:hAnsi="Cambria Math"/>
+              <w:sz w:val="24"/>
+              <w:szCs w:val="30"/>
+            </w:rPr>
+            <m:t>=</m:t>
+          </m:r>
+          <m:f>
+            <m:fPr>
+              <m:ctrlPr>
+                <w:rPr>
+                  <w:rFonts w:ascii="Cambria Math" w:hAnsi="Cambria Math"/>
+                  <w:i/>
+                  <w:sz w:val="24"/>
+                  <w:szCs w:val="30"/>
+                </w:rPr>
+              </m:ctrlPr>
+            </m:fPr>
+            <m:num>
+              <m:sSub>
+                <m:sSubPr>
+                  <m:ctrlPr>
+                    <w:rPr>
+                      <w:rFonts w:ascii="Cambria Math" w:hAnsi="Cambria Math"/>
+                      <w:i/>
+                      <w:sz w:val="24"/>
+                      <w:szCs w:val="30"/>
+                    </w:rPr>
+                  </m:ctrlPr>
+                </m:sSubPr>
+                <m:e>
+                  <m:r>
+                    <w:rPr>
+                      <w:rFonts w:ascii="Cambria Math" w:hAnsi="Cambria Math"/>
+                      <w:sz w:val="24"/>
+                      <w:szCs w:val="30"/>
+                    </w:rPr>
+                    <m:t>R</m:t>
+                  </m:r>
+                </m:e>
+                <m:sub>
+                  <m:r>
+                    <w:rPr>
+                      <w:rFonts w:ascii="Cambria Math" w:hAnsi="Cambria Math"/>
+                      <w:sz w:val="24"/>
+                      <w:szCs w:val="30"/>
+                    </w:rPr>
+                    <m:t>3</m:t>
+                  </m:r>
+                </m:sub>
+              </m:sSub>
+              <m:r>
+                <w:rPr>
+                  <w:rFonts w:ascii="Cambria Math" w:hAnsi="Cambria Math"/>
+                  <w:sz w:val="24"/>
+                  <w:szCs w:val="30"/>
+                </w:rPr>
+                <m:t>+</m:t>
+              </m:r>
+              <m:sSub>
+                <m:sSubPr>
+                  <m:ctrlPr>
+                    <w:rPr>
+                      <w:rFonts w:ascii="Cambria Math" w:hAnsi="Cambria Math"/>
+                      <w:i/>
+                      <w:sz w:val="24"/>
+                      <w:szCs w:val="30"/>
+                    </w:rPr>
+                  </m:ctrlPr>
+                </m:sSubPr>
+                <m:e>
+                  <m:r>
+                    <w:rPr>
+                      <w:rFonts w:ascii="Cambria Math" w:hAnsi="Cambria Math"/>
+                      <w:sz w:val="24"/>
+                      <w:szCs w:val="30"/>
+                    </w:rPr>
+                    <m:t>R</m:t>
+                  </m:r>
+                </m:e>
+                <m:sub>
+                  <m:r>
+                    <w:rPr>
+                      <w:rFonts w:ascii="Cambria Math" w:hAnsi="Cambria Math"/>
+                      <w:sz w:val="24"/>
+                      <w:szCs w:val="30"/>
+                    </w:rPr>
+                    <m:t>4</m:t>
+                  </m:r>
+                </m:sub>
+              </m:sSub>
+            </m:num>
+            <m:den>
+              <m:sSub>
+                <m:sSubPr>
+                  <m:ctrlPr>
+                    <w:rPr>
+                      <w:rFonts w:ascii="Cambria Math" w:hAnsi="Cambria Math"/>
+                      <w:i/>
+                      <w:sz w:val="24"/>
+                      <w:szCs w:val="30"/>
+                    </w:rPr>
+                  </m:ctrlPr>
+                </m:sSubPr>
+                <m:e>
+                  <m:r>
+                    <w:rPr>
+                      <w:rFonts w:ascii="Cambria Math" w:hAnsi="Cambria Math"/>
+                      <w:sz w:val="24"/>
+                      <w:szCs w:val="30"/>
+                    </w:rPr>
+                    <m:t>R</m:t>
+                  </m:r>
+                </m:e>
+                <m:sub>
+                  <m:r>
+                    <w:rPr>
+                      <w:rFonts w:ascii="Cambria Math" w:hAnsi="Cambria Math"/>
+                      <w:sz w:val="24"/>
+                      <w:szCs w:val="30"/>
+                    </w:rPr>
+                    <m:t>3</m:t>
+                  </m:r>
+                </m:sub>
+              </m:sSub>
+            </m:den>
+          </m:f>
+          <m:r>
+            <w:rPr>
+              <w:rFonts w:ascii="Cambria Math" w:hAnsi="Cambria Math"/>
+              <w:sz w:val="24"/>
+              <w:szCs w:val="30"/>
+            </w:rPr>
+            <m:t>×</m:t>
+          </m:r>
+          <m:f>
+            <m:fPr>
+              <m:ctrlPr>
+                <w:rPr>
+                  <w:rFonts w:ascii="Cambria Math" w:hAnsi="Cambria Math"/>
+                  <w:i/>
+                  <w:sz w:val="24"/>
+                  <w:szCs w:val="30"/>
+                </w:rPr>
+              </m:ctrlPr>
+            </m:fPr>
+            <m:num>
+              <m:sSub>
+                <m:sSubPr>
+                  <m:ctrlPr>
+                    <w:rPr>
+                      <w:rFonts w:ascii="Cambria Math" w:hAnsi="Cambria Math"/>
+                      <w:i/>
+                      <w:sz w:val="24"/>
+                      <w:szCs w:val="30"/>
+                    </w:rPr>
+                  </m:ctrlPr>
+                </m:sSubPr>
+                <m:e>
+                  <m:r>
+                    <w:rPr>
+                      <w:rFonts w:ascii="Cambria Math" w:hAnsi="Cambria Math"/>
+                      <w:sz w:val="24"/>
+                      <w:szCs w:val="30"/>
+                    </w:rPr>
+                    <m:t>R</m:t>
+                  </m:r>
+                </m:e>
+                <m:sub>
+                  <m:r>
+                    <w:rPr>
+                      <w:rFonts w:ascii="Cambria Math" w:hAnsi="Cambria Math"/>
+                      <w:sz w:val="24"/>
+                      <w:szCs w:val="30"/>
+                    </w:rPr>
+                    <m:t>1</m:t>
+                  </m:r>
+                </m:sub>
+              </m:sSub>
+            </m:num>
+            <m:den>
+              <m:sSub>
+                <m:sSubPr>
+                  <m:ctrlPr>
+                    <w:rPr>
+                      <w:rFonts w:ascii="Cambria Math" w:hAnsi="Cambria Math"/>
+                      <w:i/>
+                      <w:sz w:val="24"/>
+                      <w:szCs w:val="30"/>
+                    </w:rPr>
+                  </m:ctrlPr>
+                </m:sSubPr>
+                <m:e>
+                  <m:r>
+                    <w:rPr>
+                      <w:rFonts w:ascii="Cambria Math" w:hAnsi="Cambria Math"/>
+                      <w:sz w:val="24"/>
+                      <w:szCs w:val="30"/>
+                    </w:rPr>
+                    <m:t>R</m:t>
+                  </m:r>
+                </m:e>
+                <m:sub>
+                  <m:r>
+                    <w:rPr>
+                      <w:rFonts w:ascii="Cambria Math" w:hAnsi="Cambria Math"/>
+                      <w:sz w:val="24"/>
+                      <w:szCs w:val="30"/>
+                    </w:rPr>
+                    <m:t>1</m:t>
+                  </m:r>
+                </m:sub>
+              </m:sSub>
+              <m:r>
+                <w:rPr>
+                  <w:rFonts w:ascii="Cambria Math" w:hAnsi="Cambria Math"/>
+                  <w:sz w:val="24"/>
+                  <w:szCs w:val="30"/>
+                </w:rPr>
+                <m:t>+</m:t>
+              </m:r>
+              <m:sSub>
+                <m:sSubPr>
+                  <m:ctrlPr>
+                    <w:rPr>
+                      <w:rFonts w:ascii="Cambria Math" w:hAnsi="Cambria Math"/>
+                      <w:i/>
+                      <w:sz w:val="24"/>
+                      <w:szCs w:val="30"/>
+                    </w:rPr>
+                  </m:ctrlPr>
+                </m:sSubPr>
+                <m:e>
+                  <m:r>
+                    <w:rPr>
+                      <w:rFonts w:ascii="Cambria Math" w:hAnsi="Cambria Math"/>
+                      <w:sz w:val="24"/>
+                      <w:szCs w:val="30"/>
+                    </w:rPr>
+                    <m:t>R</m:t>
+                  </m:r>
+                </m:e>
+                <m:sub>
+                  <m:r>
+                    <w:rPr>
+                      <w:rFonts w:ascii="Cambria Math" w:hAnsi="Cambria Math"/>
+                      <w:sz w:val="24"/>
+                      <w:szCs w:val="30"/>
+                    </w:rPr>
+                    <m:t>2</m:t>
+                  </m:r>
+                </m:sub>
+              </m:sSub>
+            </m:den>
+          </m:f>
+        </m:oMath>
+      </m:oMathPara>
+    </w:p>
+    <w:p>
+      <w:pPr>
+        <w:pStyle w:val="a3"/>
+        <w:ind w:leftChars="543" w:left="1140" w:firstLineChars="0" w:firstLine="0"/>
+        <w:rPr>
+          <w:rFonts w:hint="eastAsia"/>
+          <w:sz w:val="24"/>
+          <w:szCs w:val="30"/>
+        </w:rPr>
+      </w:pPr>
+      <w:r>
+        <w:rPr>
+          <w:rFonts w:hint="eastAsia"/>
+          <w:sz w:val="24"/>
+          <w:szCs w:val="30"/>
+        </w:rPr>
+        <w:t>若想</w:t>
+      </w:r>
+      <w:r>
+        <w:rPr>
+          <w:rFonts w:hint="eastAsia"/>
+          <w:sz w:val="24"/>
+          <w:szCs w:val="30"/>
+        </w:rPr>
+        <w:t>避免</w:t>
+      </w:r>
+      <w:r>
+        <w:rPr>
+          <w:rFonts w:hint="eastAsia"/>
+          <w:sz w:val="24"/>
+          <w:szCs w:val="30"/>
+        </w:rPr>
+        <w:t>偏置电流引起的直流意外，则需要有</w:t>
+      </w:r>
+      <m:oMath>
+        <m:sSub>
+          <m:sSubPr>
+            <m:ctrlPr>
+              <w:rPr>
+                <w:rFonts w:ascii="Cambria Math" w:hAnsi="Cambria Math"/>
+                <w:i/>
+                <w:sz w:val="24"/>
+                <w:szCs w:val="30"/>
+              </w:rPr>
+            </m:ctrlPr>
+          </m:sSubPr>
+          <m:e>
+            <m:r>
+              <w:rPr>
+                <w:rFonts w:ascii="Cambria Math" w:hAnsi="Cambria Math"/>
+                <w:sz w:val="24"/>
+                <w:szCs w:val="30"/>
+              </w:rPr>
+              <m:t>R</m:t>
+            </m:r>
+          </m:e>
+          <m:sub>
+            <m:r>
+              <w:rPr>
+                <w:rFonts w:ascii="Cambria Math" w:hAnsi="Cambria Math"/>
+                <w:sz w:val="24"/>
+                <w:szCs w:val="30"/>
+              </w:rPr>
+              <m:t>1</m:t>
+            </m:r>
+          </m:sub>
+        </m:sSub>
+        <m:r>
+          <w:rPr>
+            <w:rFonts w:ascii="Cambria Math" w:hAnsi="Cambria Math"/>
+            <w:sz w:val="24"/>
+            <w:szCs w:val="30"/>
+          </w:rPr>
+          <m:t>||</m:t>
+        </m:r>
+        <m:sSub>
+          <m:sSubPr>
+            <m:ctrlPr>
+              <w:rPr>
+                <w:rFonts w:ascii="Cambria Math" w:hAnsi="Cambria Math"/>
+                <w:i/>
+                <w:sz w:val="24"/>
+                <w:szCs w:val="30"/>
+              </w:rPr>
+            </m:ctrlPr>
+          </m:sSubPr>
+          <m:e>
+            <m:r>
+              <w:rPr>
+                <w:rFonts w:ascii="Cambria Math" w:hAnsi="Cambria Math"/>
+                <w:sz w:val="24"/>
+                <w:szCs w:val="30"/>
+              </w:rPr>
+              <m:t>R</m:t>
+            </m:r>
+          </m:e>
+          <m:sub>
+            <m:r>
+              <w:rPr>
+                <w:rFonts w:ascii="Cambria Math" w:hAnsi="Cambria Math"/>
+                <w:sz w:val="24"/>
+                <w:szCs w:val="30"/>
+              </w:rPr>
+              <m:t>2</m:t>
+            </m:r>
+          </m:sub>
+        </m:sSub>
+        <m:r>
+          <m:rPr>
+            <m:sty m:val="p"/>
+          </m:rPr>
+          <w:rPr>
+            <w:rFonts w:ascii="Cambria Math" w:hAnsi="Cambria Math"/>
+            <w:sz w:val="24"/>
+            <w:szCs w:val="30"/>
+          </w:rPr>
+          <m:t>=</m:t>
+        </m:r>
+        <m:sSub>
+          <m:sSubPr>
+            <m:ctrlPr>
+              <w:rPr>
+                <w:rFonts w:ascii="Cambria Math" w:hAnsi="Cambria Math"/>
+                <w:i/>
+                <w:sz w:val="24"/>
+                <w:szCs w:val="30"/>
+              </w:rPr>
+            </m:ctrlPr>
+          </m:sSubPr>
+          <m:e>
+            <m:r>
+              <w:rPr>
+                <w:rFonts w:ascii="Cambria Math" w:hAnsi="Cambria Math"/>
+                <w:sz w:val="24"/>
+                <w:szCs w:val="30"/>
+              </w:rPr>
+              <m:t>R</m:t>
+            </m:r>
+          </m:e>
+          <m:sub>
+            <m:r>
+              <w:rPr>
+                <w:rFonts w:ascii="Cambria Math" w:hAnsi="Cambria Math"/>
+                <w:sz w:val="24"/>
+                <w:szCs w:val="30"/>
+              </w:rPr>
+              <m:t>3</m:t>
+            </m:r>
+          </m:sub>
+        </m:sSub>
+        <m:r>
+          <w:rPr>
+            <w:rFonts w:ascii="Cambria Math" w:hAnsi="Cambria Math"/>
+            <w:sz w:val="24"/>
+            <w:szCs w:val="30"/>
+          </w:rPr>
+          <m:t>||</m:t>
+        </m:r>
+        <m:sSub>
+          <m:sSubPr>
+            <m:ctrlPr>
+              <w:rPr>
+                <w:rFonts w:ascii="Cambria Math" w:hAnsi="Cambria Math"/>
+                <w:i/>
+                <w:sz w:val="24"/>
+                <w:szCs w:val="30"/>
+              </w:rPr>
+            </m:ctrlPr>
+          </m:sSubPr>
+          <m:e>
+            <m:r>
+              <w:rPr>
+                <w:rFonts w:ascii="Cambria Math" w:hAnsi="Cambria Math"/>
+                <w:sz w:val="24"/>
+                <w:szCs w:val="30"/>
+              </w:rPr>
+              <m:t>R</m:t>
+            </m:r>
+          </m:e>
+          <m:sub>
+            <m:r>
+              <w:rPr>
+                <w:rFonts w:ascii="Cambria Math" w:hAnsi="Cambria Math"/>
+                <w:sz w:val="24"/>
+                <w:szCs w:val="30"/>
+              </w:rPr>
+              <m:t>4</m:t>
+            </m:r>
+          </m:sub>
+        </m:sSub>
+      </m:oMath>
+      <w:r>
+        <w:rPr>
+          <w:rFonts w:hint="eastAsia"/>
+          <w:sz w:val="24"/>
+          <w:szCs w:val="30"/>
+        </w:rPr>
+        <w:t>.</w:t>
+      </w:r>
+      <w:bookmarkStart w:id="0" w:name="_GoBack"/>
+      <w:bookmarkEnd w:id="0"/>
     </w:p>
     <w:sectPr>
       <w:pgSz w:w="11906" w:h="16838"/>
@@ -4375,7 +6991,7 @@
       <w:lvlText w:val="%1、"/>
       <w:lvlJc w:val="left"/>
       <w:pPr>
-        <w:ind w:left="1500" w:hanging="360"/>
+        <w:ind w:left="1620" w:hanging="360"/>
       </w:pPr>
       <w:rPr>
         <w:rFonts w:hint="default"/>
@@ -4387,7 +7003,7 @@
       <w:lvlText w:val="%2)"/>
       <w:lvlJc w:val="left"/>
       <w:pPr>
-        <w:ind w:left="1980" w:hanging="420"/>
+        <w:ind w:left="2100" w:hanging="420"/>
       </w:pPr>
     </w:lvl>
     <w:lvl w:ilvl="2" w:tplc="0409001B" w:tentative="1">
@@ -4396,7 +7012,7 @@
       <w:lvlText w:val="%3."/>
       <w:lvlJc w:val="right"/>
       <w:pPr>
-        <w:ind w:left="2400" w:hanging="420"/>
+        <w:ind w:left="2520" w:hanging="420"/>
       </w:pPr>
     </w:lvl>
     <w:lvl w:ilvl="3" w:tplc="0409000F" w:tentative="1">
@@ -4405,7 +7021,7 @@
       <w:lvlText w:val="%4."/>
       <w:lvlJc w:val="left"/>
       <w:pPr>
-        <w:ind w:left="2820" w:hanging="420"/>
+        <w:ind w:left="2940" w:hanging="420"/>
       </w:pPr>
     </w:lvl>
     <w:lvl w:ilvl="4" w:tplc="04090019" w:tentative="1">
@@ -4414,7 +7030,7 @@
       <w:lvlText w:val="%5)"/>
       <w:lvlJc w:val="left"/>
       <w:pPr>
-        <w:ind w:left="3240" w:hanging="420"/>
+        <w:ind w:left="3360" w:hanging="420"/>
       </w:pPr>
     </w:lvl>
     <w:lvl w:ilvl="5" w:tplc="0409001B" w:tentative="1">
@@ -4423,7 +7039,7 @@
       <w:lvlText w:val="%6."/>
       <w:lvlJc w:val="right"/>
       <w:pPr>
-        <w:ind w:left="3660" w:hanging="420"/>
+        <w:ind w:left="3780" w:hanging="420"/>
       </w:pPr>
     </w:lvl>
     <w:lvl w:ilvl="6" w:tplc="0409000F" w:tentative="1">
@@ -4432,7 +7048,7 @@
       <w:lvlText w:val="%7."/>
       <w:lvlJc w:val="left"/>
       <w:pPr>
-        <w:ind w:left="4080" w:hanging="420"/>
+        <w:ind w:left="4200" w:hanging="420"/>
       </w:pPr>
     </w:lvl>
     <w:lvl w:ilvl="7" w:tplc="04090019" w:tentative="1">
@@ -4441,7 +7057,7 @@
       <w:lvlText w:val="%8)"/>
       <w:lvlJc w:val="left"/>
       <w:pPr>
-        <w:ind w:left="4500" w:hanging="420"/>
+        <w:ind w:left="4620" w:hanging="420"/>
       </w:pPr>
     </w:lvl>
     <w:lvl w:ilvl="8" w:tplc="0409001B" w:tentative="1">
@@ -4450,7 +7066,7 @@
       <w:lvlText w:val="%9."/>
       <w:lvlJc w:val="right"/>
       <w:pPr>
-        <w:ind w:left="4920" w:hanging="420"/>
+        <w:ind w:left="5040" w:hanging="420"/>
       </w:pPr>
     </w:lvl>
   </w:abstractNum>
@@ -4633,16 +7249,16 @@
     </w:lvl>
   </w:abstractNum>
   <w:abstractNum w:abstractNumId="4" w15:restartNumberingAfterBreak="0">
-    <w:nsid w:val="52D458D1"/>
+    <w:nsid w:val="51AA36D6"/>
     <w:multiLevelType w:val="hybridMultilevel"/>
-    <w:tmpl w:val="8B04AFA4"/>
-    <w:lvl w:ilvl="0" w:tplc="2AD47DFC">
+    <w:tmpl w:val="80326C1E"/>
+    <w:lvl w:ilvl="0" w:tplc="E5EE86CA">
       <w:start w:val="1"/>
       <w:numFmt w:val="decimal"/>
       <w:lvlText w:val="%1."/>
       <w:lvlJc w:val="left"/>
       <w:pPr>
-        <w:ind w:left="1140" w:hanging="360"/>
+        <w:ind w:left="720" w:hanging="360"/>
       </w:pPr>
       <w:rPr>
         <w:rFonts w:hint="default"/>
@@ -4654,7 +7270,7 @@
       <w:lvlText w:val="%2)"/>
       <w:lvlJc w:val="left"/>
       <w:pPr>
-        <w:ind w:left="1620" w:hanging="420"/>
+        <w:ind w:left="1200" w:hanging="420"/>
       </w:pPr>
     </w:lvl>
     <w:lvl w:ilvl="2" w:tplc="0409001B" w:tentative="1">
@@ -4663,7 +7279,7 @@
       <w:lvlText w:val="%3."/>
       <w:lvlJc w:val="right"/>
       <w:pPr>
-        <w:ind w:left="2040" w:hanging="420"/>
+        <w:ind w:left="1620" w:hanging="420"/>
       </w:pPr>
     </w:lvl>
     <w:lvl w:ilvl="3" w:tplc="0409000F" w:tentative="1">
@@ -4672,7 +7288,7 @@
       <w:lvlText w:val="%4."/>
       <w:lvlJc w:val="left"/>
       <w:pPr>
-        <w:ind w:left="2460" w:hanging="420"/>
+        <w:ind w:left="2040" w:hanging="420"/>
       </w:pPr>
     </w:lvl>
     <w:lvl w:ilvl="4" w:tplc="04090019" w:tentative="1">
@@ -4681,7 +7297,7 @@
       <w:lvlText w:val="%5)"/>
       <w:lvlJc w:val="left"/>
       <w:pPr>
-        <w:ind w:left="2880" w:hanging="420"/>
+        <w:ind w:left="2460" w:hanging="420"/>
       </w:pPr>
     </w:lvl>
     <w:lvl w:ilvl="5" w:tplc="0409001B" w:tentative="1">
@@ -4690,7 +7306,7 @@
       <w:lvlText w:val="%6."/>
       <w:lvlJc w:val="right"/>
       <w:pPr>
-        <w:ind w:left="3300" w:hanging="420"/>
+        <w:ind w:left="2880" w:hanging="420"/>
       </w:pPr>
     </w:lvl>
     <w:lvl w:ilvl="6" w:tplc="0409000F" w:tentative="1">
@@ -4699,7 +7315,7 @@
       <w:lvlText w:val="%7."/>
       <w:lvlJc w:val="left"/>
       <w:pPr>
-        <w:ind w:left="3720" w:hanging="420"/>
+        <w:ind w:left="3300" w:hanging="420"/>
       </w:pPr>
     </w:lvl>
     <w:lvl w:ilvl="7" w:tplc="04090019" w:tentative="1">
@@ -4708,7 +7324,7 @@
       <w:lvlText w:val="%8)"/>
       <w:lvlJc w:val="left"/>
       <w:pPr>
-        <w:ind w:left="4140" w:hanging="420"/>
+        <w:ind w:left="3720" w:hanging="420"/>
       </w:pPr>
     </w:lvl>
     <w:lvl w:ilvl="8" w:tplc="0409001B" w:tentative="1">
@@ -4717,11 +7333,103 @@
       <w:lvlText w:val="%9."/>
       <w:lvlJc w:val="right"/>
       <w:pPr>
-        <w:ind w:left="4560" w:hanging="420"/>
+        <w:ind w:left="4140" w:hanging="420"/>
       </w:pPr>
     </w:lvl>
   </w:abstractNum>
   <w:abstractNum w:abstractNumId="5" w15:restartNumberingAfterBreak="0">
+    <w:nsid w:val="52D458D1"/>
+    <w:multiLevelType w:val="hybridMultilevel"/>
+    <w:tmpl w:val="09705AFA"/>
+    <w:lvl w:ilvl="0" w:tplc="2AD47DFC">
+      <w:start w:val="1"/>
+      <w:numFmt w:val="decimal"/>
+      <w:lvlText w:val="%1."/>
+      <w:lvlJc w:val="left"/>
+      <w:pPr>
+        <w:ind w:left="1140" w:hanging="360"/>
+      </w:pPr>
+      <w:rPr>
+        <w:rFonts w:hint="default"/>
+      </w:rPr>
+    </w:lvl>
+    <w:lvl w:ilvl="1" w:tplc="A54A9644">
+      <w:start w:val="1"/>
+      <w:numFmt w:val="decimal"/>
+      <w:lvlText w:val="%2、"/>
+      <w:lvlJc w:val="left"/>
+      <w:pPr>
+        <w:ind w:left="1560" w:hanging="360"/>
+      </w:pPr>
+      <w:rPr>
+        <w:rFonts w:hint="default"/>
+      </w:rPr>
+    </w:lvl>
+    <w:lvl w:ilvl="2" w:tplc="0409001B">
+      <w:start w:val="1"/>
+      <w:numFmt w:val="lowerRoman"/>
+      <w:lvlText w:val="%3."/>
+      <w:lvlJc w:val="right"/>
+      <w:pPr>
+        <w:ind w:left="2040" w:hanging="420"/>
+      </w:pPr>
+    </w:lvl>
+    <w:lvl w:ilvl="3" w:tplc="0409000F">
+      <w:start w:val="1"/>
+      <w:numFmt w:val="decimal"/>
+      <w:lvlText w:val="%4."/>
+      <w:lvlJc w:val="left"/>
+      <w:pPr>
+        <w:ind w:left="2460" w:hanging="420"/>
+      </w:pPr>
+    </w:lvl>
+    <w:lvl w:ilvl="4" w:tplc="04090019">
+      <w:start w:val="1"/>
+      <w:numFmt w:val="lowerLetter"/>
+      <w:lvlText w:val="%5)"/>
+      <w:lvlJc w:val="left"/>
+      <w:pPr>
+        <w:ind w:left="2880" w:hanging="420"/>
+      </w:pPr>
+    </w:lvl>
+    <w:lvl w:ilvl="5" w:tplc="0409001B">
+      <w:start w:val="1"/>
+      <w:numFmt w:val="lowerRoman"/>
+      <w:lvlText w:val="%6."/>
+      <w:lvlJc w:val="right"/>
+      <w:pPr>
+        <w:ind w:left="3300" w:hanging="420"/>
+      </w:pPr>
+    </w:lvl>
+    <w:lvl w:ilvl="6" w:tplc="0409000F">
+      <w:start w:val="1"/>
+      <w:numFmt w:val="decimal"/>
+      <w:lvlText w:val="%7."/>
+      <w:lvlJc w:val="left"/>
+      <w:pPr>
+        <w:ind w:left="3720" w:hanging="420"/>
+      </w:pPr>
+    </w:lvl>
+    <w:lvl w:ilvl="7" w:tplc="04090019">
+      <w:start w:val="1"/>
+      <w:numFmt w:val="lowerLetter"/>
+      <w:lvlText w:val="%8)"/>
+      <w:lvlJc w:val="left"/>
+      <w:pPr>
+        <w:ind w:left="4140" w:hanging="420"/>
+      </w:pPr>
+    </w:lvl>
+    <w:lvl w:ilvl="8" w:tplc="0409001B">
+      <w:start w:val="1"/>
+      <w:numFmt w:val="lowerRoman"/>
+      <w:lvlText w:val="%9."/>
+      <w:lvlJc w:val="right"/>
+      <w:pPr>
+        <w:ind w:left="4560" w:hanging="420"/>
+      </w:pPr>
+    </w:lvl>
+  </w:abstractNum>
+  <w:abstractNum w:abstractNumId="6" w15:restartNumberingAfterBreak="0">
     <w:nsid w:val="651942A4"/>
     <w:multiLevelType w:val="hybridMultilevel"/>
     <w:tmpl w:val="E29ACDFC"/>
@@ -4732,6 +7440,95 @@
       <w:lvlJc w:val="left"/>
       <w:pPr>
         <w:ind w:left="780" w:hanging="360"/>
+      </w:pPr>
+      <w:rPr>
+        <w:rFonts w:hint="default"/>
+      </w:rPr>
+    </w:lvl>
+    <w:lvl w:ilvl="1" w:tplc="04090019">
+      <w:start w:val="1"/>
+      <w:numFmt w:val="lowerLetter"/>
+      <w:lvlText w:val="%2)"/>
+      <w:lvlJc w:val="left"/>
+      <w:pPr>
+        <w:ind w:left="1260" w:hanging="420"/>
+      </w:pPr>
+    </w:lvl>
+    <w:lvl w:ilvl="2" w:tplc="0409001B" w:tentative="1">
+      <w:start w:val="1"/>
+      <w:numFmt w:val="lowerRoman"/>
+      <w:lvlText w:val="%3."/>
+      <w:lvlJc w:val="right"/>
+      <w:pPr>
+        <w:ind w:left="1680" w:hanging="420"/>
+      </w:pPr>
+    </w:lvl>
+    <w:lvl w:ilvl="3" w:tplc="0409000F" w:tentative="1">
+      <w:start w:val="1"/>
+      <w:numFmt w:val="decimal"/>
+      <w:lvlText w:val="%4."/>
+      <w:lvlJc w:val="left"/>
+      <w:pPr>
+        <w:ind w:left="2100" w:hanging="420"/>
+      </w:pPr>
+    </w:lvl>
+    <w:lvl w:ilvl="4" w:tplc="04090019" w:tentative="1">
+      <w:start w:val="1"/>
+      <w:numFmt w:val="lowerLetter"/>
+      <w:lvlText w:val="%5)"/>
+      <w:lvlJc w:val="left"/>
+      <w:pPr>
+        <w:ind w:left="2520" w:hanging="420"/>
+      </w:pPr>
+    </w:lvl>
+    <w:lvl w:ilvl="5" w:tplc="0409001B" w:tentative="1">
+      <w:start w:val="1"/>
+      <w:numFmt w:val="lowerRoman"/>
+      <w:lvlText w:val="%6."/>
+      <w:lvlJc w:val="right"/>
+      <w:pPr>
+        <w:ind w:left="2940" w:hanging="420"/>
+      </w:pPr>
+    </w:lvl>
+    <w:lvl w:ilvl="6" w:tplc="0409000F" w:tentative="1">
+      <w:start w:val="1"/>
+      <w:numFmt w:val="decimal"/>
+      <w:lvlText w:val="%7."/>
+      <w:lvlJc w:val="left"/>
+      <w:pPr>
+        <w:ind w:left="3360" w:hanging="420"/>
+      </w:pPr>
+    </w:lvl>
+    <w:lvl w:ilvl="7" w:tplc="04090019" w:tentative="1">
+      <w:start w:val="1"/>
+      <w:numFmt w:val="lowerLetter"/>
+      <w:lvlText w:val="%8)"/>
+      <w:lvlJc w:val="left"/>
+      <w:pPr>
+        <w:ind w:left="3780" w:hanging="420"/>
+      </w:pPr>
+    </w:lvl>
+    <w:lvl w:ilvl="8" w:tplc="0409001B" w:tentative="1">
+      <w:start w:val="1"/>
+      <w:numFmt w:val="lowerRoman"/>
+      <w:lvlText w:val="%9."/>
+      <w:lvlJc w:val="right"/>
+      <w:pPr>
+        <w:ind w:left="4200" w:hanging="420"/>
+      </w:pPr>
+    </w:lvl>
+  </w:abstractNum>
+  <w:abstractNum w:abstractNumId="7" w15:restartNumberingAfterBreak="0">
+    <w:nsid w:val="67562BDD"/>
+    <w:multiLevelType w:val="hybridMultilevel"/>
+    <w:tmpl w:val="17AA43A8"/>
+    <w:lvl w:ilvl="0" w:tplc="7262BDB4">
+      <w:start w:val="1"/>
+      <w:numFmt w:val="decimal"/>
+      <w:lvlText w:val="%1."/>
+      <w:lvlJc w:val="left"/>
+      <w:pPr>
+        <w:ind w:left="1140" w:hanging="360"/>
       </w:pPr>
       <w:rPr>
         <w:rFonts w:hint="default"/>
@@ -4743,7 +7540,7 @@
       <w:lvlText w:val="%2)"/>
       <w:lvlJc w:val="left"/>
       <w:pPr>
-        <w:ind w:left="1260" w:hanging="420"/>
+        <w:ind w:left="1620" w:hanging="420"/>
       </w:pPr>
     </w:lvl>
     <w:lvl w:ilvl="2" w:tplc="0409001B" w:tentative="1">
@@ -4752,7 +7549,7 @@
       <w:lvlText w:val="%3."/>
       <w:lvlJc w:val="right"/>
       <w:pPr>
-        <w:ind w:left="1680" w:hanging="420"/>
+        <w:ind w:left="2040" w:hanging="420"/>
       </w:pPr>
     </w:lvl>
     <w:lvl w:ilvl="3" w:tplc="0409000F" w:tentative="1">
@@ -4761,7 +7558,7 @@
       <w:lvlText w:val="%4."/>
       <w:lvlJc w:val="left"/>
       <w:pPr>
-        <w:ind w:left="2100" w:hanging="420"/>
+        <w:ind w:left="2460" w:hanging="420"/>
       </w:pPr>
     </w:lvl>
     <w:lvl w:ilvl="4" w:tplc="04090019" w:tentative="1">
@@ -4770,7 +7567,7 @@
       <w:lvlText w:val="%5)"/>
       <w:lvlJc w:val="left"/>
       <w:pPr>
-        <w:ind w:left="2520" w:hanging="420"/>
+        <w:ind w:left="2880" w:hanging="420"/>
       </w:pPr>
     </w:lvl>
     <w:lvl w:ilvl="5" w:tplc="0409001B" w:tentative="1">
@@ -4779,7 +7576,7 @@
       <w:lvlText w:val="%6."/>
       <w:lvlJc w:val="right"/>
       <w:pPr>
-        <w:ind w:left="2940" w:hanging="420"/>
+        <w:ind w:left="3300" w:hanging="420"/>
       </w:pPr>
     </w:lvl>
     <w:lvl w:ilvl="6" w:tplc="0409000F" w:tentative="1">
@@ -4788,7 +7585,7 @@
       <w:lvlText w:val="%7."/>
       <w:lvlJc w:val="left"/>
       <w:pPr>
-        <w:ind w:left="3360" w:hanging="420"/>
+        <w:ind w:left="3720" w:hanging="420"/>
       </w:pPr>
     </w:lvl>
     <w:lvl w:ilvl="7" w:tplc="04090019" w:tentative="1">
@@ -4797,7 +7594,7 @@
       <w:lvlText w:val="%8)"/>
       <w:lvlJc w:val="left"/>
       <w:pPr>
-        <w:ind w:left="3780" w:hanging="420"/>
+        <w:ind w:left="4140" w:hanging="420"/>
       </w:pPr>
     </w:lvl>
     <w:lvl w:ilvl="8" w:tplc="0409001B" w:tentative="1">
@@ -4806,21 +7603,21 @@
       <w:lvlText w:val="%9."/>
       <w:lvlJc w:val="right"/>
       <w:pPr>
-        <w:ind w:left="4200" w:hanging="420"/>
+        <w:ind w:left="4560" w:hanging="420"/>
       </w:pPr>
     </w:lvl>
   </w:abstractNum>
-  <w:abstractNum w:abstractNumId="6" w15:restartNumberingAfterBreak="0">
-    <w:nsid w:val="67562BDD"/>
+  <w:abstractNum w:abstractNumId="8" w15:restartNumberingAfterBreak="0">
+    <w:nsid w:val="713F4B4B"/>
     <w:multiLevelType w:val="hybridMultilevel"/>
-    <w:tmpl w:val="17AA43A8"/>
-    <w:lvl w:ilvl="0" w:tplc="7262BDB4">
+    <w:tmpl w:val="3CE2F540"/>
+    <w:lvl w:ilvl="0" w:tplc="40B48ACC">
       <w:start w:val="1"/>
       <w:numFmt w:val="decimal"/>
-      <w:lvlText w:val="%1."/>
+      <w:lvlText w:val="%1、"/>
       <w:lvlJc w:val="left"/>
       <w:pPr>
-        <w:ind w:left="1140" w:hanging="360"/>
+        <w:ind w:left="2040" w:hanging="360"/>
       </w:pPr>
       <w:rPr>
         <w:rFonts w:hint="default"/>
@@ -4832,7 +7629,7 @@
       <w:lvlText w:val="%2)"/>
       <w:lvlJc w:val="left"/>
       <w:pPr>
-        <w:ind w:left="1620" w:hanging="420"/>
+        <w:ind w:left="2520" w:hanging="420"/>
       </w:pPr>
     </w:lvl>
     <w:lvl w:ilvl="2" w:tplc="0409001B" w:tentative="1">
@@ -4841,7 +7638,7 @@
       <w:lvlText w:val="%3."/>
       <w:lvlJc w:val="right"/>
       <w:pPr>
-        <w:ind w:left="2040" w:hanging="420"/>
+        <w:ind w:left="2940" w:hanging="420"/>
       </w:pPr>
     </w:lvl>
     <w:lvl w:ilvl="3" w:tplc="0409000F" w:tentative="1">
@@ -4850,7 +7647,7 @@
       <w:lvlText w:val="%4."/>
       <w:lvlJc w:val="left"/>
       <w:pPr>
-        <w:ind w:left="2460" w:hanging="420"/>
+        <w:ind w:left="3360" w:hanging="420"/>
       </w:pPr>
     </w:lvl>
     <w:lvl w:ilvl="4" w:tplc="04090019" w:tentative="1">
@@ -4859,7 +7656,7 @@
       <w:lvlText w:val="%5)"/>
       <w:lvlJc w:val="left"/>
       <w:pPr>
-        <w:ind w:left="2880" w:hanging="420"/>
+        <w:ind w:left="3780" w:hanging="420"/>
       </w:pPr>
     </w:lvl>
     <w:lvl w:ilvl="5" w:tplc="0409001B" w:tentative="1">
@@ -4868,7 +7665,7 @@
       <w:lvlText w:val="%6."/>
       <w:lvlJc w:val="right"/>
       <w:pPr>
-        <w:ind w:left="3300" w:hanging="420"/>
+        <w:ind w:left="4200" w:hanging="420"/>
       </w:pPr>
     </w:lvl>
     <w:lvl w:ilvl="6" w:tplc="0409000F" w:tentative="1">
@@ -4877,7 +7674,7 @@
       <w:lvlText w:val="%7."/>
       <w:lvlJc w:val="left"/>
       <w:pPr>
-        <w:ind w:left="3720" w:hanging="420"/>
+        <w:ind w:left="4620" w:hanging="420"/>
       </w:pPr>
     </w:lvl>
     <w:lvl w:ilvl="7" w:tplc="04090019" w:tentative="1">
@@ -4886,7 +7683,7 @@
       <w:lvlText w:val="%8)"/>
       <w:lvlJc w:val="left"/>
       <w:pPr>
-        <w:ind w:left="4140" w:hanging="420"/>
+        <w:ind w:left="5040" w:hanging="420"/>
       </w:pPr>
     </w:lvl>
     <w:lvl w:ilvl="8" w:tplc="0409001B" w:tentative="1">
@@ -4895,113 +7692,24 @@
       <w:lvlText w:val="%9."/>
       <w:lvlJc w:val="right"/>
       <w:pPr>
-        <w:ind w:left="4560" w:hanging="420"/>
-      </w:pPr>
-    </w:lvl>
-  </w:abstractNum>
-  <w:abstractNum w:abstractNumId="7" w15:restartNumberingAfterBreak="0">
-    <w:nsid w:val="713F4B4B"/>
-    <w:multiLevelType w:val="hybridMultilevel"/>
-    <w:tmpl w:val="3CE2F540"/>
-    <w:lvl w:ilvl="0" w:tplc="40B48ACC">
-      <w:start w:val="1"/>
-      <w:numFmt w:val="decimal"/>
-      <w:lvlText w:val="%1、"/>
-      <w:lvlJc w:val="left"/>
-      <w:pPr>
-        <w:ind w:left="2040" w:hanging="360"/>
-      </w:pPr>
-      <w:rPr>
-        <w:rFonts w:hint="default"/>
-      </w:rPr>
-    </w:lvl>
-    <w:lvl w:ilvl="1" w:tplc="04090019" w:tentative="1">
-      <w:start w:val="1"/>
-      <w:numFmt w:val="lowerLetter"/>
-      <w:lvlText w:val="%2)"/>
-      <w:lvlJc w:val="left"/>
-      <w:pPr>
-        <w:ind w:left="2520" w:hanging="420"/>
-      </w:pPr>
-    </w:lvl>
-    <w:lvl w:ilvl="2" w:tplc="0409001B" w:tentative="1">
-      <w:start w:val="1"/>
-      <w:numFmt w:val="lowerRoman"/>
-      <w:lvlText w:val="%3."/>
-      <w:lvlJc w:val="right"/>
-      <w:pPr>
-        <w:ind w:left="2940" w:hanging="420"/>
-      </w:pPr>
-    </w:lvl>
-    <w:lvl w:ilvl="3" w:tplc="0409000F" w:tentative="1">
-      <w:start w:val="1"/>
-      <w:numFmt w:val="decimal"/>
-      <w:lvlText w:val="%4."/>
-      <w:lvlJc w:val="left"/>
-      <w:pPr>
-        <w:ind w:left="3360" w:hanging="420"/>
-      </w:pPr>
-    </w:lvl>
-    <w:lvl w:ilvl="4" w:tplc="04090019" w:tentative="1">
-      <w:start w:val="1"/>
-      <w:numFmt w:val="lowerLetter"/>
-      <w:lvlText w:val="%5)"/>
-      <w:lvlJc w:val="left"/>
-      <w:pPr>
-        <w:ind w:left="3780" w:hanging="420"/>
-      </w:pPr>
-    </w:lvl>
-    <w:lvl w:ilvl="5" w:tplc="0409001B" w:tentative="1">
-      <w:start w:val="1"/>
-      <w:numFmt w:val="lowerRoman"/>
-      <w:lvlText w:val="%6."/>
-      <w:lvlJc w:val="right"/>
-      <w:pPr>
-        <w:ind w:left="4200" w:hanging="420"/>
-      </w:pPr>
-    </w:lvl>
-    <w:lvl w:ilvl="6" w:tplc="0409000F" w:tentative="1">
-      <w:start w:val="1"/>
-      <w:numFmt w:val="decimal"/>
-      <w:lvlText w:val="%7."/>
-      <w:lvlJc w:val="left"/>
-      <w:pPr>
-        <w:ind w:left="4620" w:hanging="420"/>
-      </w:pPr>
-    </w:lvl>
-    <w:lvl w:ilvl="7" w:tplc="04090019" w:tentative="1">
-      <w:start w:val="1"/>
-      <w:numFmt w:val="lowerLetter"/>
-      <w:lvlText w:val="%8)"/>
-      <w:lvlJc w:val="left"/>
-      <w:pPr>
-        <w:ind w:left="5040" w:hanging="420"/>
-      </w:pPr>
-    </w:lvl>
-    <w:lvl w:ilvl="8" w:tplc="0409001B" w:tentative="1">
-      <w:start w:val="1"/>
-      <w:numFmt w:val="lowerRoman"/>
-      <w:lvlText w:val="%9."/>
-      <w:lvlJc w:val="right"/>
-      <w:pPr>
         <w:ind w:left="5460" w:hanging="420"/>
       </w:pPr>
     </w:lvl>
   </w:abstractNum>
   <w:num w:numId="1">
-    <w:abstractNumId w:val="5"/>
+    <w:abstractNumId w:val="6"/>
   </w:num>
   <w:num w:numId="2">
-    <w:abstractNumId w:val="6"/>
+    <w:abstractNumId w:val="7"/>
   </w:num>
   <w:num w:numId="3">
     <w:abstractNumId w:val="3"/>
   </w:num>
   <w:num w:numId="4">
-    <w:abstractNumId w:val="4"/>
+    <w:abstractNumId w:val="5"/>
   </w:num>
   <w:num w:numId="5">
-    <w:abstractNumId w:val="7"/>
+    <w:abstractNumId w:val="8"/>
   </w:num>
   <w:num w:numId="6">
     <w:abstractNumId w:val="1"/>
@@ -5011,6 +7719,9 @@
   </w:num>
   <w:num w:numId="8">
     <w:abstractNumId w:val="2"/>
+  </w:num>
+  <w:num w:numId="9">
+    <w:abstractNumId w:val="4"/>
   </w:num>
 </w:numbering>
 </file>

</xml_diff>

<commit_message>
2022/02/17 10点56分 author:Chan Leo
</commit_message>
<xml_diff>
--- a/5_典型放大电路分析_《你好，放大器》.docx
+++ b/5_典型放大电路分析_《你好，放大器》.docx
@@ -390,7 +390,7 @@
           <w:ilvl w:val="0"/>
           <w:numId w:val="6"/>
         </w:numPr>
-        <w:ind w:leftChars="143" w:left="660" w:firstLineChars="0"/>
+        <w:ind w:leftChars="243" w:left="870" w:firstLineChars="0"/>
         <w:rPr>
           <w:sz w:val="24"/>
           <w:szCs w:val="30"/>
@@ -408,7 +408,7 @@
     <w:p>
       <w:pPr>
         <w:pStyle w:val="a3"/>
-        <w:ind w:leftChars="314" w:left="659" w:firstLineChars="0" w:firstLine="0"/>
+        <w:ind w:leftChars="414" w:left="869" w:firstLineChars="0" w:firstLine="0"/>
         <w:jc w:val="center"/>
         <w:rPr>
           <w:sz w:val="24"/>
@@ -459,7 +459,7 @@
     <w:p>
       <w:pPr>
         <w:pStyle w:val="a3"/>
-        <w:ind w:leftChars="314" w:left="659" w:firstLineChars="0" w:firstLine="0"/>
+        <w:ind w:leftChars="414" w:left="869" w:firstLineChars="0" w:firstLine="0"/>
         <w:rPr>
           <w:sz w:val="24"/>
           <w:szCs w:val="30"/>
@@ -481,7 +481,7 @@
           <w:ilvl w:val="0"/>
           <w:numId w:val="7"/>
         </w:numPr>
-        <w:ind w:leftChars="314" w:left="1019" w:firstLineChars="0"/>
+        <w:ind w:leftChars="414" w:left="1229" w:firstLineChars="0"/>
         <w:rPr>
           <w:sz w:val="24"/>
           <w:szCs w:val="30"/>
@@ -527,7 +527,7 @@
           <w:ilvl w:val="0"/>
           <w:numId w:val="7"/>
         </w:numPr>
-        <w:ind w:leftChars="314" w:left="1019" w:firstLineChars="0"/>
+        <w:ind w:leftChars="414" w:left="1229" w:firstLineChars="0"/>
         <w:rPr>
           <w:sz w:val="24"/>
           <w:szCs w:val="30"/>
@@ -597,7 +597,7 @@
           <w:ilvl w:val="0"/>
           <w:numId w:val="7"/>
         </w:numPr>
-        <w:ind w:leftChars="314" w:left="1019" w:firstLineChars="0"/>
+        <w:ind w:leftChars="414" w:left="1229" w:firstLineChars="0"/>
         <w:rPr>
           <w:sz w:val="24"/>
           <w:szCs w:val="30"/>
@@ -662,7 +662,7 @@
     <w:p>
       <w:pPr>
         <w:pStyle w:val="a3"/>
-        <w:ind w:leftChars="314" w:left="659" w:firstLineChars="0" w:firstLine="0"/>
+        <w:ind w:leftChars="414" w:left="869" w:firstLineChars="0" w:firstLine="0"/>
         <w:rPr>
           <w:sz w:val="24"/>
           <w:szCs w:val="30"/>
@@ -684,7 +684,7 @@
           <w:ilvl w:val="0"/>
           <w:numId w:val="8"/>
         </w:numPr>
-        <w:ind w:leftChars="314" w:left="1244" w:firstLineChars="0"/>
+        <w:ind w:leftChars="414" w:left="1454" w:firstLineChars="0"/>
         <w:rPr>
           <w:sz w:val="24"/>
           <w:szCs w:val="30"/>
@@ -706,7 +706,7 @@
           <w:ilvl w:val="0"/>
           <w:numId w:val="8"/>
         </w:numPr>
-        <w:ind w:leftChars="314" w:left="1244" w:firstLineChars="0"/>
+        <w:ind w:leftChars="414" w:left="1454" w:firstLineChars="0"/>
         <w:rPr>
           <w:sz w:val="24"/>
           <w:szCs w:val="30"/>
@@ -752,7 +752,7 @@
           <w:ilvl w:val="0"/>
           <w:numId w:val="8"/>
         </w:numPr>
-        <w:ind w:leftChars="314" w:left="1244" w:firstLineChars="0"/>
+        <w:ind w:leftChars="414" w:left="1454" w:firstLineChars="0"/>
         <w:rPr>
           <w:sz w:val="24"/>
           <w:szCs w:val="30"/>
@@ -769,7 +769,7 @@
     </w:p>
     <w:p>
       <w:pPr>
-        <w:ind w:leftChars="314" w:left="659"/>
+        <w:ind w:leftChars="414" w:left="869"/>
         <w:rPr>
           <w:sz w:val="24"/>
           <w:szCs w:val="30"/>
@@ -778,7 +778,7 @@
     </w:p>
     <w:p>
       <w:pPr>
-        <w:ind w:leftChars="314" w:left="659"/>
+        <w:ind w:leftChars="414" w:left="869"/>
         <w:rPr>
           <w:sz w:val="24"/>
           <w:szCs w:val="30"/>
@@ -795,7 +795,7 @@
     </w:p>
     <w:p>
       <w:pPr>
-        <w:ind w:leftChars="400" w:left="840" w:firstLine="420"/>
+        <w:ind w:leftChars="500" w:left="1050" w:firstLine="420"/>
         <w:rPr>
           <w:sz w:val="24"/>
           <w:szCs w:val="30"/>
@@ -908,7 +908,7 @@
     </w:p>
     <w:p>
       <w:pPr>
-        <w:ind w:leftChars="314" w:left="659"/>
+        <w:ind w:leftChars="414" w:left="869"/>
         <w:rPr>
           <w:sz w:val="24"/>
           <w:szCs w:val="30"/>
@@ -917,7 +917,7 @@
     </w:p>
     <w:p>
       <w:pPr>
-        <w:ind w:leftChars="314" w:left="659"/>
+        <w:ind w:leftChars="414" w:left="869"/>
         <w:rPr>
           <w:sz w:val="24"/>
           <w:szCs w:val="30"/>
@@ -934,7 +934,7 @@
     </w:p>
     <w:p>
       <w:pPr>
-        <w:ind w:leftChars="400" w:left="840" w:firstLine="420"/>
+        <w:ind w:leftChars="500" w:left="1050" w:firstLine="420"/>
         <w:rPr>
           <w:sz w:val="24"/>
           <w:szCs w:val="30"/>
@@ -959,7 +959,7 @@
     </w:p>
     <w:p>
       <w:pPr>
-        <w:ind w:leftChars="400" w:left="840" w:firstLine="420"/>
+        <w:ind w:leftChars="500" w:left="1050" w:firstLine="420"/>
         <w:rPr>
           <w:sz w:val="24"/>
           <w:szCs w:val="30"/>
@@ -998,7 +998,7 @@
     </w:p>
     <w:p>
       <w:pPr>
-        <w:ind w:leftChars="314" w:left="659"/>
+        <w:ind w:leftChars="414" w:left="869"/>
         <w:rPr>
           <w:sz w:val="24"/>
           <w:szCs w:val="30"/>
@@ -1291,7 +1291,7 @@
     </w:p>
     <w:p>
       <w:pPr>
-        <w:ind w:leftChars="400" w:left="840" w:firstLine="420"/>
+        <w:ind w:leftChars="500" w:left="1050" w:firstLine="420"/>
         <w:rPr>
           <w:sz w:val="24"/>
           <w:szCs w:val="30"/>
@@ -1330,7 +1330,7 @@
     </w:p>
     <w:p>
       <w:pPr>
-        <w:ind w:leftChars="514" w:left="1079" w:firstLine="180"/>
+        <w:ind w:leftChars="614" w:left="1289" w:firstLine="180"/>
         <w:rPr>
           <w:sz w:val="24"/>
           <w:szCs w:val="30"/>
@@ -1590,7 +1590,7 @@
     </w:p>
     <w:p>
       <w:pPr>
-        <w:ind w:leftChars="514" w:left="1079" w:firstLine="180"/>
+        <w:ind w:leftChars="614" w:left="1289" w:firstLine="180"/>
         <w:rPr>
           <w:sz w:val="24"/>
           <w:szCs w:val="30"/>
@@ -1607,7 +1607,7 @@
     </w:p>
     <w:p>
       <w:pPr>
-        <w:ind w:leftChars="514" w:left="1079" w:firstLine="180"/>
+        <w:ind w:leftChars="614" w:left="1289" w:firstLine="180"/>
         <w:rPr>
           <w:sz w:val="24"/>
           <w:szCs w:val="30"/>
@@ -1950,7 +1950,7 @@
     </w:p>
     <w:p>
       <w:pPr>
-        <w:ind w:leftChars="514" w:left="1079" w:firstLine="180"/>
+        <w:ind w:leftChars="614" w:left="1289" w:firstLine="180"/>
         <w:rPr>
           <w:sz w:val="24"/>
           <w:szCs w:val="30"/>
@@ -1975,7 +1975,7 @@
     </w:p>
     <w:p>
       <w:pPr>
-        <w:ind w:leftChars="514" w:left="1079" w:firstLine="180"/>
+        <w:ind w:leftChars="614" w:left="1289" w:firstLine="180"/>
         <w:rPr>
           <w:sz w:val="24"/>
           <w:szCs w:val="30"/>
@@ -2238,7 +2238,7 @@
     </w:p>
     <w:p>
       <w:pPr>
-        <w:ind w:leftChars="514" w:left="1079" w:firstLine="180"/>
+        <w:ind w:leftChars="614" w:left="1289" w:firstLine="180"/>
         <w:rPr>
           <w:sz w:val="24"/>
           <w:szCs w:val="30"/>
@@ -2255,7 +2255,7 @@
     </w:p>
     <w:p>
       <w:pPr>
-        <w:ind w:leftChars="514" w:left="1079" w:firstLine="180"/>
+        <w:ind w:leftChars="614" w:left="1289" w:firstLine="180"/>
         <w:rPr>
           <w:rStyle w:val="a4"/>
           <w:color w:val="auto"/>
@@ -2501,7 +2501,7 @@
     </w:p>
     <w:p>
       <w:pPr>
-        <w:ind w:leftChars="514" w:left="1079" w:firstLine="180"/>
+        <w:ind w:leftChars="614" w:left="1289" w:firstLine="180"/>
         <w:rPr>
           <w:rStyle w:val="a4"/>
           <w:color w:val="auto"/>
@@ -2659,7 +2659,7 @@
     </w:p>
     <w:p>
       <w:pPr>
-        <w:ind w:leftChars="514" w:left="1079" w:firstLine="180"/>
+        <w:ind w:leftChars="614" w:left="1289" w:firstLine="180"/>
         <w:rPr>
           <w:rStyle w:val="a4"/>
           <w:color w:val="auto"/>
@@ -2756,7 +2756,7 @@
     </w:p>
     <w:p>
       <w:pPr>
-        <w:ind w:leftChars="314" w:left="659" w:firstLine="420"/>
+        <w:ind w:leftChars="414" w:left="869" w:firstLine="420"/>
         <w:rPr>
           <w:sz w:val="24"/>
           <w:szCs w:val="30"/>
@@ -2814,7 +2814,7 @@
     </w:p>
     <w:p>
       <w:pPr>
-        <w:ind w:leftChars="514" w:left="1079" w:firstLine="180"/>
+        <w:ind w:leftChars="614" w:left="1289" w:firstLine="180"/>
         <w:rPr>
           <w:sz w:val="24"/>
           <w:szCs w:val="30"/>
@@ -2828,7 +2828,7 @@
           <w:ilvl w:val="0"/>
           <w:numId w:val="6"/>
         </w:numPr>
-        <w:ind w:leftChars="143" w:left="660" w:firstLineChars="0"/>
+        <w:ind w:leftChars="243" w:left="870" w:firstLineChars="0"/>
         <w:rPr>
           <w:sz w:val="24"/>
           <w:szCs w:val="30"/>
@@ -2847,7 +2847,7 @@
     <w:p>
       <w:pPr>
         <w:pStyle w:val="a3"/>
-        <w:ind w:leftChars="314" w:left="659" w:firstLineChars="0" w:firstLine="0"/>
+        <w:ind w:leftChars="414" w:left="869" w:firstLineChars="0" w:firstLine="0"/>
         <w:rPr>
           <w:sz w:val="24"/>
           <w:szCs w:val="30"/>
@@ -2896,7 +2896,7 @@
     </w:p>
     <w:p>
       <w:pPr>
-        <w:ind w:leftChars="114" w:left="239" w:firstLine="420"/>
+        <w:ind w:leftChars="214" w:left="449" w:firstLine="420"/>
         <w:rPr>
           <w:sz w:val="24"/>
           <w:szCs w:val="30"/>
@@ -2921,7 +2921,7 @@
     </w:p>
     <w:p>
       <w:pPr>
-        <w:ind w:leftChars="114" w:left="239" w:firstLine="420"/>
+        <w:ind w:leftChars="214" w:left="449" w:firstLine="420"/>
         <w:rPr>
           <w:sz w:val="24"/>
           <w:szCs w:val="30"/>
@@ -2964,7 +2964,7 @@
     </w:p>
     <w:p>
       <w:pPr>
-        <w:ind w:leftChars="100" w:left="210" w:firstLine="420"/>
+        <w:ind w:leftChars="200" w:left="420" w:firstLine="420"/>
         <w:rPr>
           <w:sz w:val="24"/>
           <w:szCs w:val="30"/>
@@ -3155,7 +3155,7 @@
     </w:p>
     <w:p>
       <w:pPr>
-        <w:ind w:leftChars="100" w:left="210" w:firstLine="420"/>
+        <w:ind w:leftChars="200" w:left="420" w:firstLine="420"/>
         <w:rPr>
           <w:color w:val="FF0000"/>
           <w:sz w:val="24"/>
@@ -3254,7 +3254,7 @@
           <w:ilvl w:val="0"/>
           <w:numId w:val="6"/>
         </w:numPr>
-        <w:ind w:leftChars="143" w:left="660" w:firstLineChars="0"/>
+        <w:ind w:leftChars="243" w:left="870" w:firstLineChars="0"/>
         <w:rPr>
           <w:sz w:val="24"/>
           <w:szCs w:val="30"/>
@@ -3272,7 +3272,7 @@
     <w:p>
       <w:pPr>
         <w:pStyle w:val="a3"/>
-        <w:ind w:leftChars="600" w:left="1260" w:firstLineChars="0" w:firstLine="0"/>
+        <w:ind w:leftChars="700" w:left="1470" w:firstLineChars="0" w:firstLine="0"/>
         <w:jc w:val="center"/>
         <w:rPr>
           <w:sz w:val="24"/>
@@ -3322,7 +3322,7 @@
     </w:p>
     <w:p>
       <w:pPr>
-        <w:ind w:leftChars="200" w:left="420" w:firstLine="420"/>
+        <w:ind w:leftChars="300" w:left="630" w:firstLine="420"/>
         <w:rPr>
           <w:sz w:val="24"/>
           <w:szCs w:val="30"/>
@@ -3378,7 +3378,7 @@
     </w:p>
     <w:p>
       <w:pPr>
-        <w:ind w:leftChars="200" w:left="420" w:firstLine="420"/>
+        <w:ind w:leftChars="300" w:left="630" w:firstLine="420"/>
         <w:rPr>
           <w:sz w:val="24"/>
           <w:szCs w:val="30"/>
@@ -3514,7 +3514,7 @@
     </w:p>
     <w:p>
       <w:pPr>
-        <w:ind w:leftChars="200" w:left="420" w:firstLine="420"/>
+        <w:ind w:leftChars="300" w:left="630" w:firstLine="420"/>
         <w:rPr>
           <w:sz w:val="24"/>
           <w:szCs w:val="30"/>
@@ -3555,7 +3555,7 @@
     </w:p>
     <w:p>
       <w:pPr>
-        <w:ind w:leftChars="200" w:left="420" w:firstLine="420"/>
+        <w:ind w:leftChars="300" w:left="630" w:firstLine="420"/>
         <w:rPr>
           <w:sz w:val="24"/>
           <w:szCs w:val="30"/>
@@ -3569,44 +3569,44 @@
           <w:ilvl w:val="0"/>
           <w:numId w:val="6"/>
         </w:numPr>
-        <w:ind w:leftChars="143" w:left="660" w:firstLineChars="0"/>
-        <w:rPr>
-          <w:sz w:val="24"/>
-          <w:szCs w:val="30"/>
-        </w:rPr>
-      </w:pPr>
-      <w:r>
-        <w:rPr>
-          <w:rFonts w:hint="eastAsia"/>
-          <w:sz w:val="24"/>
-          <w:szCs w:val="30"/>
-        </w:rPr>
+        <w:ind w:leftChars="243" w:left="870" w:firstLineChars="0"/>
+        <w:rPr>
+          <w:sz w:val="24"/>
+          <w:szCs w:val="30"/>
+        </w:rPr>
+      </w:pPr>
+      <w:r>
+        <w:rPr>
+          <w:rFonts w:hint="eastAsia"/>
+          <w:sz w:val="24"/>
+          <w:szCs w:val="30"/>
+        </w:rPr>
+        <w:lastRenderedPageBreak/>
         <w:t>反相电路</w:t>
       </w:r>
     </w:p>
     <w:p>
       <w:pPr>
         <w:pStyle w:val="a3"/>
-        <w:ind w:leftChars="314" w:left="659" w:firstLineChars="0" w:firstLine="0"/>
-        <w:rPr>
-          <w:sz w:val="24"/>
-          <w:szCs w:val="30"/>
-        </w:rPr>
-      </w:pPr>
-      <w:r>
-        <w:rPr>
-          <w:rFonts w:hint="eastAsia"/>
-          <w:sz w:val="24"/>
-          <w:szCs w:val="30"/>
-        </w:rPr>
-        <w:lastRenderedPageBreak/>
+        <w:ind w:leftChars="414" w:left="869" w:firstLineChars="0" w:firstLine="0"/>
+        <w:rPr>
+          <w:sz w:val="24"/>
+          <w:szCs w:val="30"/>
+        </w:rPr>
+      </w:pPr>
+      <w:r>
+        <w:rPr>
+          <w:rFonts w:hint="eastAsia"/>
+          <w:sz w:val="24"/>
+          <w:szCs w:val="30"/>
+        </w:rPr>
         <w:t>如图是一个反相电路。</w:t>
       </w:r>
     </w:p>
     <w:p>
       <w:pPr>
         <w:pStyle w:val="a3"/>
-        <w:ind w:leftChars="314" w:left="659" w:firstLineChars="0" w:firstLine="0"/>
+        <w:ind w:leftChars="414" w:left="869" w:firstLineChars="0" w:firstLine="0"/>
         <w:rPr>
           <w:sz w:val="24"/>
           <w:szCs w:val="30"/>
@@ -3624,7 +3624,7 @@
     <w:p>
       <w:pPr>
         <w:pStyle w:val="a3"/>
-        <w:ind w:leftChars="514" w:left="1079" w:firstLineChars="0" w:firstLine="180"/>
+        <w:ind w:leftChars="614" w:left="1289" w:firstLineChars="0" w:firstLine="180"/>
         <w:rPr>
           <w:sz w:val="24"/>
           <w:szCs w:val="30"/>
@@ -3689,7 +3689,7 @@
     <w:p>
       <w:pPr>
         <w:pStyle w:val="a3"/>
-        <w:ind w:leftChars="214" w:left="449" w:firstLineChars="0" w:firstLine="180"/>
+        <w:ind w:leftChars="314" w:left="659" w:firstLineChars="0" w:firstLine="180"/>
         <w:rPr>
           <w:sz w:val="24"/>
           <w:szCs w:val="30"/>
@@ -3707,7 +3707,7 @@
     <w:p>
       <w:pPr>
         <w:pStyle w:val="a3"/>
-        <w:ind w:leftChars="414" w:left="869" w:firstLineChars="0" w:firstLine="391"/>
+        <w:ind w:leftChars="514" w:left="1079" w:firstLineChars="0" w:firstLine="391"/>
         <w:rPr>
           <w:sz w:val="24"/>
           <w:szCs w:val="30"/>
@@ -3874,7 +3874,7 @@
     <w:p>
       <w:pPr>
         <w:pStyle w:val="a3"/>
-        <w:ind w:leftChars="414" w:left="869" w:firstLineChars="0" w:firstLine="391"/>
+        <w:ind w:leftChars="514" w:left="1079" w:firstLineChars="0" w:firstLine="391"/>
         <w:rPr>
           <w:sz w:val="24"/>
           <w:szCs w:val="30"/>
@@ -3898,7 +3898,7 @@
     </w:p>
     <w:p>
       <w:pPr>
-        <w:ind w:leftChars="200" w:left="420" w:firstLine="420"/>
+        <w:ind w:leftChars="300" w:left="630" w:firstLine="420"/>
         <w:rPr>
           <w:sz w:val="24"/>
           <w:szCs w:val="30"/>
@@ -3985,7 +3985,7 @@
     <w:p>
       <w:pPr>
         <w:pStyle w:val="a3"/>
-        <w:ind w:leftChars="414" w:left="869" w:firstLineChars="0" w:firstLine="391"/>
+        <w:ind w:leftChars="514" w:left="1079" w:firstLineChars="0" w:firstLine="391"/>
         <w:rPr>
           <w:sz w:val="24"/>
           <w:szCs w:val="30"/>
@@ -4195,7 +4195,7 @@
     </w:p>
     <w:p>
       <w:pPr>
-        <w:ind w:leftChars="600" w:left="1260" w:firstLine="420"/>
+        <w:ind w:leftChars="700" w:left="1470" w:firstLine="420"/>
         <w:jc w:val="center"/>
         <w:rPr>
           <w:sz w:val="24"/>
@@ -4245,6 +4245,7 @@
     </w:p>
     <w:p>
       <w:pPr>
+        <w:ind w:leftChars="100" w:left="210"/>
         <w:rPr>
           <w:sz w:val="24"/>
           <w:szCs w:val="30"/>
@@ -4283,7 +4284,6 @@
       </w:pPr>
       <w:r>
         <w:rPr>
-          <w:rFonts w:hint="eastAsia"/>
           <w:sz w:val="24"/>
           <w:szCs w:val="30"/>
         </w:rPr>
@@ -4960,6 +4960,7 @@
           <w:sz w:val="24"/>
           <w:szCs w:val="30"/>
         </w:rPr>
+        <w:lastRenderedPageBreak/>
         <w:t>具体的推导过程如下：</w:t>
       </w:r>
     </w:p>
@@ -5295,7 +5296,6 @@
         <w:pStyle w:val="a3"/>
         <w:ind w:leftChars="543" w:left="1140" w:firstLineChars="0" w:firstLine="0"/>
         <w:rPr>
-          <w:rFonts w:hint="eastAsia"/>
           <w:color w:val="4472C4" w:themeColor="accent1"/>
           <w:sz w:val="24"/>
           <w:szCs w:val="30"/>
@@ -6417,15 +6417,7 @@
               <w:sz w:val="24"/>
               <w:szCs w:val="30"/>
             </w:rPr>
-            <m:t>U</m:t>
-          </m:r>
-          <m:r>
-            <w:rPr>
-              <w:rFonts w:ascii="Cambria Math" w:hAnsi="Cambria Math"/>
-              <w:sz w:val="24"/>
-              <w:szCs w:val="30"/>
-            </w:rPr>
-            <m:t>=</m:t>
+            <m:t>U=</m:t>
           </m:r>
           <m:f>
             <m:fPr>
@@ -6675,6 +6667,38 @@
               </m:sSub>
             </m:den>
           </m:f>
+          <m:sSub>
+            <m:sSubPr>
+              <m:ctrlPr>
+                <w:rPr>
+                  <w:rFonts w:ascii="Cambria Math" w:hAnsi="Cambria Math"/>
+                  <w:i/>
+                  <w:sz w:val="24"/>
+                  <w:szCs w:val="30"/>
+                </w:rPr>
+              </m:ctrlPr>
+            </m:sSubPr>
+            <m:e>
+              <m:r>
+                <w:rPr>
+                  <w:rFonts w:ascii="Cambria Math" w:hAnsi="Cambria Math"/>
+                  <w:sz w:val="24"/>
+                  <w:szCs w:val="30"/>
+                </w:rPr>
+                <m:t>V</m:t>
+              </m:r>
+            </m:e>
+            <m:sub>
+              <m:r>
+                <w:rPr>
+                  <w:rFonts w:ascii="Cambria Math" w:hAnsi="Cambria Math"/>
+                  <w:sz w:val="24"/>
+                  <w:szCs w:val="30"/>
+                </w:rPr>
+                <m:t>D</m:t>
+              </m:r>
+            </m:sub>
+          </m:sSub>
         </m:oMath>
       </m:oMathPara>
     </w:p>
@@ -6683,7 +6707,6 @@
         <w:pStyle w:val="a3"/>
         <w:ind w:leftChars="543" w:left="1140" w:firstLineChars="0" w:firstLine="0"/>
         <w:rPr>
-          <w:rFonts w:hint="eastAsia"/>
           <w:sz w:val="24"/>
           <w:szCs w:val="30"/>
         </w:rPr>
@@ -6877,6 +6900,3266 @@
         </w:rPr>
         <w:t>.</w:t>
       </w:r>
+    </w:p>
+    <w:p>
+      <w:pPr>
+        <w:pStyle w:val="a3"/>
+        <w:ind w:leftChars="543" w:left="1140" w:firstLineChars="0" w:firstLine="0"/>
+        <w:rPr>
+          <w:sz w:val="24"/>
+          <w:szCs w:val="30"/>
+        </w:rPr>
+      </w:pPr>
+    </w:p>
+    <w:p>
+      <w:pPr>
+        <w:ind w:left="420" w:firstLine="420"/>
+        <w:rPr>
+          <w:sz w:val="24"/>
+          <w:szCs w:val="30"/>
+        </w:rPr>
+      </w:pPr>
+      <w:r>
+        <w:rPr>
+          <w:sz w:val="24"/>
+          <w:szCs w:val="30"/>
+        </w:rPr>
+        <w:t>2</w:t>
+      </w:r>
+      <w:r>
+        <w:rPr>
+          <w:rFonts w:hint="eastAsia"/>
+          <w:sz w:val="24"/>
+          <w:szCs w:val="30"/>
+        </w:rPr>
+        <w:t>、同相增益小于</w:t>
+      </w:r>
+      <w:r>
+        <w:rPr>
+          <w:rFonts w:hint="eastAsia"/>
+          <w:sz w:val="24"/>
+          <w:szCs w:val="30"/>
+        </w:rPr>
+        <w:t>0</w:t>
+      </w:r>
+      <w:r>
+        <w:rPr>
+          <w:sz w:val="24"/>
+          <w:szCs w:val="30"/>
+        </w:rPr>
+        <w:t>.5</w:t>
+      </w:r>
+    </w:p>
+    <w:p>
+      <w:pPr>
+        <w:ind w:left="840" w:firstLine="420"/>
+        <w:rPr>
+          <w:sz w:val="24"/>
+          <w:szCs w:val="30"/>
+        </w:rPr>
+      </w:pPr>
+      <w:r>
+        <w:rPr>
+          <w:rFonts w:hint="eastAsia"/>
+          <w:sz w:val="24"/>
+          <w:szCs w:val="30"/>
+        </w:rPr>
+        <w:t>上述电路只能实现</w:t>
+      </w:r>
+      <w:r>
+        <w:rPr>
+          <w:rFonts w:hint="eastAsia"/>
+          <w:sz w:val="24"/>
+          <w:szCs w:val="30"/>
+        </w:rPr>
+        <w:t>G&gt;</w:t>
+      </w:r>
+      <w:r>
+        <w:rPr>
+          <w:sz w:val="24"/>
+          <w:szCs w:val="30"/>
+        </w:rPr>
+        <w:t>=0.5</w:t>
+      </w:r>
+      <w:r>
+        <w:rPr>
+          <w:rFonts w:hint="eastAsia"/>
+          <w:sz w:val="24"/>
+          <w:szCs w:val="30"/>
+        </w:rPr>
+        <w:t>的增益，为了实现</w:t>
+      </w:r>
+      <w:r>
+        <w:rPr>
+          <w:rFonts w:hint="eastAsia"/>
+          <w:sz w:val="24"/>
+          <w:szCs w:val="30"/>
+        </w:rPr>
+        <w:t>G</w:t>
+      </w:r>
+      <w:r>
+        <w:rPr>
+          <w:sz w:val="24"/>
+          <w:szCs w:val="30"/>
+        </w:rPr>
+        <w:t>&lt;0.5</w:t>
+      </w:r>
+      <w:r>
+        <w:rPr>
+          <w:rFonts w:hint="eastAsia"/>
+          <w:sz w:val="24"/>
+          <w:szCs w:val="30"/>
+        </w:rPr>
+        <w:t>则需要对电路进行修改。具体的电路图如下：</w:t>
+      </w:r>
+    </w:p>
+    <w:p>
+      <w:pPr>
+        <w:ind w:left="840" w:firstLine="420"/>
+        <w:jc w:val="center"/>
+        <w:rPr>
+          <w:sz w:val="24"/>
+          <w:szCs w:val="30"/>
+        </w:rPr>
+      </w:pPr>
+      <w:r>
+        <w:rPr>
+          <w:noProof/>
+        </w:rPr>
+        <w:drawing>
+          <wp:inline distT="0" distB="0" distL="0" distR="0" wp14:anchorId="0B00E0F6" wp14:editId="3BC2E11C">
+            <wp:extent cx="2713511" cy="1072784"/>
+            <wp:effectExtent l="0" t="0" r="0" b="0"/>
+            <wp:docPr id="6" name="图片 6"/>
+            <wp:cNvGraphicFramePr>
+              <a:graphicFrameLocks xmlns:a="http://schemas.openxmlformats.org/drawingml/2006/main" noChangeAspect="1"/>
+            </wp:cNvGraphicFramePr>
+            <a:graphic xmlns:a="http://schemas.openxmlformats.org/drawingml/2006/main">
+              <a:graphicData uri="http://schemas.openxmlformats.org/drawingml/2006/picture">
+                <pic:pic xmlns:pic="http://schemas.openxmlformats.org/drawingml/2006/picture">
+                  <pic:nvPicPr>
+                    <pic:cNvPr id="1" name=""/>
+                    <pic:cNvPicPr/>
+                  </pic:nvPicPr>
+                  <pic:blipFill>
+                    <a:blip r:embed="rId10"/>
+                    <a:stretch>
+                      <a:fillRect/>
+                    </a:stretch>
+                  </pic:blipFill>
+                  <pic:spPr>
+                    <a:xfrm>
+                      <a:off x="0" y="0"/>
+                      <a:ext cx="2749051" cy="1086835"/>
+                    </a:xfrm>
+                    <a:prstGeom prst="rect">
+                      <a:avLst/>
+                    </a:prstGeom>
+                  </pic:spPr>
+                </pic:pic>
+              </a:graphicData>
+            </a:graphic>
+          </wp:inline>
+        </w:drawing>
+      </w:r>
+    </w:p>
+    <w:p>
+      <w:pPr>
+        <w:ind w:left="840" w:firstLine="420"/>
+        <w:rPr>
+          <w:sz w:val="24"/>
+          <w:szCs w:val="30"/>
+        </w:rPr>
+      </w:pPr>
+      <w:r>
+        <w:rPr>
+          <w:rFonts w:hint="eastAsia"/>
+          <w:sz w:val="24"/>
+          <w:szCs w:val="30"/>
+        </w:rPr>
+        <w:t>显然可得：</w:t>
+      </w:r>
+    </w:p>
+    <w:p>
+      <w:pPr>
+        <w:ind w:left="840" w:firstLine="420"/>
+        <w:rPr>
+          <w:sz w:val="24"/>
+          <w:szCs w:val="30"/>
+        </w:rPr>
+      </w:pPr>
+      <m:oMathPara>
+        <m:oMath>
+          <m:f>
+            <m:fPr>
+              <m:ctrlPr>
+                <w:rPr>
+                  <w:rFonts w:ascii="Cambria Math" w:hAnsi="Cambria Math"/>
+                  <w:sz w:val="24"/>
+                  <w:szCs w:val="30"/>
+                </w:rPr>
+              </m:ctrlPr>
+            </m:fPr>
+            <m:num>
+              <m:sSub>
+                <m:sSubPr>
+                  <m:ctrlPr>
+                    <w:rPr>
+                      <w:rFonts w:ascii="Cambria Math" w:hAnsi="Cambria Math"/>
+                      <w:sz w:val="24"/>
+                      <w:szCs w:val="30"/>
+                    </w:rPr>
+                  </m:ctrlPr>
+                </m:sSubPr>
+                <m:e>
+                  <m:r>
+                    <w:rPr>
+                      <w:rFonts w:ascii="Cambria Math" w:hAnsi="Cambria Math"/>
+                      <w:sz w:val="24"/>
+                      <w:szCs w:val="30"/>
+                    </w:rPr>
+                    <m:t>U</m:t>
+                  </m:r>
+                </m:e>
+                <m:sub>
+                  <m:r>
+                    <w:rPr>
+                      <w:rFonts w:ascii="Cambria Math" w:hAnsi="Cambria Math" w:hint="eastAsia"/>
+                      <w:sz w:val="24"/>
+                      <w:szCs w:val="30"/>
+                    </w:rPr>
+                    <m:t>i</m:t>
+                  </m:r>
+                </m:sub>
+              </m:sSub>
+              <m:r>
+                <w:rPr>
+                  <w:rFonts w:ascii="Cambria Math" w:hAnsi="Cambria Math"/>
+                  <w:sz w:val="24"/>
+                  <w:szCs w:val="30"/>
+                </w:rPr>
+                <m:t>-</m:t>
+              </m:r>
+              <m:sSub>
+                <m:sSubPr>
+                  <m:ctrlPr>
+                    <w:rPr>
+                      <w:rFonts w:ascii="Cambria Math" w:hAnsi="Cambria Math"/>
+                      <w:i/>
+                      <w:sz w:val="24"/>
+                      <w:szCs w:val="30"/>
+                    </w:rPr>
+                  </m:ctrlPr>
+                </m:sSubPr>
+                <m:e>
+                  <m:r>
+                    <w:rPr>
+                      <w:rFonts w:ascii="Cambria Math" w:hAnsi="Cambria Math"/>
+                      <w:sz w:val="24"/>
+                      <w:szCs w:val="30"/>
+                    </w:rPr>
+                    <m:t>U</m:t>
+                  </m:r>
+                </m:e>
+                <m:sub>
+                  <m:r>
+                    <w:rPr>
+                      <w:rFonts w:ascii="Cambria Math" w:hAnsi="Cambria Math"/>
+                      <w:sz w:val="24"/>
+                      <w:szCs w:val="30"/>
+                    </w:rPr>
+                    <m:t>A</m:t>
+                  </m:r>
+                </m:sub>
+              </m:sSub>
+            </m:num>
+            <m:den>
+              <m:sSub>
+                <m:sSubPr>
+                  <m:ctrlPr>
+                    <w:rPr>
+                      <w:rFonts w:ascii="Cambria Math" w:hAnsi="Cambria Math"/>
+                      <w:i/>
+                      <w:sz w:val="24"/>
+                      <w:szCs w:val="30"/>
+                    </w:rPr>
+                  </m:ctrlPr>
+                </m:sSubPr>
+                <m:e>
+                  <m:r>
+                    <w:rPr>
+                      <w:rFonts w:ascii="Cambria Math" w:hAnsi="Cambria Math"/>
+                      <w:sz w:val="24"/>
+                      <w:szCs w:val="30"/>
+                    </w:rPr>
+                    <m:t>R</m:t>
+                  </m:r>
+                </m:e>
+                <m:sub>
+                  <m:r>
+                    <w:rPr>
+                      <w:rFonts w:ascii="Cambria Math" w:hAnsi="Cambria Math"/>
+                      <w:sz w:val="24"/>
+                      <w:szCs w:val="30"/>
+                    </w:rPr>
+                    <m:t>1</m:t>
+                  </m:r>
+                </m:sub>
+              </m:sSub>
+            </m:den>
+          </m:f>
+          <m:r>
+            <w:rPr>
+              <w:rFonts w:ascii="Cambria Math" w:hAnsi="Cambria Math"/>
+              <w:sz w:val="24"/>
+              <w:szCs w:val="30"/>
+            </w:rPr>
+            <m:t>+</m:t>
+          </m:r>
+          <m:f>
+            <m:fPr>
+              <m:ctrlPr>
+                <w:rPr>
+                  <w:rFonts w:ascii="Cambria Math" w:hAnsi="Cambria Math"/>
+                  <w:sz w:val="24"/>
+                  <w:szCs w:val="30"/>
+                </w:rPr>
+              </m:ctrlPr>
+            </m:fPr>
+            <m:num>
+              <m:sSub>
+                <m:sSubPr>
+                  <m:ctrlPr>
+                    <w:rPr>
+                      <w:rFonts w:ascii="Cambria Math" w:hAnsi="Cambria Math"/>
+                      <w:sz w:val="24"/>
+                      <w:szCs w:val="30"/>
+                    </w:rPr>
+                  </m:ctrlPr>
+                </m:sSubPr>
+                <m:e>
+                  <m:r>
+                    <w:rPr>
+                      <w:rFonts w:ascii="Cambria Math" w:hAnsi="Cambria Math"/>
+                      <w:sz w:val="24"/>
+                      <w:szCs w:val="30"/>
+                    </w:rPr>
+                    <m:t>V</m:t>
+                  </m:r>
+                </m:e>
+                <m:sub>
+                  <m:r>
+                    <w:rPr>
+                      <w:rFonts w:ascii="Cambria Math" w:hAnsi="Cambria Math"/>
+                      <w:sz w:val="24"/>
+                      <w:szCs w:val="30"/>
+                    </w:rPr>
+                    <m:t>D</m:t>
+                  </m:r>
+                </m:sub>
+              </m:sSub>
+              <m:r>
+                <w:rPr>
+                  <w:rFonts w:ascii="Cambria Math" w:hAnsi="Cambria Math"/>
+                  <w:sz w:val="24"/>
+                  <w:szCs w:val="30"/>
+                </w:rPr>
+                <m:t>-</m:t>
+              </m:r>
+              <m:sSub>
+                <m:sSubPr>
+                  <m:ctrlPr>
+                    <w:rPr>
+                      <w:rFonts w:ascii="Cambria Math" w:hAnsi="Cambria Math"/>
+                      <w:i/>
+                      <w:sz w:val="24"/>
+                      <w:szCs w:val="30"/>
+                    </w:rPr>
+                  </m:ctrlPr>
+                </m:sSubPr>
+                <m:e>
+                  <m:r>
+                    <w:rPr>
+                      <w:rFonts w:ascii="Cambria Math" w:hAnsi="Cambria Math"/>
+                      <w:sz w:val="24"/>
+                      <w:szCs w:val="30"/>
+                    </w:rPr>
+                    <m:t>U</m:t>
+                  </m:r>
+                </m:e>
+                <m:sub>
+                  <m:r>
+                    <w:rPr>
+                      <w:rFonts w:ascii="Cambria Math" w:hAnsi="Cambria Math"/>
+                      <w:sz w:val="24"/>
+                      <w:szCs w:val="30"/>
+                    </w:rPr>
+                    <m:t>A</m:t>
+                  </m:r>
+                </m:sub>
+              </m:sSub>
+            </m:num>
+            <m:den>
+              <m:sSub>
+                <m:sSubPr>
+                  <m:ctrlPr>
+                    <w:rPr>
+                      <w:rFonts w:ascii="Cambria Math" w:hAnsi="Cambria Math"/>
+                      <w:i/>
+                      <w:sz w:val="24"/>
+                      <w:szCs w:val="30"/>
+                    </w:rPr>
+                  </m:ctrlPr>
+                </m:sSubPr>
+                <m:e>
+                  <m:r>
+                    <w:rPr>
+                      <w:rFonts w:ascii="Cambria Math" w:hAnsi="Cambria Math"/>
+                      <w:sz w:val="24"/>
+                      <w:szCs w:val="30"/>
+                    </w:rPr>
+                    <m:t>R</m:t>
+                  </m:r>
+                </m:e>
+                <m:sub>
+                  <m:r>
+                    <w:rPr>
+                      <w:rFonts w:ascii="Cambria Math" w:hAnsi="Cambria Math"/>
+                      <w:sz w:val="24"/>
+                      <w:szCs w:val="30"/>
+                    </w:rPr>
+                    <m:t>2</m:t>
+                  </m:r>
+                </m:sub>
+              </m:sSub>
+            </m:den>
+          </m:f>
+          <m:r>
+            <m:rPr>
+              <m:sty m:val="p"/>
+            </m:rPr>
+            <w:rPr>
+              <w:rFonts w:ascii="Cambria Math" w:hAnsi="Cambria Math"/>
+              <w:sz w:val="24"/>
+              <w:szCs w:val="30"/>
+            </w:rPr>
+            <m:t>=</m:t>
+          </m:r>
+          <m:f>
+            <m:fPr>
+              <m:ctrlPr>
+                <w:rPr>
+                  <w:rFonts w:ascii="Cambria Math" w:hAnsi="Cambria Math"/>
+                  <w:sz w:val="24"/>
+                  <w:szCs w:val="30"/>
+                </w:rPr>
+              </m:ctrlPr>
+            </m:fPr>
+            <m:num>
+              <m:sSub>
+                <m:sSubPr>
+                  <m:ctrlPr>
+                    <w:rPr>
+                      <w:rFonts w:ascii="Cambria Math" w:hAnsi="Cambria Math"/>
+                      <w:i/>
+                      <w:sz w:val="24"/>
+                      <w:szCs w:val="30"/>
+                    </w:rPr>
+                  </m:ctrlPr>
+                </m:sSubPr>
+                <m:e>
+                  <m:r>
+                    <w:rPr>
+                      <w:rFonts w:ascii="Cambria Math" w:hAnsi="Cambria Math"/>
+                      <w:sz w:val="24"/>
+                      <w:szCs w:val="30"/>
+                    </w:rPr>
+                    <m:t>U</m:t>
+                  </m:r>
+                </m:e>
+                <m:sub>
+                  <m:r>
+                    <w:rPr>
+                      <w:rFonts w:ascii="Cambria Math" w:hAnsi="Cambria Math"/>
+                      <w:sz w:val="24"/>
+                      <w:szCs w:val="30"/>
+                    </w:rPr>
+                    <m:t>A</m:t>
+                  </m:r>
+                </m:sub>
+              </m:sSub>
+            </m:num>
+            <m:den>
+              <m:sSub>
+                <m:sSubPr>
+                  <m:ctrlPr>
+                    <w:rPr>
+                      <w:rFonts w:ascii="Cambria Math" w:hAnsi="Cambria Math"/>
+                      <w:i/>
+                      <w:sz w:val="24"/>
+                      <w:szCs w:val="30"/>
+                    </w:rPr>
+                  </m:ctrlPr>
+                </m:sSubPr>
+                <m:e>
+                  <m:r>
+                    <w:rPr>
+                      <w:rFonts w:ascii="Cambria Math" w:hAnsi="Cambria Math"/>
+                      <w:sz w:val="24"/>
+                      <w:szCs w:val="30"/>
+                    </w:rPr>
+                    <m:t>R</m:t>
+                  </m:r>
+                </m:e>
+                <m:sub>
+                  <m:r>
+                    <w:rPr>
+                      <w:rFonts w:ascii="Cambria Math" w:hAnsi="Cambria Math"/>
+                      <w:sz w:val="24"/>
+                      <w:szCs w:val="30"/>
+                    </w:rPr>
+                    <m:t>5</m:t>
+                  </m:r>
+                </m:sub>
+              </m:sSub>
+            </m:den>
+          </m:f>
+        </m:oMath>
+      </m:oMathPara>
+    </w:p>
+    <w:p>
+      <w:pPr>
+        <w:ind w:left="840" w:firstLine="420"/>
+        <w:rPr>
+          <w:sz w:val="24"/>
+          <w:szCs w:val="30"/>
+        </w:rPr>
+      </w:pPr>
+      <w:r>
+        <w:rPr>
+          <w:rFonts w:hint="eastAsia"/>
+          <w:sz w:val="24"/>
+          <w:szCs w:val="30"/>
+        </w:rPr>
+        <w:t>另有</w:t>
+      </w:r>
+      <w:r>
+        <w:rPr>
+          <w:rFonts w:hint="eastAsia"/>
+          <w:sz w:val="24"/>
+          <w:szCs w:val="30"/>
+        </w:rPr>
+        <w:t>U</w:t>
+      </w:r>
+      <w:r>
+        <w:rPr>
+          <w:sz w:val="24"/>
+          <w:szCs w:val="30"/>
+          <w:vertAlign w:val="subscript"/>
+        </w:rPr>
+        <w:t>O</w:t>
+      </w:r>
+      <w:r>
+        <w:rPr>
+          <w:sz w:val="24"/>
+          <w:szCs w:val="30"/>
+        </w:rPr>
+        <w:t>=U</w:t>
+      </w:r>
+      <w:r>
+        <w:rPr>
+          <w:sz w:val="24"/>
+          <w:szCs w:val="30"/>
+          <w:vertAlign w:val="subscript"/>
+        </w:rPr>
+        <w:t>A</w:t>
+      </w:r>
+      <w:r>
+        <w:rPr>
+          <w:sz w:val="24"/>
+          <w:szCs w:val="30"/>
+        </w:rPr>
+        <w:t>.</w:t>
+      </w:r>
+    </w:p>
+    <w:p>
+      <w:pPr>
+        <w:ind w:left="840" w:firstLine="420"/>
+        <w:rPr>
+          <w:sz w:val="24"/>
+          <w:szCs w:val="30"/>
+        </w:rPr>
+      </w:pPr>
+      <w:r>
+        <w:rPr>
+          <w:rFonts w:hint="eastAsia"/>
+          <w:sz w:val="24"/>
+          <w:szCs w:val="30"/>
+        </w:rPr>
+        <w:t>因此有：</w:t>
+      </w:r>
+    </w:p>
+    <w:p>
+      <w:pPr>
+        <w:ind w:left="840" w:firstLine="420"/>
+        <w:rPr>
+          <w:sz w:val="24"/>
+          <w:szCs w:val="30"/>
+        </w:rPr>
+      </w:pPr>
+      <m:oMathPara>
+        <m:oMath>
+          <m:r>
+            <m:rPr>
+              <m:sty m:val="p"/>
+            </m:rPr>
+            <w:rPr>
+              <w:rFonts w:ascii="Cambria Math" w:hAnsi="Cambria Math"/>
+              <w:sz w:val="24"/>
+              <w:szCs w:val="30"/>
+            </w:rPr>
+            <m:t>G=</m:t>
+          </m:r>
+          <m:f>
+            <m:fPr>
+              <m:ctrlPr>
+                <w:rPr>
+                  <w:rFonts w:ascii="Cambria Math" w:hAnsi="Cambria Math"/>
+                  <w:sz w:val="24"/>
+                  <w:szCs w:val="30"/>
+                </w:rPr>
+              </m:ctrlPr>
+            </m:fPr>
+            <m:num>
+              <m:sSub>
+                <m:sSubPr>
+                  <m:ctrlPr>
+                    <w:rPr>
+                      <w:rFonts w:ascii="Cambria Math" w:hAnsi="Cambria Math"/>
+                      <w:i/>
+                      <w:sz w:val="24"/>
+                      <w:szCs w:val="30"/>
+                    </w:rPr>
+                  </m:ctrlPr>
+                </m:sSubPr>
+                <m:e>
+                  <m:r>
+                    <w:rPr>
+                      <w:rFonts w:ascii="Cambria Math" w:hAnsi="Cambria Math"/>
+                      <w:sz w:val="24"/>
+                      <w:szCs w:val="30"/>
+                    </w:rPr>
+                    <m:t>R</m:t>
+                  </m:r>
+                </m:e>
+                <m:sub>
+                  <m:r>
+                    <w:rPr>
+                      <w:rFonts w:ascii="Cambria Math" w:hAnsi="Cambria Math"/>
+                      <w:sz w:val="24"/>
+                      <w:szCs w:val="30"/>
+                    </w:rPr>
+                    <m:t>1</m:t>
+                  </m:r>
+                </m:sub>
+              </m:sSub>
+              <m:r>
+                <w:rPr>
+                  <w:rFonts w:ascii="Cambria Math" w:hAnsi="Cambria Math"/>
+                  <w:sz w:val="24"/>
+                  <w:szCs w:val="30"/>
+                </w:rPr>
+                <m:t>//</m:t>
+              </m:r>
+              <m:sSub>
+                <m:sSubPr>
+                  <m:ctrlPr>
+                    <w:rPr>
+                      <w:rFonts w:ascii="Cambria Math" w:hAnsi="Cambria Math"/>
+                      <w:i/>
+                      <w:sz w:val="24"/>
+                      <w:szCs w:val="30"/>
+                    </w:rPr>
+                  </m:ctrlPr>
+                </m:sSubPr>
+                <m:e>
+                  <m:r>
+                    <w:rPr>
+                      <w:rFonts w:ascii="Cambria Math" w:hAnsi="Cambria Math"/>
+                      <w:sz w:val="24"/>
+                      <w:szCs w:val="30"/>
+                    </w:rPr>
+                    <m:t>R</m:t>
+                  </m:r>
+                </m:e>
+                <m:sub>
+                  <m:r>
+                    <w:rPr>
+                      <w:rFonts w:ascii="Cambria Math" w:hAnsi="Cambria Math"/>
+                      <w:sz w:val="24"/>
+                      <w:szCs w:val="30"/>
+                    </w:rPr>
+                    <m:t>2</m:t>
+                  </m:r>
+                </m:sub>
+              </m:sSub>
+              <m:r>
+                <w:rPr>
+                  <w:rFonts w:ascii="Cambria Math" w:hAnsi="Cambria Math"/>
+                  <w:sz w:val="24"/>
+                  <w:szCs w:val="30"/>
+                </w:rPr>
+                <m:t>//</m:t>
+              </m:r>
+              <m:sSub>
+                <m:sSubPr>
+                  <m:ctrlPr>
+                    <w:rPr>
+                      <w:rFonts w:ascii="Cambria Math" w:hAnsi="Cambria Math"/>
+                      <w:i/>
+                      <w:sz w:val="24"/>
+                      <w:szCs w:val="30"/>
+                    </w:rPr>
+                  </m:ctrlPr>
+                </m:sSubPr>
+                <m:e>
+                  <m:r>
+                    <w:rPr>
+                      <w:rFonts w:ascii="Cambria Math" w:hAnsi="Cambria Math"/>
+                      <w:sz w:val="24"/>
+                      <w:szCs w:val="30"/>
+                    </w:rPr>
+                    <m:t>R</m:t>
+                  </m:r>
+                </m:e>
+                <m:sub>
+                  <m:r>
+                    <w:rPr>
+                      <w:rFonts w:ascii="Cambria Math" w:hAnsi="Cambria Math"/>
+                      <w:sz w:val="24"/>
+                      <w:szCs w:val="30"/>
+                    </w:rPr>
+                    <m:t>5</m:t>
+                  </m:r>
+                </m:sub>
+              </m:sSub>
+            </m:num>
+            <m:den>
+              <m:sSub>
+                <m:sSubPr>
+                  <m:ctrlPr>
+                    <w:rPr>
+                      <w:rFonts w:ascii="Cambria Math" w:hAnsi="Cambria Math"/>
+                      <w:i/>
+                      <w:sz w:val="24"/>
+                      <w:szCs w:val="30"/>
+                    </w:rPr>
+                  </m:ctrlPr>
+                </m:sSubPr>
+                <m:e>
+                  <m:r>
+                    <w:rPr>
+                      <w:rFonts w:ascii="Cambria Math" w:hAnsi="Cambria Math"/>
+                      <w:sz w:val="24"/>
+                      <w:szCs w:val="30"/>
+                    </w:rPr>
+                    <m:t>R</m:t>
+                  </m:r>
+                </m:e>
+                <m:sub>
+                  <m:r>
+                    <w:rPr>
+                      <w:rFonts w:ascii="Cambria Math" w:hAnsi="Cambria Math"/>
+                      <w:sz w:val="24"/>
+                      <w:szCs w:val="30"/>
+                    </w:rPr>
+                    <m:t>1</m:t>
+                  </m:r>
+                </m:sub>
+              </m:sSub>
+            </m:den>
+          </m:f>
+        </m:oMath>
+      </m:oMathPara>
+    </w:p>
+    <w:p>
+      <w:pPr>
+        <w:ind w:left="840" w:firstLine="420"/>
+        <w:rPr>
+          <w:sz w:val="24"/>
+          <w:szCs w:val="30"/>
+        </w:rPr>
+      </w:pPr>
+      <m:oMathPara>
+        <m:oMath>
+          <m:sSub>
+            <m:sSubPr>
+              <m:ctrlPr>
+                <w:rPr>
+                  <w:rFonts w:ascii="Cambria Math" w:hAnsi="Cambria Math"/>
+                  <w:sz w:val="24"/>
+                  <w:szCs w:val="30"/>
+                </w:rPr>
+              </m:ctrlPr>
+            </m:sSubPr>
+            <m:e>
+              <m:r>
+                <m:rPr>
+                  <m:sty m:val="p"/>
+                </m:rPr>
+                <w:rPr>
+                  <w:rFonts w:ascii="Cambria Math" w:hAnsi="Cambria Math"/>
+                  <w:sz w:val="24"/>
+                  <w:szCs w:val="30"/>
+                </w:rPr>
+                <m:t>U</m:t>
+              </m:r>
+            </m:e>
+            <m:sub>
+              <m:r>
+                <w:rPr>
+                  <w:rFonts w:ascii="Cambria Math" w:hAnsi="Cambria Math"/>
+                  <w:sz w:val="24"/>
+                  <w:szCs w:val="30"/>
+                </w:rPr>
+                <m:t>OZ</m:t>
+              </m:r>
+            </m:sub>
+          </m:sSub>
+          <m:r>
+            <m:rPr>
+              <m:sty m:val="p"/>
+            </m:rPr>
+            <w:rPr>
+              <w:rFonts w:ascii="Cambria Math" w:hAnsi="Cambria Math"/>
+              <w:sz w:val="24"/>
+              <w:szCs w:val="30"/>
+            </w:rPr>
+            <m:t>=</m:t>
+          </m:r>
+          <m:f>
+            <m:fPr>
+              <m:ctrlPr>
+                <w:rPr>
+                  <w:rFonts w:ascii="Cambria Math" w:hAnsi="Cambria Math"/>
+                  <w:sz w:val="24"/>
+                  <w:szCs w:val="30"/>
+                </w:rPr>
+              </m:ctrlPr>
+            </m:fPr>
+            <m:num>
+              <m:sSub>
+                <m:sSubPr>
+                  <m:ctrlPr>
+                    <w:rPr>
+                      <w:rFonts w:ascii="Cambria Math" w:hAnsi="Cambria Math"/>
+                      <w:i/>
+                      <w:sz w:val="24"/>
+                      <w:szCs w:val="30"/>
+                    </w:rPr>
+                  </m:ctrlPr>
+                </m:sSubPr>
+                <m:e>
+                  <m:r>
+                    <w:rPr>
+                      <w:rFonts w:ascii="Cambria Math" w:hAnsi="Cambria Math"/>
+                      <w:sz w:val="24"/>
+                      <w:szCs w:val="30"/>
+                    </w:rPr>
+                    <m:t>R</m:t>
+                  </m:r>
+                </m:e>
+                <m:sub>
+                  <m:r>
+                    <w:rPr>
+                      <w:rFonts w:ascii="Cambria Math" w:hAnsi="Cambria Math"/>
+                      <w:sz w:val="24"/>
+                      <w:szCs w:val="30"/>
+                    </w:rPr>
+                    <m:t>1</m:t>
+                  </m:r>
+                </m:sub>
+              </m:sSub>
+              <m:r>
+                <w:rPr>
+                  <w:rFonts w:ascii="Cambria Math" w:hAnsi="Cambria Math"/>
+                  <w:sz w:val="24"/>
+                  <w:szCs w:val="30"/>
+                </w:rPr>
+                <m:t>//</m:t>
+              </m:r>
+              <m:sSub>
+                <m:sSubPr>
+                  <m:ctrlPr>
+                    <w:rPr>
+                      <w:rFonts w:ascii="Cambria Math" w:hAnsi="Cambria Math"/>
+                      <w:i/>
+                      <w:sz w:val="24"/>
+                      <w:szCs w:val="30"/>
+                    </w:rPr>
+                  </m:ctrlPr>
+                </m:sSubPr>
+                <m:e>
+                  <m:r>
+                    <w:rPr>
+                      <w:rFonts w:ascii="Cambria Math" w:hAnsi="Cambria Math"/>
+                      <w:sz w:val="24"/>
+                      <w:szCs w:val="30"/>
+                    </w:rPr>
+                    <m:t>R</m:t>
+                  </m:r>
+                </m:e>
+                <m:sub>
+                  <m:r>
+                    <w:rPr>
+                      <w:rFonts w:ascii="Cambria Math" w:hAnsi="Cambria Math"/>
+                      <w:sz w:val="24"/>
+                      <w:szCs w:val="30"/>
+                    </w:rPr>
+                    <m:t>2</m:t>
+                  </m:r>
+                </m:sub>
+              </m:sSub>
+              <m:r>
+                <w:rPr>
+                  <w:rFonts w:ascii="Cambria Math" w:hAnsi="Cambria Math"/>
+                  <w:sz w:val="24"/>
+                  <w:szCs w:val="30"/>
+                </w:rPr>
+                <m:t>//</m:t>
+              </m:r>
+              <m:sSub>
+                <m:sSubPr>
+                  <m:ctrlPr>
+                    <w:rPr>
+                      <w:rFonts w:ascii="Cambria Math" w:hAnsi="Cambria Math"/>
+                      <w:i/>
+                      <w:sz w:val="24"/>
+                      <w:szCs w:val="30"/>
+                    </w:rPr>
+                  </m:ctrlPr>
+                </m:sSubPr>
+                <m:e>
+                  <m:r>
+                    <w:rPr>
+                      <w:rFonts w:ascii="Cambria Math" w:hAnsi="Cambria Math"/>
+                      <w:sz w:val="24"/>
+                      <w:szCs w:val="30"/>
+                    </w:rPr>
+                    <m:t>R</m:t>
+                  </m:r>
+                </m:e>
+                <m:sub>
+                  <m:r>
+                    <w:rPr>
+                      <w:rFonts w:ascii="Cambria Math" w:hAnsi="Cambria Math"/>
+                      <w:sz w:val="24"/>
+                      <w:szCs w:val="30"/>
+                    </w:rPr>
+                    <m:t>5</m:t>
+                  </m:r>
+                </m:sub>
+              </m:sSub>
+            </m:num>
+            <m:den>
+              <m:sSub>
+                <m:sSubPr>
+                  <m:ctrlPr>
+                    <w:rPr>
+                      <w:rFonts w:ascii="Cambria Math" w:hAnsi="Cambria Math"/>
+                      <w:i/>
+                      <w:sz w:val="24"/>
+                      <w:szCs w:val="30"/>
+                    </w:rPr>
+                  </m:ctrlPr>
+                </m:sSubPr>
+                <m:e>
+                  <m:r>
+                    <w:rPr>
+                      <w:rFonts w:ascii="Cambria Math" w:hAnsi="Cambria Math"/>
+                      <w:sz w:val="24"/>
+                      <w:szCs w:val="30"/>
+                    </w:rPr>
+                    <m:t>R</m:t>
+                  </m:r>
+                </m:e>
+                <m:sub>
+                  <m:r>
+                    <w:rPr>
+                      <w:rFonts w:ascii="Cambria Math" w:hAnsi="Cambria Math"/>
+                      <w:sz w:val="24"/>
+                      <w:szCs w:val="30"/>
+                    </w:rPr>
+                    <m:t>2</m:t>
+                  </m:r>
+                </m:sub>
+              </m:sSub>
+            </m:den>
+          </m:f>
+          <m:sSub>
+            <m:sSubPr>
+              <m:ctrlPr>
+                <w:rPr>
+                  <w:rFonts w:ascii="Cambria Math" w:hAnsi="Cambria Math"/>
+                  <w:i/>
+                  <w:sz w:val="24"/>
+                  <w:szCs w:val="30"/>
+                </w:rPr>
+              </m:ctrlPr>
+            </m:sSubPr>
+            <m:e>
+              <m:r>
+                <w:rPr>
+                  <w:rFonts w:ascii="Cambria Math" w:hAnsi="Cambria Math"/>
+                  <w:sz w:val="24"/>
+                  <w:szCs w:val="30"/>
+                </w:rPr>
+                <m:t>V</m:t>
+              </m:r>
+            </m:e>
+            <m:sub>
+              <m:r>
+                <w:rPr>
+                  <w:rFonts w:ascii="Cambria Math" w:hAnsi="Cambria Math"/>
+                  <w:sz w:val="24"/>
+                  <w:szCs w:val="30"/>
+                </w:rPr>
+                <m:t>D</m:t>
+              </m:r>
+            </m:sub>
+          </m:sSub>
+        </m:oMath>
+      </m:oMathPara>
+    </w:p>
+    <w:p>
+      <w:pPr>
+        <w:ind w:left="840" w:firstLine="420"/>
+        <w:rPr>
+          <w:rFonts w:hint="eastAsia"/>
+          <w:sz w:val="24"/>
+          <w:szCs w:val="30"/>
+        </w:rPr>
+      </w:pPr>
+      <w:r>
+        <w:rPr>
+          <w:rFonts w:hint="eastAsia"/>
+          <w:sz w:val="24"/>
+          <w:szCs w:val="30"/>
+        </w:rPr>
+        <w:t>如果考虑偏置电流，应使</w:t>
+      </w:r>
+      <m:oMath>
+        <m:sSub>
+          <m:sSubPr>
+            <m:ctrlPr>
+              <w:rPr>
+                <w:rFonts w:ascii="Cambria Math" w:hAnsi="Cambria Math"/>
+                <w:i/>
+                <w:sz w:val="24"/>
+                <w:szCs w:val="30"/>
+              </w:rPr>
+            </m:ctrlPr>
+          </m:sSubPr>
+          <m:e>
+            <m:r>
+              <w:rPr>
+                <w:rFonts w:ascii="Cambria Math" w:hAnsi="Cambria Math"/>
+                <w:sz w:val="24"/>
+                <w:szCs w:val="30"/>
+              </w:rPr>
+              <m:t>R</m:t>
+            </m:r>
+          </m:e>
+          <m:sub>
+            <m:r>
+              <w:rPr>
+                <w:rFonts w:ascii="Cambria Math" w:hAnsi="Cambria Math"/>
+                <w:sz w:val="24"/>
+                <w:szCs w:val="30"/>
+              </w:rPr>
+              <m:t>4</m:t>
+            </m:r>
+          </m:sub>
+        </m:sSub>
+      </m:oMath>
+      <w:r>
+        <w:rPr>
+          <w:sz w:val="24"/>
+          <w:szCs w:val="30"/>
+        </w:rPr>
+        <w:t>=</w:t>
+      </w:r>
+      <m:oMath>
+        <m:sSub>
+          <m:sSubPr>
+            <m:ctrlPr>
+              <w:rPr>
+                <w:rFonts w:ascii="Cambria Math" w:hAnsi="Cambria Math"/>
+                <w:i/>
+                <w:sz w:val="24"/>
+                <w:szCs w:val="30"/>
+              </w:rPr>
+            </m:ctrlPr>
+          </m:sSubPr>
+          <m:e>
+            <m:r>
+              <w:rPr>
+                <w:rFonts w:ascii="Cambria Math" w:hAnsi="Cambria Math"/>
+                <w:sz w:val="24"/>
+                <w:szCs w:val="30"/>
+              </w:rPr>
+              <m:t>R</m:t>
+            </m:r>
+          </m:e>
+          <m:sub>
+            <m:r>
+              <w:rPr>
+                <w:rFonts w:ascii="Cambria Math" w:hAnsi="Cambria Math"/>
+                <w:sz w:val="24"/>
+                <w:szCs w:val="30"/>
+              </w:rPr>
+              <m:t>1</m:t>
+            </m:r>
+          </m:sub>
+        </m:sSub>
+        <m:r>
+          <w:rPr>
+            <w:rFonts w:ascii="Cambria Math" w:hAnsi="Cambria Math"/>
+            <w:sz w:val="24"/>
+            <w:szCs w:val="30"/>
+          </w:rPr>
+          <m:t>//</m:t>
+        </m:r>
+        <m:sSub>
+          <m:sSubPr>
+            <m:ctrlPr>
+              <w:rPr>
+                <w:rFonts w:ascii="Cambria Math" w:hAnsi="Cambria Math"/>
+                <w:i/>
+                <w:sz w:val="24"/>
+                <w:szCs w:val="30"/>
+              </w:rPr>
+            </m:ctrlPr>
+          </m:sSubPr>
+          <m:e>
+            <m:r>
+              <w:rPr>
+                <w:rFonts w:ascii="Cambria Math" w:hAnsi="Cambria Math"/>
+                <w:sz w:val="24"/>
+                <w:szCs w:val="30"/>
+              </w:rPr>
+              <m:t>R</m:t>
+            </m:r>
+          </m:e>
+          <m:sub>
+            <m:r>
+              <w:rPr>
+                <w:rFonts w:ascii="Cambria Math" w:hAnsi="Cambria Math"/>
+                <w:sz w:val="24"/>
+                <w:szCs w:val="30"/>
+              </w:rPr>
+              <m:t>2</m:t>
+            </m:r>
+          </m:sub>
+        </m:sSub>
+        <m:r>
+          <w:rPr>
+            <w:rFonts w:ascii="Cambria Math" w:hAnsi="Cambria Math"/>
+            <w:sz w:val="24"/>
+            <w:szCs w:val="30"/>
+          </w:rPr>
+          <m:t>//</m:t>
+        </m:r>
+        <m:sSub>
+          <m:sSubPr>
+            <m:ctrlPr>
+              <w:rPr>
+                <w:rFonts w:ascii="Cambria Math" w:hAnsi="Cambria Math"/>
+                <w:i/>
+                <w:sz w:val="24"/>
+                <w:szCs w:val="30"/>
+              </w:rPr>
+            </m:ctrlPr>
+          </m:sSubPr>
+          <m:e>
+            <m:r>
+              <w:rPr>
+                <w:rFonts w:ascii="Cambria Math" w:hAnsi="Cambria Math"/>
+                <w:sz w:val="24"/>
+                <w:szCs w:val="30"/>
+              </w:rPr>
+              <m:t>R</m:t>
+            </m:r>
+          </m:e>
+          <m:sub>
+            <m:r>
+              <w:rPr>
+                <w:rFonts w:ascii="Cambria Math" w:hAnsi="Cambria Math"/>
+                <w:sz w:val="24"/>
+                <w:szCs w:val="30"/>
+              </w:rPr>
+              <m:t>5</m:t>
+            </m:r>
+          </m:sub>
+        </m:sSub>
+      </m:oMath>
+    </w:p>
+    <w:p>
+      <w:pPr>
+        <w:ind w:left="840" w:firstLine="420"/>
+        <w:jc w:val="center"/>
+        <w:rPr>
+          <w:rFonts w:hint="eastAsia"/>
+          <w:sz w:val="24"/>
+          <w:szCs w:val="30"/>
+        </w:rPr>
+      </w:pPr>
+    </w:p>
+    <w:p>
+      <w:pPr>
+        <w:ind w:left="420" w:firstLine="420"/>
+        <w:rPr>
+          <w:sz w:val="24"/>
+          <w:szCs w:val="30"/>
+        </w:rPr>
+      </w:pPr>
+      <w:r>
+        <w:rPr>
+          <w:sz w:val="24"/>
+          <w:szCs w:val="30"/>
+        </w:rPr>
+        <w:lastRenderedPageBreak/>
+        <w:t>3</w:t>
+      </w:r>
+      <w:r>
+        <w:rPr>
+          <w:rFonts w:hint="eastAsia"/>
+          <w:sz w:val="24"/>
+          <w:szCs w:val="30"/>
+        </w:rPr>
+        <w:t>、</w:t>
+      </w:r>
+      <w:r>
+        <w:rPr>
+          <w:rFonts w:hint="eastAsia"/>
+          <w:sz w:val="24"/>
+          <w:szCs w:val="30"/>
+        </w:rPr>
+        <w:t xml:space="preserve"> </w:t>
+      </w:r>
+      <w:r>
+        <w:rPr>
+          <w:rFonts w:hint="eastAsia"/>
+          <w:sz w:val="24"/>
+          <w:szCs w:val="30"/>
+        </w:rPr>
+        <w:t>反相</w:t>
+      </w:r>
+    </w:p>
+    <w:p>
+      <w:pPr>
+        <w:ind w:left="420" w:firstLine="420"/>
+        <w:jc w:val="center"/>
+        <w:rPr>
+          <w:sz w:val="24"/>
+          <w:szCs w:val="30"/>
+        </w:rPr>
+      </w:pPr>
+      <w:r>
+        <w:rPr>
+          <w:noProof/>
+        </w:rPr>
+        <w:drawing>
+          <wp:inline distT="0" distB="0" distL="0" distR="0" wp14:anchorId="4289E9D9" wp14:editId="231DDAA6">
+            <wp:extent cx="3176649" cy="1230392"/>
+            <wp:effectExtent l="0" t="0" r="5080" b="8255"/>
+            <wp:docPr id="7" name="图片 7"/>
+            <wp:cNvGraphicFramePr>
+              <a:graphicFrameLocks xmlns:a="http://schemas.openxmlformats.org/drawingml/2006/main" noChangeAspect="1"/>
+            </wp:cNvGraphicFramePr>
+            <a:graphic xmlns:a="http://schemas.openxmlformats.org/drawingml/2006/main">
+              <a:graphicData uri="http://schemas.openxmlformats.org/drawingml/2006/picture">
+                <pic:pic xmlns:pic="http://schemas.openxmlformats.org/drawingml/2006/picture">
+                  <pic:nvPicPr>
+                    <pic:cNvPr id="1" name=""/>
+                    <pic:cNvPicPr/>
+                  </pic:nvPicPr>
+                  <pic:blipFill>
+                    <a:blip r:embed="rId11"/>
+                    <a:stretch>
+                      <a:fillRect/>
+                    </a:stretch>
+                  </pic:blipFill>
+                  <pic:spPr>
+                    <a:xfrm>
+                      <a:off x="0" y="0"/>
+                      <a:ext cx="3217140" cy="1246075"/>
+                    </a:xfrm>
+                    <a:prstGeom prst="rect">
+                      <a:avLst/>
+                    </a:prstGeom>
+                  </pic:spPr>
+                </pic:pic>
+              </a:graphicData>
+            </a:graphic>
+          </wp:inline>
+        </w:drawing>
+      </w:r>
+    </w:p>
+    <w:p>
+      <w:pPr>
+        <w:ind w:left="420" w:firstLine="420"/>
+        <w:rPr>
+          <w:sz w:val="24"/>
+          <w:szCs w:val="30"/>
+        </w:rPr>
+      </w:pPr>
+      <w:r>
+        <w:rPr>
+          <w:sz w:val="24"/>
+          <w:szCs w:val="30"/>
+        </w:rPr>
+        <w:tab/>
+      </w:r>
+      <w:r>
+        <w:rPr>
+          <w:rFonts w:hint="eastAsia"/>
+          <w:sz w:val="24"/>
+          <w:szCs w:val="30"/>
+        </w:rPr>
+        <w:t>可得：</w:t>
+      </w:r>
+    </w:p>
+    <w:p>
+      <w:pPr>
+        <w:ind w:left="420" w:firstLine="420"/>
+        <w:rPr>
+          <w:rFonts w:hint="eastAsia"/>
+          <w:sz w:val="24"/>
+          <w:szCs w:val="30"/>
+        </w:rPr>
+      </w:pPr>
+      <m:oMathPara>
+        <m:oMath>
+          <m:sSub>
+            <m:sSubPr>
+              <m:ctrlPr>
+                <w:rPr>
+                  <w:rFonts w:ascii="Cambria Math" w:hAnsi="Cambria Math"/>
+                  <w:sz w:val="24"/>
+                  <w:szCs w:val="30"/>
+                </w:rPr>
+              </m:ctrlPr>
+            </m:sSubPr>
+            <m:e>
+              <m:r>
+                <w:rPr>
+                  <w:rFonts w:ascii="Cambria Math" w:hAnsi="Cambria Math"/>
+                  <w:sz w:val="24"/>
+                  <w:szCs w:val="30"/>
+                </w:rPr>
+                <m:t>U</m:t>
+              </m:r>
+            </m:e>
+            <m:sub>
+              <m:r>
+                <w:rPr>
+                  <w:rFonts w:ascii="Cambria Math" w:hAnsi="Cambria Math"/>
+                  <w:sz w:val="24"/>
+                  <w:szCs w:val="30"/>
+                </w:rPr>
+                <m:t>A</m:t>
+              </m:r>
+            </m:sub>
+          </m:sSub>
+          <m:r>
+            <w:rPr>
+              <w:rFonts w:ascii="Cambria Math" w:hAnsi="Cambria Math"/>
+              <w:sz w:val="24"/>
+              <w:szCs w:val="30"/>
+            </w:rPr>
+            <m:t>=</m:t>
+          </m:r>
+          <m:f>
+            <m:fPr>
+              <m:ctrlPr>
+                <w:rPr>
+                  <w:rFonts w:ascii="Cambria Math" w:hAnsi="Cambria Math"/>
+                  <w:i/>
+                  <w:sz w:val="24"/>
+                  <w:szCs w:val="30"/>
+                </w:rPr>
+              </m:ctrlPr>
+            </m:fPr>
+            <m:num>
+              <m:sSub>
+                <m:sSubPr>
+                  <m:ctrlPr>
+                    <w:rPr>
+                      <w:rFonts w:ascii="Cambria Math" w:hAnsi="Cambria Math"/>
+                      <w:i/>
+                      <w:sz w:val="24"/>
+                      <w:szCs w:val="30"/>
+                    </w:rPr>
+                  </m:ctrlPr>
+                </m:sSubPr>
+                <m:e>
+                  <m:r>
+                    <w:rPr>
+                      <w:rFonts w:ascii="Cambria Math" w:hAnsi="Cambria Math"/>
+                      <w:sz w:val="24"/>
+                      <w:szCs w:val="30"/>
+                    </w:rPr>
+                    <m:t>R</m:t>
+                  </m:r>
+                </m:e>
+                <m:sub>
+                  <m:r>
+                    <w:rPr>
+                      <w:rFonts w:ascii="Cambria Math" w:hAnsi="Cambria Math"/>
+                      <w:sz w:val="24"/>
+                      <w:szCs w:val="30"/>
+                    </w:rPr>
+                    <m:t>1</m:t>
+                  </m:r>
+                </m:sub>
+              </m:sSub>
+            </m:num>
+            <m:den>
+              <m:sSub>
+                <m:sSubPr>
+                  <m:ctrlPr>
+                    <w:rPr>
+                      <w:rFonts w:ascii="Cambria Math" w:hAnsi="Cambria Math"/>
+                      <w:i/>
+                      <w:sz w:val="24"/>
+                      <w:szCs w:val="30"/>
+                    </w:rPr>
+                  </m:ctrlPr>
+                </m:sSubPr>
+                <m:e>
+                  <m:r>
+                    <w:rPr>
+                      <w:rFonts w:ascii="Cambria Math" w:hAnsi="Cambria Math"/>
+                      <w:sz w:val="24"/>
+                      <w:szCs w:val="30"/>
+                    </w:rPr>
+                    <m:t>R</m:t>
+                  </m:r>
+                </m:e>
+                <m:sub>
+                  <m:r>
+                    <w:rPr>
+                      <w:rFonts w:ascii="Cambria Math" w:hAnsi="Cambria Math"/>
+                      <w:sz w:val="24"/>
+                      <w:szCs w:val="30"/>
+                    </w:rPr>
+                    <m:t>1</m:t>
+                  </m:r>
+                </m:sub>
+              </m:sSub>
+              <m:r>
+                <w:rPr>
+                  <w:rFonts w:ascii="Cambria Math" w:hAnsi="Cambria Math"/>
+                  <w:sz w:val="24"/>
+                  <w:szCs w:val="30"/>
+                </w:rPr>
+                <m:t>+</m:t>
+              </m:r>
+              <m:sSub>
+                <m:sSubPr>
+                  <m:ctrlPr>
+                    <w:rPr>
+                      <w:rFonts w:ascii="Cambria Math" w:hAnsi="Cambria Math"/>
+                      <w:i/>
+                      <w:sz w:val="24"/>
+                      <w:szCs w:val="30"/>
+                    </w:rPr>
+                  </m:ctrlPr>
+                </m:sSubPr>
+                <m:e>
+                  <m:r>
+                    <w:rPr>
+                      <w:rFonts w:ascii="Cambria Math" w:hAnsi="Cambria Math"/>
+                      <w:sz w:val="24"/>
+                      <w:szCs w:val="30"/>
+                    </w:rPr>
+                    <m:t>R</m:t>
+                  </m:r>
+                </m:e>
+                <m:sub>
+                  <m:r>
+                    <w:rPr>
+                      <w:rFonts w:ascii="Cambria Math" w:hAnsi="Cambria Math"/>
+                      <w:sz w:val="24"/>
+                      <w:szCs w:val="30"/>
+                    </w:rPr>
+                    <m:t>2</m:t>
+                  </m:r>
+                </m:sub>
+              </m:sSub>
+            </m:den>
+          </m:f>
+          <m:sSub>
+            <m:sSubPr>
+              <m:ctrlPr>
+                <w:rPr>
+                  <w:rFonts w:ascii="Cambria Math" w:hAnsi="Cambria Math"/>
+                  <w:i/>
+                  <w:sz w:val="24"/>
+                  <w:szCs w:val="30"/>
+                </w:rPr>
+              </m:ctrlPr>
+            </m:sSubPr>
+            <m:e>
+              <m:r>
+                <w:rPr>
+                  <w:rFonts w:ascii="Cambria Math" w:hAnsi="Cambria Math"/>
+                  <w:sz w:val="24"/>
+                  <w:szCs w:val="30"/>
+                </w:rPr>
+                <m:t>V</m:t>
+              </m:r>
+            </m:e>
+            <m:sub>
+              <m:r>
+                <w:rPr>
+                  <w:rFonts w:ascii="Cambria Math" w:hAnsi="Cambria Math"/>
+                  <w:sz w:val="24"/>
+                  <w:szCs w:val="30"/>
+                </w:rPr>
+                <m:t>D</m:t>
+              </m:r>
+            </m:sub>
+          </m:sSub>
+        </m:oMath>
+      </m:oMathPara>
+    </w:p>
+    <w:p>
+      <w:pPr>
+        <w:ind w:left="420" w:firstLine="420"/>
+        <w:rPr>
+          <w:sz w:val="24"/>
+          <w:szCs w:val="30"/>
+        </w:rPr>
+      </w:pPr>
+      <m:oMathPara>
+        <m:oMath>
+          <m:f>
+            <m:fPr>
+              <m:ctrlPr>
+                <w:rPr>
+                  <w:rFonts w:ascii="Cambria Math" w:hAnsi="Cambria Math"/>
+                  <w:sz w:val="24"/>
+                  <w:szCs w:val="30"/>
+                </w:rPr>
+              </m:ctrlPr>
+            </m:fPr>
+            <m:num>
+              <m:sSub>
+                <m:sSubPr>
+                  <m:ctrlPr>
+                    <w:rPr>
+                      <w:rFonts w:ascii="Cambria Math" w:hAnsi="Cambria Math"/>
+                      <w:i/>
+                      <w:sz w:val="24"/>
+                      <w:szCs w:val="30"/>
+                    </w:rPr>
+                  </m:ctrlPr>
+                </m:sSubPr>
+                <m:e>
+                  <m:r>
+                    <w:rPr>
+                      <w:rFonts w:ascii="Cambria Math" w:hAnsi="Cambria Math"/>
+                      <w:sz w:val="24"/>
+                      <w:szCs w:val="30"/>
+                    </w:rPr>
+                    <m:t>U</m:t>
+                  </m:r>
+                </m:e>
+                <m:sub>
+                  <m:r>
+                    <w:rPr>
+                      <w:rFonts w:ascii="Cambria Math" w:hAnsi="Cambria Math"/>
+                      <w:sz w:val="24"/>
+                      <w:szCs w:val="30"/>
+                    </w:rPr>
+                    <m:t>A</m:t>
+                  </m:r>
+                </m:sub>
+              </m:sSub>
+              <m:r>
+                <w:rPr>
+                  <w:rFonts w:ascii="Cambria Math" w:hAnsi="Cambria Math"/>
+                  <w:sz w:val="24"/>
+                  <w:szCs w:val="30"/>
+                </w:rPr>
+                <m:t>-</m:t>
+              </m:r>
+              <m:sSub>
+                <m:sSubPr>
+                  <m:ctrlPr>
+                    <w:rPr>
+                      <w:rFonts w:ascii="Cambria Math" w:hAnsi="Cambria Math"/>
+                      <w:sz w:val="24"/>
+                      <w:szCs w:val="30"/>
+                    </w:rPr>
+                  </m:ctrlPr>
+                </m:sSubPr>
+                <m:e>
+                  <m:r>
+                    <w:rPr>
+                      <w:rFonts w:ascii="Cambria Math" w:hAnsi="Cambria Math"/>
+                      <w:sz w:val="24"/>
+                      <w:szCs w:val="30"/>
+                    </w:rPr>
+                    <m:t>U</m:t>
+                  </m:r>
+                </m:e>
+                <m:sub>
+                  <m:r>
+                    <w:rPr>
+                      <w:rFonts w:ascii="Cambria Math" w:hAnsi="Cambria Math" w:hint="eastAsia"/>
+                      <w:sz w:val="24"/>
+                      <w:szCs w:val="30"/>
+                    </w:rPr>
+                    <m:t>i</m:t>
+                  </m:r>
+                </m:sub>
+              </m:sSub>
+            </m:num>
+            <m:den>
+              <m:sSub>
+                <m:sSubPr>
+                  <m:ctrlPr>
+                    <w:rPr>
+                      <w:rFonts w:ascii="Cambria Math" w:hAnsi="Cambria Math"/>
+                      <w:i/>
+                      <w:sz w:val="24"/>
+                      <w:szCs w:val="30"/>
+                    </w:rPr>
+                  </m:ctrlPr>
+                </m:sSubPr>
+                <m:e>
+                  <m:r>
+                    <w:rPr>
+                      <w:rFonts w:ascii="Cambria Math" w:hAnsi="Cambria Math"/>
+                      <w:sz w:val="24"/>
+                      <w:szCs w:val="30"/>
+                    </w:rPr>
+                    <m:t>R</m:t>
+                  </m:r>
+                </m:e>
+                <m:sub>
+                  <m:r>
+                    <w:rPr>
+                      <w:rFonts w:ascii="Cambria Math" w:hAnsi="Cambria Math"/>
+                      <w:sz w:val="24"/>
+                      <w:szCs w:val="30"/>
+                    </w:rPr>
+                    <m:t>G</m:t>
+                  </m:r>
+                </m:sub>
+              </m:sSub>
+            </m:den>
+          </m:f>
+          <m:r>
+            <w:rPr>
+              <w:rFonts w:ascii="Cambria Math" w:hAnsi="Cambria Math"/>
+              <w:sz w:val="24"/>
+              <w:szCs w:val="30"/>
+            </w:rPr>
+            <m:t>=</m:t>
+          </m:r>
+          <m:f>
+            <m:fPr>
+              <m:ctrlPr>
+                <w:rPr>
+                  <w:rFonts w:ascii="Cambria Math" w:hAnsi="Cambria Math"/>
+                  <w:sz w:val="24"/>
+                  <w:szCs w:val="30"/>
+                </w:rPr>
+              </m:ctrlPr>
+            </m:fPr>
+            <m:num>
+              <m:sSub>
+                <m:sSubPr>
+                  <m:ctrlPr>
+                    <w:rPr>
+                      <w:rFonts w:ascii="Cambria Math" w:hAnsi="Cambria Math"/>
+                      <w:sz w:val="24"/>
+                      <w:szCs w:val="30"/>
+                    </w:rPr>
+                  </m:ctrlPr>
+                </m:sSubPr>
+                <m:e>
+                  <m:r>
+                    <w:rPr>
+                      <w:rFonts w:ascii="Cambria Math" w:hAnsi="Cambria Math"/>
+                      <w:sz w:val="24"/>
+                      <w:szCs w:val="30"/>
+                    </w:rPr>
+                    <m:t>U</m:t>
+                  </m:r>
+                </m:e>
+                <m:sub>
+                  <m:r>
+                    <w:rPr>
+                      <w:rFonts w:ascii="Cambria Math" w:hAnsi="Cambria Math"/>
+                      <w:sz w:val="24"/>
+                      <w:szCs w:val="30"/>
+                    </w:rPr>
+                    <m:t>O</m:t>
+                  </m:r>
+                </m:sub>
+              </m:sSub>
+              <m:r>
+                <w:rPr>
+                  <w:rFonts w:ascii="Cambria Math" w:hAnsi="Cambria Math"/>
+                  <w:sz w:val="24"/>
+                  <w:szCs w:val="30"/>
+                </w:rPr>
+                <m:t>-</m:t>
+              </m:r>
+              <m:sSub>
+                <m:sSubPr>
+                  <m:ctrlPr>
+                    <w:rPr>
+                      <w:rFonts w:ascii="Cambria Math" w:hAnsi="Cambria Math"/>
+                      <w:i/>
+                      <w:sz w:val="24"/>
+                      <w:szCs w:val="30"/>
+                    </w:rPr>
+                  </m:ctrlPr>
+                </m:sSubPr>
+                <m:e>
+                  <m:r>
+                    <w:rPr>
+                      <w:rFonts w:ascii="Cambria Math" w:hAnsi="Cambria Math"/>
+                      <w:sz w:val="24"/>
+                      <w:szCs w:val="30"/>
+                    </w:rPr>
+                    <m:t>U</m:t>
+                  </m:r>
+                </m:e>
+                <m:sub>
+                  <m:r>
+                    <w:rPr>
+                      <w:rFonts w:ascii="Cambria Math" w:hAnsi="Cambria Math"/>
+                      <w:sz w:val="24"/>
+                      <w:szCs w:val="30"/>
+                    </w:rPr>
+                    <m:t>A</m:t>
+                  </m:r>
+                </m:sub>
+              </m:sSub>
+            </m:num>
+            <m:den>
+              <m:sSub>
+                <m:sSubPr>
+                  <m:ctrlPr>
+                    <w:rPr>
+                      <w:rFonts w:ascii="Cambria Math" w:hAnsi="Cambria Math"/>
+                      <w:i/>
+                      <w:sz w:val="24"/>
+                      <w:szCs w:val="30"/>
+                    </w:rPr>
+                  </m:ctrlPr>
+                </m:sSubPr>
+                <m:e>
+                  <m:r>
+                    <w:rPr>
+                      <w:rFonts w:ascii="Cambria Math" w:hAnsi="Cambria Math"/>
+                      <w:sz w:val="24"/>
+                      <w:szCs w:val="30"/>
+                    </w:rPr>
+                    <m:t>R</m:t>
+                  </m:r>
+                </m:e>
+                <m:sub>
+                  <m:r>
+                    <w:rPr>
+                      <w:rFonts w:ascii="Cambria Math" w:hAnsi="Cambria Math"/>
+                      <w:sz w:val="24"/>
+                      <w:szCs w:val="30"/>
+                    </w:rPr>
+                    <m:t>F</m:t>
+                  </m:r>
+                </m:sub>
+              </m:sSub>
+            </m:den>
+          </m:f>
+          <m:r>
+            <m:rPr>
+              <m:sty m:val="p"/>
+            </m:rPr>
+            <w:rPr>
+              <w:rFonts w:ascii="Cambria Math" w:hAnsi="Cambria Math"/>
+              <w:sz w:val="24"/>
+              <w:szCs w:val="30"/>
+            </w:rPr>
+            <m:t>=</m:t>
+          </m:r>
+          <m:f>
+            <m:fPr>
+              <m:ctrlPr>
+                <w:rPr>
+                  <w:rFonts w:ascii="Cambria Math" w:hAnsi="Cambria Math"/>
+                  <w:sz w:val="24"/>
+                  <w:szCs w:val="30"/>
+                </w:rPr>
+              </m:ctrlPr>
+            </m:fPr>
+            <m:num>
+              <m:sSub>
+                <m:sSubPr>
+                  <m:ctrlPr>
+                    <w:rPr>
+                      <w:rFonts w:ascii="Cambria Math" w:hAnsi="Cambria Math"/>
+                      <w:i/>
+                      <w:sz w:val="24"/>
+                      <w:szCs w:val="30"/>
+                    </w:rPr>
+                  </m:ctrlPr>
+                </m:sSubPr>
+                <m:e>
+                  <m:sSub>
+                    <m:sSubPr>
+                      <m:ctrlPr>
+                        <w:rPr>
+                          <w:rFonts w:ascii="Cambria Math" w:hAnsi="Cambria Math"/>
+                          <w:sz w:val="24"/>
+                          <w:szCs w:val="30"/>
+                        </w:rPr>
+                      </m:ctrlPr>
+                    </m:sSubPr>
+                    <m:e>
+                      <m:r>
+                        <w:rPr>
+                          <w:rFonts w:ascii="Cambria Math" w:hAnsi="Cambria Math"/>
+                          <w:sz w:val="24"/>
+                          <w:szCs w:val="30"/>
+                        </w:rPr>
+                        <m:t>U</m:t>
+                      </m:r>
+                    </m:e>
+                    <m:sub>
+                      <m:r>
+                        <w:rPr>
+                          <w:rFonts w:ascii="Cambria Math" w:hAnsi="Cambria Math" w:hint="eastAsia"/>
+                          <w:sz w:val="24"/>
+                          <w:szCs w:val="30"/>
+                        </w:rPr>
+                        <m:t>i</m:t>
+                      </m:r>
+                    </m:sub>
+                  </m:sSub>
+                  <m:r>
+                    <w:rPr>
+                      <w:rFonts w:ascii="Cambria Math" w:hAnsi="Cambria Math"/>
+                      <w:sz w:val="24"/>
+                      <w:szCs w:val="30"/>
+                    </w:rPr>
+                    <m:t>-U</m:t>
+                  </m:r>
+                </m:e>
+                <m:sub>
+                  <m:r>
+                    <w:rPr>
+                      <w:rFonts w:ascii="Cambria Math" w:hAnsi="Cambria Math"/>
+                      <w:sz w:val="24"/>
+                      <w:szCs w:val="30"/>
+                    </w:rPr>
+                    <m:t>S</m:t>
+                  </m:r>
+                </m:sub>
+              </m:sSub>
+            </m:num>
+            <m:den>
+              <m:r>
+                <w:rPr>
+                  <w:rFonts w:ascii="Cambria Math" w:hAnsi="Cambria Math"/>
+                  <w:sz w:val="24"/>
+                  <w:szCs w:val="30"/>
+                </w:rPr>
+                <m:t>50</m:t>
+              </m:r>
+            </m:den>
+          </m:f>
+          <m:r>
+            <m:rPr>
+              <m:sty m:val="p"/>
+            </m:rPr>
+            <w:rPr>
+              <w:rFonts w:ascii="Cambria Math" w:hAnsi="Cambria Math"/>
+              <w:sz w:val="24"/>
+              <w:szCs w:val="30"/>
+            </w:rPr>
+            <m:t>+</m:t>
+          </m:r>
+          <m:f>
+            <m:fPr>
+              <m:ctrlPr>
+                <w:rPr>
+                  <w:rFonts w:ascii="Cambria Math" w:hAnsi="Cambria Math"/>
+                  <w:i/>
+                  <w:sz w:val="24"/>
+                  <w:szCs w:val="30"/>
+                </w:rPr>
+              </m:ctrlPr>
+            </m:fPr>
+            <m:num>
+              <m:sSub>
+                <m:sSubPr>
+                  <m:ctrlPr>
+                    <w:rPr>
+                      <w:rFonts w:ascii="Cambria Math" w:hAnsi="Cambria Math"/>
+                      <w:sz w:val="24"/>
+                      <w:szCs w:val="30"/>
+                    </w:rPr>
+                  </m:ctrlPr>
+                </m:sSubPr>
+                <m:e>
+                  <m:r>
+                    <w:rPr>
+                      <w:rFonts w:ascii="Cambria Math" w:hAnsi="Cambria Math"/>
+                      <w:sz w:val="24"/>
+                      <w:szCs w:val="30"/>
+                    </w:rPr>
+                    <m:t>U</m:t>
+                  </m:r>
+                </m:e>
+                <m:sub>
+                  <m:r>
+                    <w:rPr>
+                      <w:rFonts w:ascii="Cambria Math" w:hAnsi="Cambria Math" w:hint="eastAsia"/>
+                      <w:sz w:val="24"/>
+                      <w:szCs w:val="30"/>
+                    </w:rPr>
+                    <m:t>i</m:t>
+                  </m:r>
+                </m:sub>
+              </m:sSub>
+              <m:ctrlPr>
+                <w:rPr>
+                  <w:rFonts w:ascii="Cambria Math" w:hAnsi="Cambria Math"/>
+                  <w:sz w:val="24"/>
+                  <w:szCs w:val="30"/>
+                </w:rPr>
+              </m:ctrlPr>
+            </m:num>
+            <m:den>
+              <m:sSub>
+                <m:sSubPr>
+                  <m:ctrlPr>
+                    <w:rPr>
+                      <w:rFonts w:ascii="Cambria Math" w:hAnsi="Cambria Math"/>
+                      <w:i/>
+                      <w:sz w:val="24"/>
+                      <w:szCs w:val="30"/>
+                    </w:rPr>
+                  </m:ctrlPr>
+                </m:sSubPr>
+                <m:e>
+                  <m:r>
+                    <w:rPr>
+                      <w:rFonts w:ascii="Cambria Math" w:hAnsi="Cambria Math"/>
+                      <w:sz w:val="24"/>
+                      <w:szCs w:val="30"/>
+                    </w:rPr>
+                    <m:t>R</m:t>
+                  </m:r>
+                </m:e>
+                <m:sub>
+                  <m:r>
+                    <w:rPr>
+                      <w:rFonts w:ascii="Cambria Math" w:hAnsi="Cambria Math"/>
+                      <w:sz w:val="24"/>
+                      <w:szCs w:val="30"/>
+                    </w:rPr>
+                    <m:t>T</m:t>
+                  </m:r>
+                </m:sub>
+              </m:sSub>
+            </m:den>
+          </m:f>
+        </m:oMath>
+      </m:oMathPara>
+    </w:p>
+    <w:p>
+      <w:pPr>
+        <w:ind w:left="420" w:firstLine="420"/>
+        <w:rPr>
+          <w:sz w:val="24"/>
+          <w:szCs w:val="30"/>
+        </w:rPr>
+      </w:pPr>
+      <w:r>
+        <w:rPr>
+          <w:sz w:val="24"/>
+          <w:szCs w:val="30"/>
+        </w:rPr>
+        <w:tab/>
+      </w:r>
+      <w:r>
+        <w:rPr>
+          <w:rFonts w:hint="eastAsia"/>
+          <w:sz w:val="24"/>
+          <w:szCs w:val="30"/>
+        </w:rPr>
+        <w:t>因此</w:t>
+      </w:r>
+    </w:p>
+    <w:p>
+      <w:pPr>
+        <w:ind w:left="420" w:firstLine="420"/>
+        <w:rPr>
+          <w:rFonts w:hint="eastAsia"/>
+          <w:sz w:val="24"/>
+          <w:szCs w:val="30"/>
+        </w:rPr>
+      </w:pPr>
+      <m:oMathPara>
+        <m:oMath>
+          <m:sSub>
+            <m:sSubPr>
+              <m:ctrlPr>
+                <w:rPr>
+                  <w:rFonts w:ascii="Cambria Math" w:hAnsi="Cambria Math"/>
+                  <w:sz w:val="24"/>
+                  <w:szCs w:val="30"/>
+                </w:rPr>
+              </m:ctrlPr>
+            </m:sSubPr>
+            <m:e>
+              <m:r>
+                <w:rPr>
+                  <w:rFonts w:ascii="Cambria Math" w:hAnsi="Cambria Math"/>
+                  <w:sz w:val="24"/>
+                  <w:szCs w:val="30"/>
+                </w:rPr>
+                <m:t>U</m:t>
+              </m:r>
+            </m:e>
+            <m:sub>
+              <m:r>
+                <w:rPr>
+                  <w:rFonts w:ascii="Cambria Math" w:hAnsi="Cambria Math"/>
+                  <w:sz w:val="24"/>
+                  <w:szCs w:val="30"/>
+                </w:rPr>
+                <m:t>O</m:t>
+              </m:r>
+            </m:sub>
+          </m:sSub>
+          <m:r>
+            <w:rPr>
+              <w:rFonts w:ascii="Cambria Math" w:hAnsi="Cambria Math"/>
+              <w:sz w:val="24"/>
+              <w:szCs w:val="30"/>
+            </w:rPr>
+            <m:t>=</m:t>
+          </m:r>
+          <m:f>
+            <m:fPr>
+              <m:ctrlPr>
+                <w:rPr>
+                  <w:rFonts w:ascii="Cambria Math" w:hAnsi="Cambria Math"/>
+                  <w:i/>
+                  <w:sz w:val="24"/>
+                  <w:szCs w:val="30"/>
+                </w:rPr>
+              </m:ctrlPr>
+            </m:fPr>
+            <m:num>
+              <m:sSub>
+                <m:sSubPr>
+                  <m:ctrlPr>
+                    <w:rPr>
+                      <w:rFonts w:ascii="Cambria Math" w:hAnsi="Cambria Math"/>
+                      <w:i/>
+                      <w:sz w:val="24"/>
+                      <w:szCs w:val="30"/>
+                    </w:rPr>
+                  </m:ctrlPr>
+                </m:sSubPr>
+                <m:e>
+                  <m:r>
+                    <w:rPr>
+                      <w:rFonts w:ascii="Cambria Math" w:hAnsi="Cambria Math"/>
+                      <w:sz w:val="24"/>
+                      <w:szCs w:val="30"/>
+                    </w:rPr>
+                    <m:t>R</m:t>
+                  </m:r>
+                </m:e>
+                <m:sub>
+                  <m:r>
+                    <w:rPr>
+                      <w:rFonts w:ascii="Cambria Math" w:hAnsi="Cambria Math"/>
+                      <w:sz w:val="24"/>
+                      <w:szCs w:val="30"/>
+                    </w:rPr>
+                    <m:t>F</m:t>
+                  </m:r>
+                </m:sub>
+              </m:sSub>
+            </m:num>
+            <m:den>
+              <m:sSub>
+                <m:sSubPr>
+                  <m:ctrlPr>
+                    <w:rPr>
+                      <w:rFonts w:ascii="Cambria Math" w:hAnsi="Cambria Math"/>
+                      <w:i/>
+                      <w:sz w:val="24"/>
+                      <w:szCs w:val="30"/>
+                    </w:rPr>
+                  </m:ctrlPr>
+                </m:sSubPr>
+                <m:e>
+                  <m:r>
+                    <w:rPr>
+                      <w:rFonts w:ascii="Cambria Math" w:hAnsi="Cambria Math"/>
+                      <w:sz w:val="24"/>
+                      <w:szCs w:val="30"/>
+                    </w:rPr>
+                    <m:t>R</m:t>
+                  </m:r>
+                </m:e>
+                <m:sub>
+                  <m:r>
+                    <w:rPr>
+                      <w:rFonts w:ascii="Cambria Math" w:hAnsi="Cambria Math"/>
+                      <w:sz w:val="24"/>
+                      <w:szCs w:val="30"/>
+                    </w:rPr>
+                    <m:t>F</m:t>
+                  </m:r>
+                </m:sub>
+              </m:sSub>
+              <m:r>
+                <w:rPr>
+                  <w:rFonts w:ascii="Cambria Math" w:hAnsi="Cambria Math"/>
+                  <w:sz w:val="24"/>
+                  <w:szCs w:val="30"/>
+                </w:rPr>
+                <m:t>//</m:t>
+              </m:r>
+              <m:sSub>
+                <m:sSubPr>
+                  <m:ctrlPr>
+                    <w:rPr>
+                      <w:rFonts w:ascii="Cambria Math" w:hAnsi="Cambria Math"/>
+                      <w:i/>
+                      <w:sz w:val="24"/>
+                      <w:szCs w:val="30"/>
+                    </w:rPr>
+                  </m:ctrlPr>
+                </m:sSubPr>
+                <m:e>
+                  <m:r>
+                    <w:rPr>
+                      <w:rFonts w:ascii="Cambria Math" w:hAnsi="Cambria Math"/>
+                      <w:sz w:val="24"/>
+                      <w:szCs w:val="30"/>
+                    </w:rPr>
+                    <m:t>R</m:t>
+                  </m:r>
+                </m:e>
+                <m:sub>
+                  <m:r>
+                    <w:rPr>
+                      <w:rFonts w:ascii="Cambria Math" w:hAnsi="Cambria Math"/>
+                      <w:sz w:val="24"/>
+                      <w:szCs w:val="30"/>
+                    </w:rPr>
+                    <m:t>G</m:t>
+                  </m:r>
+                </m:sub>
+              </m:sSub>
+            </m:den>
+          </m:f>
+          <m:r>
+            <w:rPr>
+              <w:rFonts w:ascii="Cambria Math" w:hAnsi="Cambria Math"/>
+              <w:sz w:val="24"/>
+              <w:szCs w:val="30"/>
+            </w:rPr>
+            <m:t>×</m:t>
+          </m:r>
+          <m:sSub>
+            <m:sSubPr>
+              <m:ctrlPr>
+                <w:rPr>
+                  <w:rFonts w:ascii="Cambria Math" w:hAnsi="Cambria Math"/>
+                  <w:sz w:val="24"/>
+                  <w:szCs w:val="30"/>
+                </w:rPr>
+              </m:ctrlPr>
+            </m:sSubPr>
+            <m:e>
+              <m:r>
+                <w:rPr>
+                  <w:rFonts w:ascii="Cambria Math" w:hAnsi="Cambria Math"/>
+                  <w:sz w:val="24"/>
+                  <w:szCs w:val="30"/>
+                </w:rPr>
+                <m:t>U</m:t>
+              </m:r>
+            </m:e>
+            <m:sub>
+              <m:r>
+                <w:rPr>
+                  <w:rFonts w:ascii="Cambria Math" w:hAnsi="Cambria Math"/>
+                  <w:sz w:val="24"/>
+                  <w:szCs w:val="30"/>
+                </w:rPr>
+                <m:t>A</m:t>
+              </m:r>
+            </m:sub>
+          </m:sSub>
+          <m:r>
+            <m:rPr>
+              <m:sty m:val="p"/>
+            </m:rPr>
+            <w:rPr>
+              <w:rFonts w:ascii="Cambria Math" w:hAnsi="Cambria Math"/>
+              <w:sz w:val="24"/>
+              <w:szCs w:val="30"/>
+            </w:rPr>
+            <m:t>-</m:t>
+          </m:r>
+          <m:f>
+            <m:fPr>
+              <m:ctrlPr>
+                <w:rPr>
+                  <w:rFonts w:ascii="Cambria Math" w:hAnsi="Cambria Math"/>
+                  <w:sz w:val="24"/>
+                  <w:szCs w:val="30"/>
+                </w:rPr>
+              </m:ctrlPr>
+            </m:fPr>
+            <m:num>
+              <m:sSub>
+                <m:sSubPr>
+                  <m:ctrlPr>
+                    <w:rPr>
+                      <w:rFonts w:ascii="Cambria Math" w:hAnsi="Cambria Math"/>
+                      <w:i/>
+                      <w:sz w:val="24"/>
+                      <w:szCs w:val="30"/>
+                    </w:rPr>
+                  </m:ctrlPr>
+                </m:sSubPr>
+                <m:e>
+                  <m:r>
+                    <w:rPr>
+                      <w:rFonts w:ascii="Cambria Math" w:hAnsi="Cambria Math"/>
+                      <w:sz w:val="24"/>
+                      <w:szCs w:val="30"/>
+                    </w:rPr>
+                    <m:t>R</m:t>
+                  </m:r>
+                </m:e>
+                <m:sub>
+                  <m:r>
+                    <w:rPr>
+                      <w:rFonts w:ascii="Cambria Math" w:hAnsi="Cambria Math"/>
+                      <w:sz w:val="24"/>
+                      <w:szCs w:val="30"/>
+                    </w:rPr>
+                    <m:t>F</m:t>
+                  </m:r>
+                </m:sub>
+              </m:sSub>
+            </m:num>
+            <m:den>
+              <m:sSub>
+                <m:sSubPr>
+                  <m:ctrlPr>
+                    <w:rPr>
+                      <w:rFonts w:ascii="Cambria Math" w:hAnsi="Cambria Math"/>
+                      <w:i/>
+                      <w:sz w:val="24"/>
+                      <w:szCs w:val="30"/>
+                    </w:rPr>
+                  </m:ctrlPr>
+                </m:sSubPr>
+                <m:e>
+                  <m:r>
+                    <w:rPr>
+                      <w:rFonts w:ascii="Cambria Math" w:hAnsi="Cambria Math"/>
+                      <w:sz w:val="24"/>
+                      <w:szCs w:val="30"/>
+                    </w:rPr>
+                    <m:t>R</m:t>
+                  </m:r>
+                </m:e>
+                <m:sub>
+                  <m:r>
+                    <w:rPr>
+                      <w:rFonts w:ascii="Cambria Math" w:hAnsi="Cambria Math"/>
+                      <w:sz w:val="24"/>
+                      <w:szCs w:val="30"/>
+                    </w:rPr>
+                    <m:t>G</m:t>
+                  </m:r>
+                </m:sub>
+              </m:sSub>
+            </m:den>
+          </m:f>
+          <m:sSub>
+            <m:sSubPr>
+              <m:ctrlPr>
+                <w:rPr>
+                  <w:rFonts w:ascii="Cambria Math" w:hAnsi="Cambria Math"/>
+                  <w:sz w:val="24"/>
+                  <w:szCs w:val="30"/>
+                </w:rPr>
+              </m:ctrlPr>
+            </m:sSubPr>
+            <m:e>
+              <m:r>
+                <w:rPr>
+                  <w:rFonts w:ascii="Cambria Math" w:hAnsi="Cambria Math"/>
+                  <w:sz w:val="24"/>
+                  <w:szCs w:val="30"/>
+                </w:rPr>
+                <m:t>U</m:t>
+              </m:r>
+            </m:e>
+            <m:sub>
+              <m:r>
+                <w:rPr>
+                  <w:rFonts w:ascii="Cambria Math" w:hAnsi="Cambria Math"/>
+                  <w:sz w:val="24"/>
+                  <w:szCs w:val="30"/>
+                </w:rPr>
+                <m:t>i</m:t>
+              </m:r>
+            </m:sub>
+          </m:sSub>
+        </m:oMath>
+      </m:oMathPara>
+    </w:p>
+    <w:p>
+      <w:pPr>
+        <w:ind w:left="840" w:firstLine="420"/>
+        <w:rPr>
+          <w:sz w:val="24"/>
+          <w:szCs w:val="30"/>
+        </w:rPr>
+      </w:pPr>
+      <m:oMathPara>
+        <m:oMath>
+          <m:sSub>
+            <m:sSubPr>
+              <m:ctrlPr>
+                <w:rPr>
+                  <w:rFonts w:ascii="Cambria Math" w:hAnsi="Cambria Math"/>
+                  <w:sz w:val="24"/>
+                  <w:szCs w:val="30"/>
+                </w:rPr>
+              </m:ctrlPr>
+            </m:sSubPr>
+            <m:e>
+              <m:r>
+                <m:rPr>
+                  <m:sty m:val="p"/>
+                </m:rPr>
+                <w:rPr>
+                  <w:rFonts w:ascii="Cambria Math" w:hAnsi="Cambria Math"/>
+                  <w:sz w:val="24"/>
+                  <w:szCs w:val="30"/>
+                </w:rPr>
+                <m:t>U</m:t>
+              </m:r>
+            </m:e>
+            <m:sub>
+              <m:r>
+                <w:rPr>
+                  <w:rFonts w:ascii="Cambria Math" w:hAnsi="Cambria Math"/>
+                  <w:sz w:val="24"/>
+                  <w:szCs w:val="30"/>
+                </w:rPr>
+                <m:t>S</m:t>
+              </m:r>
+            </m:sub>
+          </m:sSub>
+          <m:r>
+            <m:rPr>
+              <m:sty m:val="p"/>
+            </m:rPr>
+            <w:rPr>
+              <w:rFonts w:ascii="Cambria Math" w:hAnsi="Cambria Math"/>
+              <w:sz w:val="24"/>
+              <w:szCs w:val="30"/>
+            </w:rPr>
+            <m:t>=</m:t>
+          </m:r>
+          <m:f>
+            <m:fPr>
+              <m:ctrlPr>
+                <w:rPr>
+                  <w:rFonts w:ascii="Cambria Math" w:hAnsi="Cambria Math"/>
+                  <w:sz w:val="24"/>
+                  <w:szCs w:val="30"/>
+                </w:rPr>
+              </m:ctrlPr>
+            </m:fPr>
+            <m:num>
+              <m:r>
+                <w:rPr>
+                  <w:rFonts w:ascii="Cambria Math" w:hAnsi="Cambria Math"/>
+                  <w:sz w:val="24"/>
+                  <w:szCs w:val="30"/>
+                </w:rPr>
+                <m:t>50</m:t>
+              </m:r>
+            </m:num>
+            <m:den>
+              <m:r>
+                <w:rPr>
+                  <w:rFonts w:ascii="Cambria Math" w:hAnsi="Cambria Math"/>
+                  <w:sz w:val="24"/>
+                  <w:szCs w:val="30"/>
+                </w:rPr>
+                <m:t>50</m:t>
+              </m:r>
+              <m:r>
+                <w:rPr>
+                  <w:rFonts w:ascii="Cambria Math" w:hAnsi="Cambria Math"/>
+                  <w:sz w:val="24"/>
+                  <w:szCs w:val="30"/>
+                </w:rPr>
+                <m:t>//</m:t>
+              </m:r>
+              <m:sSub>
+                <m:sSubPr>
+                  <m:ctrlPr>
+                    <w:rPr>
+                      <w:rFonts w:ascii="Cambria Math" w:hAnsi="Cambria Math"/>
+                      <w:i/>
+                      <w:sz w:val="24"/>
+                      <w:szCs w:val="30"/>
+                    </w:rPr>
+                  </m:ctrlPr>
+                </m:sSubPr>
+                <m:e>
+                  <m:r>
+                    <w:rPr>
+                      <w:rFonts w:ascii="Cambria Math" w:hAnsi="Cambria Math"/>
+                      <w:sz w:val="24"/>
+                      <w:szCs w:val="30"/>
+                    </w:rPr>
+                    <m:t>R</m:t>
+                  </m:r>
+                </m:e>
+                <m:sub>
+                  <m:r>
+                    <w:rPr>
+                      <w:rFonts w:ascii="Cambria Math" w:hAnsi="Cambria Math"/>
+                      <w:sz w:val="24"/>
+                      <w:szCs w:val="30"/>
+                    </w:rPr>
+                    <m:t>T</m:t>
+                  </m:r>
+                </m:sub>
+              </m:sSub>
+              <m:r>
+                <w:rPr>
+                  <w:rFonts w:ascii="Cambria Math" w:hAnsi="Cambria Math"/>
+                  <w:sz w:val="24"/>
+                  <w:szCs w:val="30"/>
+                </w:rPr>
+                <m:t>//</m:t>
+              </m:r>
+              <m:sSub>
+                <m:sSubPr>
+                  <m:ctrlPr>
+                    <w:rPr>
+                      <w:rFonts w:ascii="Cambria Math" w:hAnsi="Cambria Math"/>
+                      <w:i/>
+                      <w:sz w:val="24"/>
+                      <w:szCs w:val="30"/>
+                    </w:rPr>
+                  </m:ctrlPr>
+                </m:sSubPr>
+                <m:e>
+                  <m:r>
+                    <w:rPr>
+                      <w:rFonts w:ascii="Cambria Math" w:hAnsi="Cambria Math"/>
+                      <w:sz w:val="24"/>
+                      <w:szCs w:val="30"/>
+                    </w:rPr>
+                    <m:t>R</m:t>
+                  </m:r>
+                </m:e>
+                <m:sub>
+                  <m:r>
+                    <w:rPr>
+                      <w:rFonts w:ascii="Cambria Math" w:hAnsi="Cambria Math"/>
+                      <w:sz w:val="24"/>
+                      <w:szCs w:val="30"/>
+                    </w:rPr>
+                    <m:t>G</m:t>
+                  </m:r>
+                </m:sub>
+              </m:sSub>
+            </m:den>
+          </m:f>
+          <m:sSub>
+            <m:sSubPr>
+              <m:ctrlPr>
+                <w:rPr>
+                  <w:rFonts w:ascii="Cambria Math" w:hAnsi="Cambria Math"/>
+                  <w:sz w:val="24"/>
+                  <w:szCs w:val="30"/>
+                </w:rPr>
+              </m:ctrlPr>
+            </m:sSubPr>
+            <m:e>
+              <m:r>
+                <w:rPr>
+                  <w:rFonts w:ascii="Cambria Math" w:hAnsi="Cambria Math"/>
+                  <w:sz w:val="24"/>
+                  <w:szCs w:val="30"/>
+                </w:rPr>
+                <m:t>U</m:t>
+              </m:r>
+            </m:e>
+            <m:sub>
+              <m:r>
+                <w:rPr>
+                  <w:rFonts w:ascii="Cambria Math" w:hAnsi="Cambria Math"/>
+                  <w:sz w:val="24"/>
+                  <w:szCs w:val="30"/>
+                </w:rPr>
+                <m:t>i</m:t>
+              </m:r>
+            </m:sub>
+          </m:sSub>
+          <m:r>
+            <w:rPr>
+              <w:rFonts w:ascii="Cambria Math" w:hAnsi="Cambria Math"/>
+              <w:sz w:val="24"/>
+              <w:szCs w:val="30"/>
+            </w:rPr>
+            <m:t>-</m:t>
+          </m:r>
+          <m:f>
+            <m:fPr>
+              <m:ctrlPr>
+                <w:rPr>
+                  <w:rFonts w:ascii="Cambria Math" w:hAnsi="Cambria Math"/>
+                  <w:i/>
+                  <w:sz w:val="24"/>
+                  <w:szCs w:val="30"/>
+                </w:rPr>
+              </m:ctrlPr>
+            </m:fPr>
+            <m:num>
+              <m:r>
+                <w:rPr>
+                  <w:rFonts w:ascii="Cambria Math" w:hAnsi="Cambria Math"/>
+                  <w:sz w:val="24"/>
+                  <w:szCs w:val="30"/>
+                </w:rPr>
+                <m:t>50</m:t>
+              </m:r>
+            </m:num>
+            <m:den>
+              <m:sSub>
+                <m:sSubPr>
+                  <m:ctrlPr>
+                    <w:rPr>
+                      <w:rFonts w:ascii="Cambria Math" w:hAnsi="Cambria Math"/>
+                      <w:i/>
+                      <w:sz w:val="24"/>
+                      <w:szCs w:val="30"/>
+                    </w:rPr>
+                  </m:ctrlPr>
+                </m:sSubPr>
+                <m:e>
+                  <m:r>
+                    <w:rPr>
+                      <w:rFonts w:ascii="Cambria Math" w:hAnsi="Cambria Math"/>
+                      <w:sz w:val="24"/>
+                      <w:szCs w:val="30"/>
+                    </w:rPr>
+                    <m:t>R</m:t>
+                  </m:r>
+                </m:e>
+                <m:sub>
+                  <m:r>
+                    <w:rPr>
+                      <w:rFonts w:ascii="Cambria Math" w:hAnsi="Cambria Math"/>
+                      <w:sz w:val="24"/>
+                      <w:szCs w:val="30"/>
+                    </w:rPr>
+                    <m:t>G</m:t>
+                  </m:r>
+                </m:sub>
+              </m:sSub>
+            </m:den>
+          </m:f>
+          <m:sSub>
+            <m:sSubPr>
+              <m:ctrlPr>
+                <w:rPr>
+                  <w:rFonts w:ascii="Cambria Math" w:hAnsi="Cambria Math"/>
+                  <w:i/>
+                  <w:sz w:val="24"/>
+                  <w:szCs w:val="30"/>
+                </w:rPr>
+              </m:ctrlPr>
+            </m:sSubPr>
+            <m:e>
+              <m:r>
+                <w:rPr>
+                  <w:rFonts w:ascii="Cambria Math" w:hAnsi="Cambria Math"/>
+                  <w:sz w:val="24"/>
+                  <w:szCs w:val="30"/>
+                </w:rPr>
+                <m:t>U</m:t>
+              </m:r>
+            </m:e>
+            <m:sub>
+              <m:r>
+                <w:rPr>
+                  <w:rFonts w:ascii="Cambria Math" w:hAnsi="Cambria Math"/>
+                  <w:sz w:val="24"/>
+                  <w:szCs w:val="30"/>
+                </w:rPr>
+                <m:t>A</m:t>
+              </m:r>
+            </m:sub>
+          </m:sSub>
+        </m:oMath>
+      </m:oMathPara>
+    </w:p>
+    <w:p>
+      <w:pPr>
+        <w:ind w:left="420" w:firstLine="420"/>
+        <w:rPr>
+          <w:sz w:val="24"/>
+          <w:szCs w:val="30"/>
+        </w:rPr>
+      </w:pPr>
+      <w:r>
+        <w:rPr>
+          <w:sz w:val="24"/>
+          <w:szCs w:val="30"/>
+        </w:rPr>
+        <w:tab/>
+      </w:r>
+      <w:r>
+        <w:rPr>
+          <w:rFonts w:hint="eastAsia"/>
+          <w:sz w:val="24"/>
+          <w:szCs w:val="30"/>
+        </w:rPr>
+        <w:t>另外这个电路又阻抗匹配的要求，因此</w:t>
+      </w:r>
+      <m:oMath>
+        <m:sSub>
+          <m:sSubPr>
+            <m:ctrlPr>
+              <w:rPr>
+                <w:rFonts w:ascii="Cambria Math" w:hAnsi="Cambria Math"/>
+                <w:i/>
+                <w:sz w:val="24"/>
+                <w:szCs w:val="30"/>
+              </w:rPr>
+            </m:ctrlPr>
+          </m:sSubPr>
+          <m:e>
+            <m:r>
+              <w:rPr>
+                <w:rFonts w:ascii="Cambria Math" w:hAnsi="Cambria Math"/>
+                <w:sz w:val="24"/>
+                <w:szCs w:val="30"/>
+              </w:rPr>
+              <m:t>R</m:t>
+            </m:r>
+          </m:e>
+          <m:sub>
+            <m:r>
+              <w:rPr>
+                <w:rFonts w:ascii="Cambria Math" w:hAnsi="Cambria Math"/>
+                <w:sz w:val="24"/>
+                <w:szCs w:val="30"/>
+              </w:rPr>
+              <m:t>T</m:t>
+            </m:r>
+          </m:sub>
+        </m:sSub>
+        <m:r>
+          <w:rPr>
+            <w:rFonts w:ascii="Cambria Math" w:hAnsi="Cambria Math"/>
+            <w:sz w:val="24"/>
+            <w:szCs w:val="30"/>
+          </w:rPr>
+          <m:t>//</m:t>
+        </m:r>
+        <m:sSub>
+          <m:sSubPr>
+            <m:ctrlPr>
+              <w:rPr>
+                <w:rFonts w:ascii="Cambria Math" w:hAnsi="Cambria Math"/>
+                <w:i/>
+                <w:sz w:val="24"/>
+                <w:szCs w:val="30"/>
+              </w:rPr>
+            </m:ctrlPr>
+          </m:sSubPr>
+          <m:e>
+            <m:r>
+              <w:rPr>
+                <w:rFonts w:ascii="Cambria Math" w:hAnsi="Cambria Math"/>
+                <w:sz w:val="24"/>
+                <w:szCs w:val="30"/>
+              </w:rPr>
+              <m:t>R</m:t>
+            </m:r>
+          </m:e>
+          <m:sub>
+            <m:r>
+              <w:rPr>
+                <w:rFonts w:ascii="Cambria Math" w:hAnsi="Cambria Math"/>
+                <w:sz w:val="24"/>
+                <w:szCs w:val="30"/>
+              </w:rPr>
+              <m:t>G</m:t>
+            </m:r>
+          </m:sub>
+        </m:sSub>
+        <m:r>
+          <w:rPr>
+            <w:rFonts w:ascii="Cambria Math" w:hAnsi="Cambria Math"/>
+            <w:sz w:val="24"/>
+            <w:szCs w:val="30"/>
+          </w:rPr>
+          <m:t>=50</m:t>
+        </m:r>
+      </m:oMath>
+      <w:r>
+        <w:rPr>
+          <w:rFonts w:hint="eastAsia"/>
+          <w:sz w:val="24"/>
+          <w:szCs w:val="30"/>
+        </w:rPr>
+        <w:t>，而</w:t>
+      </w:r>
+    </w:p>
+    <w:p>
+      <w:pPr>
+        <w:ind w:left="420" w:firstLine="420"/>
+        <w:jc w:val="center"/>
+        <w:rPr>
+          <w:sz w:val="24"/>
+          <w:szCs w:val="30"/>
+        </w:rPr>
+      </w:pPr>
+      <m:oMath>
+        <m:r>
+          <m:rPr>
+            <m:sty m:val="p"/>
+          </m:rPr>
+          <w:rPr>
+            <w:rFonts w:ascii="Cambria Math" w:hAnsi="Cambria Math"/>
+            <w:sz w:val="24"/>
+            <w:szCs w:val="30"/>
+          </w:rPr>
+          <m:t>G=</m:t>
+        </m:r>
+        <m:r>
+          <m:rPr>
+            <m:sty m:val="p"/>
+          </m:rPr>
+          <w:rPr>
+            <w:rFonts w:ascii="Cambria Math" w:hAnsi="Cambria Math"/>
+            <w:sz w:val="24"/>
+            <w:szCs w:val="30"/>
+          </w:rPr>
+          <m:t>-</m:t>
+        </m:r>
+        <m:f>
+          <m:fPr>
+            <m:ctrlPr>
+              <w:rPr>
+                <w:rFonts w:ascii="Cambria Math" w:hAnsi="Cambria Math"/>
+                <w:sz w:val="24"/>
+                <w:szCs w:val="30"/>
+              </w:rPr>
+            </m:ctrlPr>
+          </m:fPr>
+          <m:num>
+            <m:sSub>
+              <m:sSubPr>
+                <m:ctrlPr>
+                  <w:rPr>
+                    <w:rFonts w:ascii="Cambria Math" w:hAnsi="Cambria Math"/>
+                    <w:i/>
+                    <w:sz w:val="24"/>
+                    <w:szCs w:val="30"/>
+                  </w:rPr>
+                </m:ctrlPr>
+              </m:sSubPr>
+              <m:e>
+                <m:r>
+                  <w:rPr>
+                    <w:rFonts w:ascii="Cambria Math" w:hAnsi="Cambria Math"/>
+                    <w:sz w:val="24"/>
+                    <w:szCs w:val="30"/>
+                  </w:rPr>
+                  <m:t>R</m:t>
+                </m:r>
+              </m:e>
+              <m:sub>
+                <m:r>
+                  <w:rPr>
+                    <w:rFonts w:ascii="Cambria Math" w:hAnsi="Cambria Math"/>
+                    <w:sz w:val="24"/>
+                    <w:szCs w:val="30"/>
+                  </w:rPr>
+                  <m:t>F</m:t>
+                </m:r>
+              </m:sub>
+            </m:sSub>
+          </m:num>
+          <m:den>
+            <m:r>
+              <w:rPr>
+                <w:rFonts w:ascii="Cambria Math" w:hAnsi="Cambria Math"/>
+                <w:sz w:val="24"/>
+                <w:szCs w:val="30"/>
+              </w:rPr>
+              <m:t>2</m:t>
+            </m:r>
+            <m:sSub>
+              <m:sSubPr>
+                <m:ctrlPr>
+                  <w:rPr>
+                    <w:rFonts w:ascii="Cambria Math" w:hAnsi="Cambria Math"/>
+                    <w:i/>
+                    <w:sz w:val="24"/>
+                    <w:szCs w:val="30"/>
+                  </w:rPr>
+                </m:ctrlPr>
+              </m:sSubPr>
+              <m:e>
+                <m:r>
+                  <w:rPr>
+                    <w:rFonts w:ascii="Cambria Math" w:hAnsi="Cambria Math"/>
+                    <w:sz w:val="24"/>
+                    <w:szCs w:val="30"/>
+                  </w:rPr>
+                  <m:t>R</m:t>
+                </m:r>
+              </m:e>
+              <m:sub>
+                <m:r>
+                  <w:rPr>
+                    <w:rFonts w:ascii="Cambria Math" w:hAnsi="Cambria Math"/>
+                    <w:sz w:val="24"/>
+                    <w:szCs w:val="30"/>
+                  </w:rPr>
+                  <m:t>G</m:t>
+                </m:r>
+              </m:sub>
+            </m:sSub>
+          </m:den>
+        </m:f>
+      </m:oMath>
+      <w:r>
+        <w:rPr>
+          <w:sz w:val="24"/>
+          <w:szCs w:val="30"/>
+        </w:rPr>
+        <w:t>.</w:t>
+      </w:r>
+    </w:p>
+    <w:p>
+      <w:pPr>
+        <w:ind w:left="420" w:firstLine="420"/>
+        <w:jc w:val="center"/>
+        <w:rPr>
+          <w:sz w:val="24"/>
+          <w:szCs w:val="30"/>
+        </w:rPr>
+      </w:pPr>
+      <m:oMathPara>
+        <m:oMath>
+          <m:sSub>
+            <m:sSubPr>
+              <m:ctrlPr>
+                <w:rPr>
+                  <w:rFonts w:ascii="Cambria Math" w:hAnsi="Cambria Math"/>
+                  <w:sz w:val="24"/>
+                  <w:szCs w:val="30"/>
+                </w:rPr>
+              </m:ctrlPr>
+            </m:sSubPr>
+            <m:e>
+              <m:r>
+                <w:rPr>
+                  <w:rFonts w:ascii="Cambria Math" w:hAnsi="Cambria Math"/>
+                  <w:sz w:val="24"/>
+                  <w:szCs w:val="30"/>
+                </w:rPr>
+                <m:t>U</m:t>
+              </m:r>
+            </m:e>
+            <m:sub>
+              <m:r>
+                <w:rPr>
+                  <w:rFonts w:ascii="Cambria Math" w:hAnsi="Cambria Math"/>
+                  <w:sz w:val="24"/>
+                  <w:szCs w:val="30"/>
+                </w:rPr>
+                <m:t>A</m:t>
+              </m:r>
+            </m:sub>
+          </m:sSub>
+          <m:r>
+            <w:rPr>
+              <w:rFonts w:ascii="Cambria Math" w:hAnsi="Cambria Math"/>
+              <w:sz w:val="24"/>
+              <w:szCs w:val="30"/>
+            </w:rPr>
+            <m:t>=</m:t>
+          </m:r>
+          <m:f>
+            <m:fPr>
+              <m:ctrlPr>
+                <w:rPr>
+                  <w:rFonts w:ascii="Cambria Math" w:hAnsi="Cambria Math"/>
+                  <w:i/>
+                  <w:sz w:val="24"/>
+                  <w:szCs w:val="30"/>
+                </w:rPr>
+              </m:ctrlPr>
+            </m:fPr>
+            <m:num>
+              <m:sSub>
+                <m:sSubPr>
+                  <m:ctrlPr>
+                    <w:rPr>
+                      <w:rFonts w:ascii="Cambria Math" w:hAnsi="Cambria Math"/>
+                      <w:i/>
+                      <w:sz w:val="24"/>
+                      <w:szCs w:val="30"/>
+                    </w:rPr>
+                  </m:ctrlPr>
+                </m:sSubPr>
+                <m:e>
+                  <m:r>
+                    <w:rPr>
+                      <w:rFonts w:ascii="Cambria Math" w:hAnsi="Cambria Math"/>
+                      <w:sz w:val="24"/>
+                      <w:szCs w:val="30"/>
+                    </w:rPr>
+                    <m:t>R</m:t>
+                  </m:r>
+                </m:e>
+                <m:sub>
+                  <m:r>
+                    <w:rPr>
+                      <w:rFonts w:ascii="Cambria Math" w:hAnsi="Cambria Math"/>
+                      <w:sz w:val="24"/>
+                      <w:szCs w:val="30"/>
+                    </w:rPr>
+                    <m:t>G</m:t>
+                  </m:r>
+                </m:sub>
+              </m:sSub>
+              <m:r>
+                <w:rPr>
+                  <w:rFonts w:ascii="Cambria Math" w:hAnsi="Cambria Math"/>
+                  <w:sz w:val="24"/>
+                  <w:szCs w:val="30"/>
+                </w:rPr>
+                <m:t>+</m:t>
+              </m:r>
+              <m:sSub>
+                <m:sSubPr>
+                  <m:ctrlPr>
+                    <w:rPr>
+                      <w:rFonts w:ascii="Cambria Math" w:hAnsi="Cambria Math"/>
+                      <w:i/>
+                      <w:sz w:val="24"/>
+                      <w:szCs w:val="30"/>
+                    </w:rPr>
+                  </m:ctrlPr>
+                </m:sSubPr>
+                <m:e>
+                  <m:r>
+                    <w:rPr>
+                      <w:rFonts w:ascii="Cambria Math" w:hAnsi="Cambria Math"/>
+                      <w:sz w:val="24"/>
+                      <w:szCs w:val="30"/>
+                    </w:rPr>
+                    <m:t>R</m:t>
+                  </m:r>
+                </m:e>
+                <m:sub>
+                  <m:r>
+                    <w:rPr>
+                      <w:rFonts w:ascii="Cambria Math" w:hAnsi="Cambria Math"/>
+                      <w:sz w:val="24"/>
+                      <w:szCs w:val="30"/>
+                    </w:rPr>
+                    <m:t>F</m:t>
+                  </m:r>
+                </m:sub>
+              </m:sSub>
+              <m:r>
+                <w:rPr>
+                  <w:rFonts w:ascii="Cambria Math" w:hAnsi="Cambria Math"/>
+                  <w:sz w:val="24"/>
+                  <w:szCs w:val="30"/>
+                </w:rPr>
+                <m:t>//50</m:t>
+              </m:r>
+            </m:num>
+            <m:den>
+              <m:sSub>
+                <m:sSubPr>
+                  <m:ctrlPr>
+                    <w:rPr>
+                      <w:rFonts w:ascii="Cambria Math" w:hAnsi="Cambria Math"/>
+                      <w:i/>
+                      <w:sz w:val="24"/>
+                      <w:szCs w:val="30"/>
+                    </w:rPr>
+                  </m:ctrlPr>
+                </m:sSubPr>
+                <m:e>
+                  <m:r>
+                    <w:rPr>
+                      <w:rFonts w:ascii="Cambria Math" w:hAnsi="Cambria Math"/>
+                      <w:sz w:val="24"/>
+                      <w:szCs w:val="30"/>
+                    </w:rPr>
+                    <m:t>R</m:t>
+                  </m:r>
+                </m:e>
+                <m:sub>
+                  <m:r>
+                    <w:rPr>
+                      <w:rFonts w:ascii="Cambria Math" w:hAnsi="Cambria Math"/>
+                      <w:sz w:val="24"/>
+                      <w:szCs w:val="30"/>
+                    </w:rPr>
+                    <m:t>G</m:t>
+                  </m:r>
+                </m:sub>
+              </m:sSub>
+              <m:r>
+                <w:rPr>
+                  <w:rFonts w:ascii="Cambria Math" w:hAnsi="Cambria Math"/>
+                  <w:sz w:val="24"/>
+                  <w:szCs w:val="30"/>
+                </w:rPr>
+                <m:t>+</m:t>
+              </m:r>
+              <m:sSub>
+                <m:sSubPr>
+                  <m:ctrlPr>
+                    <w:rPr>
+                      <w:rFonts w:ascii="Cambria Math" w:hAnsi="Cambria Math"/>
+                      <w:i/>
+                      <w:sz w:val="24"/>
+                      <w:szCs w:val="30"/>
+                    </w:rPr>
+                  </m:ctrlPr>
+                </m:sSubPr>
+                <m:e>
+                  <m:r>
+                    <w:rPr>
+                      <w:rFonts w:ascii="Cambria Math" w:hAnsi="Cambria Math"/>
+                      <w:sz w:val="24"/>
+                      <w:szCs w:val="30"/>
+                    </w:rPr>
+                    <m:t>R</m:t>
+                  </m:r>
+                </m:e>
+                <m:sub>
+                  <m:r>
+                    <w:rPr>
+                      <w:rFonts w:ascii="Cambria Math" w:hAnsi="Cambria Math"/>
+                      <w:sz w:val="24"/>
+                      <w:szCs w:val="30"/>
+                    </w:rPr>
+                    <m:t>F</m:t>
+                  </m:r>
+                </m:sub>
+              </m:sSub>
+              <m:r>
+                <w:rPr>
+                  <w:rFonts w:ascii="Cambria Math" w:hAnsi="Cambria Math"/>
+                  <w:sz w:val="24"/>
+                  <w:szCs w:val="30"/>
+                </w:rPr>
+                <m:t>+</m:t>
+              </m:r>
+              <m:sSub>
+                <m:sSubPr>
+                  <m:ctrlPr>
+                    <w:rPr>
+                      <w:rFonts w:ascii="Cambria Math" w:hAnsi="Cambria Math"/>
+                      <w:i/>
+                      <w:sz w:val="24"/>
+                      <w:szCs w:val="30"/>
+                    </w:rPr>
+                  </m:ctrlPr>
+                </m:sSubPr>
+                <m:e>
+                  <m:r>
+                    <w:rPr>
+                      <w:rFonts w:ascii="Cambria Math" w:hAnsi="Cambria Math"/>
+                      <w:sz w:val="24"/>
+                      <w:szCs w:val="30"/>
+                    </w:rPr>
+                    <m:t>R</m:t>
+                  </m:r>
+                </m:e>
+                <m:sub>
+                  <m:r>
+                    <w:rPr>
+                      <w:rFonts w:ascii="Cambria Math" w:hAnsi="Cambria Math"/>
+                      <w:sz w:val="24"/>
+                      <w:szCs w:val="30"/>
+                    </w:rPr>
+                    <m:t>F</m:t>
+                  </m:r>
+                </m:sub>
+              </m:sSub>
+              <m:r>
+                <w:rPr>
+                  <w:rFonts w:ascii="Cambria Math" w:hAnsi="Cambria Math"/>
+                  <w:sz w:val="24"/>
+                  <w:szCs w:val="30"/>
+                </w:rPr>
+                <m:t>//</m:t>
+              </m:r>
+              <m:r>
+                <w:rPr>
+                  <w:rFonts w:ascii="Cambria Math" w:hAnsi="Cambria Math"/>
+                  <w:sz w:val="24"/>
+                  <w:szCs w:val="30"/>
+                </w:rPr>
+                <m:t>50</m:t>
+              </m:r>
+            </m:den>
+          </m:f>
+          <m:r>
+            <w:rPr>
+              <w:rFonts w:ascii="Cambria Math" w:hAnsi="Cambria Math"/>
+              <w:sz w:val="24"/>
+              <w:szCs w:val="30"/>
+            </w:rPr>
+            <m:t>×</m:t>
+          </m:r>
+          <m:sSub>
+            <m:sSubPr>
+              <m:ctrlPr>
+                <w:rPr>
+                  <w:rFonts w:ascii="Cambria Math" w:hAnsi="Cambria Math"/>
+                  <w:sz w:val="24"/>
+                  <w:szCs w:val="30"/>
+                </w:rPr>
+              </m:ctrlPr>
+            </m:sSubPr>
+            <m:e>
+              <m:r>
+                <w:rPr>
+                  <w:rFonts w:ascii="Cambria Math" w:hAnsi="Cambria Math"/>
+                  <w:sz w:val="24"/>
+                  <w:szCs w:val="30"/>
+                </w:rPr>
+                <m:t>U</m:t>
+              </m:r>
+            </m:e>
+            <m:sub>
+              <m:r>
+                <w:rPr>
+                  <w:rFonts w:ascii="Cambria Math" w:hAnsi="Cambria Math"/>
+                  <w:sz w:val="24"/>
+                  <w:szCs w:val="30"/>
+                </w:rPr>
+                <m:t>OZ</m:t>
+              </m:r>
+            </m:sub>
+          </m:sSub>
+        </m:oMath>
+      </m:oMathPara>
+    </w:p>
+    <w:p>
+      <w:pPr>
+        <w:ind w:left="420" w:firstLine="420"/>
+        <w:jc w:val="center"/>
+        <w:rPr>
+          <w:sz w:val="24"/>
+          <w:szCs w:val="30"/>
+        </w:rPr>
+      </w:pPr>
+    </w:p>
+    <w:p>
+      <w:pPr>
+        <w:pStyle w:val="a3"/>
+        <w:numPr>
+          <w:ilvl w:val="0"/>
+          <w:numId w:val="1"/>
+        </w:numPr>
+        <w:ind w:left="360" w:firstLineChars="0"/>
+        <w:rPr>
+          <w:b/>
+          <w:sz w:val="24"/>
+          <w:szCs w:val="30"/>
+        </w:rPr>
+      </w:pPr>
+      <w:r>
+        <w:rPr>
+          <w:rFonts w:hint="eastAsia"/>
+          <w:b/>
+          <w:sz w:val="24"/>
+          <w:szCs w:val="30"/>
+        </w:rPr>
+        <w:t>电流源电路</w:t>
+      </w:r>
+    </w:p>
+    <w:p>
+      <w:pPr>
+        <w:pStyle w:val="a3"/>
+        <w:numPr>
+          <w:ilvl w:val="0"/>
+          <w:numId w:val="10"/>
+        </w:numPr>
+        <w:ind w:firstLineChars="0"/>
+        <w:rPr>
+          <w:rFonts w:hint="eastAsia"/>
+          <w:sz w:val="24"/>
+          <w:szCs w:val="30"/>
+        </w:rPr>
+      </w:pPr>
+      <w:r>
+        <w:rPr>
+          <w:sz w:val="24"/>
+          <w:szCs w:val="30"/>
+        </w:rPr>
+        <w:t>Howland</w:t>
+      </w:r>
+      <w:r>
+        <w:rPr>
+          <w:rFonts w:hint="eastAsia"/>
+          <w:sz w:val="24"/>
+          <w:szCs w:val="30"/>
+        </w:rPr>
+        <w:t>电流源</w:t>
+      </w:r>
       <w:bookmarkStart w:id="0" w:name="_GoBack"/>
       <w:bookmarkEnd w:id="0"/>
     </w:p>
@@ -6982,16 +10265,16 @@
     </w:lvl>
   </w:abstractNum>
   <w:abstractNum w:abstractNumId="1" w15:restartNumberingAfterBreak="0">
-    <w:nsid w:val="39EF4DCB"/>
+    <w:nsid w:val="27C86A2A"/>
     <w:multiLevelType w:val="hybridMultilevel"/>
-    <w:tmpl w:val="83B40EC6"/>
-    <w:lvl w:ilvl="0" w:tplc="302091D0">
+    <w:tmpl w:val="B47ECCD4"/>
+    <w:lvl w:ilvl="0" w:tplc="AF6A208A">
       <w:start w:val="1"/>
       <w:numFmt w:val="decimal"/>
-      <w:lvlText w:val="%1、"/>
+      <w:lvlText w:val="%1."/>
       <w:lvlJc w:val="left"/>
       <w:pPr>
-        <w:ind w:left="1620" w:hanging="360"/>
+        <w:ind w:left="720" w:hanging="360"/>
       </w:pPr>
       <w:rPr>
         <w:rFonts w:hint="default"/>
@@ -7003,7 +10286,7 @@
       <w:lvlText w:val="%2)"/>
       <w:lvlJc w:val="left"/>
       <w:pPr>
-        <w:ind w:left="2100" w:hanging="420"/>
+        <w:ind w:left="1200" w:hanging="420"/>
       </w:pPr>
     </w:lvl>
     <w:lvl w:ilvl="2" w:tplc="0409001B" w:tentative="1">
@@ -7012,7 +10295,7 @@
       <w:lvlText w:val="%3."/>
       <w:lvlJc w:val="right"/>
       <w:pPr>
-        <w:ind w:left="2520" w:hanging="420"/>
+        <w:ind w:left="1620" w:hanging="420"/>
       </w:pPr>
     </w:lvl>
     <w:lvl w:ilvl="3" w:tplc="0409000F" w:tentative="1">
@@ -7021,7 +10304,7 @@
       <w:lvlText w:val="%4."/>
       <w:lvlJc w:val="left"/>
       <w:pPr>
-        <w:ind w:left="2940" w:hanging="420"/>
+        <w:ind w:left="2040" w:hanging="420"/>
       </w:pPr>
     </w:lvl>
     <w:lvl w:ilvl="4" w:tplc="04090019" w:tentative="1">
@@ -7030,7 +10313,7 @@
       <w:lvlText w:val="%5)"/>
       <w:lvlJc w:val="left"/>
       <w:pPr>
-        <w:ind w:left="3360" w:hanging="420"/>
+        <w:ind w:left="2460" w:hanging="420"/>
       </w:pPr>
     </w:lvl>
     <w:lvl w:ilvl="5" w:tplc="0409001B" w:tentative="1">
@@ -7039,7 +10322,7 @@
       <w:lvlText w:val="%6."/>
       <w:lvlJc w:val="right"/>
       <w:pPr>
-        <w:ind w:left="3780" w:hanging="420"/>
+        <w:ind w:left="2880" w:hanging="420"/>
       </w:pPr>
     </w:lvl>
     <w:lvl w:ilvl="6" w:tplc="0409000F" w:tentative="1">
@@ -7048,7 +10331,7 @@
       <w:lvlText w:val="%7."/>
       <w:lvlJc w:val="left"/>
       <w:pPr>
-        <w:ind w:left="4200" w:hanging="420"/>
+        <w:ind w:left="3300" w:hanging="420"/>
       </w:pPr>
     </w:lvl>
     <w:lvl w:ilvl="7" w:tplc="04090019" w:tentative="1">
@@ -7057,7 +10340,7 @@
       <w:lvlText w:val="%8)"/>
       <w:lvlJc w:val="left"/>
       <w:pPr>
-        <w:ind w:left="4620" w:hanging="420"/>
+        <w:ind w:left="3720" w:hanging="420"/>
       </w:pPr>
     </w:lvl>
     <w:lvl w:ilvl="8" w:tplc="0409001B" w:tentative="1">
@@ -7066,11 +10349,100 @@
       <w:lvlText w:val="%9."/>
       <w:lvlJc w:val="right"/>
       <w:pPr>
-        <w:ind w:left="5040" w:hanging="420"/>
+        <w:ind w:left="4140" w:hanging="420"/>
       </w:pPr>
     </w:lvl>
   </w:abstractNum>
   <w:abstractNum w:abstractNumId="2" w15:restartNumberingAfterBreak="0">
+    <w:nsid w:val="39EF4DCB"/>
+    <w:multiLevelType w:val="hybridMultilevel"/>
+    <w:tmpl w:val="83B40EC6"/>
+    <w:lvl w:ilvl="0" w:tplc="302091D0">
+      <w:start w:val="1"/>
+      <w:numFmt w:val="decimal"/>
+      <w:lvlText w:val="%1、"/>
+      <w:lvlJc w:val="left"/>
+      <w:pPr>
+        <w:ind w:left="2100" w:hanging="360"/>
+      </w:pPr>
+      <w:rPr>
+        <w:rFonts w:hint="default"/>
+      </w:rPr>
+    </w:lvl>
+    <w:lvl w:ilvl="1" w:tplc="04090019" w:tentative="1">
+      <w:start w:val="1"/>
+      <w:numFmt w:val="lowerLetter"/>
+      <w:lvlText w:val="%2)"/>
+      <w:lvlJc w:val="left"/>
+      <w:pPr>
+        <w:ind w:left="2580" w:hanging="420"/>
+      </w:pPr>
+    </w:lvl>
+    <w:lvl w:ilvl="2" w:tplc="0409001B" w:tentative="1">
+      <w:start w:val="1"/>
+      <w:numFmt w:val="lowerRoman"/>
+      <w:lvlText w:val="%3."/>
+      <w:lvlJc w:val="right"/>
+      <w:pPr>
+        <w:ind w:left="3000" w:hanging="420"/>
+      </w:pPr>
+    </w:lvl>
+    <w:lvl w:ilvl="3" w:tplc="0409000F" w:tentative="1">
+      <w:start w:val="1"/>
+      <w:numFmt w:val="decimal"/>
+      <w:lvlText w:val="%4."/>
+      <w:lvlJc w:val="left"/>
+      <w:pPr>
+        <w:ind w:left="3420" w:hanging="420"/>
+      </w:pPr>
+    </w:lvl>
+    <w:lvl w:ilvl="4" w:tplc="04090019" w:tentative="1">
+      <w:start w:val="1"/>
+      <w:numFmt w:val="lowerLetter"/>
+      <w:lvlText w:val="%5)"/>
+      <w:lvlJc w:val="left"/>
+      <w:pPr>
+        <w:ind w:left="3840" w:hanging="420"/>
+      </w:pPr>
+    </w:lvl>
+    <w:lvl w:ilvl="5" w:tplc="0409001B" w:tentative="1">
+      <w:start w:val="1"/>
+      <w:numFmt w:val="lowerRoman"/>
+      <w:lvlText w:val="%6."/>
+      <w:lvlJc w:val="right"/>
+      <w:pPr>
+        <w:ind w:left="4260" w:hanging="420"/>
+      </w:pPr>
+    </w:lvl>
+    <w:lvl w:ilvl="6" w:tplc="0409000F" w:tentative="1">
+      <w:start w:val="1"/>
+      <w:numFmt w:val="decimal"/>
+      <w:lvlText w:val="%7."/>
+      <w:lvlJc w:val="left"/>
+      <w:pPr>
+        <w:ind w:left="4680" w:hanging="420"/>
+      </w:pPr>
+    </w:lvl>
+    <w:lvl w:ilvl="7" w:tplc="04090019" w:tentative="1">
+      <w:start w:val="1"/>
+      <w:numFmt w:val="lowerLetter"/>
+      <w:lvlText w:val="%8)"/>
+      <w:lvlJc w:val="left"/>
+      <w:pPr>
+        <w:ind w:left="5100" w:hanging="420"/>
+      </w:pPr>
+    </w:lvl>
+    <w:lvl w:ilvl="8" w:tplc="0409001B" w:tentative="1">
+      <w:start w:val="1"/>
+      <w:numFmt w:val="lowerRoman"/>
+      <w:lvlText w:val="%9."/>
+      <w:lvlJc w:val="right"/>
+      <w:pPr>
+        <w:ind w:left="5520" w:hanging="420"/>
+      </w:pPr>
+    </w:lvl>
+  </w:abstractNum>
+  <w:abstractNum w:abstractNumId="3" w15:restartNumberingAfterBreak="0">
     <w:nsid w:val="3A970426"/>
     <w:multiLevelType w:val="hybridMultilevel"/>
     <w:tmpl w:val="ABF21646"/>
@@ -7159,7 +10531,7 @@
       </w:pPr>
     </w:lvl>
   </w:abstractNum>
-  <w:abstractNum w:abstractNumId="3" w15:restartNumberingAfterBreak="0">
+  <w:abstractNum w:abstractNumId="4" w15:restartNumberingAfterBreak="0">
     <w:nsid w:val="429813DE"/>
     <w:multiLevelType w:val="hybridMultilevel"/>
     <w:tmpl w:val="8C2046C0"/>
@@ -7248,7 +10620,7 @@
       </w:pPr>
     </w:lvl>
   </w:abstractNum>
-  <w:abstractNum w:abstractNumId="4" w15:restartNumberingAfterBreak="0">
+  <w:abstractNum w:abstractNumId="5" w15:restartNumberingAfterBreak="0">
     <w:nsid w:val="51AA36D6"/>
     <w:multiLevelType w:val="hybridMultilevel"/>
     <w:tmpl w:val="80326C1E"/>
@@ -7337,7 +10709,7 @@
       </w:pPr>
     </w:lvl>
   </w:abstractNum>
-  <w:abstractNum w:abstractNumId="5" w15:restartNumberingAfterBreak="0">
+  <w:abstractNum w:abstractNumId="6" w15:restartNumberingAfterBreak="0">
     <w:nsid w:val="52D458D1"/>
     <w:multiLevelType w:val="hybridMultilevel"/>
     <w:tmpl w:val="09705AFA"/>
@@ -7429,7 +10801,7 @@
       </w:pPr>
     </w:lvl>
   </w:abstractNum>
-  <w:abstractNum w:abstractNumId="6" w15:restartNumberingAfterBreak="0">
+  <w:abstractNum w:abstractNumId="7" w15:restartNumberingAfterBreak="0">
     <w:nsid w:val="651942A4"/>
     <w:multiLevelType w:val="hybridMultilevel"/>
     <w:tmpl w:val="E29ACDFC"/>
@@ -7518,7 +10890,7 @@
       </w:pPr>
     </w:lvl>
   </w:abstractNum>
-  <w:abstractNum w:abstractNumId="7" w15:restartNumberingAfterBreak="0">
+  <w:abstractNum w:abstractNumId="8" w15:restartNumberingAfterBreak="0">
     <w:nsid w:val="67562BDD"/>
     <w:multiLevelType w:val="hybridMultilevel"/>
     <w:tmpl w:val="17AA43A8"/>
@@ -7607,7 +10979,7 @@
       </w:pPr>
     </w:lvl>
   </w:abstractNum>
-  <w:abstractNum w:abstractNumId="8" w15:restartNumberingAfterBreak="0">
+  <w:abstractNum w:abstractNumId="9" w15:restartNumberingAfterBreak="0">
     <w:nsid w:val="713F4B4B"/>
     <w:multiLevelType w:val="hybridMultilevel"/>
     <w:tmpl w:val="3CE2F540"/>
@@ -7697,31 +11069,34 @@
     </w:lvl>
   </w:abstractNum>
   <w:num w:numId="1">
+    <w:abstractNumId w:val="7"/>
+  </w:num>
+  <w:num w:numId="2">
+    <w:abstractNumId w:val="8"/>
+  </w:num>
+  <w:num w:numId="3">
+    <w:abstractNumId w:val="4"/>
+  </w:num>
+  <w:num w:numId="4">
     <w:abstractNumId w:val="6"/>
   </w:num>
-  <w:num w:numId="2">
-    <w:abstractNumId w:val="7"/>
-  </w:num>
-  <w:num w:numId="3">
-    <w:abstractNumId w:val="3"/>
-  </w:num>
-  <w:num w:numId="4">
-    <w:abstractNumId w:val="5"/>
-  </w:num>
   <w:num w:numId="5">
-    <w:abstractNumId w:val="8"/>
+    <w:abstractNumId w:val="9"/>
   </w:num>
   <w:num w:numId="6">
-    <w:abstractNumId w:val="1"/>
+    <w:abstractNumId w:val="2"/>
   </w:num>
   <w:num w:numId="7">
     <w:abstractNumId w:val="0"/>
   </w:num>
   <w:num w:numId="8">
-    <w:abstractNumId w:val="2"/>
+    <w:abstractNumId w:val="3"/>
   </w:num>
   <w:num w:numId="9">
-    <w:abstractNumId w:val="4"/>
+    <w:abstractNumId w:val="5"/>
+  </w:num>
+  <w:num w:numId="10">
+    <w:abstractNumId w:val="1"/>
   </w:num>
 </w:numbering>
 </file>

</xml_diff>

<commit_message>
2022/02/24 13点33分 author:Chan Leo
</commit_message>
<xml_diff>
--- a/5_典型放大电路分析_《你好，放大器》.docx
+++ b/5_典型放大电路分析_《你好，放大器》.docx
@@ -11237,7 +11237,6 @@
       <w:pPr>
         <w:ind w:left="420" w:firstLine="420"/>
         <w:rPr>
-          <w:rFonts w:hint="eastAsia"/>
           <w:sz w:val="24"/>
           <w:szCs w:val="30"/>
         </w:rPr>
@@ -12180,15 +12179,7 @@
                   <w:sz w:val="24"/>
                   <w:szCs w:val="30"/>
                 </w:rPr>
-                <m:t>+</m:t>
-              </m:r>
-              <m:r>
-                <w:rPr>
-                  <w:rFonts w:ascii="Cambria Math" w:hAnsi="Cambria Math"/>
-                  <w:sz w:val="24"/>
-                  <w:szCs w:val="30"/>
-                </w:rPr>
-                <m:t>R</m:t>
+                <m:t>+R</m:t>
               </m:r>
             </m:den>
           </m:f>
@@ -12754,7 +12745,6 @@
       <w:pPr>
         <w:ind w:left="420" w:firstLine="300"/>
         <w:rPr>
-          <w:rFonts w:hint="eastAsia"/>
           <w:sz w:val="24"/>
           <w:szCs w:val="30"/>
         </w:rPr>
@@ -13103,7 +13093,6 @@
         </w:numPr>
         <w:ind w:firstLineChars="0"/>
         <w:rPr>
-          <w:rFonts w:hint="eastAsia"/>
           <w:sz w:val="24"/>
           <w:szCs w:val="30"/>
         </w:rPr>
@@ -13509,7 +13498,6 @@
         <w:pStyle w:val="a3"/>
         <w:ind w:left="720" w:firstLineChars="0" w:firstLine="0"/>
         <w:rPr>
-          <w:rFonts w:hint="eastAsia"/>
           <w:sz w:val="24"/>
           <w:szCs w:val="30"/>
         </w:rPr>
@@ -13697,7 +13685,6 @@
         <w:pStyle w:val="a3"/>
         <w:ind w:left="420" w:firstLineChars="0" w:firstLine="300"/>
         <w:rPr>
-          <w:rFonts w:hint="eastAsia"/>
           <w:sz w:val="24"/>
           <w:szCs w:val="30"/>
         </w:rPr>
@@ -13862,7 +13849,6 @@
         <w:ind w:left="300" w:firstLine="420"/>
         <w:jc w:val="center"/>
         <w:rPr>
-          <w:rFonts w:hint="eastAsia"/>
           <w:sz w:val="24"/>
           <w:szCs w:val="30"/>
         </w:rPr>
@@ -13909,7 +13895,6 @@
                           <w:p>
                             <w:pPr>
                               <w:rPr>
-                                <w:rFonts w:hint="eastAsia"/>
                                 <w:color w:val="FF0000"/>
                               </w:rPr>
                             </w:pPr>
@@ -13947,7 +13932,6 @@
                     <w:p>
                       <w:pPr>
                         <w:rPr>
-                          <w:rFonts w:hint="eastAsia"/>
                           <w:color w:val="FF0000"/>
                         </w:rPr>
                       </w:pPr>
@@ -14008,7 +13992,6 @@
                           <w:p>
                             <w:pPr>
                               <w:rPr>
-                                <w:rFonts w:hint="eastAsia"/>
                                 <w:color w:val="FF0000"/>
                               </w:rPr>
                             </w:pPr>
@@ -14048,7 +14031,6 @@
                     <w:p>
                       <w:pPr>
                         <w:rPr>
-                          <w:rFonts w:hint="eastAsia"/>
                           <w:color w:val="FF0000"/>
                         </w:rPr>
                       </w:pPr>
@@ -14115,7 +14097,6 @@
                           <w:p>
                             <w:pPr>
                               <w:rPr>
-                                <w:rFonts w:hint="eastAsia"/>
                                 <w:color w:val="FF0000"/>
                               </w:rPr>
                             </w:pPr>
@@ -14155,7 +14136,6 @@
                     <w:p>
                       <w:pPr>
                         <w:rPr>
-                          <w:rFonts w:hint="eastAsia"/>
                           <w:color w:val="FF0000"/>
                         </w:rPr>
                       </w:pPr>
@@ -14931,7 +14911,6 @@
                           <w:p>
                             <w:pPr>
                               <w:rPr>
-                                <w:rFonts w:hint="eastAsia"/>
                                 <w:color w:val="4472C4" w:themeColor="accent1"/>
                               </w:rPr>
                             </w:pPr>
@@ -14978,7 +14957,6 @@
                     <w:p>
                       <w:pPr>
                         <w:rPr>
-                          <w:rFonts w:hint="eastAsia"/>
                           <w:color w:val="4472C4" w:themeColor="accent1"/>
                         </w:rPr>
                       </w:pPr>
@@ -15964,7 +15942,6 @@
       <w:pPr>
         <w:ind w:firstLine="420"/>
         <w:rPr>
-          <w:rFonts w:hint="eastAsia"/>
           <w:sz w:val="24"/>
           <w:szCs w:val="30"/>
         </w:rPr>
@@ -16031,6 +16008,2695 @@
         </w:rPr>
         <w:t>极电压波动，减小输出电流噪声。</w:t>
       </w:r>
+    </w:p>
+    <w:p>
+      <w:pPr>
+        <w:ind w:firstLine="420"/>
+        <w:rPr>
+          <w:sz w:val="24"/>
+          <w:szCs w:val="30"/>
+        </w:rPr>
+      </w:pPr>
+    </w:p>
+    <w:p>
+      <w:pPr>
+        <w:pStyle w:val="a3"/>
+        <w:numPr>
+          <w:ilvl w:val="0"/>
+          <w:numId w:val="10"/>
+        </w:numPr>
+        <w:ind w:firstLineChars="0"/>
+        <w:rPr>
+          <w:sz w:val="24"/>
+          <w:szCs w:val="30"/>
+        </w:rPr>
+      </w:pPr>
+      <w:r>
+        <w:rPr>
+          <w:rFonts w:hint="eastAsia"/>
+          <w:sz w:val="24"/>
+          <w:szCs w:val="30"/>
+        </w:rPr>
+        <w:t>用仪表放大器实现的电流源</w:t>
+      </w:r>
+    </w:p>
+    <w:p>
+      <w:pPr>
+        <w:ind w:left="420" w:firstLine="300"/>
+        <w:rPr>
+          <w:sz w:val="24"/>
+          <w:szCs w:val="30"/>
+        </w:rPr>
+      </w:pPr>
+      <w:r>
+        <w:rPr>
+          <w:rFonts w:hint="eastAsia"/>
+          <w:noProof/>
+          <w:sz w:val="24"/>
+          <w:szCs w:val="30"/>
+        </w:rPr>
+        <w:drawing>
+          <wp:anchor distT="0" distB="0" distL="114300" distR="114300" simplePos="0" relativeHeight="251677696" behindDoc="1" locked="0" layoutInCell="1" allowOverlap="1" wp14:anchorId="103E81C4" wp14:editId="02764181">
+            <wp:simplePos x="0" y="0"/>
+            <wp:positionH relativeFrom="margin">
+              <wp:align>right</wp:align>
+            </wp:positionH>
+            <wp:positionV relativeFrom="paragraph">
+              <wp:posOffset>57283</wp:posOffset>
+            </wp:positionV>
+            <wp:extent cx="1901569" cy="1369098"/>
+            <wp:effectExtent l="0" t="0" r="3810" b="2540"/>
+            <wp:wrapTight wrapText="bothSides">
+              <wp:wrapPolygon edited="0">
+                <wp:start x="0" y="0"/>
+                <wp:lineTo x="0" y="21340"/>
+                <wp:lineTo x="21427" y="21340"/>
+                <wp:lineTo x="21427" y="0"/>
+                <wp:lineTo x="0" y="0"/>
+              </wp:wrapPolygon>
+            </wp:wrapTight>
+            <wp:docPr id="10" name="图片 10"/>
+            <wp:cNvGraphicFramePr>
+              <a:graphicFrameLocks xmlns:a="http://schemas.openxmlformats.org/drawingml/2006/main" noChangeAspect="1"/>
+            </wp:cNvGraphicFramePr>
+            <a:graphic xmlns:a="http://schemas.openxmlformats.org/drawingml/2006/main">
+              <a:graphicData uri="http://schemas.openxmlformats.org/drawingml/2006/picture">
+                <pic:pic xmlns:pic="http://schemas.openxmlformats.org/drawingml/2006/picture">
+                  <pic:nvPicPr>
+                    <pic:cNvPr id="0" name="Picture 1"/>
+                    <pic:cNvPicPr>
+                      <a:picLocks noChangeAspect="1" noChangeArrowheads="1"/>
+                    </pic:cNvPicPr>
+                  </pic:nvPicPr>
+                  <pic:blipFill>
+                    <a:blip r:embed="rId20" cstate="print">
+                      <a:extLst>
+                        <a:ext uri="{28A0092B-C50C-407E-A947-70E740481C1C}">
+                          <a14:useLocalDpi xmlns:a14="http://schemas.microsoft.com/office/drawing/2010/main" val="0"/>
+                        </a:ext>
+                      </a:extLst>
+                    </a:blip>
+                    <a:srcRect/>
+                    <a:stretch>
+                      <a:fillRect/>
+                    </a:stretch>
+                  </pic:blipFill>
+                  <pic:spPr bwMode="auto">
+                    <a:xfrm>
+                      <a:off x="0" y="0"/>
+                      <a:ext cx="1901569" cy="1369098"/>
+                    </a:xfrm>
+                    <a:prstGeom prst="rect">
+                      <a:avLst/>
+                    </a:prstGeom>
+                    <a:noFill/>
+                    <a:ln>
+                      <a:noFill/>
+                    </a:ln>
+                  </pic:spPr>
+                </pic:pic>
+              </a:graphicData>
+            </a:graphic>
+            <wp14:sizeRelH relativeFrom="page">
+              <wp14:pctWidth>0</wp14:pctWidth>
+            </wp14:sizeRelH>
+            <wp14:sizeRelV relativeFrom="page">
+              <wp14:pctHeight>0</wp14:pctHeight>
+            </wp14:sizeRelV>
+          </wp:anchor>
+        </w:drawing>
+      </w:r>
+      <w:r>
+        <w:rPr>
+          <w:rFonts w:hint="eastAsia"/>
+          <w:sz w:val="24"/>
+          <w:szCs w:val="30"/>
+        </w:rPr>
+        <w:t>结合</w:t>
+      </w:r>
+      <w:r>
+        <w:rPr>
+          <w:rFonts w:hint="eastAsia"/>
+          <w:sz w:val="24"/>
+          <w:szCs w:val="30"/>
+        </w:rPr>
+        <w:t>3</w:t>
+      </w:r>
+      <w:r>
+        <w:rPr>
+          <w:rFonts w:hint="eastAsia"/>
+          <w:sz w:val="24"/>
+          <w:szCs w:val="30"/>
+        </w:rPr>
+        <w:t>中电路的思想，用仪表放大器也可以实现相同的电压</w:t>
+      </w:r>
+      <w:r>
+        <w:rPr>
+          <w:rFonts w:hint="eastAsia"/>
+          <w:sz w:val="24"/>
+          <w:szCs w:val="30"/>
+        </w:rPr>
+        <w:t>-</w:t>
+      </w:r>
+      <w:r>
+        <w:rPr>
+          <w:rFonts w:hint="eastAsia"/>
+          <w:sz w:val="24"/>
+          <w:szCs w:val="30"/>
+        </w:rPr>
+        <w:t>电流转换，形成</w:t>
+      </w:r>
+      <w:r>
+        <w:rPr>
+          <w:rFonts w:hint="eastAsia"/>
+          <w:sz w:val="24"/>
+          <w:szCs w:val="30"/>
+        </w:rPr>
+        <w:t>电流源。右图中</w:t>
+      </w:r>
+      <w:r>
+        <w:rPr>
+          <w:rFonts w:hint="eastAsia"/>
+          <w:sz w:val="24"/>
+          <w:szCs w:val="30"/>
+        </w:rPr>
+        <w:t>A</w:t>
+      </w:r>
+      <w:r>
+        <w:rPr>
+          <w:sz w:val="24"/>
+          <w:szCs w:val="30"/>
+        </w:rPr>
+        <w:t>D620</w:t>
+      </w:r>
+      <w:r>
+        <w:rPr>
+          <w:rFonts w:hint="eastAsia"/>
+          <w:sz w:val="24"/>
+          <w:szCs w:val="30"/>
+        </w:rPr>
+        <w:t>是一款广泛使用的低成本仪表放大器，配合运放</w:t>
+      </w:r>
+      <w:r>
+        <w:rPr>
+          <w:rFonts w:hint="eastAsia"/>
+          <w:sz w:val="24"/>
+          <w:szCs w:val="30"/>
+        </w:rPr>
+        <w:t>A</w:t>
+      </w:r>
+      <w:r>
+        <w:rPr>
+          <w:sz w:val="24"/>
+          <w:szCs w:val="30"/>
+        </w:rPr>
+        <w:t>D705</w:t>
+      </w:r>
+      <w:r>
+        <w:rPr>
+          <w:rFonts w:hint="eastAsia"/>
+          <w:sz w:val="24"/>
+          <w:szCs w:val="30"/>
+        </w:rPr>
+        <w:t>就可以实现低电流输出精密电流源。</w:t>
+      </w:r>
+    </w:p>
+    <w:p>
+      <w:pPr>
+        <w:ind w:left="420" w:firstLine="300"/>
+        <w:rPr>
+          <w:sz w:val="24"/>
+          <w:szCs w:val="30"/>
+        </w:rPr>
+      </w:pPr>
+      <w:r>
+        <w:rPr>
+          <w:rFonts w:hint="eastAsia"/>
+          <w:sz w:val="24"/>
+          <w:szCs w:val="30"/>
+        </w:rPr>
+        <w:t>仪表放大器的标准输出为：</w:t>
+      </w:r>
+    </w:p>
+    <w:p>
+      <w:pPr>
+        <w:ind w:left="420" w:firstLine="300"/>
+        <w:rPr>
+          <w:sz w:val="24"/>
+          <w:szCs w:val="30"/>
+        </w:rPr>
+      </w:pPr>
+      <m:oMathPara>
+        <m:oMath>
+          <m:sSub>
+            <m:sSubPr>
+              <m:ctrlPr>
+                <w:rPr>
+                  <w:rFonts w:ascii="Cambria Math" w:hAnsi="Cambria Math"/>
+                  <w:sz w:val="24"/>
+                  <w:szCs w:val="30"/>
+                </w:rPr>
+              </m:ctrlPr>
+            </m:sSubPr>
+            <m:e>
+              <m:r>
+                <w:rPr>
+                  <w:rFonts w:ascii="Cambria Math" w:hAnsi="Cambria Math"/>
+                  <w:sz w:val="24"/>
+                  <w:szCs w:val="30"/>
+                </w:rPr>
+                <m:t>U</m:t>
+              </m:r>
+            </m:e>
+            <m:sub>
+              <m:r>
+                <w:rPr>
+                  <w:rFonts w:ascii="Cambria Math" w:hAnsi="Cambria Math"/>
+                  <w:sz w:val="24"/>
+                  <w:szCs w:val="30"/>
+                </w:rPr>
+                <m:t>out</m:t>
+              </m:r>
+            </m:sub>
+          </m:sSub>
+          <m:r>
+            <w:rPr>
+              <w:rFonts w:ascii="Cambria Math" w:hAnsi="Cambria Math"/>
+              <w:sz w:val="24"/>
+              <w:szCs w:val="30"/>
+            </w:rPr>
+            <m:t>=</m:t>
+          </m:r>
+          <m:sSub>
+            <m:sSubPr>
+              <m:ctrlPr>
+                <w:rPr>
+                  <w:rFonts w:ascii="Cambria Math" w:hAnsi="Cambria Math"/>
+                  <w:i/>
+                  <w:sz w:val="24"/>
+                  <w:szCs w:val="30"/>
+                </w:rPr>
+              </m:ctrlPr>
+            </m:sSubPr>
+            <m:e>
+              <m:r>
+                <w:rPr>
+                  <w:rFonts w:ascii="Cambria Math" w:hAnsi="Cambria Math"/>
+                  <w:sz w:val="24"/>
+                  <w:szCs w:val="30"/>
+                </w:rPr>
+                <m:t>V</m:t>
+              </m:r>
+            </m:e>
+            <m:sub>
+              <m:r>
+                <w:rPr>
+                  <w:rFonts w:ascii="Cambria Math" w:hAnsi="Cambria Math"/>
+                  <w:sz w:val="24"/>
+                  <w:szCs w:val="30"/>
+                </w:rPr>
+                <m:t>REF</m:t>
+              </m:r>
+            </m:sub>
+          </m:sSub>
+          <m:r>
+            <w:rPr>
+              <w:rFonts w:ascii="Cambria Math" w:hAnsi="Cambria Math"/>
+              <w:sz w:val="24"/>
+              <w:szCs w:val="30"/>
+            </w:rPr>
+            <m:t>+G(</m:t>
+          </m:r>
+          <m:sSub>
+            <m:sSubPr>
+              <m:ctrlPr>
+                <w:rPr>
+                  <w:rFonts w:ascii="Cambria Math" w:hAnsi="Cambria Math"/>
+                  <w:i/>
+                  <w:sz w:val="24"/>
+                  <w:szCs w:val="30"/>
+                </w:rPr>
+              </m:ctrlPr>
+            </m:sSubPr>
+            <m:e>
+              <m:r>
+                <w:rPr>
+                  <w:rFonts w:ascii="Cambria Math" w:hAnsi="Cambria Math"/>
+                  <w:sz w:val="24"/>
+                  <w:szCs w:val="30"/>
+                </w:rPr>
+                <m:t>V</m:t>
+              </m:r>
+            </m:e>
+            <m:sub>
+              <m:r>
+                <w:rPr>
+                  <w:rFonts w:ascii="Cambria Math" w:hAnsi="Cambria Math"/>
+                  <w:sz w:val="24"/>
+                  <w:szCs w:val="30"/>
+                </w:rPr>
+                <m:t>IN+</m:t>
+              </m:r>
+            </m:sub>
+          </m:sSub>
+          <m:r>
+            <w:rPr>
+              <w:rFonts w:ascii="Cambria Math" w:hAnsi="Cambria Math"/>
+              <w:sz w:val="24"/>
+              <w:szCs w:val="30"/>
+            </w:rPr>
+            <m:t>-</m:t>
+          </m:r>
+          <m:sSub>
+            <m:sSubPr>
+              <m:ctrlPr>
+                <w:rPr>
+                  <w:rFonts w:ascii="Cambria Math" w:hAnsi="Cambria Math"/>
+                  <w:i/>
+                  <w:sz w:val="24"/>
+                  <w:szCs w:val="30"/>
+                </w:rPr>
+              </m:ctrlPr>
+            </m:sSubPr>
+            <m:e>
+              <m:r>
+                <w:rPr>
+                  <w:rFonts w:ascii="Cambria Math" w:hAnsi="Cambria Math"/>
+                  <w:sz w:val="24"/>
+                  <w:szCs w:val="30"/>
+                </w:rPr>
+                <m:t>V</m:t>
+              </m:r>
+            </m:e>
+            <m:sub>
+              <m:r>
+                <w:rPr>
+                  <w:rFonts w:ascii="Cambria Math" w:hAnsi="Cambria Math"/>
+                  <w:sz w:val="24"/>
+                  <w:szCs w:val="30"/>
+                </w:rPr>
+                <m:t>IN-</m:t>
+              </m:r>
+            </m:sub>
+          </m:sSub>
+          <m:r>
+            <w:rPr>
+              <w:rFonts w:ascii="Cambria Math" w:hAnsi="Cambria Math"/>
+              <w:sz w:val="24"/>
+              <w:szCs w:val="30"/>
+            </w:rPr>
+            <m:t>)</m:t>
+          </m:r>
+        </m:oMath>
+      </m:oMathPara>
+    </w:p>
+    <w:p>
+      <w:pPr>
+        <w:ind w:left="420" w:firstLine="300"/>
+        <w:rPr>
+          <w:sz w:val="24"/>
+          <w:szCs w:val="30"/>
+        </w:rPr>
+      </w:pPr>
+      <w:r>
+        <w:rPr>
+          <w:rFonts w:hint="eastAsia"/>
+          <w:sz w:val="24"/>
+          <w:szCs w:val="30"/>
+        </w:rPr>
+        <w:t>输出的电流为</w:t>
+      </w:r>
+    </w:p>
+    <w:p>
+      <w:pPr>
+        <w:ind w:left="420" w:firstLine="300"/>
+        <w:rPr>
+          <w:sz w:val="24"/>
+          <w:szCs w:val="30"/>
+        </w:rPr>
+      </w:pPr>
+      <m:oMathPara>
+        <m:oMath>
+          <m:r>
+            <m:rPr>
+              <m:sty m:val="p"/>
+            </m:rPr>
+            <w:rPr>
+              <w:rFonts w:ascii="Cambria Math" w:hAnsi="Cambria Math"/>
+              <w:sz w:val="24"/>
+              <w:szCs w:val="30"/>
+            </w:rPr>
+            <w:lastRenderedPageBreak/>
+            <m:t>I=</m:t>
+          </m:r>
+          <m:f>
+            <m:fPr>
+              <m:ctrlPr>
+                <w:rPr>
+                  <w:rFonts w:ascii="Cambria Math" w:hAnsi="Cambria Math"/>
+                  <w:sz w:val="24"/>
+                  <w:szCs w:val="30"/>
+                </w:rPr>
+              </m:ctrlPr>
+            </m:fPr>
+            <m:num>
+              <m:sSub>
+                <m:sSubPr>
+                  <m:ctrlPr>
+                    <w:rPr>
+                      <w:rFonts w:ascii="Cambria Math" w:hAnsi="Cambria Math"/>
+                      <w:sz w:val="24"/>
+                      <w:szCs w:val="30"/>
+                    </w:rPr>
+                  </m:ctrlPr>
+                </m:sSubPr>
+                <m:e>
+                  <m:r>
+                    <w:rPr>
+                      <w:rFonts w:ascii="Cambria Math" w:hAnsi="Cambria Math"/>
+                      <w:sz w:val="24"/>
+                      <w:szCs w:val="30"/>
+                    </w:rPr>
+                    <m:t>U</m:t>
+                  </m:r>
+                </m:e>
+                <m:sub>
+                  <m:r>
+                    <w:rPr>
+                      <w:rFonts w:ascii="Cambria Math" w:hAnsi="Cambria Math"/>
+                      <w:sz w:val="24"/>
+                      <w:szCs w:val="30"/>
+                    </w:rPr>
+                    <m:t>out</m:t>
+                  </m:r>
+                </m:sub>
+              </m:sSub>
+              <m:r>
+                <w:rPr>
+                  <w:rFonts w:ascii="Cambria Math" w:hAnsi="Cambria Math"/>
+                  <w:sz w:val="24"/>
+                  <w:szCs w:val="30"/>
+                </w:rPr>
+                <m:t>-</m:t>
+              </m:r>
+              <m:sSub>
+                <m:sSubPr>
+                  <m:ctrlPr>
+                    <w:rPr>
+                      <w:rFonts w:ascii="Cambria Math" w:hAnsi="Cambria Math"/>
+                      <w:i/>
+                      <w:sz w:val="24"/>
+                      <w:szCs w:val="30"/>
+                    </w:rPr>
+                  </m:ctrlPr>
+                </m:sSubPr>
+                <m:e>
+                  <m:r>
+                    <w:rPr>
+                      <w:rFonts w:ascii="Cambria Math" w:hAnsi="Cambria Math"/>
+                      <w:sz w:val="24"/>
+                      <w:szCs w:val="30"/>
+                    </w:rPr>
+                    <m:t>V</m:t>
+                  </m:r>
+                </m:e>
+                <m:sub>
+                  <m:r>
+                    <w:rPr>
+                      <w:rFonts w:ascii="Cambria Math" w:hAnsi="Cambria Math"/>
+                      <w:sz w:val="24"/>
+                      <w:szCs w:val="30"/>
+                    </w:rPr>
+                    <m:t>REF</m:t>
+                  </m:r>
+                </m:sub>
+              </m:sSub>
+            </m:num>
+            <m:den>
+              <m:sSub>
+                <m:sSubPr>
+                  <m:ctrlPr>
+                    <w:rPr>
+                      <w:rFonts w:ascii="Cambria Math" w:hAnsi="Cambria Math"/>
+                      <w:i/>
+                      <w:sz w:val="24"/>
+                      <w:szCs w:val="30"/>
+                    </w:rPr>
+                  </m:ctrlPr>
+                </m:sSubPr>
+                <m:e>
+                  <m:r>
+                    <w:rPr>
+                      <w:rFonts w:ascii="Cambria Math" w:hAnsi="Cambria Math"/>
+                      <w:sz w:val="24"/>
+                      <w:szCs w:val="30"/>
+                    </w:rPr>
+                    <m:t>R</m:t>
+                  </m:r>
+                </m:e>
+                <m:sub>
+                  <m:r>
+                    <w:rPr>
+                      <w:rFonts w:ascii="Cambria Math" w:hAnsi="Cambria Math"/>
+                      <w:sz w:val="24"/>
+                      <w:szCs w:val="30"/>
+                    </w:rPr>
+                    <m:t>1</m:t>
+                  </m:r>
+                </m:sub>
+              </m:sSub>
+            </m:den>
+          </m:f>
+          <m:r>
+            <m:rPr>
+              <m:sty m:val="p"/>
+            </m:rPr>
+            <w:rPr>
+              <w:rFonts w:ascii="Cambria Math" w:hAnsi="Cambria Math"/>
+              <w:sz w:val="24"/>
+              <w:szCs w:val="30"/>
+            </w:rPr>
+            <m:t>=</m:t>
+          </m:r>
+          <m:f>
+            <m:fPr>
+              <m:ctrlPr>
+                <w:rPr>
+                  <w:rFonts w:ascii="Cambria Math" w:hAnsi="Cambria Math"/>
+                  <w:sz w:val="24"/>
+                  <w:szCs w:val="30"/>
+                </w:rPr>
+              </m:ctrlPr>
+            </m:fPr>
+            <m:num>
+              <m:r>
+                <w:rPr>
+                  <w:rFonts w:ascii="Cambria Math" w:hAnsi="Cambria Math"/>
+                  <w:sz w:val="24"/>
+                  <w:szCs w:val="30"/>
+                </w:rPr>
+                <m:t>G(</m:t>
+              </m:r>
+              <m:sSub>
+                <m:sSubPr>
+                  <m:ctrlPr>
+                    <w:rPr>
+                      <w:rFonts w:ascii="Cambria Math" w:hAnsi="Cambria Math"/>
+                      <w:i/>
+                      <w:sz w:val="24"/>
+                      <w:szCs w:val="30"/>
+                    </w:rPr>
+                  </m:ctrlPr>
+                </m:sSubPr>
+                <m:e>
+                  <m:r>
+                    <w:rPr>
+                      <w:rFonts w:ascii="Cambria Math" w:hAnsi="Cambria Math"/>
+                      <w:sz w:val="24"/>
+                      <w:szCs w:val="30"/>
+                    </w:rPr>
+                    <m:t>V</m:t>
+                  </m:r>
+                </m:e>
+                <m:sub>
+                  <m:r>
+                    <w:rPr>
+                      <w:rFonts w:ascii="Cambria Math" w:hAnsi="Cambria Math"/>
+                      <w:sz w:val="24"/>
+                      <w:szCs w:val="30"/>
+                    </w:rPr>
+                    <m:t>IN+</m:t>
+                  </m:r>
+                </m:sub>
+              </m:sSub>
+              <m:r>
+                <w:rPr>
+                  <w:rFonts w:ascii="Cambria Math" w:hAnsi="Cambria Math"/>
+                  <w:sz w:val="24"/>
+                  <w:szCs w:val="30"/>
+                </w:rPr>
+                <m:t>-</m:t>
+              </m:r>
+              <m:sSub>
+                <m:sSubPr>
+                  <m:ctrlPr>
+                    <w:rPr>
+                      <w:rFonts w:ascii="Cambria Math" w:hAnsi="Cambria Math"/>
+                      <w:i/>
+                      <w:sz w:val="24"/>
+                      <w:szCs w:val="30"/>
+                    </w:rPr>
+                  </m:ctrlPr>
+                </m:sSubPr>
+                <m:e>
+                  <m:r>
+                    <w:rPr>
+                      <w:rFonts w:ascii="Cambria Math" w:hAnsi="Cambria Math"/>
+                      <w:sz w:val="24"/>
+                      <w:szCs w:val="30"/>
+                    </w:rPr>
+                    <m:t>V</m:t>
+                  </m:r>
+                </m:e>
+                <m:sub>
+                  <m:r>
+                    <w:rPr>
+                      <w:rFonts w:ascii="Cambria Math" w:hAnsi="Cambria Math"/>
+                      <w:sz w:val="24"/>
+                      <w:szCs w:val="30"/>
+                    </w:rPr>
+                    <m:t>IN-</m:t>
+                  </m:r>
+                </m:sub>
+              </m:sSub>
+              <m:r>
+                <w:rPr>
+                  <w:rFonts w:ascii="Cambria Math" w:hAnsi="Cambria Math"/>
+                  <w:sz w:val="24"/>
+                  <w:szCs w:val="30"/>
+                </w:rPr>
+                <m:t>)</m:t>
+              </m:r>
+            </m:num>
+            <m:den>
+              <m:sSub>
+                <m:sSubPr>
+                  <m:ctrlPr>
+                    <w:rPr>
+                      <w:rFonts w:ascii="Cambria Math" w:hAnsi="Cambria Math"/>
+                      <w:i/>
+                      <w:sz w:val="24"/>
+                      <w:szCs w:val="30"/>
+                    </w:rPr>
+                  </m:ctrlPr>
+                </m:sSubPr>
+                <m:e>
+                  <m:r>
+                    <w:rPr>
+                      <w:rFonts w:ascii="Cambria Math" w:hAnsi="Cambria Math"/>
+                      <w:sz w:val="24"/>
+                      <w:szCs w:val="30"/>
+                    </w:rPr>
+                    <m:t>R</m:t>
+                  </m:r>
+                </m:e>
+                <m:sub>
+                  <m:r>
+                    <w:rPr>
+                      <w:rFonts w:ascii="Cambria Math" w:hAnsi="Cambria Math"/>
+                      <w:sz w:val="24"/>
+                      <w:szCs w:val="30"/>
+                    </w:rPr>
+                    <m:t>1</m:t>
+                  </m:r>
+                </m:sub>
+              </m:sSub>
+            </m:den>
+          </m:f>
+        </m:oMath>
+      </m:oMathPara>
+    </w:p>
+    <w:p>
+      <w:pPr>
+        <w:ind w:left="420" w:firstLine="300"/>
+        <w:rPr>
+          <w:sz w:val="24"/>
+          <w:szCs w:val="30"/>
+        </w:rPr>
+      </w:pPr>
+      <w:r>
+        <w:rPr>
+          <w:rFonts w:hint="eastAsia"/>
+          <w:sz w:val="24"/>
+          <w:szCs w:val="30"/>
+        </w:rPr>
+        <w:t>需要注意的是，这个电路需要增加晶体管以提高输出电流是有困难的。因此一般用于低电流输出场合。</w:t>
+      </w:r>
+    </w:p>
+    <w:p>
+      <w:pPr>
+        <w:ind w:left="420" w:firstLine="300"/>
+        <w:rPr>
+          <w:sz w:val="24"/>
+          <w:szCs w:val="30"/>
+        </w:rPr>
+      </w:pPr>
+    </w:p>
+    <w:p>
+      <w:pPr>
+        <w:pStyle w:val="a3"/>
+        <w:numPr>
+          <w:ilvl w:val="0"/>
+          <w:numId w:val="1"/>
+        </w:numPr>
+        <w:ind w:left="360" w:firstLineChars="0"/>
+        <w:rPr>
+          <w:b/>
+          <w:sz w:val="24"/>
+          <w:szCs w:val="30"/>
+        </w:rPr>
+      </w:pPr>
+      <w:r>
+        <w:rPr>
+          <w:rFonts w:hint="eastAsia"/>
+          <w:b/>
+          <w:sz w:val="24"/>
+          <w:szCs w:val="30"/>
+        </w:rPr>
+        <w:t>电流检测</w:t>
+      </w:r>
+    </w:p>
+    <w:p>
+      <w:pPr>
+        <w:pStyle w:val="a3"/>
+        <w:numPr>
+          <w:ilvl w:val="0"/>
+          <w:numId w:val="13"/>
+        </w:numPr>
+        <w:ind w:firstLineChars="0"/>
+        <w:rPr>
+          <w:sz w:val="24"/>
+          <w:szCs w:val="30"/>
+        </w:rPr>
+      </w:pPr>
+      <w:r>
+        <w:rPr>
+          <w:rFonts w:hint="eastAsia"/>
+          <w:sz w:val="24"/>
+          <w:szCs w:val="30"/>
+        </w:rPr>
+        <w:t>检测电流的基本方法</w:t>
+      </w:r>
+    </w:p>
+    <w:p>
+      <w:pPr>
+        <w:ind w:left="420" w:firstLine="300"/>
+        <w:rPr>
+          <w:sz w:val="24"/>
+          <w:szCs w:val="30"/>
+        </w:rPr>
+      </w:pPr>
+      <w:r>
+        <w:rPr>
+          <w:rFonts w:hint="eastAsia"/>
+          <w:sz w:val="24"/>
+          <w:szCs w:val="30"/>
+        </w:rPr>
+        <w:t>检测电流的方法有很多，常见</w:t>
+      </w:r>
+      <w:proofErr w:type="gramStart"/>
+      <w:r>
+        <w:rPr>
+          <w:rFonts w:hint="eastAsia"/>
+          <w:sz w:val="24"/>
+          <w:szCs w:val="30"/>
+        </w:rPr>
+        <w:t>的有霍尔</w:t>
+      </w:r>
+      <w:proofErr w:type="gramEnd"/>
+      <w:r>
+        <w:rPr>
+          <w:rFonts w:hint="eastAsia"/>
+          <w:sz w:val="24"/>
+          <w:szCs w:val="30"/>
+        </w:rPr>
+        <w:t>传感器、罗氏线圈、电流互感器、光纤</w:t>
+      </w:r>
+      <w:r>
+        <w:rPr>
+          <w:rFonts w:hint="eastAsia"/>
+          <w:sz w:val="24"/>
+          <w:szCs w:val="30"/>
+        </w:rPr>
+        <w:t>电流传感器、磁通门、分流电阻等。其中</w:t>
+      </w:r>
+      <w:r>
+        <w:rPr>
+          <w:rFonts w:hint="eastAsia"/>
+          <w:sz w:val="24"/>
+          <w:szCs w:val="30"/>
+        </w:rPr>
+        <w:t>罗氏线圈</w:t>
+      </w:r>
+      <w:r>
+        <w:rPr>
+          <w:rFonts w:hint="eastAsia"/>
+          <w:sz w:val="24"/>
+          <w:szCs w:val="30"/>
+        </w:rPr>
+        <w:t>和</w:t>
+      </w:r>
+      <w:r>
+        <w:rPr>
+          <w:rFonts w:hint="eastAsia"/>
+          <w:sz w:val="24"/>
+          <w:szCs w:val="30"/>
+        </w:rPr>
+        <w:t>电流互感器</w:t>
+      </w:r>
+      <w:r>
+        <w:rPr>
+          <w:rFonts w:hint="eastAsia"/>
+          <w:sz w:val="24"/>
+          <w:szCs w:val="30"/>
+        </w:rPr>
+        <w:t>之</w:t>
+      </w:r>
+      <w:proofErr w:type="gramStart"/>
+      <w:r>
+        <w:rPr>
+          <w:rFonts w:hint="eastAsia"/>
+          <w:sz w:val="24"/>
+          <w:szCs w:val="30"/>
+        </w:rPr>
+        <w:t>恩呢用于</w:t>
+      </w:r>
+      <w:proofErr w:type="gramEnd"/>
+      <w:r>
+        <w:rPr>
+          <w:rFonts w:hint="eastAsia"/>
+          <w:sz w:val="24"/>
+          <w:szCs w:val="30"/>
+        </w:rPr>
+        <w:t>交流电路检测。</w:t>
+      </w:r>
+    </w:p>
+    <w:p>
+      <w:pPr>
+        <w:ind w:left="420" w:firstLine="300"/>
+        <w:rPr>
+          <w:sz w:val="24"/>
+          <w:szCs w:val="30"/>
+        </w:rPr>
+      </w:pPr>
+      <w:r>
+        <w:rPr>
+          <w:rFonts w:hint="eastAsia"/>
+          <w:sz w:val="24"/>
+          <w:szCs w:val="30"/>
+        </w:rPr>
+        <w:t>多数情况下，需要检测较大电流时，用霍尔传感器较多。而小信号领域，分阻电流应用较多。</w:t>
+      </w:r>
+    </w:p>
+    <w:p>
+      <w:pPr>
+        <w:ind w:left="420" w:firstLine="300"/>
+        <w:rPr>
+          <w:rFonts w:hint="eastAsia"/>
+          <w:sz w:val="24"/>
+          <w:szCs w:val="30"/>
+        </w:rPr>
+      </w:pPr>
+      <w:r>
+        <w:rPr>
+          <w:rFonts w:hint="eastAsia"/>
+          <w:sz w:val="24"/>
+          <w:szCs w:val="30"/>
+        </w:rPr>
+        <w:t>分阻电流是指，将固定阻值的感应电阻串联在被测支路中，采用不同的方法测量感应电阻的电压差，从而表征被测电流。</w:t>
+      </w:r>
+    </w:p>
+    <w:p>
+      <w:pPr>
+        <w:pStyle w:val="a3"/>
+        <w:ind w:left="780" w:firstLineChars="0" w:firstLine="0"/>
+        <w:rPr>
+          <w:sz w:val="24"/>
+          <w:szCs w:val="30"/>
+        </w:rPr>
+      </w:pPr>
+    </w:p>
+    <w:p>
+      <w:pPr>
+        <w:pStyle w:val="a3"/>
+        <w:numPr>
+          <w:ilvl w:val="0"/>
+          <w:numId w:val="13"/>
+        </w:numPr>
+        <w:ind w:firstLineChars="0"/>
+        <w:rPr>
+          <w:sz w:val="24"/>
+          <w:szCs w:val="30"/>
+        </w:rPr>
+      </w:pPr>
+      <w:proofErr w:type="gramStart"/>
+      <w:r>
+        <w:rPr>
+          <w:rFonts w:hint="eastAsia"/>
+          <w:sz w:val="24"/>
+          <w:szCs w:val="30"/>
+        </w:rPr>
+        <w:t>低侧</w:t>
+      </w:r>
+      <w:r>
+        <w:rPr>
+          <w:rFonts w:hint="eastAsia"/>
+          <w:sz w:val="24"/>
+          <w:szCs w:val="30"/>
+        </w:rPr>
+        <w:t>/</w:t>
+      </w:r>
+      <w:r>
+        <w:rPr>
+          <w:rFonts w:hint="eastAsia"/>
+          <w:sz w:val="24"/>
+          <w:szCs w:val="30"/>
+        </w:rPr>
+        <w:t>高侧</w:t>
+      </w:r>
+      <w:proofErr w:type="gramEnd"/>
+      <w:r>
+        <w:rPr>
+          <w:rFonts w:hint="eastAsia"/>
+          <w:sz w:val="24"/>
+          <w:szCs w:val="30"/>
+        </w:rPr>
+        <w:t>检测</w:t>
+      </w:r>
+    </w:p>
+    <w:p>
+      <w:pPr>
+        <w:ind w:left="420" w:firstLine="300"/>
+        <w:rPr>
+          <w:sz w:val="24"/>
+          <w:szCs w:val="30"/>
+        </w:rPr>
+      </w:pPr>
+      <w:proofErr w:type="gramStart"/>
+      <w:r>
+        <w:rPr>
+          <w:rFonts w:hint="eastAsia"/>
+          <w:sz w:val="24"/>
+          <w:szCs w:val="30"/>
+        </w:rPr>
+        <w:t>高侧电流</w:t>
+      </w:r>
+      <w:proofErr w:type="gramEnd"/>
+      <w:r>
+        <w:rPr>
+          <w:rFonts w:hint="eastAsia"/>
+          <w:sz w:val="24"/>
+          <w:szCs w:val="30"/>
+        </w:rPr>
+        <w:t>检测好处在于保证了负载具有稳定的</w:t>
+      </w:r>
+      <w:r>
+        <w:rPr>
+          <w:rFonts w:hint="eastAsia"/>
+          <w:sz w:val="24"/>
+          <w:szCs w:val="30"/>
+        </w:rPr>
+        <w:t>G</w:t>
+      </w:r>
+      <w:r>
+        <w:rPr>
+          <w:sz w:val="24"/>
+          <w:szCs w:val="30"/>
+        </w:rPr>
+        <w:t>ND</w:t>
+      </w:r>
+      <w:r>
+        <w:rPr>
+          <w:rFonts w:hint="eastAsia"/>
+          <w:sz w:val="24"/>
+          <w:szCs w:val="30"/>
+        </w:rPr>
+        <w:t>，其顶端电压稍微下降一般不会影响</w:t>
+      </w:r>
+      <w:r>
+        <w:rPr>
+          <w:rFonts w:hint="eastAsia"/>
+          <w:sz w:val="24"/>
+          <w:szCs w:val="30"/>
+        </w:rPr>
+        <w:t>正常工作。但是这样会给测量电路带来了较大的问题：测量放大器必须承受较高的共模电压。很多放大器无法承受这样的共模电压，需要另想办法。</w:t>
+      </w:r>
+    </w:p>
+    <w:p>
+      <w:pPr>
+        <w:ind w:left="420" w:firstLine="300"/>
+        <w:rPr>
+          <w:sz w:val="24"/>
+          <w:szCs w:val="30"/>
+        </w:rPr>
+      </w:pPr>
+      <w:proofErr w:type="gramStart"/>
+      <w:r>
+        <w:rPr>
+          <w:rFonts w:hint="eastAsia"/>
+          <w:sz w:val="24"/>
+          <w:szCs w:val="30"/>
+        </w:rPr>
+        <w:t>低侧电流</w:t>
+      </w:r>
+      <w:proofErr w:type="gramEnd"/>
+      <w:r>
+        <w:rPr>
+          <w:rFonts w:hint="eastAsia"/>
+          <w:sz w:val="24"/>
+          <w:szCs w:val="30"/>
+        </w:rPr>
+        <w:t>检测容易引起负载脚底不稳，影响负载正常工作。</w:t>
+      </w:r>
+    </w:p>
+    <w:p>
+      <w:pPr>
+        <w:ind w:left="420" w:firstLine="300"/>
+        <w:rPr>
+          <w:sz w:val="24"/>
+          <w:szCs w:val="30"/>
+        </w:rPr>
+      </w:pPr>
+      <w:r>
+        <w:rPr>
+          <w:rFonts w:hint="eastAsia"/>
+          <w:sz w:val="24"/>
+          <w:szCs w:val="30"/>
+        </w:rPr>
+        <w:t>多数情况下会</w:t>
+      </w:r>
+      <w:proofErr w:type="gramStart"/>
+      <w:r>
+        <w:rPr>
+          <w:rFonts w:hint="eastAsia"/>
+          <w:sz w:val="24"/>
+          <w:szCs w:val="30"/>
+        </w:rPr>
+        <w:t>选用高侧检测</w:t>
+      </w:r>
+      <w:proofErr w:type="gramEnd"/>
+      <w:r>
+        <w:rPr>
+          <w:rFonts w:hint="eastAsia"/>
+          <w:sz w:val="24"/>
+          <w:szCs w:val="30"/>
+        </w:rPr>
+        <w:t>避免对负载的影响。</w:t>
+      </w:r>
+    </w:p>
+    <w:p>
+      <w:pPr>
+        <w:ind w:left="420" w:firstLine="300"/>
+        <w:rPr>
+          <w:sz w:val="24"/>
+          <w:szCs w:val="30"/>
+        </w:rPr>
+      </w:pPr>
+    </w:p>
+    <w:p>
+      <w:pPr>
+        <w:pStyle w:val="a3"/>
+        <w:numPr>
+          <w:ilvl w:val="0"/>
+          <w:numId w:val="13"/>
+        </w:numPr>
+        <w:ind w:firstLineChars="0"/>
+        <w:rPr>
+          <w:sz w:val="24"/>
+          <w:szCs w:val="30"/>
+        </w:rPr>
+      </w:pPr>
+      <w:r>
+        <w:rPr>
+          <w:rFonts w:hint="eastAsia"/>
+          <w:sz w:val="24"/>
+          <w:szCs w:val="30"/>
+        </w:rPr>
+        <w:t>分流电阻</w:t>
+      </w:r>
+    </w:p>
+    <w:p>
+      <w:pPr>
+        <w:ind w:left="420" w:firstLine="300"/>
+        <w:rPr>
+          <w:sz w:val="24"/>
+          <w:szCs w:val="30"/>
+        </w:rPr>
+      </w:pPr>
+      <w:r>
+        <w:rPr>
+          <w:rFonts w:hint="eastAsia"/>
+          <w:sz w:val="24"/>
+          <w:szCs w:val="30"/>
+        </w:rPr>
+        <w:t>感应电阻，又称分流电阻，一般阻值较小。多数分流电阻是四触点。如下图所示。</w:t>
+      </w:r>
+      <w:r>
+        <w:rPr>
+          <w:rFonts w:hint="eastAsia"/>
+          <w:sz w:val="24"/>
+          <w:szCs w:val="30"/>
+        </w:rPr>
+        <w:t>宽焊点用于流过被测电流，而窄焊点用于将压降提供给放大器。这样的设计能够有效的避免</w:t>
+      </w:r>
+      <w:r>
+        <w:rPr>
+          <w:rFonts w:hint="eastAsia"/>
+          <w:sz w:val="24"/>
+          <w:szCs w:val="30"/>
+        </w:rPr>
+        <w:t>焊点和焊料的影响。</w:t>
+      </w:r>
+    </w:p>
+    <w:p>
+      <w:pPr>
+        <w:jc w:val="center"/>
+        <w:rPr>
+          <w:sz w:val="24"/>
+          <w:szCs w:val="30"/>
+        </w:rPr>
+      </w:pPr>
+      <w:r>
+        <w:rPr>
+          <w:noProof/>
+        </w:rPr>
+        <w:drawing>
+          <wp:inline distT="0" distB="0" distL="0" distR="0" wp14:anchorId="0AF7DEE1" wp14:editId="1528B024">
+            <wp:extent cx="2075291" cy="927033"/>
+            <wp:effectExtent l="0" t="0" r="1270" b="6985"/>
+            <wp:docPr id="27" name="图片 27"/>
+            <wp:cNvGraphicFramePr>
+              <a:graphicFrameLocks xmlns:a="http://schemas.openxmlformats.org/drawingml/2006/main" noChangeAspect="1"/>
+            </wp:cNvGraphicFramePr>
+            <a:graphic xmlns:a="http://schemas.openxmlformats.org/drawingml/2006/main">
+              <a:graphicData uri="http://schemas.openxmlformats.org/drawingml/2006/picture">
+                <pic:pic xmlns:pic="http://schemas.openxmlformats.org/drawingml/2006/picture">
+                  <pic:nvPicPr>
+                    <pic:cNvPr id="1" name=""/>
+                    <pic:cNvPicPr/>
+                  </pic:nvPicPr>
+                  <pic:blipFill>
+                    <a:blip r:embed="rId21"/>
+                    <a:stretch>
+                      <a:fillRect/>
+                    </a:stretch>
+                  </pic:blipFill>
+                  <pic:spPr>
+                    <a:xfrm>
+                      <a:off x="0" y="0"/>
+                      <a:ext cx="2198839" cy="982222"/>
+                    </a:xfrm>
+                    <a:prstGeom prst="rect">
+                      <a:avLst/>
+                    </a:prstGeom>
+                  </pic:spPr>
+                </pic:pic>
+              </a:graphicData>
+            </a:graphic>
+          </wp:inline>
+        </w:drawing>
+      </w:r>
+    </w:p>
+    <w:p>
+      <w:pPr>
+        <w:ind w:left="420" w:firstLine="420"/>
+        <w:rPr>
+          <w:sz w:val="24"/>
+          <w:szCs w:val="30"/>
+        </w:rPr>
+      </w:pPr>
+      <w:r>
+        <w:rPr>
+          <w:rFonts w:hint="eastAsia"/>
+          <w:sz w:val="24"/>
+          <w:szCs w:val="30"/>
+        </w:rPr>
+        <w:lastRenderedPageBreak/>
+        <w:t>需要注意的是，多数感应电阻都有</w:t>
+      </w:r>
+      <w:r>
+        <w:rPr>
+          <w:rFonts w:hint="eastAsia"/>
+          <w:sz w:val="24"/>
+          <w:szCs w:val="30"/>
+        </w:rPr>
+        <w:t>0</w:t>
+      </w:r>
+      <w:r>
+        <w:rPr>
+          <w:sz w:val="24"/>
+          <w:szCs w:val="30"/>
+        </w:rPr>
+        <w:t>.5nH~5</w:t>
+      </w:r>
+      <w:r>
+        <w:rPr>
+          <w:rFonts w:hint="eastAsia"/>
+          <w:sz w:val="24"/>
+          <w:szCs w:val="30"/>
+        </w:rPr>
+        <w:t>n</w:t>
+      </w:r>
+      <w:r>
+        <w:rPr>
+          <w:sz w:val="24"/>
+          <w:szCs w:val="30"/>
+        </w:rPr>
+        <w:t>H</w:t>
+      </w:r>
+      <w:r>
+        <w:rPr>
+          <w:rFonts w:hint="eastAsia"/>
+          <w:sz w:val="24"/>
+          <w:szCs w:val="30"/>
+        </w:rPr>
+        <w:t>的内部串联等效电感，当被测电流频率很高时，是不能忽略的。</w:t>
+      </w:r>
+    </w:p>
+    <w:p>
+      <w:pPr>
+        <w:ind w:left="420" w:firstLine="420"/>
+        <w:rPr>
+          <w:sz w:val="24"/>
+          <w:szCs w:val="30"/>
+        </w:rPr>
+      </w:pPr>
+    </w:p>
+    <w:p>
+      <w:pPr>
+        <w:pStyle w:val="a3"/>
+        <w:numPr>
+          <w:ilvl w:val="0"/>
+          <w:numId w:val="13"/>
+        </w:numPr>
+        <w:ind w:firstLineChars="0"/>
+        <w:rPr>
+          <w:sz w:val="24"/>
+          <w:szCs w:val="30"/>
+        </w:rPr>
+      </w:pPr>
+      <w:r>
+        <w:rPr>
+          <w:rFonts w:hint="eastAsia"/>
+          <w:sz w:val="24"/>
+          <w:szCs w:val="30"/>
+        </w:rPr>
+        <w:t>运放检测电流</w:t>
+      </w:r>
+    </w:p>
+    <w:p>
+      <w:pPr>
+        <w:pStyle w:val="a3"/>
+        <w:ind w:left="720" w:firstLineChars="0" w:firstLine="0"/>
+        <w:rPr>
+          <w:sz w:val="24"/>
+          <w:szCs w:val="30"/>
+        </w:rPr>
+      </w:pPr>
+      <w:r>
+        <w:rPr>
+          <w:rFonts w:hint="eastAsia"/>
+          <w:sz w:val="24"/>
+          <w:szCs w:val="30"/>
+        </w:rPr>
+        <w:t>下图是一个单运放高侧电流检测电路，主要用于低压负载电流的检测。</w:t>
+      </w:r>
+    </w:p>
+    <w:p>
+      <w:pPr>
+        <w:pStyle w:val="a3"/>
+        <w:ind w:left="720" w:firstLineChars="0" w:firstLine="0"/>
+        <w:jc w:val="center"/>
+        <w:rPr>
+          <w:rFonts w:hint="eastAsia"/>
+          <w:sz w:val="24"/>
+          <w:szCs w:val="30"/>
+        </w:rPr>
+      </w:pPr>
+      <w:r>
+        <w:rPr>
+          <w:noProof/>
+        </w:rPr>
+        <w:drawing>
+          <wp:inline distT="0" distB="0" distL="0" distR="0" wp14:anchorId="6696F062" wp14:editId="6FAD9012">
+            <wp:extent cx="3816626" cy="2003889"/>
+            <wp:effectExtent l="0" t="0" r="0" b="0"/>
+            <wp:docPr id="28" name="图片 28"/>
+            <wp:cNvGraphicFramePr>
+              <a:graphicFrameLocks xmlns:a="http://schemas.openxmlformats.org/drawingml/2006/main" noChangeAspect="1"/>
+            </wp:cNvGraphicFramePr>
+            <a:graphic xmlns:a="http://schemas.openxmlformats.org/drawingml/2006/main">
+              <a:graphicData uri="http://schemas.openxmlformats.org/drawingml/2006/picture">
+                <pic:pic xmlns:pic="http://schemas.openxmlformats.org/drawingml/2006/picture">
+                  <pic:nvPicPr>
+                    <pic:cNvPr id="1" name=""/>
+                    <pic:cNvPicPr/>
+                  </pic:nvPicPr>
+                  <pic:blipFill>
+                    <a:blip r:embed="rId22"/>
+                    <a:stretch>
+                      <a:fillRect/>
+                    </a:stretch>
+                  </pic:blipFill>
+                  <pic:spPr>
+                    <a:xfrm>
+                      <a:off x="0" y="0"/>
+                      <a:ext cx="3842779" cy="2017620"/>
+                    </a:xfrm>
+                    <a:prstGeom prst="rect">
+                      <a:avLst/>
+                    </a:prstGeom>
+                  </pic:spPr>
+                </pic:pic>
+              </a:graphicData>
+            </a:graphic>
+          </wp:inline>
+        </w:drawing>
+      </w:r>
+    </w:p>
+    <w:p>
+      <w:pPr>
+        <w:pStyle w:val="a3"/>
+        <w:ind w:left="720" w:firstLineChars="0" w:firstLine="0"/>
+        <w:rPr>
+          <w:sz w:val="24"/>
+          <w:szCs w:val="30"/>
+        </w:rPr>
+      </w:pPr>
+      <w:r>
+        <w:rPr>
+          <w:rFonts w:hint="eastAsia"/>
+          <w:sz w:val="24"/>
+          <w:szCs w:val="30"/>
+        </w:rPr>
+        <w:t>其工作原理为，这是一个深度负反馈电路，</w:t>
+      </w:r>
+      <w:proofErr w:type="gramStart"/>
+      <w:r>
+        <w:rPr>
+          <w:rFonts w:hint="eastAsia"/>
+          <w:sz w:val="24"/>
+          <w:szCs w:val="30"/>
+        </w:rPr>
+        <w:t>因此虚短成立</w:t>
+      </w:r>
+      <w:proofErr w:type="gramEnd"/>
+      <w:r>
+        <w:rPr>
+          <w:rFonts w:hint="eastAsia"/>
+          <w:sz w:val="24"/>
+          <w:szCs w:val="30"/>
+        </w:rPr>
+        <w:t>。</w:t>
+      </w:r>
+      <w:r>
+        <w:rPr>
+          <w:rFonts w:hint="eastAsia"/>
+          <w:sz w:val="24"/>
+          <w:szCs w:val="30"/>
+        </w:rPr>
+        <w:t>当</w:t>
+      </w:r>
+      <w:r>
+        <w:rPr>
+          <w:rFonts w:hint="eastAsia"/>
+          <w:sz w:val="24"/>
+          <w:szCs w:val="30"/>
+        </w:rPr>
+        <w:t>Q</w:t>
+      </w:r>
+      <w:r>
+        <w:rPr>
+          <w:sz w:val="24"/>
+          <w:szCs w:val="30"/>
+        </w:rPr>
+        <w:t>1</w:t>
+      </w:r>
+      <w:r>
+        <w:rPr>
+          <w:rFonts w:hint="eastAsia"/>
+          <w:sz w:val="24"/>
+          <w:szCs w:val="30"/>
+        </w:rPr>
+        <w:t>导通时，</w:t>
+      </w:r>
+    </w:p>
+    <w:p>
+      <w:pPr>
+        <w:pStyle w:val="a3"/>
+        <w:ind w:left="720" w:firstLineChars="0" w:firstLine="0"/>
+        <w:rPr>
+          <w:sz w:val="24"/>
+          <w:szCs w:val="30"/>
+        </w:rPr>
+      </w:pPr>
+      <m:oMathPara>
+        <m:oMath>
+          <m:sSub>
+            <m:sSubPr>
+              <m:ctrlPr>
+                <w:rPr>
+                  <w:rFonts w:ascii="Cambria Math" w:hAnsi="Cambria Math"/>
+                  <w:sz w:val="24"/>
+                  <w:szCs w:val="30"/>
+                </w:rPr>
+              </m:ctrlPr>
+            </m:sSubPr>
+            <m:e>
+              <m:r>
+                <w:rPr>
+                  <w:rFonts w:ascii="Cambria Math" w:hAnsi="Cambria Math"/>
+                  <w:sz w:val="24"/>
+                  <w:szCs w:val="30"/>
+                </w:rPr>
+                <m:t>U</m:t>
+              </m:r>
+            </m:e>
+            <m:sub>
+              <m:r>
+                <w:rPr>
+                  <w:rFonts w:ascii="Cambria Math" w:hAnsi="Cambria Math"/>
+                  <w:sz w:val="24"/>
+                  <w:szCs w:val="30"/>
+                </w:rPr>
+                <m:t>out</m:t>
+              </m:r>
+            </m:sub>
+          </m:sSub>
+          <m:r>
+            <w:rPr>
+              <w:rFonts w:ascii="Cambria Math" w:hAnsi="Cambria Math"/>
+              <w:sz w:val="24"/>
+              <w:szCs w:val="30"/>
+            </w:rPr>
+            <m:t>=</m:t>
+          </m:r>
+          <m:sSub>
+            <m:sSubPr>
+              <m:ctrlPr>
+                <w:rPr>
+                  <w:rFonts w:ascii="Cambria Math" w:hAnsi="Cambria Math"/>
+                  <w:i/>
+                  <w:sz w:val="24"/>
+                  <w:szCs w:val="30"/>
+                </w:rPr>
+              </m:ctrlPr>
+            </m:sSubPr>
+            <m:e>
+              <m:r>
+                <w:rPr>
+                  <w:rFonts w:ascii="Cambria Math" w:hAnsi="Cambria Math"/>
+                  <w:sz w:val="24"/>
+                  <w:szCs w:val="30"/>
+                </w:rPr>
+                <m:t>I</m:t>
+              </m:r>
+            </m:e>
+            <m:sub>
+              <m:r>
+                <w:rPr>
+                  <w:rFonts w:ascii="Cambria Math" w:hAnsi="Cambria Math"/>
+                  <w:sz w:val="24"/>
+                  <w:szCs w:val="30"/>
+                </w:rPr>
+                <m:t>3</m:t>
+              </m:r>
+            </m:sub>
+          </m:sSub>
+          <m:sSub>
+            <m:sSubPr>
+              <m:ctrlPr>
+                <w:rPr>
+                  <w:rFonts w:ascii="Cambria Math" w:hAnsi="Cambria Math"/>
+                  <w:i/>
+                  <w:sz w:val="24"/>
+                  <w:szCs w:val="30"/>
+                </w:rPr>
+              </m:ctrlPr>
+            </m:sSubPr>
+            <m:e>
+              <m:r>
+                <w:rPr>
+                  <w:rFonts w:ascii="Cambria Math" w:hAnsi="Cambria Math"/>
+                  <w:sz w:val="24"/>
+                  <w:szCs w:val="30"/>
+                </w:rPr>
+                <m:t>R</m:t>
+              </m:r>
+            </m:e>
+            <m:sub>
+              <m:r>
+                <w:rPr>
+                  <w:rFonts w:ascii="Cambria Math" w:hAnsi="Cambria Math"/>
+                  <w:sz w:val="24"/>
+                  <w:szCs w:val="30"/>
+                </w:rPr>
+                <m:t>3</m:t>
+              </m:r>
+            </m:sub>
+          </m:sSub>
+        </m:oMath>
+      </m:oMathPara>
+    </w:p>
+    <w:p>
+      <w:pPr>
+        <w:pStyle w:val="a3"/>
+        <w:ind w:left="720" w:firstLineChars="0" w:firstLine="0"/>
+        <w:rPr>
+          <w:sz w:val="24"/>
+          <w:szCs w:val="30"/>
+        </w:rPr>
+      </w:pPr>
+      <m:oMathPara>
+        <m:oMath>
+          <m:sSub>
+            <m:sSubPr>
+              <m:ctrlPr>
+                <w:rPr>
+                  <w:rFonts w:ascii="Cambria Math" w:hAnsi="Cambria Math"/>
+                  <w:i/>
+                  <w:sz w:val="24"/>
+                  <w:szCs w:val="30"/>
+                </w:rPr>
+              </m:ctrlPr>
+            </m:sSubPr>
+            <m:e>
+              <m:r>
+                <w:rPr>
+                  <w:rFonts w:ascii="Cambria Math" w:hAnsi="Cambria Math"/>
+                  <w:sz w:val="24"/>
+                  <w:szCs w:val="30"/>
+                </w:rPr>
+                <m:t>I</m:t>
+              </m:r>
+            </m:e>
+            <m:sub>
+              <m:r>
+                <w:rPr>
+                  <w:rFonts w:ascii="Cambria Math" w:hAnsi="Cambria Math"/>
+                  <w:sz w:val="24"/>
+                  <w:szCs w:val="30"/>
+                </w:rPr>
+                <m:t>2</m:t>
+              </m:r>
+            </m:sub>
+          </m:sSub>
+          <m:r>
+            <w:rPr>
+              <w:rFonts w:ascii="Cambria Math" w:hAnsi="Cambria Math"/>
+              <w:sz w:val="24"/>
+              <w:szCs w:val="30"/>
+            </w:rPr>
+            <m:t>=</m:t>
+          </m:r>
+          <m:sSub>
+            <m:sSubPr>
+              <m:ctrlPr>
+                <w:rPr>
+                  <w:rFonts w:ascii="Cambria Math" w:hAnsi="Cambria Math"/>
+                  <w:i/>
+                  <w:sz w:val="24"/>
+                  <w:szCs w:val="30"/>
+                </w:rPr>
+              </m:ctrlPr>
+            </m:sSubPr>
+            <m:e>
+              <m:r>
+                <w:rPr>
+                  <w:rFonts w:ascii="Cambria Math" w:hAnsi="Cambria Math"/>
+                  <w:sz w:val="24"/>
+                  <w:szCs w:val="30"/>
+                </w:rPr>
+                <m:t>I</m:t>
+              </m:r>
+            </m:e>
+            <m:sub>
+              <m:r>
+                <w:rPr>
+                  <w:rFonts w:ascii="Cambria Math" w:hAnsi="Cambria Math"/>
+                  <w:sz w:val="24"/>
+                  <w:szCs w:val="30"/>
+                </w:rPr>
+                <m:t>3</m:t>
+              </m:r>
+            </m:sub>
+          </m:sSub>
+        </m:oMath>
+      </m:oMathPara>
+    </w:p>
+    <w:p>
+      <w:pPr>
+        <w:pStyle w:val="a3"/>
+        <w:ind w:left="720" w:firstLineChars="0" w:firstLine="0"/>
+        <w:rPr>
+          <w:sz w:val="24"/>
+          <w:szCs w:val="30"/>
+        </w:rPr>
+      </w:pPr>
+      <m:oMathPara>
+        <m:oMath>
+          <m:sSub>
+            <m:sSubPr>
+              <m:ctrlPr>
+                <w:rPr>
+                  <w:rFonts w:ascii="Cambria Math" w:hAnsi="Cambria Math"/>
+                  <w:i/>
+                  <w:sz w:val="24"/>
+                  <w:szCs w:val="30"/>
+                </w:rPr>
+              </m:ctrlPr>
+            </m:sSubPr>
+            <m:e>
+              <m:r>
+                <w:rPr>
+                  <w:rFonts w:ascii="Cambria Math" w:hAnsi="Cambria Math"/>
+                  <w:sz w:val="24"/>
+                  <w:szCs w:val="30"/>
+                </w:rPr>
+                <m:t>I</m:t>
+              </m:r>
+            </m:e>
+            <m:sub>
+              <m:r>
+                <w:rPr>
+                  <w:rFonts w:ascii="Cambria Math" w:hAnsi="Cambria Math"/>
+                  <w:sz w:val="24"/>
+                  <w:szCs w:val="30"/>
+                </w:rPr>
+                <m:t>2</m:t>
+              </m:r>
+            </m:sub>
+          </m:sSub>
+          <m:sSub>
+            <m:sSubPr>
+              <m:ctrlPr>
+                <w:rPr>
+                  <w:rFonts w:ascii="Cambria Math" w:hAnsi="Cambria Math"/>
+                  <w:i/>
+                  <w:sz w:val="24"/>
+                  <w:szCs w:val="30"/>
+                </w:rPr>
+              </m:ctrlPr>
+            </m:sSubPr>
+            <m:e>
+              <m:r>
+                <w:rPr>
+                  <w:rFonts w:ascii="Cambria Math" w:hAnsi="Cambria Math"/>
+                  <w:sz w:val="24"/>
+                  <w:szCs w:val="30"/>
+                </w:rPr>
+                <m:t>R</m:t>
+              </m:r>
+            </m:e>
+            <m:sub>
+              <m:r>
+                <w:rPr>
+                  <w:rFonts w:ascii="Cambria Math" w:hAnsi="Cambria Math"/>
+                  <w:sz w:val="24"/>
+                  <w:szCs w:val="30"/>
+                </w:rPr>
+                <m:t>2</m:t>
+              </m:r>
+            </m:sub>
+          </m:sSub>
+          <m:r>
+            <w:rPr>
+              <w:rFonts w:ascii="Cambria Math" w:hAnsi="Cambria Math"/>
+              <w:sz w:val="24"/>
+              <w:szCs w:val="30"/>
+            </w:rPr>
+            <m:t>=</m:t>
+          </m:r>
+          <m:sSub>
+            <m:sSubPr>
+              <m:ctrlPr>
+                <w:rPr>
+                  <w:rFonts w:ascii="Cambria Math" w:hAnsi="Cambria Math"/>
+                  <w:i/>
+                  <w:sz w:val="24"/>
+                  <w:szCs w:val="30"/>
+                </w:rPr>
+              </m:ctrlPr>
+            </m:sSubPr>
+            <m:e>
+              <m:r>
+                <w:rPr>
+                  <w:rFonts w:ascii="Cambria Math" w:hAnsi="Cambria Math"/>
+                  <w:sz w:val="24"/>
+                  <w:szCs w:val="30"/>
+                </w:rPr>
+                <m:t>I</m:t>
+              </m:r>
+            </m:e>
+            <m:sub>
+              <m:r>
+                <w:rPr>
+                  <w:rFonts w:ascii="Cambria Math" w:hAnsi="Cambria Math"/>
+                  <w:sz w:val="24"/>
+                  <w:szCs w:val="30"/>
+                </w:rPr>
+                <m:t>load</m:t>
+              </m:r>
+            </m:sub>
+          </m:sSub>
+          <m:sSub>
+            <m:sSubPr>
+              <m:ctrlPr>
+                <w:rPr>
+                  <w:rFonts w:ascii="Cambria Math" w:hAnsi="Cambria Math"/>
+                  <w:i/>
+                  <w:sz w:val="24"/>
+                  <w:szCs w:val="30"/>
+                </w:rPr>
+              </m:ctrlPr>
+            </m:sSubPr>
+            <m:e>
+              <m:r>
+                <w:rPr>
+                  <w:rFonts w:ascii="Cambria Math" w:hAnsi="Cambria Math"/>
+                  <w:sz w:val="24"/>
+                  <w:szCs w:val="30"/>
+                </w:rPr>
+                <m:t>R</m:t>
+              </m:r>
+            </m:e>
+            <m:sub>
+              <m:r>
+                <w:rPr>
+                  <w:rFonts w:ascii="Cambria Math" w:hAnsi="Cambria Math"/>
+                  <w:sz w:val="24"/>
+                  <w:szCs w:val="30"/>
+                </w:rPr>
+                <m:t>SENSE</m:t>
+              </m:r>
+            </m:sub>
+          </m:sSub>
+        </m:oMath>
+      </m:oMathPara>
+    </w:p>
+    <w:p>
+      <w:pPr>
+        <w:pStyle w:val="a3"/>
+        <w:ind w:left="720" w:firstLineChars="0" w:firstLine="0"/>
+        <w:rPr>
+          <w:sz w:val="24"/>
+          <w:szCs w:val="30"/>
+        </w:rPr>
+      </w:pPr>
+      <w:r>
+        <w:rPr>
+          <w:rFonts w:hint="eastAsia"/>
+          <w:sz w:val="24"/>
+          <w:szCs w:val="30"/>
+        </w:rPr>
+        <w:t>因此，可以通过</w:t>
+      </w:r>
+      <w:proofErr w:type="spellStart"/>
+      <w:r>
+        <w:rPr>
+          <w:rFonts w:hint="eastAsia"/>
+          <w:sz w:val="24"/>
+          <w:szCs w:val="30"/>
+        </w:rPr>
+        <w:t>U</w:t>
+      </w:r>
+      <w:r>
+        <w:rPr>
+          <w:rFonts w:hint="eastAsia"/>
+          <w:sz w:val="24"/>
+          <w:szCs w:val="30"/>
+          <w:vertAlign w:val="subscript"/>
+        </w:rPr>
+        <w:t>out</w:t>
+      </w:r>
+      <w:proofErr w:type="spellEnd"/>
+      <w:r>
+        <w:rPr>
+          <w:rFonts w:hint="eastAsia"/>
+          <w:sz w:val="24"/>
+          <w:szCs w:val="30"/>
+        </w:rPr>
+        <w:t>表征电流。但是这个电路有如下问题：</w:t>
+      </w:r>
+    </w:p>
+    <w:p>
+      <w:pPr>
+        <w:pStyle w:val="a3"/>
+        <w:numPr>
+          <w:ilvl w:val="0"/>
+          <w:numId w:val="15"/>
+        </w:numPr>
+        <w:ind w:firstLineChars="0"/>
+        <w:rPr>
+          <w:sz w:val="24"/>
+          <w:szCs w:val="30"/>
+        </w:rPr>
+      </w:pPr>
+      <w:r>
+        <w:rPr>
+          <w:rFonts w:hint="eastAsia"/>
+          <w:sz w:val="24"/>
+          <w:szCs w:val="30"/>
+        </w:rPr>
+        <w:t>理论上</w:t>
+      </w:r>
+      <w:r>
+        <w:rPr>
+          <w:rFonts w:hint="eastAsia"/>
+          <w:sz w:val="24"/>
+          <w:szCs w:val="30"/>
+        </w:rPr>
+        <w:t>R</w:t>
+      </w:r>
+      <w:r>
+        <w:rPr>
+          <w:sz w:val="24"/>
+          <w:szCs w:val="30"/>
+          <w:vertAlign w:val="subscript"/>
+        </w:rPr>
+        <w:t>2</w:t>
+      </w:r>
+      <w:r>
+        <w:rPr>
+          <w:rFonts w:hint="eastAsia"/>
+          <w:sz w:val="24"/>
+          <w:szCs w:val="30"/>
+        </w:rPr>
+        <w:t>两端的电压差和</w:t>
+      </w:r>
+      <w:proofErr w:type="spellStart"/>
+      <w:r>
+        <w:rPr>
+          <w:rFonts w:hint="eastAsia"/>
+          <w:sz w:val="24"/>
+          <w:szCs w:val="30"/>
+        </w:rPr>
+        <w:t>R</w:t>
+      </w:r>
+      <w:r>
+        <w:rPr>
+          <w:rFonts w:hint="eastAsia"/>
+          <w:sz w:val="24"/>
+          <w:szCs w:val="30"/>
+          <w:vertAlign w:val="subscript"/>
+        </w:rPr>
+        <w:t>sense</w:t>
+      </w:r>
+      <w:proofErr w:type="spellEnd"/>
+      <w:r>
+        <w:rPr>
+          <w:rFonts w:hint="eastAsia"/>
+          <w:sz w:val="24"/>
+          <w:szCs w:val="30"/>
+        </w:rPr>
+        <w:t>两端的电压差是相等的。但是实际情况下还会收到器件失调电压的干扰。</w:t>
+      </w:r>
+    </w:p>
+    <w:p>
+      <w:pPr>
+        <w:pStyle w:val="a3"/>
+        <w:numPr>
+          <w:ilvl w:val="0"/>
+          <w:numId w:val="15"/>
+        </w:numPr>
+        <w:ind w:firstLineChars="0"/>
+        <w:rPr>
+          <w:sz w:val="24"/>
+          <w:szCs w:val="30"/>
+        </w:rPr>
+      </w:pPr>
+      <w:r>
+        <w:rPr>
+          <w:sz w:val="24"/>
+          <w:szCs w:val="30"/>
+        </w:rPr>
+        <w:t>Q</w:t>
+      </w:r>
+      <w:r>
+        <w:rPr>
+          <w:sz w:val="24"/>
+          <w:szCs w:val="30"/>
+          <w:vertAlign w:val="subscript"/>
+        </w:rPr>
+        <w:t>1</w:t>
+      </w:r>
+      <w:r>
+        <w:rPr>
+          <w:rFonts w:hint="eastAsia"/>
+          <w:sz w:val="24"/>
+          <w:szCs w:val="30"/>
+        </w:rPr>
+        <w:t>开启电压</w:t>
+      </w:r>
+      <w:r>
+        <w:rPr>
+          <w:rFonts w:hint="eastAsia"/>
+          <w:sz w:val="24"/>
+          <w:szCs w:val="30"/>
+        </w:rPr>
+        <w:t>U</w:t>
+      </w:r>
+      <w:r>
+        <w:rPr>
+          <w:sz w:val="24"/>
+          <w:szCs w:val="30"/>
+          <w:vertAlign w:val="subscript"/>
+        </w:rPr>
+        <w:t>GS</w:t>
+      </w:r>
+      <w:r>
+        <w:rPr>
+          <w:rFonts w:hint="eastAsia"/>
+          <w:sz w:val="24"/>
+          <w:szCs w:val="30"/>
+        </w:rPr>
+        <w:t>约为</w:t>
+      </w:r>
+      <w:r>
+        <w:rPr>
+          <w:rFonts w:hint="eastAsia"/>
+          <w:sz w:val="24"/>
+          <w:szCs w:val="30"/>
+        </w:rPr>
+        <w:t>1</w:t>
+      </w:r>
+      <w:r>
+        <w:rPr>
+          <w:sz w:val="24"/>
+          <w:szCs w:val="30"/>
+        </w:rPr>
+        <w:t>V~2.5V</w:t>
+      </w:r>
+      <w:r>
+        <w:rPr>
+          <w:rFonts w:hint="eastAsia"/>
+          <w:sz w:val="24"/>
+          <w:szCs w:val="30"/>
+        </w:rPr>
+        <w:t>，因此运放输出</w:t>
+      </w:r>
+      <w:proofErr w:type="gramStart"/>
+      <w:r>
+        <w:rPr>
+          <w:rFonts w:hint="eastAsia"/>
+          <w:sz w:val="24"/>
+          <w:szCs w:val="30"/>
+        </w:rPr>
+        <w:t>端必须</w:t>
+      </w:r>
+      <w:proofErr w:type="gramEnd"/>
+      <w:r>
+        <w:rPr>
+          <w:rFonts w:hint="eastAsia"/>
+          <w:sz w:val="24"/>
+          <w:szCs w:val="30"/>
+        </w:rPr>
+        <w:t>低于</w:t>
+      </w:r>
+      <w:r>
+        <w:rPr>
+          <w:rFonts w:hint="eastAsia"/>
+          <w:sz w:val="24"/>
+          <w:szCs w:val="30"/>
+        </w:rPr>
+        <w:t>1</w:t>
+      </w:r>
+      <w:r>
+        <w:rPr>
+          <w:sz w:val="24"/>
+          <w:szCs w:val="30"/>
+        </w:rPr>
+        <w:t>V</w:t>
+      </w:r>
+      <w:r>
+        <w:rPr>
+          <w:rFonts w:hint="eastAsia"/>
+          <w:sz w:val="24"/>
+          <w:szCs w:val="30"/>
+        </w:rPr>
+        <w:t>以保证晶体管关断，因此</w:t>
+      </w:r>
+      <w:r>
+        <w:rPr>
+          <w:rFonts w:hint="eastAsia"/>
+          <w:sz w:val="24"/>
+          <w:szCs w:val="30"/>
+        </w:rPr>
+        <w:t>Q</w:t>
+      </w:r>
+      <w:r>
+        <w:rPr>
+          <w:sz w:val="24"/>
+          <w:szCs w:val="30"/>
+          <w:vertAlign w:val="subscript"/>
+        </w:rPr>
+        <w:t>1</w:t>
+      </w:r>
+      <w:r>
+        <w:rPr>
+          <w:rFonts w:hint="eastAsia"/>
+          <w:sz w:val="24"/>
+          <w:szCs w:val="30"/>
+        </w:rPr>
+        <w:t>能通过的最大电流为</w:t>
+      </w:r>
+      <w:r>
+        <w:rPr>
+          <w:rFonts w:hint="eastAsia"/>
+          <w:sz w:val="24"/>
+          <w:szCs w:val="30"/>
+        </w:rPr>
+        <w:t>2</w:t>
+      </w:r>
+      <w:r>
+        <w:rPr>
+          <w:sz w:val="24"/>
+          <w:szCs w:val="30"/>
+        </w:rPr>
+        <w:t>A/4990</w:t>
+      </w:r>
+      <w:r>
+        <w:rPr>
+          <w:sz w:val="24"/>
+          <w:szCs w:val="30"/>
+        </w:rPr>
+        <w:t>=0.4</w:t>
+      </w:r>
+      <w:r>
+        <w:rPr>
+          <w:rFonts w:hint="eastAsia"/>
+          <w:sz w:val="24"/>
+          <w:szCs w:val="30"/>
+        </w:rPr>
+        <w:t>m</w:t>
+      </w:r>
+      <w:r>
+        <w:rPr>
+          <w:sz w:val="24"/>
+          <w:szCs w:val="30"/>
+        </w:rPr>
+        <w:t>V</w:t>
+      </w:r>
+      <w:r>
+        <w:rPr>
+          <w:rFonts w:hint="eastAsia"/>
+          <w:sz w:val="24"/>
+          <w:szCs w:val="30"/>
+        </w:rPr>
+        <w:t>。</w:t>
+      </w:r>
+    </w:p>
+    <w:p>
+      <w:pPr>
+        <w:ind w:left="720"/>
+        <w:rPr>
+          <w:sz w:val="24"/>
+          <w:szCs w:val="30"/>
+        </w:rPr>
+      </w:pPr>
+      <w:r>
+        <w:rPr>
+          <w:rFonts w:hint="eastAsia"/>
+          <w:sz w:val="24"/>
+          <w:szCs w:val="30"/>
+        </w:rPr>
+        <w:t>同样</w:t>
+      </w:r>
+      <w:r>
+        <w:rPr>
+          <w:rFonts w:hint="eastAsia"/>
+          <w:sz w:val="24"/>
+          <w:szCs w:val="30"/>
+        </w:rPr>
+        <w:t>由于最大电流为</w:t>
+      </w:r>
+      <w:r>
+        <w:rPr>
+          <w:rFonts w:hint="eastAsia"/>
+          <w:sz w:val="24"/>
+          <w:szCs w:val="30"/>
+        </w:rPr>
+        <w:t>0</w:t>
+      </w:r>
+      <w:r>
+        <w:rPr>
+          <w:sz w:val="24"/>
+          <w:szCs w:val="30"/>
+        </w:rPr>
+        <w:t>.4mV</w:t>
+      </w:r>
+      <w:r>
+        <w:rPr>
+          <w:rFonts w:hint="eastAsia"/>
+          <w:sz w:val="24"/>
+          <w:szCs w:val="30"/>
+        </w:rPr>
+        <w:t>，以千分之一计算，所以最小分辨电流为</w:t>
+      </w:r>
+      <w:r>
+        <w:rPr>
+          <w:rFonts w:hint="eastAsia"/>
+          <w:sz w:val="24"/>
+          <w:szCs w:val="30"/>
+        </w:rPr>
+        <w:t>0</w:t>
+      </w:r>
+      <w:r>
+        <w:rPr>
+          <w:sz w:val="24"/>
+          <w:szCs w:val="30"/>
+        </w:rPr>
+        <w:t>.4uA</w:t>
+      </w:r>
+      <w:r>
+        <w:rPr>
+          <w:rFonts w:hint="eastAsia"/>
+          <w:sz w:val="24"/>
+          <w:szCs w:val="30"/>
+        </w:rPr>
+        <w:t>。</w:t>
+      </w:r>
+    </w:p>
+    <w:p>
+      <w:pPr>
+        <w:ind w:left="720"/>
+        <w:rPr>
+          <w:sz w:val="24"/>
+          <w:szCs w:val="30"/>
+        </w:rPr>
+      </w:pPr>
+    </w:p>
+    <w:p>
+      <w:pPr>
+        <w:ind w:left="720"/>
+        <w:rPr>
+          <w:sz w:val="24"/>
+          <w:szCs w:val="30"/>
+        </w:rPr>
+      </w:pPr>
+      <w:r>
+        <w:rPr>
+          <w:rFonts w:hint="eastAsia"/>
+          <w:sz w:val="24"/>
+          <w:szCs w:val="30"/>
+        </w:rPr>
+        <w:t>下图是另一种电流检测电路。</w:t>
+      </w:r>
+    </w:p>
+    <w:p>
+      <w:pPr>
+        <w:ind w:left="720"/>
+        <w:jc w:val="center"/>
+        <w:rPr>
+          <w:sz w:val="24"/>
+          <w:szCs w:val="30"/>
+        </w:rPr>
+      </w:pPr>
+      <w:r>
+        <w:rPr>
+          <w:noProof/>
+        </w:rPr>
+        <w:drawing>
+          <wp:inline distT="0" distB="0" distL="0" distR="0" wp14:anchorId="5BC95C51" wp14:editId="57DC84F9">
+            <wp:extent cx="2896819" cy="1439691"/>
+            <wp:effectExtent l="0" t="0" r="0" b="8255"/>
+            <wp:docPr id="29" name="图片 29"/>
+            <wp:cNvGraphicFramePr>
+              <a:graphicFrameLocks xmlns:a="http://schemas.openxmlformats.org/drawingml/2006/main" noChangeAspect="1"/>
+            </wp:cNvGraphicFramePr>
+            <a:graphic xmlns:a="http://schemas.openxmlformats.org/drawingml/2006/main">
+              <a:graphicData uri="http://schemas.openxmlformats.org/drawingml/2006/picture">
+                <pic:pic xmlns:pic="http://schemas.openxmlformats.org/drawingml/2006/picture">
+                  <pic:nvPicPr>
+                    <pic:cNvPr id="1" name=""/>
+                    <pic:cNvPicPr/>
+                  </pic:nvPicPr>
+                  <pic:blipFill>
+                    <a:blip r:embed="rId23"/>
+                    <a:stretch>
+                      <a:fillRect/>
+                    </a:stretch>
+                  </pic:blipFill>
+                  <pic:spPr>
+                    <a:xfrm>
+                      <a:off x="0" y="0"/>
+                      <a:ext cx="2947981" cy="1465118"/>
+                    </a:xfrm>
+                    <a:prstGeom prst="rect">
+                      <a:avLst/>
+                    </a:prstGeom>
+                  </pic:spPr>
+                </pic:pic>
+              </a:graphicData>
+            </a:graphic>
+          </wp:inline>
+        </w:drawing>
+      </w:r>
+    </w:p>
+    <w:p>
+      <w:pPr>
+        <w:ind w:left="420" w:firstLine="420"/>
+        <w:rPr>
+          <w:sz w:val="24"/>
+          <w:szCs w:val="30"/>
+        </w:rPr>
+      </w:pPr>
+      <w:r>
+        <w:rPr>
+          <w:rFonts w:hint="eastAsia"/>
+          <w:sz w:val="24"/>
+          <w:szCs w:val="30"/>
+        </w:rPr>
+        <w:lastRenderedPageBreak/>
+        <w:t>这个电路的</w:t>
+      </w:r>
+      <w:r>
+        <w:rPr>
+          <w:rFonts w:hint="eastAsia"/>
+          <w:sz w:val="24"/>
+          <w:szCs w:val="30"/>
+        </w:rPr>
+        <w:t>共有两个电源，测量电路的供电仍是</w:t>
+      </w:r>
+      <w:r>
+        <w:rPr>
+          <w:rFonts w:hint="eastAsia"/>
+          <w:sz w:val="24"/>
+          <w:szCs w:val="30"/>
+        </w:rPr>
+        <w:t>0</w:t>
+      </w:r>
+      <w:r>
+        <w:rPr>
+          <w:sz w:val="24"/>
+          <w:szCs w:val="30"/>
+        </w:rPr>
+        <w:t>V</w:t>
+      </w:r>
+      <w:r>
+        <w:rPr>
+          <w:rFonts w:hint="eastAsia"/>
+          <w:sz w:val="24"/>
+          <w:szCs w:val="30"/>
+        </w:rPr>
+        <w:t>和</w:t>
+      </w:r>
+      <w:r>
+        <w:rPr>
+          <w:rFonts w:hint="eastAsia"/>
+          <w:sz w:val="24"/>
+          <w:szCs w:val="30"/>
+        </w:rPr>
+        <w:t>+</w:t>
+      </w:r>
+      <w:r>
+        <w:rPr>
+          <w:sz w:val="24"/>
+          <w:szCs w:val="30"/>
+        </w:rPr>
+        <w:t>5V.</w:t>
+      </w:r>
+      <w:r>
+        <w:rPr>
+          <w:rFonts w:hint="eastAsia"/>
+          <w:sz w:val="24"/>
+          <w:szCs w:val="30"/>
+        </w:rPr>
+        <w:t>而感应电路则选用了</w:t>
+      </w:r>
+      <w:r>
+        <w:rPr>
+          <w:rFonts w:hint="eastAsia"/>
+          <w:sz w:val="24"/>
+          <w:szCs w:val="30"/>
+        </w:rPr>
+        <w:t>4</w:t>
+      </w:r>
+      <w:r>
+        <w:rPr>
+          <w:sz w:val="24"/>
+          <w:szCs w:val="30"/>
+        </w:rPr>
+        <w:t>8V</w:t>
+      </w:r>
+      <w:r>
+        <w:rPr>
+          <w:rFonts w:hint="eastAsia"/>
+          <w:sz w:val="24"/>
+          <w:szCs w:val="30"/>
+        </w:rPr>
+        <w:t>。</w:t>
+      </w:r>
+    </w:p>
+    <w:p>
+      <w:pPr>
+        <w:ind w:left="420" w:firstLine="420"/>
+        <w:rPr>
+          <w:sz w:val="24"/>
+          <w:szCs w:val="30"/>
+        </w:rPr>
+      </w:pPr>
+      <w:proofErr w:type="spellStart"/>
+      <w:r>
+        <w:rPr>
+          <w:rFonts w:hint="eastAsia"/>
+          <w:sz w:val="24"/>
+          <w:szCs w:val="30"/>
+        </w:rPr>
+        <w:t>R</w:t>
+      </w:r>
+      <w:r>
+        <w:rPr>
+          <w:sz w:val="24"/>
+          <w:szCs w:val="30"/>
+          <w:vertAlign w:val="subscript"/>
+        </w:rPr>
+        <w:t>sense</w:t>
+      </w:r>
+      <w:proofErr w:type="spellEnd"/>
+      <w:r>
+        <w:rPr>
+          <w:rFonts w:hint="eastAsia"/>
+          <w:sz w:val="24"/>
+          <w:szCs w:val="30"/>
+        </w:rPr>
+        <w:t>两端的电压为</w:t>
+      </w:r>
+      <w:r>
+        <w:rPr>
+          <w:rFonts w:hint="eastAsia"/>
+          <w:sz w:val="24"/>
+          <w:szCs w:val="30"/>
+        </w:rPr>
+        <w:t>-</w:t>
+      </w:r>
+      <w:r>
+        <w:rPr>
+          <w:sz w:val="24"/>
+          <w:szCs w:val="30"/>
+        </w:rPr>
+        <w:t>48V</w:t>
+      </w:r>
+      <w:r>
+        <w:rPr>
+          <w:rFonts w:hint="eastAsia"/>
+          <w:sz w:val="24"/>
+          <w:szCs w:val="30"/>
+        </w:rPr>
+        <w:t>和</w:t>
+      </w:r>
+      <w:r>
+        <w:rPr>
+          <w:rFonts w:hint="eastAsia"/>
+          <w:sz w:val="24"/>
+          <w:szCs w:val="30"/>
+        </w:rPr>
+        <w:t>-</w:t>
+      </w:r>
+      <w:r>
+        <w:rPr>
+          <w:sz w:val="24"/>
+          <w:szCs w:val="30"/>
+        </w:rPr>
+        <w:t>47</w:t>
+      </w:r>
+      <w:r>
+        <w:rPr>
+          <w:rFonts w:hint="eastAsia"/>
+          <w:sz w:val="24"/>
+          <w:szCs w:val="30"/>
+        </w:rPr>
+        <w:t>左右。为了保证感应电路的供电问题，添加了一个</w:t>
+      </w:r>
+      <w:r>
+        <w:rPr>
+          <w:rFonts w:hint="eastAsia"/>
+          <w:sz w:val="24"/>
+          <w:szCs w:val="30"/>
+        </w:rPr>
+        <w:t>5</w:t>
+      </w:r>
+      <w:r>
+        <w:rPr>
+          <w:sz w:val="24"/>
+          <w:szCs w:val="30"/>
+        </w:rPr>
+        <w:t>V</w:t>
+      </w:r>
+      <w:r>
+        <w:rPr>
+          <w:rFonts w:hint="eastAsia"/>
+          <w:sz w:val="24"/>
+          <w:szCs w:val="30"/>
+        </w:rPr>
+        <w:t>的稳压管，使</w:t>
+      </w:r>
+      <w:r>
+        <w:rPr>
+          <w:rFonts w:hint="eastAsia"/>
+          <w:sz w:val="24"/>
+          <w:szCs w:val="30"/>
+        </w:rPr>
+        <w:t>U</w:t>
+      </w:r>
+      <w:r>
+        <w:rPr>
+          <w:sz w:val="24"/>
+          <w:szCs w:val="30"/>
+        </w:rPr>
+        <w:t>1</w:t>
+      </w:r>
+      <w:r>
+        <w:rPr>
+          <w:rFonts w:hint="eastAsia"/>
+          <w:sz w:val="24"/>
+          <w:szCs w:val="30"/>
+        </w:rPr>
+        <w:t>的供电稳定在</w:t>
+      </w:r>
+      <w:r>
+        <w:rPr>
+          <w:rFonts w:hint="eastAsia"/>
+          <w:sz w:val="24"/>
+          <w:szCs w:val="30"/>
+        </w:rPr>
+        <w:t>-4</w:t>
+      </w:r>
+      <w:r>
+        <w:rPr>
+          <w:sz w:val="24"/>
+          <w:szCs w:val="30"/>
+        </w:rPr>
+        <w:t>8V</w:t>
+      </w:r>
+      <w:r>
+        <w:rPr>
+          <w:rFonts w:hint="eastAsia"/>
+          <w:sz w:val="24"/>
+          <w:szCs w:val="30"/>
+        </w:rPr>
+        <w:t>和</w:t>
+      </w:r>
+      <w:r>
+        <w:rPr>
+          <w:rFonts w:hint="eastAsia"/>
+          <w:sz w:val="24"/>
+          <w:szCs w:val="30"/>
+        </w:rPr>
+        <w:t>-</w:t>
+      </w:r>
+      <w:r>
+        <w:rPr>
+          <w:sz w:val="24"/>
+          <w:szCs w:val="30"/>
+        </w:rPr>
+        <w:t>43V</w:t>
+      </w:r>
+      <w:r>
+        <w:rPr>
+          <w:rFonts w:hint="eastAsia"/>
+          <w:sz w:val="24"/>
+          <w:szCs w:val="30"/>
+        </w:rPr>
+        <w:t>。需要注意的是，这个稳压管的击穿电压约为</w:t>
+      </w:r>
+      <w:r>
+        <w:rPr>
+          <w:rFonts w:hint="eastAsia"/>
+          <w:sz w:val="24"/>
+          <w:szCs w:val="30"/>
+        </w:rPr>
+        <w:t>5</w:t>
+      </w:r>
+      <w:r>
+        <w:rPr>
+          <w:sz w:val="24"/>
+          <w:szCs w:val="30"/>
+        </w:rPr>
+        <w:t>.1V</w:t>
+      </w:r>
+      <w:r>
+        <w:rPr>
+          <w:rFonts w:hint="eastAsia"/>
+          <w:sz w:val="24"/>
+          <w:szCs w:val="30"/>
+        </w:rPr>
+        <w:t>，为了保证运放工作消耗的电流，稳压管击穿电流需要留有裕量，但又要足够小。以图中的</w:t>
+      </w:r>
+      <w:r>
+        <w:rPr>
+          <w:rFonts w:hint="eastAsia"/>
+          <w:sz w:val="24"/>
+          <w:szCs w:val="30"/>
+        </w:rPr>
+        <w:t>A</w:t>
+      </w:r>
+      <w:r>
+        <w:rPr>
+          <w:sz w:val="24"/>
+          <w:szCs w:val="30"/>
+        </w:rPr>
+        <w:t>D8603</w:t>
+      </w:r>
+      <w:r>
+        <w:rPr>
+          <w:rFonts w:hint="eastAsia"/>
+          <w:sz w:val="24"/>
+          <w:szCs w:val="30"/>
+        </w:rPr>
+        <w:t>为例，需要的静态电流是</w:t>
+      </w:r>
+      <w:r>
+        <w:rPr>
+          <w:rFonts w:hint="eastAsia"/>
+          <w:sz w:val="24"/>
+          <w:szCs w:val="30"/>
+        </w:rPr>
+        <w:t>5</w:t>
+      </w:r>
+      <w:r>
+        <w:rPr>
+          <w:sz w:val="24"/>
+          <w:szCs w:val="30"/>
+        </w:rPr>
+        <w:t>0uA</w:t>
+      </w:r>
+      <w:r>
+        <w:rPr>
+          <w:rFonts w:hint="eastAsia"/>
+          <w:sz w:val="24"/>
+          <w:szCs w:val="30"/>
+        </w:rPr>
+        <w:t>，电路中稳压管击穿电流</w:t>
+      </w:r>
+      <w:r>
+        <w:rPr>
+          <w:rFonts w:hint="eastAsia"/>
+          <w:sz w:val="24"/>
+          <w:szCs w:val="30"/>
+        </w:rPr>
+        <w:t>约</w:t>
+      </w:r>
+      <w:r>
+        <w:rPr>
+          <w:rFonts w:hint="eastAsia"/>
+          <w:sz w:val="24"/>
+          <w:szCs w:val="30"/>
+        </w:rPr>
+        <w:t>为</w:t>
+      </w:r>
+      <w:r>
+        <w:rPr>
+          <w:rFonts w:hint="eastAsia"/>
+          <w:sz w:val="24"/>
+          <w:szCs w:val="30"/>
+        </w:rPr>
+        <w:t>8</w:t>
+      </w:r>
+      <w:r>
+        <w:rPr>
+          <w:sz w:val="24"/>
+          <w:szCs w:val="30"/>
+        </w:rPr>
+        <w:t>40</w:t>
+      </w:r>
+      <w:r>
+        <w:rPr>
+          <w:rFonts w:hint="eastAsia"/>
+          <w:sz w:val="24"/>
+          <w:szCs w:val="30"/>
+        </w:rPr>
+        <w:t>u</w:t>
+      </w:r>
+      <w:r>
+        <w:rPr>
+          <w:sz w:val="24"/>
+          <w:szCs w:val="30"/>
+        </w:rPr>
+        <w:t>A</w:t>
+      </w:r>
+      <w:r>
+        <w:rPr>
+          <w:sz w:val="24"/>
+          <w:szCs w:val="30"/>
+        </w:rPr>
+        <w:t>(43V/51k</w:t>
+      </w:r>
+      <w:r>
+        <w:rPr>
+          <w:rFonts w:hint="eastAsia"/>
+          <w:sz w:val="24"/>
+          <w:szCs w:val="30"/>
+        </w:rPr>
+        <w:t>Ω</w:t>
+      </w:r>
+      <w:r>
+        <w:rPr>
+          <w:sz w:val="24"/>
+          <w:szCs w:val="30"/>
+        </w:rPr>
+        <w:t>)</w:t>
+      </w:r>
+      <w:r>
+        <w:rPr>
+          <w:rFonts w:hint="eastAsia"/>
+          <w:sz w:val="24"/>
+          <w:szCs w:val="30"/>
+        </w:rPr>
+        <w:t>。如果</w:t>
+      </w:r>
+      <w:r>
+        <w:rPr>
+          <w:rFonts w:hint="eastAsia"/>
+          <w:sz w:val="24"/>
+          <w:szCs w:val="30"/>
+        </w:rPr>
+        <w:t>测量电路需要更小的功耗，可以考虑进一步提高</w:t>
+      </w:r>
+      <w:r>
+        <w:rPr>
+          <w:rFonts w:hint="eastAsia"/>
+          <w:sz w:val="24"/>
+          <w:szCs w:val="30"/>
+        </w:rPr>
+        <w:t>R</w:t>
+      </w:r>
+      <w:r>
+        <w:rPr>
+          <w:sz w:val="24"/>
+          <w:szCs w:val="30"/>
+          <w:vertAlign w:val="subscript"/>
+        </w:rPr>
+        <w:t>1</w:t>
+      </w:r>
+      <w:r>
+        <w:rPr>
+          <w:rFonts w:hint="eastAsia"/>
+          <w:sz w:val="24"/>
+          <w:szCs w:val="30"/>
+        </w:rPr>
+        <w:t>。</w:t>
+      </w:r>
+    </w:p>
+    <w:p>
+      <w:pPr>
+        <w:ind w:left="420" w:firstLine="420"/>
+        <w:rPr>
+          <w:rFonts w:hint="eastAsia"/>
+          <w:sz w:val="24"/>
+          <w:szCs w:val="30"/>
+        </w:rPr>
+      </w:pPr>
       <w:bookmarkStart w:id="0" w:name="_GoBack"/>
       <w:bookmarkEnd w:id="0"/>
     </w:p>
@@ -16492,16 +19158,16 @@
     </w:lvl>
   </w:abstractNum>
   <w:abstractNum w:abstractNumId="5" w15:restartNumberingAfterBreak="0">
-    <w:nsid w:val="429813DE"/>
+    <w:nsid w:val="410E66C7"/>
     <w:multiLevelType w:val="hybridMultilevel"/>
-    <w:tmpl w:val="8C2046C0"/>
-    <w:lvl w:ilvl="0" w:tplc="5C42BFE6">
+    <w:tmpl w:val="8E4A2382"/>
+    <w:lvl w:ilvl="0" w:tplc="4728291C">
       <w:start w:val="1"/>
       <w:numFmt w:val="decimal"/>
       <w:lvlText w:val="%1、"/>
       <w:lvlJc w:val="left"/>
       <w:pPr>
-        <w:ind w:left="1140" w:hanging="360"/>
+        <w:ind w:left="1080" w:hanging="360"/>
       </w:pPr>
       <w:rPr>
         <w:rFonts w:hint="default"/>
@@ -16513,7 +19179,7 @@
       <w:lvlText w:val="%2)"/>
       <w:lvlJc w:val="left"/>
       <w:pPr>
-        <w:ind w:left="1620" w:hanging="420"/>
+        <w:ind w:left="1560" w:hanging="420"/>
       </w:pPr>
     </w:lvl>
     <w:lvl w:ilvl="2" w:tplc="0409001B" w:tentative="1">
@@ -16522,7 +19188,7 @@
       <w:lvlText w:val="%3."/>
       <w:lvlJc w:val="right"/>
       <w:pPr>
-        <w:ind w:left="2040" w:hanging="420"/>
+        <w:ind w:left="1980" w:hanging="420"/>
       </w:pPr>
     </w:lvl>
     <w:lvl w:ilvl="3" w:tplc="0409000F" w:tentative="1">
@@ -16531,7 +19197,7 @@
       <w:lvlText w:val="%4."/>
       <w:lvlJc w:val="left"/>
       <w:pPr>
-        <w:ind w:left="2460" w:hanging="420"/>
+        <w:ind w:left="2400" w:hanging="420"/>
       </w:pPr>
     </w:lvl>
     <w:lvl w:ilvl="4" w:tplc="04090019" w:tentative="1">
@@ -16540,7 +19206,7 @@
       <w:lvlText w:val="%5)"/>
       <w:lvlJc w:val="left"/>
       <w:pPr>
-        <w:ind w:left="2880" w:hanging="420"/>
+        <w:ind w:left="2820" w:hanging="420"/>
       </w:pPr>
     </w:lvl>
     <w:lvl w:ilvl="5" w:tplc="0409001B" w:tentative="1">
@@ -16549,7 +19215,7 @@
       <w:lvlText w:val="%6."/>
       <w:lvlJc w:val="right"/>
       <w:pPr>
-        <w:ind w:left="3300" w:hanging="420"/>
+        <w:ind w:left="3240" w:hanging="420"/>
       </w:pPr>
     </w:lvl>
     <w:lvl w:ilvl="6" w:tplc="0409000F" w:tentative="1">
@@ -16558,7 +19224,7 @@
       <w:lvlText w:val="%7."/>
       <w:lvlJc w:val="left"/>
       <w:pPr>
-        <w:ind w:left="3720" w:hanging="420"/>
+        <w:ind w:left="3660" w:hanging="420"/>
       </w:pPr>
     </w:lvl>
     <w:lvl w:ilvl="7" w:tplc="04090019" w:tentative="1">
@@ -16567,7 +19233,7 @@
       <w:lvlText w:val="%8)"/>
       <w:lvlJc w:val="left"/>
       <w:pPr>
-        <w:ind w:left="4140" w:hanging="420"/>
+        <w:ind w:left="4080" w:hanging="420"/>
       </w:pPr>
     </w:lvl>
     <w:lvl w:ilvl="8" w:tplc="0409001B" w:tentative="1">
@@ -16576,21 +19242,21 @@
       <w:lvlText w:val="%9."/>
       <w:lvlJc w:val="right"/>
       <w:pPr>
-        <w:ind w:left="4560" w:hanging="420"/>
+        <w:ind w:left="4500" w:hanging="420"/>
       </w:pPr>
     </w:lvl>
   </w:abstractNum>
   <w:abstractNum w:abstractNumId="6" w15:restartNumberingAfterBreak="0">
-    <w:nsid w:val="51AA36D6"/>
+    <w:nsid w:val="429813DE"/>
     <w:multiLevelType w:val="hybridMultilevel"/>
-    <w:tmpl w:val="80326C1E"/>
-    <w:lvl w:ilvl="0" w:tplc="E5EE86CA">
+    <w:tmpl w:val="8C2046C0"/>
+    <w:lvl w:ilvl="0" w:tplc="5C42BFE6">
       <w:start w:val="1"/>
       <w:numFmt w:val="decimal"/>
-      <w:lvlText w:val="%1."/>
+      <w:lvlText w:val="%1、"/>
       <w:lvlJc w:val="left"/>
       <w:pPr>
-        <w:ind w:left="720" w:hanging="360"/>
+        <w:ind w:left="1140" w:hanging="360"/>
       </w:pPr>
       <w:rPr>
         <w:rFonts w:hint="default"/>
@@ -16602,7 +19268,7 @@
       <w:lvlText w:val="%2)"/>
       <w:lvlJc w:val="left"/>
       <w:pPr>
-        <w:ind w:left="1200" w:hanging="420"/>
+        <w:ind w:left="1620" w:hanging="420"/>
       </w:pPr>
     </w:lvl>
     <w:lvl w:ilvl="2" w:tplc="0409001B" w:tentative="1">
@@ -16611,7 +19277,7 @@
       <w:lvlText w:val="%3."/>
       <w:lvlJc w:val="right"/>
       <w:pPr>
-        <w:ind w:left="1620" w:hanging="420"/>
+        <w:ind w:left="2040" w:hanging="420"/>
       </w:pPr>
     </w:lvl>
     <w:lvl w:ilvl="3" w:tplc="0409000F" w:tentative="1">
@@ -16620,7 +19286,7 @@
       <w:lvlText w:val="%4."/>
       <w:lvlJc w:val="left"/>
       <w:pPr>
-        <w:ind w:left="2040" w:hanging="420"/>
+        <w:ind w:left="2460" w:hanging="420"/>
       </w:pPr>
     </w:lvl>
     <w:lvl w:ilvl="4" w:tplc="04090019" w:tentative="1">
@@ -16629,7 +19295,7 @@
       <w:lvlText w:val="%5)"/>
       <w:lvlJc w:val="left"/>
       <w:pPr>
-        <w:ind w:left="2460" w:hanging="420"/>
+        <w:ind w:left="2880" w:hanging="420"/>
       </w:pPr>
     </w:lvl>
     <w:lvl w:ilvl="5" w:tplc="0409001B" w:tentative="1">
@@ -16638,7 +19304,7 @@
       <w:lvlText w:val="%6."/>
       <w:lvlJc w:val="right"/>
       <w:pPr>
-        <w:ind w:left="2880" w:hanging="420"/>
+        <w:ind w:left="3300" w:hanging="420"/>
       </w:pPr>
     </w:lvl>
     <w:lvl w:ilvl="6" w:tplc="0409000F" w:tentative="1">
@@ -16647,7 +19313,7 @@
       <w:lvlText w:val="%7."/>
       <w:lvlJc w:val="left"/>
       <w:pPr>
-        <w:ind w:left="3300" w:hanging="420"/>
+        <w:ind w:left="3720" w:hanging="420"/>
       </w:pPr>
     </w:lvl>
     <w:lvl w:ilvl="7" w:tplc="04090019" w:tentative="1">
@@ -16656,7 +19322,7 @@
       <w:lvlText w:val="%8)"/>
       <w:lvlJc w:val="left"/>
       <w:pPr>
-        <w:ind w:left="3720" w:hanging="420"/>
+        <w:ind w:left="4140" w:hanging="420"/>
       </w:pPr>
     </w:lvl>
     <w:lvl w:ilvl="8" w:tplc="0409001B" w:tentative="1">
@@ -16665,11 +19331,189 @@
       <w:lvlText w:val="%9."/>
       <w:lvlJc w:val="right"/>
       <w:pPr>
-        <w:ind w:left="4140" w:hanging="420"/>
+        <w:ind w:left="4560" w:hanging="420"/>
       </w:pPr>
     </w:lvl>
   </w:abstractNum>
   <w:abstractNum w:abstractNumId="7" w15:restartNumberingAfterBreak="0">
+    <w:nsid w:val="46BB38BB"/>
+    <w:multiLevelType w:val="hybridMultilevel"/>
+    <w:tmpl w:val="982A077E"/>
+    <w:lvl w:ilvl="0" w:tplc="FEE2D268">
+      <w:start w:val="1"/>
+      <w:numFmt w:val="decimal"/>
+      <w:lvlText w:val="%1、"/>
+      <w:lvlJc w:val="left"/>
+      <w:pPr>
+        <w:ind w:left="1080" w:hanging="360"/>
+      </w:pPr>
+      <w:rPr>
+        <w:rFonts w:hint="default"/>
+      </w:rPr>
+    </w:lvl>
+    <w:lvl w:ilvl="1" w:tplc="04090019" w:tentative="1">
+      <w:start w:val="1"/>
+      <w:numFmt w:val="lowerLetter"/>
+      <w:lvlText w:val="%2)"/>
+      <w:lvlJc w:val="left"/>
+      <w:pPr>
+        <w:ind w:left="1560" w:hanging="420"/>
+      </w:pPr>
+    </w:lvl>
+    <w:lvl w:ilvl="2" w:tplc="0409001B" w:tentative="1">
+      <w:start w:val="1"/>
+      <w:numFmt w:val="lowerRoman"/>
+      <w:lvlText w:val="%3."/>
+      <w:lvlJc w:val="right"/>
+      <w:pPr>
+        <w:ind w:left="1980" w:hanging="420"/>
+      </w:pPr>
+    </w:lvl>
+    <w:lvl w:ilvl="3" w:tplc="0409000F" w:tentative="1">
+      <w:start w:val="1"/>
+      <w:numFmt w:val="decimal"/>
+      <w:lvlText w:val="%4."/>
+      <w:lvlJc w:val="left"/>
+      <w:pPr>
+        <w:ind w:left="2400" w:hanging="420"/>
+      </w:pPr>
+    </w:lvl>
+    <w:lvl w:ilvl="4" w:tplc="04090019" w:tentative="1">
+      <w:start w:val="1"/>
+      <w:numFmt w:val="lowerLetter"/>
+      <w:lvlText w:val="%5)"/>
+      <w:lvlJc w:val="left"/>
+      <w:pPr>
+        <w:ind w:left="2820" w:hanging="420"/>
+      </w:pPr>
+    </w:lvl>
+    <w:lvl w:ilvl="5" w:tplc="0409001B" w:tentative="1">
+      <w:start w:val="1"/>
+      <w:numFmt w:val="lowerRoman"/>
+      <w:lvlText w:val="%6."/>
+      <w:lvlJc w:val="right"/>
+      <w:pPr>
+        <w:ind w:left="3240" w:hanging="420"/>
+      </w:pPr>
+    </w:lvl>
+    <w:lvl w:ilvl="6" w:tplc="0409000F" w:tentative="1">
+      <w:start w:val="1"/>
+      <w:numFmt w:val="decimal"/>
+      <w:lvlText w:val="%7."/>
+      <w:lvlJc w:val="left"/>
+      <w:pPr>
+        <w:ind w:left="3660" w:hanging="420"/>
+      </w:pPr>
+    </w:lvl>
+    <w:lvl w:ilvl="7" w:tplc="04090019" w:tentative="1">
+      <w:start w:val="1"/>
+      <w:numFmt w:val="lowerLetter"/>
+      <w:lvlText w:val="%8)"/>
+      <w:lvlJc w:val="left"/>
+      <w:pPr>
+        <w:ind w:left="4080" w:hanging="420"/>
+      </w:pPr>
+    </w:lvl>
+    <w:lvl w:ilvl="8" w:tplc="0409001B" w:tentative="1">
+      <w:start w:val="1"/>
+      <w:numFmt w:val="lowerRoman"/>
+      <w:lvlText w:val="%9."/>
+      <w:lvlJc w:val="right"/>
+      <w:pPr>
+        <w:ind w:left="4500" w:hanging="420"/>
+      </w:pPr>
+    </w:lvl>
+  </w:abstractNum>
+  <w:abstractNum w:abstractNumId="8" w15:restartNumberingAfterBreak="0">
+    <w:nsid w:val="51AA36D6"/>
+    <w:multiLevelType w:val="hybridMultilevel"/>
+    <w:tmpl w:val="80326C1E"/>
+    <w:lvl w:ilvl="0" w:tplc="E5EE86CA">
+      <w:start w:val="1"/>
+      <w:numFmt w:val="decimal"/>
+      <w:lvlText w:val="%1."/>
+      <w:lvlJc w:val="left"/>
+      <w:pPr>
+        <w:ind w:left="720" w:hanging="360"/>
+      </w:pPr>
+      <w:rPr>
+        <w:rFonts w:hint="default"/>
+      </w:rPr>
+    </w:lvl>
+    <w:lvl w:ilvl="1" w:tplc="04090019" w:tentative="1">
+      <w:start w:val="1"/>
+      <w:numFmt w:val="lowerLetter"/>
+      <w:lvlText w:val="%2)"/>
+      <w:lvlJc w:val="left"/>
+      <w:pPr>
+        <w:ind w:left="1200" w:hanging="420"/>
+      </w:pPr>
+    </w:lvl>
+    <w:lvl w:ilvl="2" w:tplc="0409001B" w:tentative="1">
+      <w:start w:val="1"/>
+      <w:numFmt w:val="lowerRoman"/>
+      <w:lvlText w:val="%3."/>
+      <w:lvlJc w:val="right"/>
+      <w:pPr>
+        <w:ind w:left="1620" w:hanging="420"/>
+      </w:pPr>
+    </w:lvl>
+    <w:lvl w:ilvl="3" w:tplc="0409000F" w:tentative="1">
+      <w:start w:val="1"/>
+      <w:numFmt w:val="decimal"/>
+      <w:lvlText w:val="%4."/>
+      <w:lvlJc w:val="left"/>
+      <w:pPr>
+        <w:ind w:left="2040" w:hanging="420"/>
+      </w:pPr>
+    </w:lvl>
+    <w:lvl w:ilvl="4" w:tplc="04090019" w:tentative="1">
+      <w:start w:val="1"/>
+      <w:numFmt w:val="lowerLetter"/>
+      <w:lvlText w:val="%5)"/>
+      <w:lvlJc w:val="left"/>
+      <w:pPr>
+        <w:ind w:left="2460" w:hanging="420"/>
+      </w:pPr>
+    </w:lvl>
+    <w:lvl w:ilvl="5" w:tplc="0409001B" w:tentative="1">
+      <w:start w:val="1"/>
+      <w:numFmt w:val="lowerRoman"/>
+      <w:lvlText w:val="%6."/>
+      <w:lvlJc w:val="right"/>
+      <w:pPr>
+        <w:ind w:left="2880" w:hanging="420"/>
+      </w:pPr>
+    </w:lvl>
+    <w:lvl w:ilvl="6" w:tplc="0409000F" w:tentative="1">
+      <w:start w:val="1"/>
+      <w:numFmt w:val="decimal"/>
+      <w:lvlText w:val="%7."/>
+      <w:lvlJc w:val="left"/>
+      <w:pPr>
+        <w:ind w:left="3300" w:hanging="420"/>
+      </w:pPr>
+    </w:lvl>
+    <w:lvl w:ilvl="7" w:tplc="04090019" w:tentative="1">
+      <w:start w:val="1"/>
+      <w:numFmt w:val="lowerLetter"/>
+      <w:lvlText w:val="%8)"/>
+      <w:lvlJc w:val="left"/>
+      <w:pPr>
+        <w:ind w:left="3720" w:hanging="420"/>
+      </w:pPr>
+    </w:lvl>
+    <w:lvl w:ilvl="8" w:tplc="0409001B" w:tentative="1">
+      <w:start w:val="1"/>
+      <w:numFmt w:val="lowerRoman"/>
+      <w:lvlText w:val="%9."/>
+      <w:lvlJc w:val="right"/>
+      <w:pPr>
+        <w:ind w:left="4140" w:hanging="420"/>
+      </w:pPr>
+    </w:lvl>
+  </w:abstractNum>
+  <w:abstractNum w:abstractNumId="9" w15:restartNumberingAfterBreak="0">
     <w:nsid w:val="52D458D1"/>
     <w:multiLevelType w:val="hybridMultilevel"/>
     <w:tmpl w:val="09705AFA"/>
@@ -16761,7 +19605,7 @@
       </w:pPr>
     </w:lvl>
   </w:abstractNum>
-  <w:abstractNum w:abstractNumId="8" w15:restartNumberingAfterBreak="0">
+  <w:abstractNum w:abstractNumId="10" w15:restartNumberingAfterBreak="0">
     <w:nsid w:val="651942A4"/>
     <w:multiLevelType w:val="hybridMultilevel"/>
     <w:tmpl w:val="E29ACDFC"/>
@@ -16850,7 +19694,7 @@
       </w:pPr>
     </w:lvl>
   </w:abstractNum>
-  <w:abstractNum w:abstractNumId="9" w15:restartNumberingAfterBreak="0">
+  <w:abstractNum w:abstractNumId="11" w15:restartNumberingAfterBreak="0">
     <w:nsid w:val="67562BDD"/>
     <w:multiLevelType w:val="hybridMultilevel"/>
     <w:tmpl w:val="17AA43A8"/>
@@ -16939,7 +19783,7 @@
       </w:pPr>
     </w:lvl>
   </w:abstractNum>
-  <w:abstractNum w:abstractNumId="10" w15:restartNumberingAfterBreak="0">
+  <w:abstractNum w:abstractNumId="12" w15:restartNumberingAfterBreak="0">
     <w:nsid w:val="713F4B4B"/>
     <w:multiLevelType w:val="hybridMultilevel"/>
     <w:tmpl w:val="3CE2F540"/>
@@ -17028,7 +19872,7 @@
       </w:pPr>
     </w:lvl>
   </w:abstractNum>
-  <w:abstractNum w:abstractNumId="11" w15:restartNumberingAfterBreak="0">
+  <w:abstractNum w:abstractNumId="13" w15:restartNumberingAfterBreak="0">
     <w:nsid w:val="79A203F3"/>
     <w:multiLevelType w:val="hybridMultilevel"/>
     <w:tmpl w:val="8DCE7924"/>
@@ -17117,20 +19961,109 @@
       </w:pPr>
     </w:lvl>
   </w:abstractNum>
+  <w:abstractNum w:abstractNumId="14" w15:restartNumberingAfterBreak="0">
+    <w:nsid w:val="7C923E30"/>
+    <w:multiLevelType w:val="hybridMultilevel"/>
+    <w:tmpl w:val="AA4A80BA"/>
+    <w:lvl w:ilvl="0" w:tplc="C9429A6C">
+      <w:start w:val="1"/>
+      <w:numFmt w:val="decimal"/>
+      <w:lvlText w:val="%1."/>
+      <w:lvlJc w:val="left"/>
+      <w:pPr>
+        <w:ind w:left="720" w:hanging="360"/>
+      </w:pPr>
+      <w:rPr>
+        <w:rFonts w:hint="default"/>
+      </w:rPr>
+    </w:lvl>
+    <w:lvl w:ilvl="1" w:tplc="04090019" w:tentative="1">
+      <w:start w:val="1"/>
+      <w:numFmt w:val="lowerLetter"/>
+      <w:lvlText w:val="%2)"/>
+      <w:lvlJc w:val="left"/>
+      <w:pPr>
+        <w:ind w:left="1200" w:hanging="420"/>
+      </w:pPr>
+    </w:lvl>
+    <w:lvl w:ilvl="2" w:tplc="0409001B" w:tentative="1">
+      <w:start w:val="1"/>
+      <w:numFmt w:val="lowerRoman"/>
+      <w:lvlText w:val="%3."/>
+      <w:lvlJc w:val="right"/>
+      <w:pPr>
+        <w:ind w:left="1620" w:hanging="420"/>
+      </w:pPr>
+    </w:lvl>
+    <w:lvl w:ilvl="3" w:tplc="0409000F" w:tentative="1">
+      <w:start w:val="1"/>
+      <w:numFmt w:val="decimal"/>
+      <w:lvlText w:val="%4."/>
+      <w:lvlJc w:val="left"/>
+      <w:pPr>
+        <w:ind w:left="2040" w:hanging="420"/>
+      </w:pPr>
+    </w:lvl>
+    <w:lvl w:ilvl="4" w:tplc="04090019" w:tentative="1">
+      <w:start w:val="1"/>
+      <w:numFmt w:val="lowerLetter"/>
+      <w:lvlText w:val="%5)"/>
+      <w:lvlJc w:val="left"/>
+      <w:pPr>
+        <w:ind w:left="2460" w:hanging="420"/>
+      </w:pPr>
+    </w:lvl>
+    <w:lvl w:ilvl="5" w:tplc="0409001B" w:tentative="1">
+      <w:start w:val="1"/>
+      <w:numFmt w:val="lowerRoman"/>
+      <w:lvlText w:val="%6."/>
+      <w:lvlJc w:val="right"/>
+      <w:pPr>
+        <w:ind w:left="2880" w:hanging="420"/>
+      </w:pPr>
+    </w:lvl>
+    <w:lvl w:ilvl="6" w:tplc="0409000F" w:tentative="1">
+      <w:start w:val="1"/>
+      <w:numFmt w:val="decimal"/>
+      <w:lvlText w:val="%7."/>
+      <w:lvlJc w:val="left"/>
+      <w:pPr>
+        <w:ind w:left="3300" w:hanging="420"/>
+      </w:pPr>
+    </w:lvl>
+    <w:lvl w:ilvl="7" w:tplc="04090019" w:tentative="1">
+      <w:start w:val="1"/>
+      <w:numFmt w:val="lowerLetter"/>
+      <w:lvlText w:val="%8)"/>
+      <w:lvlJc w:val="left"/>
+      <w:pPr>
+        <w:ind w:left="3720" w:hanging="420"/>
+      </w:pPr>
+    </w:lvl>
+    <w:lvl w:ilvl="8" w:tplc="0409001B" w:tentative="1">
+      <w:start w:val="1"/>
+      <w:numFmt w:val="lowerRoman"/>
+      <w:lvlText w:val="%9."/>
+      <w:lvlJc w:val="right"/>
+      <w:pPr>
+        <w:ind w:left="4140" w:hanging="420"/>
+      </w:pPr>
+    </w:lvl>
+  </w:abstractNum>
   <w:num w:numId="1">
-    <w:abstractNumId w:val="8"/>
+    <w:abstractNumId w:val="10"/>
   </w:num>
   <w:num w:numId="2">
+    <w:abstractNumId w:val="11"/>
+  </w:num>
+  <w:num w:numId="3">
+    <w:abstractNumId w:val="6"/>
+  </w:num>
+  <w:num w:numId="4">
     <w:abstractNumId w:val="9"/>
   </w:num>
-  <w:num w:numId="3">
-    <w:abstractNumId w:val="5"/>
-  </w:num>
-  <w:num w:numId="4">
-    <w:abstractNumId w:val="7"/>
-  </w:num>
   <w:num w:numId="5">
-    <w:abstractNumId w:val="10"/>
+    <w:abstractNumId w:val="12"/>
   </w:num>
   <w:num w:numId="6">
     <w:abstractNumId w:val="3"/>
@@ -17142,16 +20075,25 @@
     <w:abstractNumId w:val="4"/>
   </w:num>
   <w:num w:numId="9">
-    <w:abstractNumId w:val="6"/>
+    <w:abstractNumId w:val="8"/>
   </w:num>
   <w:num w:numId="10">
     <w:abstractNumId w:val="2"/>
   </w:num>
   <w:num w:numId="11">
-    <w:abstractNumId w:val="11"/>
+    <w:abstractNumId w:val="13"/>
   </w:num>
   <w:num w:numId="12">
     <w:abstractNumId w:val="1"/>
+  </w:num>
+  <w:num w:numId="13">
+    <w:abstractNumId w:val="14"/>
+  </w:num>
+  <w:num w:numId="14">
+    <w:abstractNumId w:val="7"/>
+  </w:num>
+  <w:num w:numId="15">
+    <w:abstractNumId w:val="5"/>
   </w:num>
 </w:numbering>
 </file>
@@ -17906,7 +20848,7 @@
 </file>
 
 <file path=customXml/itemProps1.xml><?xml version="1.0" encoding="utf-8"?>
-<ds:datastoreItem xmlns:ds="http://schemas.openxmlformats.org/officeDocument/2006/customXml" ds:itemID="{98724522-D232-48FA-B81E-862C73D15168}">
+<ds:datastoreItem xmlns:ds="http://schemas.openxmlformats.org/officeDocument/2006/customXml" ds:itemID="{38C6B895-5B21-40A7-9547-26F7F87C65F4}">
   <ds:schemaRefs>
     <ds:schemaRef ds:uri="http://schemas.openxmlformats.org/officeDocument/2006/bibliography"/>
   </ds:schemaRefs>

</xml_diff>